<commit_message>
File cleanup, uml diagram correection, architecture diagram added to report
</commit_message>
<xml_diff>
--- a/Milestone 1 Report.docx
+++ b/Milestone 1 Report.docx
@@ -9,19 +9,388 @@
       <w:r>
         <w:t>Milestone 1 – Web Server Report</w:t>
       </w:r>
-    </w:p>
-    <w:p/>
+      <w:bookmarkStart w:id="0" w:name="_GoBack"/>
+      <w:bookmarkEnd w:id="0"/>
+      <w:r>
+        <w:br/>
+      </w:r>
+      <w:r>
+        <w:rPr>
+          <w:rStyle w:val="Heading3Char"/>
+        </w:rPr>
+        <w:t xml:space="preserve">Team RAJ – Angelica Rodriguez, John Krasich CSSE 477 </w:t>
+      </w:r>
+      <w:r>
+        <w:br/>
+      </w:r>
+    </w:p>
     <w:p>
       <w:pPr>
         <w:pStyle w:val="Heading2"/>
       </w:pPr>
       <w:r>
+        <w:rPr>
+          <w:rFonts w:asciiTheme="minorHAnsi" w:eastAsiaTheme="minorHAnsi" w:hAnsiTheme="minorHAnsi" w:cstheme="minorBidi"/>
+          <w:noProof/>
+          <w:color w:val="auto"/>
+          <w:sz w:val="22"/>
+          <w:szCs w:val="22"/>
+        </w:rPr>
+        <mc:AlternateContent>
+          <mc:Choice Requires="wps">
+            <w:drawing>
+              <wp:anchor distT="45720" distB="45720" distL="114300" distR="114300" simplePos="0" relativeHeight="251727872" behindDoc="0" locked="0" layoutInCell="1" allowOverlap="1" wp14:anchorId="5DB21A7B" wp14:editId="14AEC398">
+                <wp:simplePos x="0" y="0"/>
+                <wp:positionH relativeFrom="column">
+                  <wp:posOffset>4594860</wp:posOffset>
+                </wp:positionH>
+                <wp:positionV relativeFrom="paragraph">
+                  <wp:posOffset>597535</wp:posOffset>
+                </wp:positionV>
+                <wp:extent cx="952500" cy="291465"/>
+                <wp:effectExtent l="0" t="0" r="0" b="0"/>
+                <wp:wrapSquare wrapText="bothSides"/>
+                <wp:docPr id="62" name="Text Box 2"/>
+                <wp:cNvGraphicFramePr>
+                  <a:graphicFrameLocks xmlns:a="http://schemas.openxmlformats.org/drawingml/2006/main"/>
+                </wp:cNvGraphicFramePr>
+                <a:graphic xmlns:a="http://schemas.openxmlformats.org/drawingml/2006/main">
+                  <a:graphicData uri="http://schemas.microsoft.com/office/word/2010/wordprocessingShape">
+                    <wps:wsp>
+                      <wps:cNvSpPr txBox="1">
+                        <a:spLocks noChangeArrowheads="1"/>
+                      </wps:cNvSpPr>
+                      <wps:spPr bwMode="auto">
+                        <a:xfrm>
+                          <a:off x="0" y="0"/>
+                          <a:ext cx="952500" cy="291465"/>
+                        </a:xfrm>
+                        <a:prstGeom prst="rect">
+                          <a:avLst/>
+                        </a:prstGeom>
+                        <a:solidFill>
+                          <a:srgbClr val="FFFFFF"/>
+                        </a:solidFill>
+                        <a:ln w="9525">
+                          <a:noFill/>
+                          <a:miter lim="800000"/>
+                          <a:headEnd/>
+                          <a:tailEnd/>
+                        </a:ln>
+                      </wps:spPr>
+                      <wps:txbx>
+                        <w:txbxContent>
+                          <w:p>
+                            <w:pPr>
+                              <w:jc w:val="center"/>
+                              <w:rPr>
+                                <w:b/>
+                              </w:rPr>
+                            </w:pPr>
+                            <w:r>
+                              <w:rPr>
+                                <w:b/>
+                              </w:rPr>
+                              <w:t>Protocol</w:t>
+                            </w:r>
+                          </w:p>
+                        </w:txbxContent>
+                      </wps:txbx>
+                      <wps:bodyPr rot="0" vert="horz" wrap="square" lIns="91440" tIns="45720" rIns="91440" bIns="45720" anchor="t" anchorCtr="0">
+                        <a:noAutofit/>
+                      </wps:bodyPr>
+                    </wps:wsp>
+                  </a:graphicData>
+                </a:graphic>
+                <wp14:sizeRelH relativeFrom="margin">
+                  <wp14:pctWidth>0</wp14:pctWidth>
+                </wp14:sizeRelH>
+                <wp14:sizeRelV relativeFrom="margin">
+                  <wp14:pctHeight>0</wp14:pctHeight>
+                </wp14:sizeRelV>
+              </wp:anchor>
+            </w:drawing>
+          </mc:Choice>
+          <mc:Fallback>
+            <w:pict>
+              <v:shapetype w14:anchorId="5DB21A7B" id="_x0000_t202" coordsize="21600,21600" o:spt="202" path="m,l,21600r21600,l21600,xe">
+                <v:stroke joinstyle="miter"/>
+                <v:path gradientshapeok="t" o:connecttype="rect"/>
+              </v:shapetype>
+              <v:shape id="Text Box 2" o:spid="_x0000_s1026" type="#_x0000_t202" style="position:absolute;margin-left:361.8pt;margin-top:47.05pt;width:75pt;height:22.95pt;z-index:251727872;visibility:visible;mso-wrap-style:square;mso-width-percent:0;mso-height-percent:0;mso-wrap-distance-left:9pt;mso-wrap-distance-top:3.6pt;mso-wrap-distance-right:9pt;mso-wrap-distance-bottom:3.6pt;mso-position-horizontal:absolute;mso-position-horizontal-relative:text;mso-position-vertical:absolute;mso-position-vertical-relative:text;mso-width-percent:0;mso-height-percent:0;mso-width-relative:margin;mso-height-relative:margin;v-text-anchor:top" o:gfxdata="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" stroked="f">
+                <v:textbox>
+                  <w:txbxContent>
+                    <w:p>
+                      <w:pPr>
+                        <w:jc w:val="center"/>
+                        <w:rPr>
+                          <w:b/>
+                        </w:rPr>
+                      </w:pPr>
+                      <w:r>
+                        <w:rPr>
+                          <w:b/>
+                        </w:rPr>
+                        <w:t>Protocol</w:t>
+                      </w:r>
+                    </w:p>
+                  </w:txbxContent>
+                </v:textbox>
+                <w10:wrap type="square"/>
+              </v:shape>
+            </w:pict>
+          </mc:Fallback>
+        </mc:AlternateContent>
+      </w:r>
+      <w:r>
+        <w:rPr>
+          <w:rFonts w:asciiTheme="minorHAnsi" w:eastAsiaTheme="minorHAnsi" w:hAnsiTheme="minorHAnsi" w:cstheme="minorBidi"/>
+          <w:noProof/>
+          <w:color w:val="auto"/>
+          <w:sz w:val="22"/>
+          <w:szCs w:val="22"/>
+        </w:rPr>
+        <mc:AlternateContent>
+          <mc:Choice Requires="wps">
+            <w:drawing>
+              <wp:anchor distT="45720" distB="45720" distL="114300" distR="114300" simplePos="0" relativeHeight="251725824" behindDoc="0" locked="0" layoutInCell="1" allowOverlap="1" wp14:anchorId="0A1B1660" wp14:editId="4C3615A0">
+                <wp:simplePos x="0" y="0"/>
+                <wp:positionH relativeFrom="margin">
+                  <wp:posOffset>2190115</wp:posOffset>
+                </wp:positionH>
+                <wp:positionV relativeFrom="paragraph">
+                  <wp:posOffset>636270</wp:posOffset>
+                </wp:positionV>
+                <wp:extent cx="952500" cy="291465"/>
+                <wp:effectExtent l="0" t="0" r="0" b="0"/>
+                <wp:wrapSquare wrapText="bothSides"/>
+                <wp:docPr id="61" name="Text Box 2"/>
+                <wp:cNvGraphicFramePr>
+                  <a:graphicFrameLocks xmlns:a="http://schemas.openxmlformats.org/drawingml/2006/main"/>
+                </wp:cNvGraphicFramePr>
+                <a:graphic xmlns:a="http://schemas.openxmlformats.org/drawingml/2006/main">
+                  <a:graphicData uri="http://schemas.microsoft.com/office/word/2010/wordprocessingShape">
+                    <wps:wsp>
+                      <wps:cNvSpPr txBox="1">
+                        <a:spLocks noChangeArrowheads="1"/>
+                      </wps:cNvSpPr>
+                      <wps:spPr bwMode="auto">
+                        <a:xfrm>
+                          <a:off x="0" y="0"/>
+                          <a:ext cx="952500" cy="291465"/>
+                        </a:xfrm>
+                        <a:prstGeom prst="rect">
+                          <a:avLst/>
+                        </a:prstGeom>
+                        <a:solidFill>
+                          <a:srgbClr val="FFFFFF"/>
+                        </a:solidFill>
+                        <a:ln w="9525">
+                          <a:noFill/>
+                          <a:miter lim="800000"/>
+                          <a:headEnd/>
+                          <a:tailEnd/>
+                        </a:ln>
+                      </wps:spPr>
+                      <wps:txbx>
+                        <w:txbxContent>
+                          <w:p>
+                            <w:pPr>
+                              <w:jc w:val="center"/>
+                              <w:rPr>
+                                <w:b/>
+                              </w:rPr>
+                            </w:pPr>
+                            <w:r>
+                              <w:rPr>
+                                <w:b/>
+                              </w:rPr>
+                              <w:t>Server</w:t>
+                            </w:r>
+                          </w:p>
+                        </w:txbxContent>
+                      </wps:txbx>
+                      <wps:bodyPr rot="0" vert="horz" wrap="square" lIns="91440" tIns="45720" rIns="91440" bIns="45720" anchor="t" anchorCtr="0">
+                        <a:noAutofit/>
+                      </wps:bodyPr>
+                    </wps:wsp>
+                  </a:graphicData>
+                </a:graphic>
+                <wp14:sizeRelH relativeFrom="margin">
+                  <wp14:pctWidth>0</wp14:pctWidth>
+                </wp14:sizeRelH>
+                <wp14:sizeRelV relativeFrom="margin">
+                  <wp14:pctHeight>0</wp14:pctHeight>
+                </wp14:sizeRelV>
+              </wp:anchor>
+            </w:drawing>
+          </mc:Choice>
+          <mc:Fallback>
+            <w:pict>
+              <v:shape w14:anchorId="0A1B1660" id="_x0000_s1027" type="#_x0000_t202" style="position:absolute;margin-left:172.45pt;margin-top:50.1pt;width:75pt;height:22.95pt;z-index:251725824;visibility:visible;mso-wrap-style:square;mso-width-percent:0;mso-height-percent:0;mso-wrap-distance-left:9pt;mso-wrap-distance-top:3.6pt;mso-wrap-distance-right:9pt;mso-wrap-distance-bottom:3.6pt;mso-position-horizontal:absolute;mso-position-horizontal-relative:margin;mso-position-vertical:absolute;mso-position-vertical-relative:text;mso-width-percent:0;mso-height-percent:0;mso-width-relative:margin;mso-height-relative:margin;v-text-anchor:top" o:gfxdata="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" stroked="f">
+                <v:textbox>
+                  <w:txbxContent>
+                    <w:p>
+                      <w:pPr>
+                        <w:jc w:val="center"/>
+                        <w:rPr>
+                          <w:b/>
+                        </w:rPr>
+                      </w:pPr>
+                      <w:r>
+                        <w:rPr>
+                          <w:b/>
+                        </w:rPr>
+                        <w:t>Server</w:t>
+                      </w:r>
+                    </w:p>
+                  </w:txbxContent>
+                </v:textbox>
+                <w10:wrap type="square" anchorx="margin"/>
+              </v:shape>
+            </w:pict>
+          </mc:Fallback>
+        </mc:AlternateContent>
+      </w:r>
+      <w:r>
+        <w:rPr>
+          <w:rFonts w:asciiTheme="minorHAnsi" w:eastAsiaTheme="minorHAnsi" w:hAnsiTheme="minorHAnsi" w:cstheme="minorBidi"/>
+          <w:noProof/>
+          <w:color w:val="auto"/>
+          <w:sz w:val="22"/>
+          <w:szCs w:val="22"/>
+        </w:rPr>
+        <mc:AlternateContent>
+          <mc:Choice Requires="wps">
+            <w:drawing>
+              <wp:anchor distT="45720" distB="45720" distL="114300" distR="114300" simplePos="0" relativeHeight="251723776" behindDoc="0" locked="0" layoutInCell="1" allowOverlap="1" wp14:anchorId="2BE9A561" wp14:editId="3D7A4252">
+                <wp:simplePos x="0" y="0"/>
+                <wp:positionH relativeFrom="column">
+                  <wp:posOffset>15240</wp:posOffset>
+                </wp:positionH>
+                <wp:positionV relativeFrom="paragraph">
+                  <wp:posOffset>539750</wp:posOffset>
+                </wp:positionV>
+                <wp:extent cx="952500" cy="291465"/>
+                <wp:effectExtent l="0" t="0" r="0" b="0"/>
+                <wp:wrapSquare wrapText="bothSides"/>
+                <wp:docPr id="217" name="Text Box 2"/>
+                <wp:cNvGraphicFramePr>
+                  <a:graphicFrameLocks xmlns:a="http://schemas.openxmlformats.org/drawingml/2006/main"/>
+                </wp:cNvGraphicFramePr>
+                <a:graphic xmlns:a="http://schemas.openxmlformats.org/drawingml/2006/main">
+                  <a:graphicData uri="http://schemas.microsoft.com/office/word/2010/wordprocessingShape">
+                    <wps:wsp>
+                      <wps:cNvSpPr txBox="1">
+                        <a:spLocks noChangeArrowheads="1"/>
+                      </wps:cNvSpPr>
+                      <wps:spPr bwMode="auto">
+                        <a:xfrm>
+                          <a:off x="0" y="0"/>
+                          <a:ext cx="952500" cy="291465"/>
+                        </a:xfrm>
+                        <a:prstGeom prst="rect">
+                          <a:avLst/>
+                        </a:prstGeom>
+                        <a:solidFill>
+                          <a:srgbClr val="FFFFFF"/>
+                        </a:solidFill>
+                        <a:ln w="9525">
+                          <a:noFill/>
+                          <a:miter lim="800000"/>
+                          <a:headEnd/>
+                          <a:tailEnd/>
+                        </a:ln>
+                      </wps:spPr>
+                      <wps:txbx>
+                        <w:txbxContent>
+                          <w:p>
+                            <w:pPr>
+                              <w:jc w:val="center"/>
+                              <w:rPr>
+                                <w:b/>
+                              </w:rPr>
+                            </w:pPr>
+                            <w:r>
+                              <w:rPr>
+                                <w:b/>
+                              </w:rPr>
+                              <w:t>Client</w:t>
+                            </w:r>
+                          </w:p>
+                        </w:txbxContent>
+                      </wps:txbx>
+                      <wps:bodyPr rot="0" vert="horz" wrap="square" lIns="91440" tIns="45720" rIns="91440" bIns="45720" anchor="t" anchorCtr="0">
+                        <a:noAutofit/>
+                      </wps:bodyPr>
+                    </wps:wsp>
+                  </a:graphicData>
+                </a:graphic>
+                <wp14:sizeRelH relativeFrom="margin">
+                  <wp14:pctWidth>0</wp14:pctWidth>
+                </wp14:sizeRelH>
+                <wp14:sizeRelV relativeFrom="margin">
+                  <wp14:pctHeight>0</wp14:pctHeight>
+                </wp14:sizeRelV>
+              </wp:anchor>
+            </w:drawing>
+          </mc:Choice>
+          <mc:Fallback>
+            <w:pict>
+              <v:shape w14:anchorId="2BE9A561" id="_x0000_s1028" type="#_x0000_t202" style="position:absolute;margin-left:1.2pt;margin-top:42.5pt;width:75pt;height:22.95pt;z-index:251723776;visibility:visible;mso-wrap-style:square;mso-width-percent:0;mso-height-percent:0;mso-wrap-distance-left:9pt;mso-wrap-distance-top:3.6pt;mso-wrap-distance-right:9pt;mso-wrap-distance-bottom:3.6pt;mso-position-horizontal:absolute;mso-position-horizontal-relative:text;mso-position-vertical:absolute;mso-position-vertical-relative:text;mso-width-percent:0;mso-height-percent:0;mso-width-relative:margin;mso-height-relative:margin;v-text-anchor:top" o:gfxdata="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" stroked="f">
+                <v:textbox>
+                  <w:txbxContent>
+                    <w:p>
+                      <w:pPr>
+                        <w:jc w:val="center"/>
+                        <w:rPr>
+                          <w:b/>
+                        </w:rPr>
+                      </w:pPr>
+                      <w:r>
+                        <w:rPr>
+                          <w:b/>
+                        </w:rPr>
+                        <w:t>Client</w:t>
+                      </w:r>
+                    </w:p>
+                  </w:txbxContent>
+                </v:textbox>
+                <w10:wrap type="square"/>
+              </v:shape>
+            </w:pict>
+          </mc:Fallback>
+        </mc:AlternateContent>
+      </w:r>
+      <w:r>
+        <w:rPr>
+          <w:rFonts w:asciiTheme="minorHAnsi" w:eastAsiaTheme="minorHAnsi" w:hAnsiTheme="minorHAnsi" w:cstheme="minorBidi"/>
+          <w:color w:val="auto"/>
+          <w:sz w:val="22"/>
+          <w:szCs w:val="22"/>
+        </w:rPr>
+        <w:br/>
+      </w:r>
+      <w:r>
         <w:t>Architecture Diagram</w:t>
       </w:r>
-    </w:p>
-    <w:p>
-      <w:r>
-        <w:t>&lt;TODO&gt;</w:t>
+      <w:r>
+        <w:br/>
+      </w:r>
+      <w:r>
+        <w:br/>
+      </w:r>
+      <w:r>
+        <w:br/>
+      </w:r>
+      <w:r>
+        <w:br/>
+      </w:r>
+      <w:r>
+        <w:br/>
+      </w:r>
+      <w:r>
+        <w:br/>
       </w:r>
     </w:p>
     <w:p>
@@ -29,6 +398,3730 @@
         <w:pStyle w:val="Heading2"/>
       </w:pPr>
       <w:r>
+        <w:rPr>
+          <w:noProof/>
+        </w:rPr>
+        <mc:AlternateContent>
+          <mc:Choice Requires="wps">
+            <w:drawing>
+              <wp:anchor distT="0" distB="0" distL="114300" distR="114300" simplePos="0" relativeHeight="251657214" behindDoc="0" locked="0" layoutInCell="1" allowOverlap="1" wp14:anchorId="0817D80A" wp14:editId="15C7A4BE">
+                <wp:simplePos x="0" y="0"/>
+                <wp:positionH relativeFrom="column">
+                  <wp:posOffset>-106680</wp:posOffset>
+                </wp:positionH>
+                <wp:positionV relativeFrom="paragraph">
+                  <wp:posOffset>29210</wp:posOffset>
+                </wp:positionV>
+                <wp:extent cx="1173480" cy="1859280"/>
+                <wp:effectExtent l="0" t="0" r="7620" b="7620"/>
+                <wp:wrapNone/>
+                <wp:docPr id="19" name="Rectangle 19"/>
+                <wp:cNvGraphicFramePr/>
+                <a:graphic xmlns:a="http://schemas.openxmlformats.org/drawingml/2006/main">
+                  <a:graphicData uri="http://schemas.microsoft.com/office/word/2010/wordprocessingShape">
+                    <wps:wsp>
+                      <wps:cNvSpPr/>
+                      <wps:spPr>
+                        <a:xfrm>
+                          <a:off x="0" y="0"/>
+                          <a:ext cx="1173480" cy="1859280"/>
+                        </a:xfrm>
+                        <a:prstGeom prst="rect">
+                          <a:avLst/>
+                        </a:prstGeom>
+                        <a:solidFill>
+                          <a:schemeClr val="accent6">
+                            <a:lumMod val="20000"/>
+                            <a:lumOff val="80000"/>
+                          </a:schemeClr>
+                        </a:solidFill>
+                        <a:ln>
+                          <a:noFill/>
+                        </a:ln>
+                      </wps:spPr>
+                      <wps:style>
+                        <a:lnRef idx="2">
+                          <a:schemeClr val="accent1">
+                            <a:shade val="50000"/>
+                          </a:schemeClr>
+                        </a:lnRef>
+                        <a:fillRef idx="1">
+                          <a:schemeClr val="accent1"/>
+                        </a:fillRef>
+                        <a:effectRef idx="0">
+                          <a:schemeClr val="accent1"/>
+                        </a:effectRef>
+                        <a:fontRef idx="minor">
+                          <a:schemeClr val="lt1"/>
+                        </a:fontRef>
+                      </wps:style>
+                      <wps:txbx>
+                        <w:txbxContent>
+                          <w:p>
+                            <w:pPr>
+                              <w:jc w:val="center"/>
+                            </w:pPr>
+                          </w:p>
+                        </w:txbxContent>
+                      </wps:txbx>
+                      <wps:bodyPr rot="0" spcFirstLastPara="0" vertOverflow="overflow" horzOverflow="overflow" vert="horz" wrap="square" lIns="91440" tIns="45720" rIns="91440" bIns="45720" numCol="1" spcCol="0" rtlCol="0" fromWordArt="0" anchor="ctr" anchorCtr="0" forceAA="0" compatLnSpc="1">
+                        <a:prstTxWarp prst="textNoShape">
+                          <a:avLst/>
+                        </a:prstTxWarp>
+                        <a:noAutofit/>
+                      </wps:bodyPr>
+                    </wps:wsp>
+                  </a:graphicData>
+                </a:graphic>
+                <wp14:sizeRelV relativeFrom="margin">
+                  <wp14:pctHeight>0</wp14:pctHeight>
+                </wp14:sizeRelV>
+              </wp:anchor>
+            </w:drawing>
+          </mc:Choice>
+          <mc:Fallback>
+            <w:pict>
+              <v:rect w14:anchorId="0817D80A" id="Rectangle 19" o:spid="_x0000_s1029" style="position:absolute;margin-left:-8.4pt;margin-top:2.3pt;width:92.4pt;height:146.4pt;z-index:251657214;visibility:visible;mso-wrap-style:square;mso-height-percent:0;mso-wrap-distance-left:9pt;mso-wrap-distance-top:0;mso-wrap-distance-right:9pt;mso-wrap-distance-bottom:0;mso-position-horizontal:absolute;mso-position-horizontal-relative:text;mso-position-vertical:absolute;mso-position-vertical-relative:text;mso-height-percent:0;mso-height-relative:margin;v-text-anchor:middle" o:gfxdata="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" fillcolor="#e2efd9 [665]" stroked="f" strokeweight="1pt">
+                <v:textbox>
+                  <w:txbxContent>
+                    <w:p>
+                      <w:pPr>
+                        <w:jc w:val="center"/>
+                      </w:pPr>
+                    </w:p>
+                  </w:txbxContent>
+                </v:textbox>
+              </v:rect>
+            </w:pict>
+          </mc:Fallback>
+        </mc:AlternateContent>
+      </w:r>
+      <w:r>
+        <w:rPr>
+          <w:noProof/>
+        </w:rPr>
+        <mc:AlternateContent>
+          <mc:Choice Requires="wps">
+            <w:drawing>
+              <wp:anchor distT="0" distB="0" distL="114300" distR="114300" simplePos="0" relativeHeight="251658239" behindDoc="0" locked="0" layoutInCell="1" allowOverlap="1" wp14:anchorId="55F636E9" wp14:editId="61A57C8F">
+                <wp:simplePos x="0" y="0"/>
+                <wp:positionH relativeFrom="column">
+                  <wp:posOffset>1569720</wp:posOffset>
+                </wp:positionH>
+                <wp:positionV relativeFrom="paragraph">
+                  <wp:posOffset>128270</wp:posOffset>
+                </wp:positionV>
+                <wp:extent cx="2034540" cy="3230880"/>
+                <wp:effectExtent l="0" t="0" r="3810" b="7620"/>
+                <wp:wrapNone/>
+                <wp:docPr id="11" name="Rectangle 11"/>
+                <wp:cNvGraphicFramePr/>
+                <a:graphic xmlns:a="http://schemas.openxmlformats.org/drawingml/2006/main">
+                  <a:graphicData uri="http://schemas.microsoft.com/office/word/2010/wordprocessingShape">
+                    <wps:wsp>
+                      <wps:cNvSpPr/>
+                      <wps:spPr>
+                        <a:xfrm>
+                          <a:off x="0" y="0"/>
+                          <a:ext cx="2034540" cy="3230880"/>
+                        </a:xfrm>
+                        <a:prstGeom prst="rect">
+                          <a:avLst/>
+                        </a:prstGeom>
+                        <a:solidFill>
+                          <a:schemeClr val="accent1">
+                            <a:lumMod val="20000"/>
+                            <a:lumOff val="80000"/>
+                          </a:schemeClr>
+                        </a:solidFill>
+                        <a:ln>
+                          <a:noFill/>
+                        </a:ln>
+                      </wps:spPr>
+                      <wps:style>
+                        <a:lnRef idx="2">
+                          <a:schemeClr val="accent1">
+                            <a:shade val="50000"/>
+                          </a:schemeClr>
+                        </a:lnRef>
+                        <a:fillRef idx="1">
+                          <a:schemeClr val="accent1"/>
+                        </a:fillRef>
+                        <a:effectRef idx="0">
+                          <a:schemeClr val="accent1"/>
+                        </a:effectRef>
+                        <a:fontRef idx="minor">
+                          <a:schemeClr val="lt1"/>
+                        </a:fontRef>
+                      </wps:style>
+                      <wps:bodyPr rot="0" spcFirstLastPara="0" vertOverflow="overflow" horzOverflow="overflow" vert="horz" wrap="square" lIns="91440" tIns="45720" rIns="91440" bIns="45720" numCol="1" spcCol="0" rtlCol="0" fromWordArt="0" anchor="ctr" anchorCtr="0" forceAA="0" compatLnSpc="1">
+                        <a:prstTxWarp prst="textNoShape">
+                          <a:avLst/>
+                        </a:prstTxWarp>
+                        <a:noAutofit/>
+                      </wps:bodyPr>
+                    </wps:wsp>
+                  </a:graphicData>
+                </a:graphic>
+                <wp14:sizeRelH relativeFrom="margin">
+                  <wp14:pctWidth>0</wp14:pctWidth>
+                </wp14:sizeRelH>
+                <wp14:sizeRelV relativeFrom="margin">
+                  <wp14:pctHeight>0</wp14:pctHeight>
+                </wp14:sizeRelV>
+              </wp:anchor>
+            </w:drawing>
+          </mc:Choice>
+          <mc:Fallback>
+            <w:pict>
+              <v:rect w14:anchorId="03C1D954" id="Rectangle 11" o:spid="_x0000_s1026" style="position:absolute;margin-left:123.6pt;margin-top:10.1pt;width:160.2pt;height:254.4pt;z-index:251658239;visibility:visible;mso-wrap-style:square;mso-width-percent:0;mso-height-percent:0;mso-wrap-distance-left:9pt;mso-wrap-distance-top:0;mso-wrap-distance-right:9pt;mso-wrap-distance-bottom:0;mso-position-horizontal:absolute;mso-position-horizontal-relative:text;mso-position-vertical:absolute;mso-position-vertical-relative:text;mso-width-percent:0;mso-height-percent:0;mso-width-relative:margin;mso-height-relative:margin;v-text-anchor:middle" o:gfxdata="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" fillcolor="#deeaf6 [660]" stroked="f" strokeweight="1pt"/>
+            </w:pict>
+          </mc:Fallback>
+        </mc:AlternateContent>
+      </w:r>
+      <w:r>
+        <w:rPr>
+          <w:noProof/>
+        </w:rPr>
+        <mc:AlternateContent>
+          <mc:Choice Requires="wps">
+            <w:drawing>
+              <wp:anchor distT="0" distB="0" distL="114300" distR="114300" simplePos="0" relativeHeight="251656189" behindDoc="0" locked="0" layoutInCell="1" allowOverlap="1" wp14:anchorId="24A853B7" wp14:editId="68A05E2F">
+                <wp:simplePos x="0" y="0"/>
+                <wp:positionH relativeFrom="margin">
+                  <wp:align>right</wp:align>
+                </wp:positionH>
+                <wp:positionV relativeFrom="paragraph">
+                  <wp:posOffset>105410</wp:posOffset>
+                </wp:positionV>
+                <wp:extent cx="1943100" cy="2842260"/>
+                <wp:effectExtent l="0" t="0" r="0" b="0"/>
+                <wp:wrapNone/>
+                <wp:docPr id="28" name="Rectangle 28"/>
+                <wp:cNvGraphicFramePr/>
+                <a:graphic xmlns:a="http://schemas.openxmlformats.org/drawingml/2006/main">
+                  <a:graphicData uri="http://schemas.microsoft.com/office/word/2010/wordprocessingShape">
+                    <wps:wsp>
+                      <wps:cNvSpPr/>
+                      <wps:spPr>
+                        <a:xfrm>
+                          <a:off x="0" y="0"/>
+                          <a:ext cx="1943100" cy="2842260"/>
+                        </a:xfrm>
+                        <a:prstGeom prst="rect">
+                          <a:avLst/>
+                        </a:prstGeom>
+                        <a:solidFill>
+                          <a:schemeClr val="accent2">
+                            <a:lumMod val="20000"/>
+                            <a:lumOff val="80000"/>
+                          </a:schemeClr>
+                        </a:solidFill>
+                        <a:ln>
+                          <a:noFill/>
+                        </a:ln>
+                      </wps:spPr>
+                      <wps:style>
+                        <a:lnRef idx="2">
+                          <a:schemeClr val="accent1">
+                            <a:shade val="50000"/>
+                          </a:schemeClr>
+                        </a:lnRef>
+                        <a:fillRef idx="1">
+                          <a:schemeClr val="accent1"/>
+                        </a:fillRef>
+                        <a:effectRef idx="0">
+                          <a:schemeClr val="accent1"/>
+                        </a:effectRef>
+                        <a:fontRef idx="minor">
+                          <a:schemeClr val="lt1"/>
+                        </a:fontRef>
+                      </wps:style>
+                      <wps:bodyPr rot="0" spcFirstLastPara="0" vertOverflow="overflow" horzOverflow="overflow" vert="horz" wrap="square" lIns="91440" tIns="45720" rIns="91440" bIns="45720" numCol="1" spcCol="0" rtlCol="0" fromWordArt="0" anchor="ctr" anchorCtr="0" forceAA="0" compatLnSpc="1">
+                        <a:prstTxWarp prst="textNoShape">
+                          <a:avLst/>
+                        </a:prstTxWarp>
+                        <a:noAutofit/>
+                      </wps:bodyPr>
+                    </wps:wsp>
+                  </a:graphicData>
+                </a:graphic>
+                <wp14:sizeRelH relativeFrom="margin">
+                  <wp14:pctWidth>0</wp14:pctWidth>
+                </wp14:sizeRelH>
+                <wp14:sizeRelV relativeFrom="margin">
+                  <wp14:pctHeight>0</wp14:pctHeight>
+                </wp14:sizeRelV>
+              </wp:anchor>
+            </w:drawing>
+          </mc:Choice>
+          <mc:Fallback>
+            <w:pict>
+              <v:rect w14:anchorId="06EDA9D5" id="Rectangle 28" o:spid="_x0000_s1026" style="position:absolute;margin-left:101.8pt;margin-top:8.3pt;width:153pt;height:223.8pt;z-index:251656189;visibility:visible;mso-wrap-style:square;mso-width-percent:0;mso-height-percent:0;mso-wrap-distance-left:9pt;mso-wrap-distance-top:0;mso-wrap-distance-right:9pt;mso-wrap-distance-bottom:0;mso-position-horizontal:right;mso-position-horizontal-relative:margin;mso-position-vertical:absolute;mso-position-vertical-relative:text;mso-width-percent:0;mso-height-percent:0;mso-width-relative:margin;mso-height-relative:margin;v-text-anchor:middle" o:gfxdata="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" fillcolor="#fbe4d5 [661]" stroked="f" strokeweight="1pt">
+                <w10:wrap anchorx="margin"/>
+              </v:rect>
+            </w:pict>
+          </mc:Fallback>
+        </mc:AlternateContent>
+      </w:r>
+      <w:r>
+        <w:rPr>
+          <w:noProof/>
+        </w:rPr>
+        <mc:AlternateContent>
+          <mc:Choice Requires="wps">
+            <w:drawing>
+              <wp:anchor distT="0" distB="0" distL="114300" distR="114300" simplePos="0" relativeHeight="251674624" behindDoc="0" locked="0" layoutInCell="1" allowOverlap="1" wp14:anchorId="6B4A0E95" wp14:editId="131E5E59">
+                <wp:simplePos x="0" y="0"/>
+                <wp:positionH relativeFrom="column">
+                  <wp:posOffset>4587240</wp:posOffset>
+                </wp:positionH>
+                <wp:positionV relativeFrom="paragraph">
+                  <wp:posOffset>219710</wp:posOffset>
+                </wp:positionV>
+                <wp:extent cx="883920" cy="365760"/>
+                <wp:effectExtent l="0" t="0" r="0" b="0"/>
+                <wp:wrapNone/>
+                <wp:docPr id="20" name="Rounded Rectangle 20"/>
+                <wp:cNvGraphicFramePr/>
+                <a:graphic xmlns:a="http://schemas.openxmlformats.org/drawingml/2006/main">
+                  <a:graphicData uri="http://schemas.microsoft.com/office/word/2010/wordprocessingShape">
+                    <wps:wsp>
+                      <wps:cNvSpPr/>
+                      <wps:spPr>
+                        <a:xfrm>
+                          <a:off x="0" y="0"/>
+                          <a:ext cx="883920" cy="365760"/>
+                        </a:xfrm>
+                        <a:prstGeom prst="roundRect">
+                          <a:avLst/>
+                        </a:prstGeom>
+                        <a:solidFill>
+                          <a:schemeClr val="accent2"/>
+                        </a:solidFill>
+                        <a:ln>
+                          <a:noFill/>
+                        </a:ln>
+                      </wps:spPr>
+                      <wps:style>
+                        <a:lnRef idx="2">
+                          <a:schemeClr val="accent1">
+                            <a:shade val="50000"/>
+                          </a:schemeClr>
+                        </a:lnRef>
+                        <a:fillRef idx="1">
+                          <a:schemeClr val="accent1"/>
+                        </a:fillRef>
+                        <a:effectRef idx="0">
+                          <a:schemeClr val="accent1"/>
+                        </a:effectRef>
+                        <a:fontRef idx="minor">
+                          <a:schemeClr val="lt1"/>
+                        </a:fontRef>
+                      </wps:style>
+                      <wps:txbx>
+                        <w:txbxContent>
+                          <w:p>
+                            <w:pPr>
+                              <w:jc w:val="center"/>
+                            </w:pPr>
+                            <w:r>
+                              <w:t>Protocol</w:t>
+                            </w:r>
+                          </w:p>
+                        </w:txbxContent>
+                      </wps:txbx>
+                      <wps:bodyPr rot="0" spcFirstLastPara="0" vertOverflow="overflow" horzOverflow="overflow" vert="horz" wrap="square" lIns="91440" tIns="45720" rIns="91440" bIns="45720" numCol="1" spcCol="0" rtlCol="0" fromWordArt="0" anchor="ctr" anchorCtr="0" forceAA="0" compatLnSpc="1">
+                        <a:prstTxWarp prst="textNoShape">
+                          <a:avLst/>
+                        </a:prstTxWarp>
+                        <a:noAutofit/>
+                      </wps:bodyPr>
+                    </wps:wsp>
+                  </a:graphicData>
+                </a:graphic>
+                <wp14:sizeRelV relativeFrom="margin">
+                  <wp14:pctHeight>0</wp14:pctHeight>
+                </wp14:sizeRelV>
+              </wp:anchor>
+            </w:drawing>
+          </mc:Choice>
+          <mc:Fallback>
+            <w:pict>
+              <v:roundrect w14:anchorId="6B4A0E95" id="Rounded Rectangle 20" o:spid="_x0000_s1030" style="position:absolute;margin-left:361.2pt;margin-top:17.3pt;width:69.6pt;height:28.8pt;z-index:251674624;visibility:visible;mso-wrap-style:square;mso-height-percent:0;mso-wrap-distance-left:9pt;mso-wrap-distance-top:0;mso-wrap-distance-right:9pt;mso-wrap-distance-bottom:0;mso-position-horizontal:absolute;mso-position-horizontal-relative:text;mso-position-vertical:absolute;mso-position-vertical-relative:text;mso-height-percent:0;mso-height-relative:margin;v-text-anchor:middle" arcsize="10923f" o:gfxdata="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" fillcolor="#ed7d31 [3205]" stroked="f" strokeweight="1pt">
+                <v:stroke joinstyle="miter"/>
+                <v:textbox>
+                  <w:txbxContent>
+                    <w:p>
+                      <w:pPr>
+                        <w:jc w:val="center"/>
+                      </w:pPr>
+                      <w:r>
+                        <w:t>Protocol</w:t>
+                      </w:r>
+                    </w:p>
+                  </w:txbxContent>
+                </v:textbox>
+              </v:roundrect>
+            </w:pict>
+          </mc:Fallback>
+        </mc:AlternateContent>
+      </w:r>
+      <w:r>
+        <w:rPr>
+          <w:noProof/>
+        </w:rPr>
+        <mc:AlternateContent>
+          <mc:Choice Requires="wps">
+            <w:drawing>
+              <wp:anchor distT="0" distB="0" distL="114300" distR="114300" simplePos="0" relativeHeight="251662336" behindDoc="0" locked="0" layoutInCell="1" allowOverlap="1" wp14:anchorId="35F3C0F3" wp14:editId="633DE8FE">
+                <wp:simplePos x="0" y="0"/>
+                <wp:positionH relativeFrom="column">
+                  <wp:posOffset>2110740</wp:posOffset>
+                </wp:positionH>
+                <wp:positionV relativeFrom="paragraph">
+                  <wp:posOffset>219710</wp:posOffset>
+                </wp:positionV>
+                <wp:extent cx="883920" cy="502920"/>
+                <wp:effectExtent l="0" t="0" r="0" b="0"/>
+                <wp:wrapNone/>
+                <wp:docPr id="10" name="Rounded Rectangle 10"/>
+                <wp:cNvGraphicFramePr/>
+                <a:graphic xmlns:a="http://schemas.openxmlformats.org/drawingml/2006/main">
+                  <a:graphicData uri="http://schemas.microsoft.com/office/word/2010/wordprocessingShape">
+                    <wps:wsp>
+                      <wps:cNvSpPr/>
+                      <wps:spPr>
+                        <a:xfrm>
+                          <a:off x="0" y="0"/>
+                          <a:ext cx="883920" cy="502920"/>
+                        </a:xfrm>
+                        <a:prstGeom prst="roundRect">
+                          <a:avLst/>
+                        </a:prstGeom>
+                        <a:ln>
+                          <a:noFill/>
+                        </a:ln>
+                      </wps:spPr>
+                      <wps:style>
+                        <a:lnRef idx="2">
+                          <a:schemeClr val="accent1">
+                            <a:shade val="50000"/>
+                          </a:schemeClr>
+                        </a:lnRef>
+                        <a:fillRef idx="1">
+                          <a:schemeClr val="accent1"/>
+                        </a:fillRef>
+                        <a:effectRef idx="0">
+                          <a:schemeClr val="accent1"/>
+                        </a:effectRef>
+                        <a:fontRef idx="minor">
+                          <a:schemeClr val="lt1"/>
+                        </a:fontRef>
+                      </wps:style>
+                      <wps:txbx>
+                        <w:txbxContent>
+                          <w:p>
+                            <w:pPr>
+                              <w:jc w:val="center"/>
+                            </w:pPr>
+                            <w:r>
+                              <w:t>Server</w:t>
+                            </w:r>
+                          </w:p>
+                        </w:txbxContent>
+                      </wps:txbx>
+                      <wps:bodyPr rot="0" spcFirstLastPara="0" vertOverflow="overflow" horzOverflow="overflow" vert="horz" wrap="square" lIns="91440" tIns="45720" rIns="91440" bIns="45720" numCol="1" spcCol="0" rtlCol="0" fromWordArt="0" anchor="ctr" anchorCtr="0" forceAA="0" compatLnSpc="1">
+                        <a:prstTxWarp prst="textNoShape">
+                          <a:avLst/>
+                        </a:prstTxWarp>
+                        <a:noAutofit/>
+                      </wps:bodyPr>
+                    </wps:wsp>
+                  </a:graphicData>
+                </a:graphic>
+              </wp:anchor>
+            </w:drawing>
+          </mc:Choice>
+          <mc:Fallback>
+            <w:pict>
+              <v:roundrect w14:anchorId="35F3C0F3" id="Rounded Rectangle 10" o:spid="_x0000_s1031" style="position:absolute;margin-left:166.2pt;margin-top:17.3pt;width:69.6pt;height:39.6pt;z-index:251662336;visibility:visible;mso-wrap-style:square;mso-wrap-distance-left:9pt;mso-wrap-distance-top:0;mso-wrap-distance-right:9pt;mso-wrap-distance-bottom:0;mso-position-horizontal:absolute;mso-position-horizontal-relative:text;mso-position-vertical:absolute;mso-position-vertical-relative:text;v-text-anchor:middle" arcsize="10923f" o:gfxdata="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" fillcolor="#5b9bd5 [3204]" stroked="f" strokeweight="1pt">
+                <v:stroke joinstyle="miter"/>
+                <v:textbox>
+                  <w:txbxContent>
+                    <w:p>
+                      <w:pPr>
+                        <w:jc w:val="center"/>
+                      </w:pPr>
+                      <w:r>
+                        <w:t>Server</w:t>
+                      </w:r>
+                    </w:p>
+                  </w:txbxContent>
+                </v:textbox>
+              </v:roundrect>
+            </w:pict>
+          </mc:Fallback>
+        </mc:AlternateContent>
+      </w:r>
+    </w:p>
+    <w:p>
+      <w:pPr>
+        <w:pStyle w:val="Heading2"/>
+      </w:pPr>
+      <w:r>
+        <w:rPr>
+          <w:noProof/>
+        </w:rPr>
+        <mc:AlternateContent>
+          <mc:Choice Requires="wps">
+            <w:drawing>
+              <wp:anchor distT="0" distB="0" distL="114300" distR="114300" simplePos="0" relativeHeight="251659264" behindDoc="0" locked="0" layoutInCell="1" allowOverlap="1" wp14:anchorId="039748A5" wp14:editId="5DCA98F0">
+                <wp:simplePos x="0" y="0"/>
+                <wp:positionH relativeFrom="column">
+                  <wp:posOffset>30480</wp:posOffset>
+                </wp:positionH>
+                <wp:positionV relativeFrom="paragraph">
+                  <wp:posOffset>22860</wp:posOffset>
+                </wp:positionV>
+                <wp:extent cx="845820" cy="480060"/>
+                <wp:effectExtent l="0" t="0" r="0" b="0"/>
+                <wp:wrapNone/>
+                <wp:docPr id="8" name="Rectangle 8"/>
+                <wp:cNvGraphicFramePr/>
+                <a:graphic xmlns:a="http://schemas.openxmlformats.org/drawingml/2006/main">
+                  <a:graphicData uri="http://schemas.microsoft.com/office/word/2010/wordprocessingShape">
+                    <wps:wsp>
+                      <wps:cNvSpPr/>
+                      <wps:spPr>
+                        <a:xfrm>
+                          <a:off x="0" y="0"/>
+                          <a:ext cx="845820" cy="480060"/>
+                        </a:xfrm>
+                        <a:prstGeom prst="rect">
+                          <a:avLst/>
+                        </a:prstGeom>
+                        <a:solidFill>
+                          <a:schemeClr val="accent6"/>
+                        </a:solidFill>
+                        <a:ln>
+                          <a:noFill/>
+                        </a:ln>
+                      </wps:spPr>
+                      <wps:style>
+                        <a:lnRef idx="2">
+                          <a:schemeClr val="accent1">
+                            <a:shade val="50000"/>
+                          </a:schemeClr>
+                        </a:lnRef>
+                        <a:fillRef idx="1">
+                          <a:schemeClr val="accent1"/>
+                        </a:fillRef>
+                        <a:effectRef idx="0">
+                          <a:schemeClr val="accent1"/>
+                        </a:effectRef>
+                        <a:fontRef idx="minor">
+                          <a:schemeClr val="lt1"/>
+                        </a:fontRef>
+                      </wps:style>
+                      <wps:txbx>
+                        <w:txbxContent>
+                          <w:p>
+                            <w:pPr>
+                              <w:jc w:val="center"/>
+                            </w:pPr>
+                            <w:r>
+                              <w:t>Web browser</w:t>
+                            </w:r>
+                          </w:p>
+                        </w:txbxContent>
+                      </wps:txbx>
+                      <wps:bodyPr rot="0" spcFirstLastPara="0" vertOverflow="overflow" horzOverflow="overflow" vert="horz" wrap="square" lIns="91440" tIns="45720" rIns="91440" bIns="45720" numCol="1" spcCol="0" rtlCol="0" fromWordArt="0" anchor="ctr" anchorCtr="0" forceAA="0" compatLnSpc="1">
+                        <a:prstTxWarp prst="textNoShape">
+                          <a:avLst/>
+                        </a:prstTxWarp>
+                        <a:noAutofit/>
+                      </wps:bodyPr>
+                    </wps:wsp>
+                  </a:graphicData>
+                </a:graphic>
+              </wp:anchor>
+            </w:drawing>
+          </mc:Choice>
+          <mc:Fallback>
+            <w:pict>
+              <v:rect w14:anchorId="039748A5" id="Rectangle 8" o:spid="_x0000_s1032" style="position:absolute;margin-left:2.4pt;margin-top:1.8pt;width:66.6pt;height:37.8pt;z-index:251659264;visibility:visible;mso-wrap-style:square;mso-wrap-distance-left:9pt;mso-wrap-distance-top:0;mso-wrap-distance-right:9pt;mso-wrap-distance-bottom:0;mso-position-horizontal:absolute;mso-position-horizontal-relative:text;mso-position-vertical:absolute;mso-position-vertical-relative:text;v-text-anchor:middle" o:gfxdata="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" fillcolor="#70ad47 [3209]" stroked="f" strokeweight="1pt">
+                <v:textbox>
+                  <w:txbxContent>
+                    <w:p>
+                      <w:pPr>
+                        <w:jc w:val="center"/>
+                      </w:pPr>
+                      <w:r>
+                        <w:t>Web browser</w:t>
+                      </w:r>
+                    </w:p>
+                  </w:txbxContent>
+                </v:textbox>
+              </v:rect>
+            </w:pict>
+          </mc:Fallback>
+        </mc:AlternateContent>
+      </w:r>
+    </w:p>
+    <w:p>
+      <w:pPr>
+        <w:pStyle w:val="Heading2"/>
+      </w:pPr>
+      <w:r>
+        <w:rPr>
+          <w:noProof/>
+        </w:rPr>
+        <mc:AlternateContent>
+          <mc:Choice Requires="wps">
+            <w:drawing>
+              <wp:anchor distT="0" distB="0" distL="114300" distR="114300" simplePos="0" relativeHeight="251706368" behindDoc="0" locked="0" layoutInCell="1" allowOverlap="1" wp14:anchorId="11627A18" wp14:editId="09F29EA6">
+                <wp:simplePos x="0" y="0"/>
+                <wp:positionH relativeFrom="column">
+                  <wp:posOffset>5034013</wp:posOffset>
+                </wp:positionH>
+                <wp:positionV relativeFrom="paragraph">
+                  <wp:posOffset>101299</wp:posOffset>
+                </wp:positionV>
+                <wp:extent cx="4812" cy="197318"/>
+                <wp:effectExtent l="76200" t="0" r="71755" b="50800"/>
+                <wp:wrapNone/>
+                <wp:docPr id="48" name="Straight Arrow Connector 48"/>
+                <wp:cNvGraphicFramePr/>
+                <a:graphic xmlns:a="http://schemas.openxmlformats.org/drawingml/2006/main">
+                  <a:graphicData uri="http://schemas.microsoft.com/office/word/2010/wordprocessingShape">
+                    <wps:wsp>
+                      <wps:cNvCnPr/>
+                      <wps:spPr>
+                        <a:xfrm flipH="1">
+                          <a:off x="0" y="0"/>
+                          <a:ext cx="4812" cy="197318"/>
+                        </a:xfrm>
+                        <a:prstGeom prst="straightConnector1">
+                          <a:avLst/>
+                        </a:prstGeom>
+                        <a:ln>
+                          <a:tailEnd type="triangle"/>
+                        </a:ln>
+                      </wps:spPr>
+                      <wps:style>
+                        <a:lnRef idx="1">
+                          <a:schemeClr val="accent2"/>
+                        </a:lnRef>
+                        <a:fillRef idx="0">
+                          <a:schemeClr val="accent2"/>
+                        </a:fillRef>
+                        <a:effectRef idx="0">
+                          <a:schemeClr val="accent2"/>
+                        </a:effectRef>
+                        <a:fontRef idx="minor">
+                          <a:schemeClr val="tx1"/>
+                        </a:fontRef>
+                      </wps:style>
+                      <wps:bodyPr/>
+                    </wps:wsp>
+                  </a:graphicData>
+                </a:graphic>
+              </wp:anchor>
+            </w:drawing>
+          </mc:Choice>
+          <mc:Fallback>
+            <w:pict>
+              <v:shapetype w14:anchorId="6FCC388D" id="_x0000_t32" coordsize="21600,21600" o:spt="32" o:oned="t" path="m,l21600,21600e" filled="f">
+                <v:path arrowok="t" fillok="f" o:connecttype="none"/>
+                <o:lock v:ext="edit" shapetype="t"/>
+              </v:shapetype>
+              <v:shape id="Straight Arrow Connector 48" o:spid="_x0000_s1026" type="#_x0000_t32" style="position:absolute;margin-left:396.4pt;margin-top:8pt;width:.4pt;height:15.55pt;flip:x;z-index:251706368;visibility:visible;mso-wrap-style:square;mso-wrap-distance-left:9pt;mso-wrap-distance-top:0;mso-wrap-distance-right:9pt;mso-wrap-distance-bottom:0;mso-position-horizontal:absolute;mso-position-horizontal-relative:text;mso-position-vertical:absolute;mso-position-vertical-relative:text" o:gfxdata="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" strokecolor="#ed7d31 [3205]" strokeweight=".5pt">
+                <v:stroke endarrow="block" joinstyle="miter"/>
+              </v:shape>
+            </w:pict>
+          </mc:Fallback>
+        </mc:AlternateContent>
+      </w:r>
+      <w:r>
+        <w:rPr>
+          <w:noProof/>
+        </w:rPr>
+        <mc:AlternateContent>
+          <mc:Choice Requires="wps">
+            <w:drawing>
+              <wp:anchor distT="0" distB="0" distL="114300" distR="114300" simplePos="0" relativeHeight="251694080" behindDoc="0" locked="0" layoutInCell="1" allowOverlap="1" wp14:anchorId="3BBCF50F" wp14:editId="5B122779">
+                <wp:simplePos x="0" y="0"/>
+                <wp:positionH relativeFrom="column">
+                  <wp:posOffset>2550872</wp:posOffset>
+                </wp:positionH>
+                <wp:positionV relativeFrom="paragraph">
+                  <wp:posOffset>236293</wp:posOffset>
+                </wp:positionV>
+                <wp:extent cx="0" cy="222526"/>
+                <wp:effectExtent l="76200" t="0" r="57150" b="63500"/>
+                <wp:wrapNone/>
+                <wp:docPr id="36" name="Straight Arrow Connector 36"/>
+                <wp:cNvGraphicFramePr/>
+                <a:graphic xmlns:a="http://schemas.openxmlformats.org/drawingml/2006/main">
+                  <a:graphicData uri="http://schemas.microsoft.com/office/word/2010/wordprocessingShape">
+                    <wps:wsp>
+                      <wps:cNvCnPr/>
+                      <wps:spPr>
+                        <a:xfrm>
+                          <a:off x="0" y="0"/>
+                          <a:ext cx="0" cy="222526"/>
+                        </a:xfrm>
+                        <a:prstGeom prst="straightConnector1">
+                          <a:avLst/>
+                        </a:prstGeom>
+                        <a:ln>
+                          <a:tailEnd type="triangle"/>
+                        </a:ln>
+                      </wps:spPr>
+                      <wps:style>
+                        <a:lnRef idx="1">
+                          <a:schemeClr val="accent1"/>
+                        </a:lnRef>
+                        <a:fillRef idx="0">
+                          <a:schemeClr val="accent1"/>
+                        </a:fillRef>
+                        <a:effectRef idx="0">
+                          <a:schemeClr val="accent1"/>
+                        </a:effectRef>
+                        <a:fontRef idx="minor">
+                          <a:schemeClr val="tx1"/>
+                        </a:fontRef>
+                      </wps:style>
+                      <wps:bodyPr/>
+                    </wps:wsp>
+                  </a:graphicData>
+                </a:graphic>
+              </wp:anchor>
+            </w:drawing>
+          </mc:Choice>
+          <mc:Fallback>
+            <w:pict>
+              <v:shape w14:anchorId="0AEBD615" id="Straight Arrow Connector 36" o:spid="_x0000_s1026" type="#_x0000_t32" style="position:absolute;margin-left:200.85pt;margin-top:18.6pt;width:0;height:17.5pt;z-index:251694080;visibility:visible;mso-wrap-style:square;mso-wrap-distance-left:9pt;mso-wrap-distance-top:0;mso-wrap-distance-right:9pt;mso-wrap-distance-bottom:0;mso-position-horizontal:absolute;mso-position-horizontal-relative:text;mso-position-vertical:absolute;mso-position-vertical-relative:text" o:gfxdata="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" strokecolor="#5b9bd5 [3204]" strokeweight=".5pt">
+                <v:stroke endarrow="block" joinstyle="miter"/>
+              </v:shape>
+            </w:pict>
+          </mc:Fallback>
+        </mc:AlternateContent>
+      </w:r>
+    </w:p>
+    <w:p>
+      <w:pPr>
+        <w:pStyle w:val="Heading2"/>
+      </w:pPr>
+      <w:r>
+        <w:rPr>
+          <w:noProof/>
+        </w:rPr>
+        <mc:AlternateContent>
+          <mc:Choice Requires="wps">
+            <w:drawing>
+              <wp:anchor distT="0" distB="0" distL="114300" distR="114300" simplePos="0" relativeHeight="251689984" behindDoc="0" locked="0" layoutInCell="1" allowOverlap="1" wp14:anchorId="628143CB" wp14:editId="14129FBC">
+                <wp:simplePos x="0" y="0"/>
+                <wp:positionH relativeFrom="column">
+                  <wp:posOffset>1059489</wp:posOffset>
+                </wp:positionH>
+                <wp:positionV relativeFrom="paragraph">
+                  <wp:posOffset>152140</wp:posOffset>
+                </wp:positionV>
+                <wp:extent cx="526371" cy="0"/>
+                <wp:effectExtent l="0" t="95250" r="0" b="95250"/>
+                <wp:wrapNone/>
+                <wp:docPr id="31" name="Straight Arrow Connector 31"/>
+                <wp:cNvGraphicFramePr/>
+                <a:graphic xmlns:a="http://schemas.openxmlformats.org/drawingml/2006/main">
+                  <a:graphicData uri="http://schemas.microsoft.com/office/word/2010/wordprocessingShape">
+                    <wps:wsp>
+                      <wps:cNvCnPr/>
+                      <wps:spPr>
+                        <a:xfrm>
+                          <a:off x="0" y="0"/>
+                          <a:ext cx="526371" cy="0"/>
+                        </a:xfrm>
+                        <a:prstGeom prst="straightConnector1">
+                          <a:avLst/>
+                        </a:prstGeom>
+                        <a:ln w="28575">
+                          <a:solidFill>
+                            <a:schemeClr val="bg2">
+                              <a:lumMod val="75000"/>
+                            </a:schemeClr>
+                          </a:solidFill>
+                          <a:tailEnd type="triangle"/>
+                        </a:ln>
+                      </wps:spPr>
+                      <wps:style>
+                        <a:lnRef idx="1">
+                          <a:schemeClr val="dk1"/>
+                        </a:lnRef>
+                        <a:fillRef idx="0">
+                          <a:schemeClr val="dk1"/>
+                        </a:fillRef>
+                        <a:effectRef idx="0">
+                          <a:schemeClr val="dk1"/>
+                        </a:effectRef>
+                        <a:fontRef idx="minor">
+                          <a:schemeClr val="tx1"/>
+                        </a:fontRef>
+                      </wps:style>
+                      <wps:bodyPr/>
+                    </wps:wsp>
+                  </a:graphicData>
+                </a:graphic>
+              </wp:anchor>
+            </w:drawing>
+          </mc:Choice>
+          <mc:Fallback>
+            <w:pict>
+              <v:shape w14:anchorId="5F733236" id="Straight Arrow Connector 31" o:spid="_x0000_s1026" type="#_x0000_t32" style="position:absolute;margin-left:83.4pt;margin-top:12pt;width:41.45pt;height:0;z-index:251689984;visibility:visible;mso-wrap-style:square;mso-wrap-distance-left:9pt;mso-wrap-distance-top:0;mso-wrap-distance-right:9pt;mso-wrap-distance-bottom:0;mso-position-horizontal:absolute;mso-position-horizontal-relative:text;mso-position-vertical:absolute;mso-position-vertical-relative:text" o:gfxdata="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" strokecolor="#aeaaaa [2414]" strokeweight="2.25pt">
+                <v:stroke endarrow="block" joinstyle="miter"/>
+              </v:shape>
+            </w:pict>
+          </mc:Fallback>
+        </mc:AlternateContent>
+      </w:r>
+      <w:r>
+        <w:rPr>
+          <w:noProof/>
+        </w:rPr>
+        <mc:AlternateContent>
+          <mc:Choice Requires="wps">
+            <w:drawing>
+              <wp:anchor distT="0" distB="0" distL="114300" distR="114300" simplePos="0" relativeHeight="251664384" behindDoc="0" locked="0" layoutInCell="1" allowOverlap="1" wp14:anchorId="2986B2BC" wp14:editId="2F839C0E">
+                <wp:simplePos x="0" y="0"/>
+                <wp:positionH relativeFrom="column">
+                  <wp:posOffset>2080260</wp:posOffset>
+                </wp:positionH>
+                <wp:positionV relativeFrom="paragraph">
+                  <wp:posOffset>184785</wp:posOffset>
+                </wp:positionV>
+                <wp:extent cx="952500" cy="502920"/>
+                <wp:effectExtent l="0" t="0" r="0" b="0"/>
+                <wp:wrapNone/>
+                <wp:docPr id="13" name="Rounded Rectangle 13"/>
+                <wp:cNvGraphicFramePr/>
+                <a:graphic xmlns:a="http://schemas.openxmlformats.org/drawingml/2006/main">
+                  <a:graphicData uri="http://schemas.microsoft.com/office/word/2010/wordprocessingShape">
+                    <wps:wsp>
+                      <wps:cNvSpPr/>
+                      <wps:spPr>
+                        <a:xfrm>
+                          <a:off x="0" y="0"/>
+                          <a:ext cx="952500" cy="502920"/>
+                        </a:xfrm>
+                        <a:prstGeom prst="roundRect">
+                          <a:avLst/>
+                        </a:prstGeom>
+                        <a:ln>
+                          <a:noFill/>
+                        </a:ln>
+                      </wps:spPr>
+                      <wps:style>
+                        <a:lnRef idx="2">
+                          <a:schemeClr val="accent1">
+                            <a:shade val="50000"/>
+                          </a:schemeClr>
+                        </a:lnRef>
+                        <a:fillRef idx="1">
+                          <a:schemeClr val="accent1"/>
+                        </a:fillRef>
+                        <a:effectRef idx="0">
+                          <a:schemeClr val="accent1"/>
+                        </a:effectRef>
+                        <a:fontRef idx="minor">
+                          <a:schemeClr val="lt1"/>
+                        </a:fontRef>
+                      </wps:style>
+                      <wps:txbx>
+                        <w:txbxContent>
+                          <w:p>
+                            <w:pPr>
+                              <w:jc w:val="center"/>
+                            </w:pPr>
+                            <w:r>
+                              <w:t>Connection Handler</w:t>
+                            </w:r>
+                          </w:p>
+                        </w:txbxContent>
+                      </wps:txbx>
+                      <wps:bodyPr rot="0" spcFirstLastPara="0" vertOverflow="overflow" horzOverflow="overflow" vert="horz" wrap="square" lIns="91440" tIns="45720" rIns="91440" bIns="45720" numCol="1" spcCol="0" rtlCol="0" fromWordArt="0" anchor="ctr" anchorCtr="0" forceAA="0" compatLnSpc="1">
+                        <a:prstTxWarp prst="textNoShape">
+                          <a:avLst/>
+                        </a:prstTxWarp>
+                        <a:noAutofit/>
+                      </wps:bodyPr>
+                    </wps:wsp>
+                  </a:graphicData>
+                </a:graphic>
+                <wp14:sizeRelH relativeFrom="margin">
+                  <wp14:pctWidth>0</wp14:pctWidth>
+                </wp14:sizeRelH>
+              </wp:anchor>
+            </w:drawing>
+          </mc:Choice>
+          <mc:Fallback>
+            <w:pict>
+              <v:roundrect w14:anchorId="2986B2BC" id="Rounded Rectangle 13" o:spid="_x0000_s1033" style="position:absolute;margin-left:163.8pt;margin-top:14.55pt;width:75pt;height:39.6pt;z-index:251664384;visibility:visible;mso-wrap-style:square;mso-width-percent:0;mso-wrap-distance-left:9pt;mso-wrap-distance-top:0;mso-wrap-distance-right:9pt;mso-wrap-distance-bottom:0;mso-position-horizontal:absolute;mso-position-horizontal-relative:text;mso-position-vertical:absolute;mso-position-vertical-relative:text;mso-width-percent:0;mso-width-relative:margin;v-text-anchor:middle" arcsize="10923f" o:gfxdata="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" fillcolor="#5b9bd5 [3204]" stroked="f" strokeweight="1pt">
+                <v:stroke joinstyle="miter"/>
+                <v:textbox>
+                  <w:txbxContent>
+                    <w:p>
+                      <w:pPr>
+                        <w:jc w:val="center"/>
+                      </w:pPr>
+                      <w:r>
+                        <w:t>Connection Handler</w:t>
+                      </w:r>
+                    </w:p>
+                  </w:txbxContent>
+                </v:textbox>
+              </v:roundrect>
+            </w:pict>
+          </mc:Fallback>
+        </mc:AlternateContent>
+      </w:r>
+      <w:r>
+        <w:rPr>
+          <w:noProof/>
+        </w:rPr>
+        <mc:AlternateContent>
+          <mc:Choice Requires="wps">
+            <w:drawing>
+              <wp:anchor distT="0" distB="0" distL="114300" distR="114300" simplePos="0" relativeHeight="251676672" behindDoc="0" locked="0" layoutInCell="1" allowOverlap="1" wp14:anchorId="6706A30B" wp14:editId="04A9D4A9">
+                <wp:simplePos x="0" y="0"/>
+                <wp:positionH relativeFrom="column">
+                  <wp:posOffset>4617720</wp:posOffset>
+                </wp:positionH>
+                <wp:positionV relativeFrom="paragraph">
+                  <wp:posOffset>30480</wp:posOffset>
+                </wp:positionV>
+                <wp:extent cx="883920" cy="502920"/>
+                <wp:effectExtent l="0" t="0" r="0" b="0"/>
+                <wp:wrapNone/>
+                <wp:docPr id="21" name="Rounded Rectangle 21"/>
+                <wp:cNvGraphicFramePr/>
+                <a:graphic xmlns:a="http://schemas.openxmlformats.org/drawingml/2006/main">
+                  <a:graphicData uri="http://schemas.microsoft.com/office/word/2010/wordprocessingShape">
+                    <wps:wsp>
+                      <wps:cNvSpPr/>
+                      <wps:spPr>
+                        <a:xfrm>
+                          <a:off x="0" y="0"/>
+                          <a:ext cx="883920" cy="502920"/>
+                        </a:xfrm>
+                        <a:prstGeom prst="roundRect">
+                          <a:avLst/>
+                        </a:prstGeom>
+                        <a:solidFill>
+                          <a:schemeClr val="accent2"/>
+                        </a:solidFill>
+                        <a:ln>
+                          <a:noFill/>
+                        </a:ln>
+                      </wps:spPr>
+                      <wps:style>
+                        <a:lnRef idx="2">
+                          <a:schemeClr val="accent1">
+                            <a:shade val="50000"/>
+                          </a:schemeClr>
+                        </a:lnRef>
+                        <a:fillRef idx="1">
+                          <a:schemeClr val="accent1"/>
+                        </a:fillRef>
+                        <a:effectRef idx="0">
+                          <a:schemeClr val="accent1"/>
+                        </a:effectRef>
+                        <a:fontRef idx="minor">
+                          <a:schemeClr val="lt1"/>
+                        </a:fontRef>
+                      </wps:style>
+                      <wps:txbx>
+                        <w:txbxContent>
+                          <w:p>
+                            <w:pPr>
+                              <w:jc w:val="center"/>
+                            </w:pPr>
+                            <w:r>
+                              <w:t>HTTP Response</w:t>
+                            </w:r>
+                          </w:p>
+                        </w:txbxContent>
+                      </wps:txbx>
+                      <wps:bodyPr rot="0" spcFirstLastPara="0" vertOverflow="overflow" horzOverflow="overflow" vert="horz" wrap="square" lIns="91440" tIns="45720" rIns="91440" bIns="45720" numCol="1" spcCol="0" rtlCol="0" fromWordArt="0" anchor="ctr" anchorCtr="0" forceAA="0" compatLnSpc="1">
+                        <a:prstTxWarp prst="textNoShape">
+                          <a:avLst/>
+                        </a:prstTxWarp>
+                        <a:noAutofit/>
+                      </wps:bodyPr>
+                    </wps:wsp>
+                  </a:graphicData>
+                </a:graphic>
+              </wp:anchor>
+            </w:drawing>
+          </mc:Choice>
+          <mc:Fallback>
+            <w:pict>
+              <v:roundrect w14:anchorId="6706A30B" id="Rounded Rectangle 21" o:spid="_x0000_s1034" style="position:absolute;margin-left:363.6pt;margin-top:2.4pt;width:69.6pt;height:39.6pt;z-index:251676672;visibility:visible;mso-wrap-style:square;mso-wrap-distance-left:9pt;mso-wrap-distance-top:0;mso-wrap-distance-right:9pt;mso-wrap-distance-bottom:0;mso-position-horizontal:absolute;mso-position-horizontal-relative:text;mso-position-vertical:absolute;mso-position-vertical-relative:text;v-text-anchor:middle" arcsize="10923f" o:gfxdata="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" fillcolor="#ed7d31 [3205]" stroked="f" strokeweight="1pt">
+                <v:stroke joinstyle="miter"/>
+                <v:textbox>
+                  <w:txbxContent>
+                    <w:p>
+                      <w:pPr>
+                        <w:jc w:val="center"/>
+                      </w:pPr>
+                      <w:r>
+                        <w:t>HTTP Response</w:t>
+                      </w:r>
+                    </w:p>
+                  </w:txbxContent>
+                </v:textbox>
+              </v:roundrect>
+            </w:pict>
+          </mc:Fallback>
+        </mc:AlternateContent>
+      </w:r>
+    </w:p>
+    <w:p>
+      <w:pPr>
+        <w:pStyle w:val="Heading2"/>
+      </w:pPr>
+      <w:r>
+        <w:rPr>
+          <w:noProof/>
+        </w:rPr>
+        <mc:AlternateContent>
+          <mc:Choice Requires="wps">
+            <w:drawing>
+              <wp:anchor distT="0" distB="0" distL="114300" distR="114300" simplePos="0" relativeHeight="251714560" behindDoc="0" locked="0" layoutInCell="1" allowOverlap="1" wp14:anchorId="2EE62CEF" wp14:editId="4F569295">
+                <wp:simplePos x="0" y="0"/>
+                <wp:positionH relativeFrom="column">
+                  <wp:posOffset>5630779</wp:posOffset>
+                </wp:positionH>
+                <wp:positionV relativeFrom="paragraph">
+                  <wp:posOffset>188226</wp:posOffset>
+                </wp:positionV>
+                <wp:extent cx="4445" cy="322747"/>
+                <wp:effectExtent l="0" t="0" r="33655" b="20320"/>
+                <wp:wrapNone/>
+                <wp:docPr id="55" name="Straight Connector 55"/>
+                <wp:cNvGraphicFramePr/>
+                <a:graphic xmlns:a="http://schemas.openxmlformats.org/drawingml/2006/main">
+                  <a:graphicData uri="http://schemas.microsoft.com/office/word/2010/wordprocessingShape">
+                    <wps:wsp>
+                      <wps:cNvCnPr/>
+                      <wps:spPr>
+                        <a:xfrm flipV="1">
+                          <a:off x="0" y="0"/>
+                          <a:ext cx="4445" cy="322747"/>
+                        </a:xfrm>
+                        <a:prstGeom prst="line">
+                          <a:avLst/>
+                        </a:prstGeom>
+                      </wps:spPr>
+                      <wps:style>
+                        <a:lnRef idx="1">
+                          <a:schemeClr val="accent2"/>
+                        </a:lnRef>
+                        <a:fillRef idx="0">
+                          <a:schemeClr val="accent2"/>
+                        </a:fillRef>
+                        <a:effectRef idx="0">
+                          <a:schemeClr val="accent2"/>
+                        </a:effectRef>
+                        <a:fontRef idx="minor">
+                          <a:schemeClr val="tx1"/>
+                        </a:fontRef>
+                      </wps:style>
+                      <wps:bodyPr/>
+                    </wps:wsp>
+                  </a:graphicData>
+                </a:graphic>
+                <wp14:sizeRelH relativeFrom="margin">
+                  <wp14:pctWidth>0</wp14:pctWidth>
+                </wp14:sizeRelH>
+                <wp14:sizeRelV relativeFrom="margin">
+                  <wp14:pctHeight>0</wp14:pctHeight>
+                </wp14:sizeRelV>
+              </wp:anchor>
+            </w:drawing>
+          </mc:Choice>
+          <mc:Fallback>
+            <w:pict>
+              <v:line w14:anchorId="6A28AC32" id="Straight Connector 55" o:spid="_x0000_s1026" style="position:absolute;flip:y;z-index:251714560;visibility:visible;mso-wrap-style:square;mso-width-percent:0;mso-height-percent:0;mso-wrap-distance-left:9pt;mso-wrap-distance-top:0;mso-wrap-distance-right:9pt;mso-wrap-distance-bottom:0;mso-position-horizontal:absolute;mso-position-horizontal-relative:text;mso-position-vertical:absolute;mso-position-vertical-relative:text;mso-width-percent:0;mso-height-percent:0;mso-width-relative:margin;mso-height-relative:margin" from="443.35pt,14.8pt" to="443.7pt,40.2pt" o:gfxdata="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" strokecolor="#ed7d31 [3205]" strokeweight=".5pt">
+                <v:stroke joinstyle="miter"/>
+              </v:line>
+            </w:pict>
+          </mc:Fallback>
+        </mc:AlternateContent>
+      </w:r>
+      <w:r>
+        <w:rPr>
+          <w:noProof/>
+        </w:rPr>
+        <mc:AlternateContent>
+          <mc:Choice Requires="wps">
+            <w:drawing>
+              <wp:anchor distT="0" distB="0" distL="114300" distR="114300" simplePos="0" relativeHeight="251716608" behindDoc="0" locked="0" layoutInCell="1" allowOverlap="1" wp14:anchorId="43A793E3" wp14:editId="0EE15292">
+                <wp:simplePos x="0" y="0"/>
+                <wp:positionH relativeFrom="column">
+                  <wp:posOffset>5491213</wp:posOffset>
+                </wp:positionH>
+                <wp:positionV relativeFrom="paragraph">
+                  <wp:posOffset>188227</wp:posOffset>
+                </wp:positionV>
+                <wp:extent cx="139566" cy="4813"/>
+                <wp:effectExtent l="38100" t="76200" r="0" b="90805"/>
+                <wp:wrapNone/>
+                <wp:docPr id="57" name="Straight Arrow Connector 57"/>
+                <wp:cNvGraphicFramePr/>
+                <a:graphic xmlns:a="http://schemas.openxmlformats.org/drawingml/2006/main">
+                  <a:graphicData uri="http://schemas.microsoft.com/office/word/2010/wordprocessingShape">
+                    <wps:wsp>
+                      <wps:cNvCnPr/>
+                      <wps:spPr>
+                        <a:xfrm flipH="1">
+                          <a:off x="0" y="0"/>
+                          <a:ext cx="139566" cy="4813"/>
+                        </a:xfrm>
+                        <a:prstGeom prst="straightConnector1">
+                          <a:avLst/>
+                        </a:prstGeom>
+                        <a:ln>
+                          <a:tailEnd type="triangle"/>
+                        </a:ln>
+                      </wps:spPr>
+                      <wps:style>
+                        <a:lnRef idx="1">
+                          <a:schemeClr val="accent2"/>
+                        </a:lnRef>
+                        <a:fillRef idx="0">
+                          <a:schemeClr val="accent2"/>
+                        </a:fillRef>
+                        <a:effectRef idx="0">
+                          <a:schemeClr val="accent2"/>
+                        </a:effectRef>
+                        <a:fontRef idx="minor">
+                          <a:schemeClr val="tx1"/>
+                        </a:fontRef>
+                      </wps:style>
+                      <wps:bodyPr/>
+                    </wps:wsp>
+                  </a:graphicData>
+                </a:graphic>
+              </wp:anchor>
+            </w:drawing>
+          </mc:Choice>
+          <mc:Fallback>
+            <w:pict>
+              <v:shape w14:anchorId="18D7CD69" id="Straight Arrow Connector 57" o:spid="_x0000_s1026" type="#_x0000_t32" style="position:absolute;margin-left:432.4pt;margin-top:14.8pt;width:11pt;height:.4pt;flip:x;z-index:251716608;visibility:visible;mso-wrap-style:square;mso-wrap-distance-left:9pt;mso-wrap-distance-top:0;mso-wrap-distance-right:9pt;mso-wrap-distance-bottom:0;mso-position-horizontal:absolute;mso-position-horizontal-relative:text;mso-position-vertical:absolute;mso-position-vertical-relative:text" o:gfxdata="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" strokecolor="#ed7d31 [3205]" strokeweight=".5pt">
+                <v:stroke endarrow="block" joinstyle="miter"/>
+              </v:shape>
+            </w:pict>
+          </mc:Fallback>
+        </mc:AlternateContent>
+      </w:r>
+      <w:r>
+        <w:rPr>
+          <w:noProof/>
+        </w:rPr>
+        <mc:AlternateContent>
+          <mc:Choice Requires="wps">
+            <w:drawing>
+              <wp:anchor distT="0" distB="0" distL="114300" distR="114300" simplePos="0" relativeHeight="251715584" behindDoc="0" locked="0" layoutInCell="1" allowOverlap="1" wp14:anchorId="75295C1D" wp14:editId="4EBFC3C3">
+                <wp:simplePos x="0" y="0"/>
+                <wp:positionH relativeFrom="column">
+                  <wp:posOffset>4456497</wp:posOffset>
+                </wp:positionH>
+                <wp:positionV relativeFrom="paragraph">
+                  <wp:posOffset>202665</wp:posOffset>
+                </wp:positionV>
+                <wp:extent cx="182880" cy="4813"/>
+                <wp:effectExtent l="0" t="76200" r="26670" b="90805"/>
+                <wp:wrapNone/>
+                <wp:docPr id="56" name="Straight Arrow Connector 56"/>
+                <wp:cNvGraphicFramePr/>
+                <a:graphic xmlns:a="http://schemas.openxmlformats.org/drawingml/2006/main">
+                  <a:graphicData uri="http://schemas.microsoft.com/office/word/2010/wordprocessingShape">
+                    <wps:wsp>
+                      <wps:cNvCnPr/>
+                      <wps:spPr>
+                        <a:xfrm flipV="1">
+                          <a:off x="0" y="0"/>
+                          <a:ext cx="182880" cy="4813"/>
+                        </a:xfrm>
+                        <a:prstGeom prst="straightConnector1">
+                          <a:avLst/>
+                        </a:prstGeom>
+                        <a:ln>
+                          <a:tailEnd type="triangle"/>
+                        </a:ln>
+                      </wps:spPr>
+                      <wps:style>
+                        <a:lnRef idx="1">
+                          <a:schemeClr val="accent2"/>
+                        </a:lnRef>
+                        <a:fillRef idx="0">
+                          <a:schemeClr val="accent2"/>
+                        </a:fillRef>
+                        <a:effectRef idx="0">
+                          <a:schemeClr val="accent2"/>
+                        </a:effectRef>
+                        <a:fontRef idx="minor">
+                          <a:schemeClr val="tx1"/>
+                        </a:fontRef>
+                      </wps:style>
+                      <wps:bodyPr/>
+                    </wps:wsp>
+                  </a:graphicData>
+                </a:graphic>
+              </wp:anchor>
+            </w:drawing>
+          </mc:Choice>
+          <mc:Fallback>
+            <w:pict>
+              <v:shape w14:anchorId="768241F3" id="Straight Arrow Connector 56" o:spid="_x0000_s1026" type="#_x0000_t32" style="position:absolute;margin-left:350.9pt;margin-top:15.95pt;width:14.4pt;height:.4pt;flip:y;z-index:251715584;visibility:visible;mso-wrap-style:square;mso-wrap-distance-left:9pt;mso-wrap-distance-top:0;mso-wrap-distance-right:9pt;mso-wrap-distance-bottom:0;mso-position-horizontal:absolute;mso-position-horizontal-relative:text;mso-position-vertical:absolute;mso-position-vertical-relative:text" o:gfxdata="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" strokecolor="#ed7d31 [3205]" strokeweight=".5pt">
+                <v:stroke endarrow="block" joinstyle="miter"/>
+              </v:shape>
+            </w:pict>
+          </mc:Fallback>
+        </mc:AlternateContent>
+      </w:r>
+      <w:r>
+        <w:rPr>
+          <w:noProof/>
+        </w:rPr>
+        <mc:AlternateContent>
+          <mc:Choice Requires="wps">
+            <w:drawing>
+              <wp:anchor distT="0" distB="0" distL="114300" distR="114300" simplePos="0" relativeHeight="251712512" behindDoc="0" locked="0" layoutInCell="1" allowOverlap="1" wp14:anchorId="0CB9767E" wp14:editId="42036F34">
+                <wp:simplePos x="0" y="0"/>
+                <wp:positionH relativeFrom="column">
+                  <wp:posOffset>4456497</wp:posOffset>
+                </wp:positionH>
+                <wp:positionV relativeFrom="paragraph">
+                  <wp:posOffset>207478</wp:posOffset>
+                </wp:positionV>
+                <wp:extent cx="4813" cy="337686"/>
+                <wp:effectExtent l="0" t="0" r="33655" b="24765"/>
+                <wp:wrapNone/>
+                <wp:docPr id="54" name="Straight Connector 54"/>
+                <wp:cNvGraphicFramePr/>
+                <a:graphic xmlns:a="http://schemas.openxmlformats.org/drawingml/2006/main">
+                  <a:graphicData uri="http://schemas.microsoft.com/office/word/2010/wordprocessingShape">
+                    <wps:wsp>
+                      <wps:cNvCnPr/>
+                      <wps:spPr>
+                        <a:xfrm flipV="1">
+                          <a:off x="0" y="0"/>
+                          <a:ext cx="4813" cy="337686"/>
+                        </a:xfrm>
+                        <a:prstGeom prst="line">
+                          <a:avLst/>
+                        </a:prstGeom>
+                      </wps:spPr>
+                      <wps:style>
+                        <a:lnRef idx="1">
+                          <a:schemeClr val="accent2"/>
+                        </a:lnRef>
+                        <a:fillRef idx="0">
+                          <a:schemeClr val="accent2"/>
+                        </a:fillRef>
+                        <a:effectRef idx="0">
+                          <a:schemeClr val="accent2"/>
+                        </a:effectRef>
+                        <a:fontRef idx="minor">
+                          <a:schemeClr val="tx1"/>
+                        </a:fontRef>
+                      </wps:style>
+                      <wps:bodyPr/>
+                    </wps:wsp>
+                  </a:graphicData>
+                </a:graphic>
+                <wp14:sizeRelH relativeFrom="margin">
+                  <wp14:pctWidth>0</wp14:pctWidth>
+                </wp14:sizeRelH>
+                <wp14:sizeRelV relativeFrom="margin">
+                  <wp14:pctHeight>0</wp14:pctHeight>
+                </wp14:sizeRelV>
+              </wp:anchor>
+            </w:drawing>
+          </mc:Choice>
+          <mc:Fallback>
+            <w:pict>
+              <v:line w14:anchorId="7F63D800" id="Straight Connector 54" o:spid="_x0000_s1026" style="position:absolute;flip:y;z-index:251712512;visibility:visible;mso-wrap-style:square;mso-width-percent:0;mso-height-percent:0;mso-wrap-distance-left:9pt;mso-wrap-distance-top:0;mso-wrap-distance-right:9pt;mso-wrap-distance-bottom:0;mso-position-horizontal:absolute;mso-position-horizontal-relative:text;mso-position-vertical:absolute;mso-position-vertical-relative:text;mso-width-percent:0;mso-height-percent:0;mso-width-relative:margin;mso-height-relative:margin" from="350.9pt,16.35pt" to="351.3pt,42.95pt" o:gfxdata="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" strokecolor="#ed7d31 [3205]" strokeweight=".5pt">
+                <v:stroke joinstyle="miter"/>
+              </v:line>
+            </w:pict>
+          </mc:Fallback>
+        </mc:AlternateContent>
+      </w:r>
+    </w:p>
+    <w:p>
+      <w:pPr>
+        <w:pStyle w:val="Heading2"/>
+      </w:pPr>
+      <w:r>
+        <w:rPr>
+          <w:noProof/>
+        </w:rPr>
+        <mc:AlternateContent>
+          <mc:Choice Requires="wps">
+            <w:drawing>
+              <wp:anchor distT="0" distB="0" distL="114300" distR="114300" simplePos="0" relativeHeight="251710464" behindDoc="0" locked="0" layoutInCell="1" allowOverlap="1" wp14:anchorId="2904753E" wp14:editId="2B1295A1">
+                <wp:simplePos x="0" y="0"/>
+                <wp:positionH relativeFrom="column">
+                  <wp:posOffset>5038458</wp:posOffset>
+                </wp:positionH>
+                <wp:positionV relativeFrom="paragraph">
+                  <wp:posOffset>41910</wp:posOffset>
+                </wp:positionV>
+                <wp:extent cx="14805" cy="1212783"/>
+                <wp:effectExtent l="76200" t="38100" r="61595" b="26035"/>
+                <wp:wrapNone/>
+                <wp:docPr id="53" name="Straight Arrow Connector 53"/>
+                <wp:cNvGraphicFramePr/>
+                <a:graphic xmlns:a="http://schemas.openxmlformats.org/drawingml/2006/main">
+                  <a:graphicData uri="http://schemas.microsoft.com/office/word/2010/wordprocessingShape">
+                    <wps:wsp>
+                      <wps:cNvCnPr/>
+                      <wps:spPr>
+                        <a:xfrm flipH="1" flipV="1">
+                          <a:off x="0" y="0"/>
+                          <a:ext cx="14805" cy="1212783"/>
+                        </a:xfrm>
+                        <a:prstGeom prst="straightConnector1">
+                          <a:avLst/>
+                        </a:prstGeom>
+                        <a:ln>
+                          <a:tailEnd type="triangle"/>
+                        </a:ln>
+                      </wps:spPr>
+                      <wps:style>
+                        <a:lnRef idx="1">
+                          <a:schemeClr val="accent2"/>
+                        </a:lnRef>
+                        <a:fillRef idx="0">
+                          <a:schemeClr val="accent2"/>
+                        </a:fillRef>
+                        <a:effectRef idx="0">
+                          <a:schemeClr val="accent2"/>
+                        </a:effectRef>
+                        <a:fontRef idx="minor">
+                          <a:schemeClr val="tx1"/>
+                        </a:fontRef>
+                      </wps:style>
+                      <wps:bodyPr/>
+                    </wps:wsp>
+                  </a:graphicData>
+                </a:graphic>
+              </wp:anchor>
+            </w:drawing>
+          </mc:Choice>
+          <mc:Fallback>
+            <w:pict>
+              <v:shape w14:anchorId="2DF5E8F6" id="Straight Arrow Connector 53" o:spid="_x0000_s1026" type="#_x0000_t32" style="position:absolute;margin-left:396.75pt;margin-top:3.3pt;width:1.15pt;height:95.5pt;flip:x y;z-index:251710464;visibility:visible;mso-wrap-style:square;mso-wrap-distance-left:9pt;mso-wrap-distance-top:0;mso-wrap-distance-right:9pt;mso-wrap-distance-bottom:0;mso-position-horizontal:absolute;mso-position-horizontal-relative:text;mso-position-vertical:absolute;mso-position-vertical-relative:text" o:gfxdata="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" strokecolor="#ed7d31 [3205]" strokeweight=".5pt">
+                <v:stroke endarrow="block" joinstyle="miter"/>
+              </v:shape>
+            </w:pict>
+          </mc:Fallback>
+        </mc:AlternateContent>
+      </w:r>
+      <w:r>
+        <w:rPr>
+          <w:noProof/>
+        </w:rPr>
+        <mc:AlternateContent>
+          <mc:Choice Requires="wps">
+            <w:drawing>
+              <wp:anchor distT="0" distB="0" distL="114300" distR="114300" simplePos="0" relativeHeight="251695104" behindDoc="0" locked="0" layoutInCell="1" allowOverlap="1" wp14:anchorId="03030D9F" wp14:editId="272E2EDB">
+                <wp:simplePos x="0" y="0"/>
+                <wp:positionH relativeFrom="column">
+                  <wp:posOffset>2550872</wp:posOffset>
+                </wp:positionH>
+                <wp:positionV relativeFrom="paragraph">
+                  <wp:posOffset>203027</wp:posOffset>
+                </wp:positionV>
+                <wp:extent cx="3374" cy="198907"/>
+                <wp:effectExtent l="76200" t="0" r="73025" b="48895"/>
+                <wp:wrapNone/>
+                <wp:docPr id="37" name="Straight Arrow Connector 37"/>
+                <wp:cNvGraphicFramePr/>
+                <a:graphic xmlns:a="http://schemas.openxmlformats.org/drawingml/2006/main">
+                  <a:graphicData uri="http://schemas.microsoft.com/office/word/2010/wordprocessingShape">
+                    <wps:wsp>
+                      <wps:cNvCnPr/>
+                      <wps:spPr>
+                        <a:xfrm>
+                          <a:off x="0" y="0"/>
+                          <a:ext cx="3374" cy="198907"/>
+                        </a:xfrm>
+                        <a:prstGeom prst="straightConnector1">
+                          <a:avLst/>
+                        </a:prstGeom>
+                        <a:ln>
+                          <a:tailEnd type="triangle"/>
+                        </a:ln>
+                      </wps:spPr>
+                      <wps:style>
+                        <a:lnRef idx="1">
+                          <a:schemeClr val="accent1"/>
+                        </a:lnRef>
+                        <a:fillRef idx="0">
+                          <a:schemeClr val="accent1"/>
+                        </a:fillRef>
+                        <a:effectRef idx="0">
+                          <a:schemeClr val="accent1"/>
+                        </a:effectRef>
+                        <a:fontRef idx="minor">
+                          <a:schemeClr val="tx1"/>
+                        </a:fontRef>
+                      </wps:style>
+                      <wps:bodyPr/>
+                    </wps:wsp>
+                  </a:graphicData>
+                </a:graphic>
+              </wp:anchor>
+            </w:drawing>
+          </mc:Choice>
+          <mc:Fallback>
+            <w:pict>
+              <v:shape w14:anchorId="0A67E2DC" id="Straight Arrow Connector 37" o:spid="_x0000_s1026" type="#_x0000_t32" style="position:absolute;margin-left:200.85pt;margin-top:16pt;width:.25pt;height:15.65pt;z-index:251695104;visibility:visible;mso-wrap-style:square;mso-wrap-distance-left:9pt;mso-wrap-distance-top:0;mso-wrap-distance-right:9pt;mso-wrap-distance-bottom:0;mso-position-horizontal:absolute;mso-position-horizontal-relative:text;mso-position-vertical:absolute;mso-position-vertical-relative:text" o:gfxdata="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" strokecolor="#5b9bd5 [3204]" strokeweight=".5pt">
+                <v:stroke endarrow="block" joinstyle="miter"/>
+              </v:shape>
+            </w:pict>
+          </mc:Fallback>
+        </mc:AlternateContent>
+      </w:r>
+      <w:r>
+        <w:rPr>
+          <w:noProof/>
+        </w:rPr>
+        <mc:AlternateContent>
+          <mc:Choice Requires="wps">
+            <w:drawing>
+              <wp:anchor distT="0" distB="0" distL="114300" distR="114300" simplePos="0" relativeHeight="251661312" behindDoc="0" locked="0" layoutInCell="1" allowOverlap="1" wp14:anchorId="31C853D7" wp14:editId="6D452623">
+                <wp:simplePos x="0" y="0"/>
+                <wp:positionH relativeFrom="margin">
+                  <wp:align>left</wp:align>
+                </wp:positionH>
+                <wp:positionV relativeFrom="paragraph">
+                  <wp:posOffset>0</wp:posOffset>
+                </wp:positionV>
+                <wp:extent cx="845820" cy="480060"/>
+                <wp:effectExtent l="0" t="0" r="0" b="0"/>
+                <wp:wrapNone/>
+                <wp:docPr id="9" name="Rectangle 9"/>
+                <wp:cNvGraphicFramePr/>
+                <a:graphic xmlns:a="http://schemas.openxmlformats.org/drawingml/2006/main">
+                  <a:graphicData uri="http://schemas.microsoft.com/office/word/2010/wordprocessingShape">
+                    <wps:wsp>
+                      <wps:cNvSpPr/>
+                      <wps:spPr>
+                        <a:xfrm>
+                          <a:off x="0" y="0"/>
+                          <a:ext cx="845820" cy="480060"/>
+                        </a:xfrm>
+                        <a:prstGeom prst="rect">
+                          <a:avLst/>
+                        </a:prstGeom>
+                        <a:solidFill>
+                          <a:schemeClr val="accent6"/>
+                        </a:solidFill>
+                        <a:ln>
+                          <a:noFill/>
+                        </a:ln>
+                      </wps:spPr>
+                      <wps:style>
+                        <a:lnRef idx="2">
+                          <a:schemeClr val="accent1">
+                            <a:shade val="50000"/>
+                          </a:schemeClr>
+                        </a:lnRef>
+                        <a:fillRef idx="1">
+                          <a:schemeClr val="accent1"/>
+                        </a:fillRef>
+                        <a:effectRef idx="0">
+                          <a:schemeClr val="accent1"/>
+                        </a:effectRef>
+                        <a:fontRef idx="minor">
+                          <a:schemeClr val="lt1"/>
+                        </a:fontRef>
+                      </wps:style>
+                      <wps:txbx>
+                        <w:txbxContent>
+                          <w:p>
+                            <w:pPr>
+                              <w:jc w:val="center"/>
+                            </w:pPr>
+                            <w:r>
+                              <w:t>Web Server GUI</w:t>
+                            </w:r>
+                          </w:p>
+                        </w:txbxContent>
+                      </wps:txbx>
+                      <wps:bodyPr rot="0" spcFirstLastPara="0" vertOverflow="overflow" horzOverflow="overflow" vert="horz" wrap="square" lIns="91440" tIns="45720" rIns="91440" bIns="45720" numCol="1" spcCol="0" rtlCol="0" fromWordArt="0" anchor="ctr" anchorCtr="0" forceAA="0" compatLnSpc="1">
+                        <a:prstTxWarp prst="textNoShape">
+                          <a:avLst/>
+                        </a:prstTxWarp>
+                        <a:noAutofit/>
+                      </wps:bodyPr>
+                    </wps:wsp>
+                  </a:graphicData>
+                </a:graphic>
+              </wp:anchor>
+            </w:drawing>
+          </mc:Choice>
+          <mc:Fallback>
+            <w:pict>
+              <v:rect w14:anchorId="31C853D7" id="Rectangle 9" o:spid="_x0000_s1035" style="position:absolute;margin-left:0;margin-top:0;width:66.6pt;height:37.8pt;z-index:251661312;visibility:visible;mso-wrap-style:square;mso-wrap-distance-left:9pt;mso-wrap-distance-top:0;mso-wrap-distance-right:9pt;mso-wrap-distance-bottom:0;mso-position-horizontal:left;mso-position-horizontal-relative:margin;mso-position-vertical:absolute;mso-position-vertical-relative:text;v-text-anchor:middle" o:gfxdata="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" fillcolor="#70ad47 [3209]" stroked="f" strokeweight="1pt">
+                <v:textbox>
+                  <w:txbxContent>
+                    <w:p>
+                      <w:pPr>
+                        <w:jc w:val="center"/>
+                      </w:pPr>
+                      <w:r>
+                        <w:t>Web Server GUI</w:t>
+                      </w:r>
+                    </w:p>
+                  </w:txbxContent>
+                </v:textbox>
+                <w10:wrap anchorx="margin"/>
+              </v:rect>
+            </w:pict>
+          </mc:Fallback>
+        </mc:AlternateContent>
+      </w:r>
+    </w:p>
+    <w:p>
+      <w:pPr>
+        <w:pStyle w:val="Heading2"/>
+      </w:pPr>
+      <w:r>
+        <w:rPr>
+          <w:noProof/>
+        </w:rPr>
+        <mc:AlternateContent>
+          <mc:Choice Requires="wps">
+            <w:drawing>
+              <wp:anchor distT="0" distB="0" distL="114300" distR="114300" simplePos="0" relativeHeight="251693056" behindDoc="0" locked="0" layoutInCell="1" allowOverlap="1" wp14:anchorId="0BA5A1DD" wp14:editId="6C3F5B0C">
+                <wp:simplePos x="0" y="0"/>
+                <wp:positionH relativeFrom="column">
+                  <wp:posOffset>1059489</wp:posOffset>
+                </wp:positionH>
+                <wp:positionV relativeFrom="paragraph">
+                  <wp:posOffset>17014</wp:posOffset>
+                </wp:positionV>
+                <wp:extent cx="516248" cy="6748"/>
+                <wp:effectExtent l="38100" t="95250" r="0" b="107950"/>
+                <wp:wrapNone/>
+                <wp:docPr id="35" name="Straight Arrow Connector 35"/>
+                <wp:cNvGraphicFramePr/>
+                <a:graphic xmlns:a="http://schemas.openxmlformats.org/drawingml/2006/main">
+                  <a:graphicData uri="http://schemas.microsoft.com/office/word/2010/wordprocessingShape">
+                    <wps:wsp>
+                      <wps:cNvCnPr/>
+                      <wps:spPr>
+                        <a:xfrm flipH="1">
+                          <a:off x="0" y="0"/>
+                          <a:ext cx="516248" cy="6748"/>
+                        </a:xfrm>
+                        <a:prstGeom prst="straightConnector1">
+                          <a:avLst/>
+                        </a:prstGeom>
+                        <a:ln w="28575">
+                          <a:tailEnd type="triangle"/>
+                        </a:ln>
+                      </wps:spPr>
+                      <wps:style>
+                        <a:lnRef idx="1">
+                          <a:schemeClr val="dk1"/>
+                        </a:lnRef>
+                        <a:fillRef idx="0">
+                          <a:schemeClr val="dk1"/>
+                        </a:fillRef>
+                        <a:effectRef idx="0">
+                          <a:schemeClr val="dk1"/>
+                        </a:effectRef>
+                        <a:fontRef idx="minor">
+                          <a:schemeClr val="tx1"/>
+                        </a:fontRef>
+                      </wps:style>
+                      <wps:bodyPr/>
+                    </wps:wsp>
+                  </a:graphicData>
+                </a:graphic>
+              </wp:anchor>
+            </w:drawing>
+          </mc:Choice>
+          <mc:Fallback>
+            <w:pict>
+              <v:shape w14:anchorId="0E73E5AB" id="Straight Arrow Connector 35" o:spid="_x0000_s1026" type="#_x0000_t32" style="position:absolute;margin-left:83.4pt;margin-top:1.35pt;width:40.65pt;height:.55pt;flip:x;z-index:251693056;visibility:visible;mso-wrap-style:square;mso-wrap-distance-left:9pt;mso-wrap-distance-top:0;mso-wrap-distance-right:9pt;mso-wrap-distance-bottom:0;mso-position-horizontal:absolute;mso-position-horizontal-relative:text;mso-position-vertical:absolute;mso-position-vertical-relative:text" o:gfxdata="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" strokecolor="black [3200]" strokeweight="2.25pt">
+                <v:stroke endarrow="block" joinstyle="miter"/>
+              </v:shape>
+            </w:pict>
+          </mc:Fallback>
+        </mc:AlternateContent>
+      </w:r>
+      <w:r>
+        <w:rPr>
+          <w:noProof/>
+        </w:rPr>
+        <mc:AlternateContent>
+          <mc:Choice Requires="wps">
+            <w:drawing>
+              <wp:anchor distT="0" distB="0" distL="114300" distR="114300" simplePos="0" relativeHeight="251691008" behindDoc="0" locked="0" layoutInCell="1" allowOverlap="1" wp14:anchorId="5594CB4D" wp14:editId="48483133">
+                <wp:simplePos x="0" y="0"/>
+                <wp:positionH relativeFrom="column">
+                  <wp:posOffset>3596865</wp:posOffset>
+                </wp:positionH>
+                <wp:positionV relativeFrom="paragraph">
+                  <wp:posOffset>77749</wp:posOffset>
+                </wp:positionV>
+                <wp:extent cx="418397" cy="3374"/>
+                <wp:effectExtent l="0" t="95250" r="0" b="111125"/>
+                <wp:wrapNone/>
+                <wp:docPr id="33" name="Straight Arrow Connector 33"/>
+                <wp:cNvGraphicFramePr/>
+                <a:graphic xmlns:a="http://schemas.openxmlformats.org/drawingml/2006/main">
+                  <a:graphicData uri="http://schemas.microsoft.com/office/word/2010/wordprocessingShape">
+                    <wps:wsp>
+                      <wps:cNvCnPr/>
+                      <wps:spPr>
+                        <a:xfrm flipV="1">
+                          <a:off x="0" y="0"/>
+                          <a:ext cx="418397" cy="3374"/>
+                        </a:xfrm>
+                        <a:prstGeom prst="straightConnector1">
+                          <a:avLst/>
+                        </a:prstGeom>
+                        <a:ln w="28575">
+                          <a:solidFill>
+                            <a:schemeClr val="bg2">
+                              <a:lumMod val="75000"/>
+                            </a:schemeClr>
+                          </a:solidFill>
+                          <a:tailEnd type="triangle"/>
+                        </a:ln>
+                      </wps:spPr>
+                      <wps:style>
+                        <a:lnRef idx="1">
+                          <a:schemeClr val="dk1"/>
+                        </a:lnRef>
+                        <a:fillRef idx="0">
+                          <a:schemeClr val="dk1"/>
+                        </a:fillRef>
+                        <a:effectRef idx="0">
+                          <a:schemeClr val="dk1"/>
+                        </a:effectRef>
+                        <a:fontRef idx="minor">
+                          <a:schemeClr val="tx1"/>
+                        </a:fontRef>
+                      </wps:style>
+                      <wps:bodyPr/>
+                    </wps:wsp>
+                  </a:graphicData>
+                </a:graphic>
+              </wp:anchor>
+            </w:drawing>
+          </mc:Choice>
+          <mc:Fallback>
+            <w:pict>
+              <v:shape w14:anchorId="46DF1FA3" id="Straight Arrow Connector 33" o:spid="_x0000_s1026" type="#_x0000_t32" style="position:absolute;margin-left:283.2pt;margin-top:6.1pt;width:32.95pt;height:.25pt;flip:y;z-index:251691008;visibility:visible;mso-wrap-style:square;mso-wrap-distance-left:9pt;mso-wrap-distance-top:0;mso-wrap-distance-right:9pt;mso-wrap-distance-bottom:0;mso-position-horizontal:absolute;mso-position-horizontal-relative:text;mso-position-vertical:absolute;mso-position-vertical-relative:text" o:gfxdata="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" strokecolor="#aeaaaa [2414]" strokeweight="2.25pt">
+                <v:stroke endarrow="block" joinstyle="miter"/>
+              </v:shape>
+            </w:pict>
+          </mc:Fallback>
+        </mc:AlternateContent>
+      </w:r>
+      <w:r>
+        <w:rPr>
+          <w:noProof/>
+        </w:rPr>
+        <mc:AlternateContent>
+          <mc:Choice Requires="wps">
+            <w:drawing>
+              <wp:anchor distT="0" distB="0" distL="114300" distR="114300" simplePos="0" relativeHeight="251688960" behindDoc="0" locked="0" layoutInCell="1" allowOverlap="1" wp14:anchorId="14943E68" wp14:editId="162ADD32">
+                <wp:simplePos x="0" y="0"/>
+                <wp:positionH relativeFrom="column">
+                  <wp:posOffset>2125980</wp:posOffset>
+                </wp:positionH>
+                <wp:positionV relativeFrom="paragraph">
+                  <wp:posOffset>130175</wp:posOffset>
+                </wp:positionV>
+                <wp:extent cx="883920" cy="502920"/>
+                <wp:effectExtent l="0" t="0" r="0" b="0"/>
+                <wp:wrapNone/>
+                <wp:docPr id="27" name="Rounded Rectangle 27"/>
+                <wp:cNvGraphicFramePr/>
+                <a:graphic xmlns:a="http://schemas.openxmlformats.org/drawingml/2006/main">
+                  <a:graphicData uri="http://schemas.microsoft.com/office/word/2010/wordprocessingShape">
+                    <wps:wsp>
+                      <wps:cNvSpPr/>
+                      <wps:spPr>
+                        <a:xfrm>
+                          <a:off x="0" y="0"/>
+                          <a:ext cx="883920" cy="502920"/>
+                        </a:xfrm>
+                        <a:prstGeom prst="roundRect">
+                          <a:avLst/>
+                        </a:prstGeom>
+                        <a:ln>
+                          <a:noFill/>
+                        </a:ln>
+                      </wps:spPr>
+                      <wps:style>
+                        <a:lnRef idx="2">
+                          <a:schemeClr val="accent1">
+                            <a:shade val="50000"/>
+                          </a:schemeClr>
+                        </a:lnRef>
+                        <a:fillRef idx="1">
+                          <a:schemeClr val="accent1"/>
+                        </a:fillRef>
+                        <a:effectRef idx="0">
+                          <a:schemeClr val="accent1"/>
+                        </a:effectRef>
+                        <a:fontRef idx="minor">
+                          <a:schemeClr val="lt1"/>
+                        </a:fontRef>
+                      </wps:style>
+                      <wps:txbx>
+                        <w:txbxContent>
+                          <w:p>
+                            <w:pPr>
+                              <w:jc w:val="center"/>
+                            </w:pPr>
+                            <w:r>
+                              <w:t>HTTP Re</w:t>
+                            </w:r>
+                            <w:r>
+                              <w:t>quest</w:t>
+                            </w:r>
+                          </w:p>
+                        </w:txbxContent>
+                      </wps:txbx>
+                      <wps:bodyPr rot="0" spcFirstLastPara="0" vertOverflow="overflow" horzOverflow="overflow" vert="horz" wrap="square" lIns="91440" tIns="45720" rIns="91440" bIns="45720" numCol="1" spcCol="0" rtlCol="0" fromWordArt="0" anchor="ctr" anchorCtr="0" forceAA="0" compatLnSpc="1">
+                        <a:prstTxWarp prst="textNoShape">
+                          <a:avLst/>
+                        </a:prstTxWarp>
+                        <a:noAutofit/>
+                      </wps:bodyPr>
+                    </wps:wsp>
+                  </a:graphicData>
+                </a:graphic>
+              </wp:anchor>
+            </w:drawing>
+          </mc:Choice>
+          <mc:Fallback>
+            <w:pict>
+              <v:roundrect w14:anchorId="14943E68" id="Rounded Rectangle 27" o:spid="_x0000_s1036" style="position:absolute;margin-left:167.4pt;margin-top:10.25pt;width:69.6pt;height:39.6pt;z-index:251688960;visibility:visible;mso-wrap-style:square;mso-wrap-distance-left:9pt;mso-wrap-distance-top:0;mso-wrap-distance-right:9pt;mso-wrap-distance-bottom:0;mso-position-horizontal:absolute;mso-position-horizontal-relative:text;mso-position-vertical:absolute;mso-position-vertical-relative:text;v-text-anchor:middle" arcsize="10923f" o:gfxdata="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" fillcolor="#5b9bd5 [3204]" stroked="f" strokeweight="1pt">
+                <v:stroke joinstyle="miter"/>
+                <v:textbox>
+                  <w:txbxContent>
+                    <w:p>
+                      <w:pPr>
+                        <w:jc w:val="center"/>
+                      </w:pPr>
+                      <w:r>
+                        <w:t>HTTP Re</w:t>
+                      </w:r>
+                      <w:r>
+                        <w:t>quest</w:t>
+                      </w:r>
+                    </w:p>
+                  </w:txbxContent>
+                </v:textbox>
+              </v:roundrect>
+            </w:pict>
+          </mc:Fallback>
+        </mc:AlternateContent>
+      </w:r>
+      <w:r>
+        <w:rPr>
+          <w:noProof/>
+        </w:rPr>
+        <mc:AlternateContent>
+          <mc:Choice Requires="wps">
+            <w:drawing>
+              <wp:anchor distT="0" distB="0" distL="114300" distR="114300" simplePos="0" relativeHeight="251682816" behindDoc="0" locked="0" layoutInCell="1" allowOverlap="1" wp14:anchorId="05749099" wp14:editId="63DBF15B">
+                <wp:simplePos x="0" y="0"/>
+                <wp:positionH relativeFrom="column">
+                  <wp:posOffset>5189220</wp:posOffset>
+                </wp:positionH>
+                <wp:positionV relativeFrom="paragraph">
+                  <wp:posOffset>2540</wp:posOffset>
+                </wp:positionV>
+                <wp:extent cx="624840" cy="297180"/>
+                <wp:effectExtent l="0" t="0" r="3810" b="7620"/>
+                <wp:wrapNone/>
+                <wp:docPr id="24" name="Rounded Rectangle 24"/>
+                <wp:cNvGraphicFramePr/>
+                <a:graphic xmlns:a="http://schemas.openxmlformats.org/drawingml/2006/main">
+                  <a:graphicData uri="http://schemas.microsoft.com/office/word/2010/wordprocessingShape">
+                    <wps:wsp>
+                      <wps:cNvSpPr/>
+                      <wps:spPr>
+                        <a:xfrm>
+                          <a:off x="0" y="0"/>
+                          <a:ext cx="624840" cy="297180"/>
+                        </a:xfrm>
+                        <a:prstGeom prst="roundRect">
+                          <a:avLst/>
+                        </a:prstGeom>
+                        <a:solidFill>
+                          <a:schemeClr val="accent2"/>
+                        </a:solidFill>
+                        <a:ln>
+                          <a:noFill/>
+                        </a:ln>
+                      </wps:spPr>
+                      <wps:style>
+                        <a:lnRef idx="2">
+                          <a:schemeClr val="accent1">
+                            <a:shade val="50000"/>
+                          </a:schemeClr>
+                        </a:lnRef>
+                        <a:fillRef idx="1">
+                          <a:schemeClr val="accent1"/>
+                        </a:fillRef>
+                        <a:effectRef idx="0">
+                          <a:schemeClr val="accent1"/>
+                        </a:effectRef>
+                        <a:fontRef idx="minor">
+                          <a:schemeClr val="lt1"/>
+                        </a:fontRef>
+                      </wps:style>
+                      <wps:txbx>
+                        <w:txbxContent>
+                          <w:p>
+                            <w:pPr>
+                              <w:jc w:val="center"/>
+                              <w:rPr>
+                                <w:color w:val="FF0000"/>
+                              </w:rPr>
+                            </w:pPr>
+                            <w:r>
+                              <w:t>400</w:t>
+                            </w:r>
+                          </w:p>
+                        </w:txbxContent>
+                      </wps:txbx>
+                      <wps:bodyPr rot="0" spcFirstLastPara="0" vertOverflow="overflow" horzOverflow="overflow" vert="horz" wrap="square" lIns="91440" tIns="45720" rIns="91440" bIns="45720" numCol="1" spcCol="0" rtlCol="0" fromWordArt="0" anchor="ctr" anchorCtr="0" forceAA="0" compatLnSpc="1">
+                        <a:prstTxWarp prst="textNoShape">
+                          <a:avLst/>
+                        </a:prstTxWarp>
+                        <a:noAutofit/>
+                      </wps:bodyPr>
+                    </wps:wsp>
+                  </a:graphicData>
+                </a:graphic>
+                <wp14:sizeRelH relativeFrom="margin">
+                  <wp14:pctWidth>0</wp14:pctWidth>
+                </wp14:sizeRelH>
+                <wp14:sizeRelV relativeFrom="margin">
+                  <wp14:pctHeight>0</wp14:pctHeight>
+                </wp14:sizeRelV>
+              </wp:anchor>
+            </w:drawing>
+          </mc:Choice>
+          <mc:Fallback>
+            <w:pict>
+              <v:roundrect w14:anchorId="05749099" id="Rounded Rectangle 24" o:spid="_x0000_s1037" style="position:absolute;margin-left:408.6pt;margin-top:.2pt;width:49.2pt;height:23.4pt;z-index:251682816;visibility:visible;mso-wrap-style:square;mso-width-percent:0;mso-height-percent:0;mso-wrap-distance-left:9pt;mso-wrap-distance-top:0;mso-wrap-distance-right:9pt;mso-wrap-distance-bottom:0;mso-position-horizontal:absolute;mso-position-horizontal-relative:text;mso-position-vertical:absolute;mso-position-vertical-relative:text;mso-width-percent:0;mso-height-percent:0;mso-width-relative:margin;mso-height-relative:margin;v-text-anchor:middle" arcsize="10923f" o:gfxdata="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" fillcolor="#ed7d31 [3205]" stroked="f" strokeweight="1pt">
+                <v:stroke joinstyle="miter"/>
+                <v:textbox>
+                  <w:txbxContent>
+                    <w:p>
+                      <w:pPr>
+                        <w:jc w:val="center"/>
+                        <w:rPr>
+                          <w:color w:val="FF0000"/>
+                        </w:rPr>
+                      </w:pPr>
+                      <w:r>
+                        <w:t>400</w:t>
+                      </w:r>
+                    </w:p>
+                  </w:txbxContent>
+                </v:textbox>
+              </v:roundrect>
+            </w:pict>
+          </mc:Fallback>
+        </mc:AlternateContent>
+      </w:r>
+      <w:r>
+        <w:rPr>
+          <w:noProof/>
+        </w:rPr>
+        <mc:AlternateContent>
+          <mc:Choice Requires="wps">
+            <w:drawing>
+              <wp:anchor distT="0" distB="0" distL="114300" distR="114300" simplePos="0" relativeHeight="251678720" behindDoc="0" locked="0" layoutInCell="1" allowOverlap="1" wp14:anchorId="07C71D9C" wp14:editId="7CC78C36">
+                <wp:simplePos x="0" y="0"/>
+                <wp:positionH relativeFrom="column">
+                  <wp:posOffset>4145280</wp:posOffset>
+                </wp:positionH>
+                <wp:positionV relativeFrom="paragraph">
+                  <wp:posOffset>29210</wp:posOffset>
+                </wp:positionV>
+                <wp:extent cx="624840" cy="297180"/>
+                <wp:effectExtent l="0" t="0" r="22860" b="26670"/>
+                <wp:wrapNone/>
+                <wp:docPr id="22" name="Rounded Rectangle 22"/>
+                <wp:cNvGraphicFramePr/>
+                <a:graphic xmlns:a="http://schemas.openxmlformats.org/drawingml/2006/main">
+                  <a:graphicData uri="http://schemas.microsoft.com/office/word/2010/wordprocessingShape">
+                    <wps:wsp>
+                      <wps:cNvSpPr/>
+                      <wps:spPr>
+                        <a:xfrm>
+                          <a:off x="0" y="0"/>
+                          <a:ext cx="624840" cy="297180"/>
+                        </a:xfrm>
+                        <a:prstGeom prst="roundRect">
+                          <a:avLst/>
+                        </a:prstGeom>
+                        <a:solidFill>
+                          <a:schemeClr val="accent2"/>
+                        </a:solidFill>
+                        <a:ln>
+                          <a:solidFill>
+                            <a:schemeClr val="accent2">
+                              <a:lumMod val="20000"/>
+                              <a:lumOff val="80000"/>
+                            </a:schemeClr>
+                          </a:solidFill>
+                        </a:ln>
+                      </wps:spPr>
+                      <wps:style>
+                        <a:lnRef idx="2">
+                          <a:schemeClr val="accent1">
+                            <a:shade val="50000"/>
+                          </a:schemeClr>
+                        </a:lnRef>
+                        <a:fillRef idx="1">
+                          <a:schemeClr val="accent1"/>
+                        </a:fillRef>
+                        <a:effectRef idx="0">
+                          <a:schemeClr val="accent1"/>
+                        </a:effectRef>
+                        <a:fontRef idx="minor">
+                          <a:schemeClr val="lt1"/>
+                        </a:fontRef>
+                      </wps:style>
+                      <wps:txbx>
+                        <w:txbxContent>
+                          <w:p>
+                            <w:pPr>
+                              <w:jc w:val="center"/>
+                            </w:pPr>
+                            <w:r>
+                              <w:t>200</w:t>
+                            </w:r>
+                          </w:p>
+                        </w:txbxContent>
+                      </wps:txbx>
+                      <wps:bodyPr rot="0" spcFirstLastPara="0" vertOverflow="overflow" horzOverflow="overflow" vert="horz" wrap="square" lIns="91440" tIns="45720" rIns="91440" bIns="45720" numCol="1" spcCol="0" rtlCol="0" fromWordArt="0" anchor="ctr" anchorCtr="0" forceAA="0" compatLnSpc="1">
+                        <a:prstTxWarp prst="textNoShape">
+                          <a:avLst/>
+                        </a:prstTxWarp>
+                        <a:noAutofit/>
+                      </wps:bodyPr>
+                    </wps:wsp>
+                  </a:graphicData>
+                </a:graphic>
+                <wp14:sizeRelH relativeFrom="margin">
+                  <wp14:pctWidth>0</wp14:pctWidth>
+                </wp14:sizeRelH>
+                <wp14:sizeRelV relativeFrom="margin">
+                  <wp14:pctHeight>0</wp14:pctHeight>
+                </wp14:sizeRelV>
+              </wp:anchor>
+            </w:drawing>
+          </mc:Choice>
+          <mc:Fallback>
+            <w:pict>
+              <v:roundrect w14:anchorId="07C71D9C" id="Rounded Rectangle 22" o:spid="_x0000_s1038" style="position:absolute;margin-left:326.4pt;margin-top:2.3pt;width:49.2pt;height:23.4pt;z-index:251678720;visibility:visible;mso-wrap-style:square;mso-width-percent:0;mso-height-percent:0;mso-wrap-distance-left:9pt;mso-wrap-distance-top:0;mso-wrap-distance-right:9pt;mso-wrap-distance-bottom:0;mso-position-horizontal:absolute;mso-position-horizontal-relative:text;mso-position-vertical:absolute;mso-position-vertical-relative:text;mso-width-percent:0;mso-height-percent:0;mso-width-relative:margin;mso-height-relative:margin;v-text-anchor:middle" arcsize="10923f" o:gfxdata="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" fillcolor="#ed7d31 [3205]" strokecolor="#fbe4d5 [661]" strokeweight="1pt">
+                <v:stroke joinstyle="miter"/>
+                <v:textbox>
+                  <w:txbxContent>
+                    <w:p>
+                      <w:pPr>
+                        <w:jc w:val="center"/>
+                      </w:pPr>
+                      <w:r>
+                        <w:t>200</w:t>
+                      </w:r>
+                    </w:p>
+                  </w:txbxContent>
+                </v:textbox>
+              </v:roundrect>
+            </w:pict>
+          </mc:Fallback>
+        </mc:AlternateContent>
+      </w:r>
+    </w:p>
+    <w:p>
+      <w:pPr>
+        <w:pStyle w:val="Heading2"/>
+      </w:pPr>
+      <w:r>
+        <w:rPr>
+          <w:noProof/>
+        </w:rPr>
+        <mc:AlternateContent>
+          <mc:Choice Requires="wps">
+            <w:drawing>
+              <wp:anchor distT="0" distB="0" distL="114300" distR="114300" simplePos="0" relativeHeight="251709440" behindDoc="0" locked="0" layoutInCell="1" allowOverlap="1" wp14:anchorId="02C18A5A" wp14:editId="55E548F4">
+                <wp:simplePos x="0" y="0"/>
+                <wp:positionH relativeFrom="column">
+                  <wp:posOffset>5645150</wp:posOffset>
+                </wp:positionH>
+                <wp:positionV relativeFrom="paragraph">
+                  <wp:posOffset>32385</wp:posOffset>
+                </wp:positionV>
+                <wp:extent cx="0" cy="231808"/>
+                <wp:effectExtent l="0" t="0" r="19050" b="15875"/>
+                <wp:wrapNone/>
+                <wp:docPr id="51" name="Straight Connector 51"/>
+                <wp:cNvGraphicFramePr/>
+                <a:graphic xmlns:a="http://schemas.openxmlformats.org/drawingml/2006/main">
+                  <a:graphicData uri="http://schemas.microsoft.com/office/word/2010/wordprocessingShape">
+                    <wps:wsp>
+                      <wps:cNvCnPr/>
+                      <wps:spPr>
+                        <a:xfrm flipV="1">
+                          <a:off x="0" y="0"/>
+                          <a:ext cx="0" cy="231808"/>
+                        </a:xfrm>
+                        <a:prstGeom prst="line">
+                          <a:avLst/>
+                        </a:prstGeom>
+                      </wps:spPr>
+                      <wps:style>
+                        <a:lnRef idx="1">
+                          <a:schemeClr val="accent2"/>
+                        </a:lnRef>
+                        <a:fillRef idx="0">
+                          <a:schemeClr val="accent2"/>
+                        </a:fillRef>
+                        <a:effectRef idx="0">
+                          <a:schemeClr val="accent2"/>
+                        </a:effectRef>
+                        <a:fontRef idx="minor">
+                          <a:schemeClr val="tx1"/>
+                        </a:fontRef>
+                      </wps:style>
+                      <wps:bodyPr/>
+                    </wps:wsp>
+                  </a:graphicData>
+                </a:graphic>
+                <wp14:sizeRelV relativeFrom="margin">
+                  <wp14:pctHeight>0</wp14:pctHeight>
+                </wp14:sizeRelV>
+              </wp:anchor>
+            </w:drawing>
+          </mc:Choice>
+          <mc:Fallback>
+            <w:pict>
+              <v:line w14:anchorId="798D75CF" id="Straight Connector 51" o:spid="_x0000_s1026" style="position:absolute;flip:y;z-index:251709440;visibility:visible;mso-wrap-style:square;mso-height-percent:0;mso-wrap-distance-left:9pt;mso-wrap-distance-top:0;mso-wrap-distance-right:9pt;mso-wrap-distance-bottom:0;mso-position-horizontal:absolute;mso-position-horizontal-relative:text;mso-position-vertical:absolute;mso-position-vertical-relative:text;mso-height-percent:0;mso-height-relative:margin" from="444.5pt,2.55pt" to="444.5pt,20.8pt" o:gfxdata="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" strokecolor="#ed7d31 [3205]" strokeweight=".5pt">
+                <v:stroke joinstyle="miter"/>
+              </v:line>
+            </w:pict>
+          </mc:Fallback>
+        </mc:AlternateContent>
+      </w:r>
+      <w:r>
+        <w:rPr>
+          <w:noProof/>
+        </w:rPr>
+        <mc:AlternateContent>
+          <mc:Choice Requires="wps">
+            <w:drawing>
+              <wp:anchor distT="0" distB="0" distL="114300" distR="114300" simplePos="0" relativeHeight="251707392" behindDoc="0" locked="0" layoutInCell="1" allowOverlap="1" wp14:anchorId="7C4B607E" wp14:editId="72C1C1D3">
+                <wp:simplePos x="0" y="0"/>
+                <wp:positionH relativeFrom="column">
+                  <wp:posOffset>4466122</wp:posOffset>
+                </wp:positionH>
+                <wp:positionV relativeFrom="paragraph">
+                  <wp:posOffset>84321</wp:posOffset>
+                </wp:positionV>
+                <wp:extent cx="0" cy="198521"/>
+                <wp:effectExtent l="0" t="0" r="19050" b="11430"/>
+                <wp:wrapNone/>
+                <wp:docPr id="49" name="Straight Connector 49"/>
+                <wp:cNvGraphicFramePr/>
+                <a:graphic xmlns:a="http://schemas.openxmlformats.org/drawingml/2006/main">
+                  <a:graphicData uri="http://schemas.microsoft.com/office/word/2010/wordprocessingShape">
+                    <wps:wsp>
+                      <wps:cNvCnPr/>
+                      <wps:spPr>
+                        <a:xfrm flipV="1">
+                          <a:off x="0" y="0"/>
+                          <a:ext cx="0" cy="198521"/>
+                        </a:xfrm>
+                        <a:prstGeom prst="line">
+                          <a:avLst/>
+                        </a:prstGeom>
+                      </wps:spPr>
+                      <wps:style>
+                        <a:lnRef idx="1">
+                          <a:schemeClr val="accent2"/>
+                        </a:lnRef>
+                        <a:fillRef idx="0">
+                          <a:schemeClr val="accent2"/>
+                        </a:fillRef>
+                        <a:effectRef idx="0">
+                          <a:schemeClr val="accent2"/>
+                        </a:effectRef>
+                        <a:fontRef idx="minor">
+                          <a:schemeClr val="tx1"/>
+                        </a:fontRef>
+                      </wps:style>
+                      <wps:bodyPr/>
+                    </wps:wsp>
+                  </a:graphicData>
+                </a:graphic>
+              </wp:anchor>
+            </w:drawing>
+          </mc:Choice>
+          <mc:Fallback>
+            <w:pict>
+              <v:line w14:anchorId="04BFDBE3" id="Straight Connector 49" o:spid="_x0000_s1026" style="position:absolute;flip:y;z-index:251707392;visibility:visible;mso-wrap-style:square;mso-wrap-distance-left:9pt;mso-wrap-distance-top:0;mso-wrap-distance-right:9pt;mso-wrap-distance-bottom:0;mso-position-horizontal:absolute;mso-position-horizontal-relative:text;mso-position-vertical:absolute;mso-position-vertical-relative:text" from="351.65pt,6.65pt" to="351.65pt,22.3pt" o:gfxdata="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" strokecolor="#ed7d31 [3205]" strokeweight=".5pt">
+                <v:stroke joinstyle="miter"/>
+              </v:line>
+            </w:pict>
+          </mc:Fallback>
+        </mc:AlternateContent>
+      </w:r>
+    </w:p>
+    <w:p>
+      <w:pPr>
+        <w:pStyle w:val="Heading2"/>
+      </w:pPr>
+      <w:r>
+        <w:rPr>
+          <w:noProof/>
+        </w:rPr>
+        <mc:AlternateContent>
+          <mc:Choice Requires="wps">
+            <w:drawing>
+              <wp:anchor distT="0" distB="0" distL="114300" distR="114300" simplePos="0" relativeHeight="251705344" behindDoc="0" locked="0" layoutInCell="1" allowOverlap="1" wp14:anchorId="4DF6CB14" wp14:editId="0FD9A05A">
+                <wp:simplePos x="0" y="0"/>
+                <wp:positionH relativeFrom="column">
+                  <wp:posOffset>1994134</wp:posOffset>
+                </wp:positionH>
+                <wp:positionV relativeFrom="paragraph">
+                  <wp:posOffset>27242</wp:posOffset>
+                </wp:positionV>
+                <wp:extent cx="148464" cy="10122"/>
+                <wp:effectExtent l="0" t="57150" r="42545" b="85725"/>
+                <wp:wrapNone/>
+                <wp:docPr id="47" name="Straight Arrow Connector 47"/>
+                <wp:cNvGraphicFramePr/>
+                <a:graphic xmlns:a="http://schemas.openxmlformats.org/drawingml/2006/main">
+                  <a:graphicData uri="http://schemas.microsoft.com/office/word/2010/wordprocessingShape">
+                    <wps:wsp>
+                      <wps:cNvCnPr/>
+                      <wps:spPr>
+                        <a:xfrm flipV="1">
+                          <a:off x="0" y="0"/>
+                          <a:ext cx="148464" cy="10122"/>
+                        </a:xfrm>
+                        <a:prstGeom prst="straightConnector1">
+                          <a:avLst/>
+                        </a:prstGeom>
+                        <a:ln>
+                          <a:tailEnd type="triangle"/>
+                        </a:ln>
+                      </wps:spPr>
+                      <wps:style>
+                        <a:lnRef idx="1">
+                          <a:schemeClr val="accent1"/>
+                        </a:lnRef>
+                        <a:fillRef idx="0">
+                          <a:schemeClr val="accent1"/>
+                        </a:fillRef>
+                        <a:effectRef idx="0">
+                          <a:schemeClr val="accent1"/>
+                        </a:effectRef>
+                        <a:fontRef idx="minor">
+                          <a:schemeClr val="tx1"/>
+                        </a:fontRef>
+                      </wps:style>
+                      <wps:bodyPr/>
+                    </wps:wsp>
+                  </a:graphicData>
+                </a:graphic>
+              </wp:anchor>
+            </w:drawing>
+          </mc:Choice>
+          <mc:Fallback>
+            <w:pict>
+              <v:shape w14:anchorId="51C547EB" id="Straight Arrow Connector 47" o:spid="_x0000_s1026" type="#_x0000_t32" style="position:absolute;margin-left:157pt;margin-top:2.15pt;width:11.7pt;height:.8pt;flip:y;z-index:251705344;visibility:visible;mso-wrap-style:square;mso-wrap-distance-left:9pt;mso-wrap-distance-top:0;mso-wrap-distance-right:9pt;mso-wrap-distance-bottom:0;mso-position-horizontal:absolute;mso-position-horizontal-relative:text;mso-position-vertical:absolute;mso-position-vertical-relative:text" o:gfxdata="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" strokecolor="#5b9bd5 [3204]" strokeweight=".5pt">
+                <v:stroke endarrow="block" joinstyle="miter"/>
+              </v:shape>
+            </w:pict>
+          </mc:Fallback>
+        </mc:AlternateContent>
+      </w:r>
+      <w:r>
+        <w:rPr>
+          <w:noProof/>
+        </w:rPr>
+        <mc:AlternateContent>
+          <mc:Choice Requires="wps">
+            <w:drawing>
+              <wp:anchor distT="0" distB="0" distL="114300" distR="114300" simplePos="0" relativeHeight="251704320" behindDoc="0" locked="0" layoutInCell="1" allowOverlap="1" wp14:anchorId="2AE94742" wp14:editId="525F690C">
+                <wp:simplePos x="0" y="0"/>
+                <wp:positionH relativeFrom="column">
+                  <wp:posOffset>2996150</wp:posOffset>
+                </wp:positionH>
+                <wp:positionV relativeFrom="paragraph">
+                  <wp:posOffset>33990</wp:posOffset>
+                </wp:positionV>
+                <wp:extent cx="138454" cy="3374"/>
+                <wp:effectExtent l="38100" t="76200" r="0" b="92075"/>
+                <wp:wrapNone/>
+                <wp:docPr id="45" name="Straight Arrow Connector 45"/>
+                <wp:cNvGraphicFramePr/>
+                <a:graphic xmlns:a="http://schemas.openxmlformats.org/drawingml/2006/main">
+                  <a:graphicData uri="http://schemas.microsoft.com/office/word/2010/wordprocessingShape">
+                    <wps:wsp>
+                      <wps:cNvCnPr/>
+                      <wps:spPr>
+                        <a:xfrm flipH="1">
+                          <a:off x="0" y="0"/>
+                          <a:ext cx="138454" cy="3374"/>
+                        </a:xfrm>
+                        <a:prstGeom prst="straightConnector1">
+                          <a:avLst/>
+                        </a:prstGeom>
+                        <a:ln>
+                          <a:tailEnd type="triangle"/>
+                        </a:ln>
+                      </wps:spPr>
+                      <wps:style>
+                        <a:lnRef idx="1">
+                          <a:schemeClr val="accent1"/>
+                        </a:lnRef>
+                        <a:fillRef idx="0">
+                          <a:schemeClr val="accent1"/>
+                        </a:fillRef>
+                        <a:effectRef idx="0">
+                          <a:schemeClr val="accent1"/>
+                        </a:effectRef>
+                        <a:fontRef idx="minor">
+                          <a:schemeClr val="tx1"/>
+                        </a:fontRef>
+                      </wps:style>
+                      <wps:bodyPr/>
+                    </wps:wsp>
+                  </a:graphicData>
+                </a:graphic>
+              </wp:anchor>
+            </w:drawing>
+          </mc:Choice>
+          <mc:Fallback>
+            <w:pict>
+              <v:shape w14:anchorId="1BCF64EC" id="Straight Arrow Connector 45" o:spid="_x0000_s1026" type="#_x0000_t32" style="position:absolute;margin-left:235.9pt;margin-top:2.7pt;width:10.9pt;height:.25pt;flip:x;z-index:251704320;visibility:visible;mso-wrap-style:square;mso-wrap-distance-left:9pt;mso-wrap-distance-top:0;mso-wrap-distance-right:9pt;mso-wrap-distance-bottom:0;mso-position-horizontal:absolute;mso-position-horizontal-relative:text;mso-position-vertical:absolute;mso-position-vertical-relative:text" o:gfxdata="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" strokecolor="#5b9bd5 [3204]" strokeweight=".5pt">
+                <v:stroke endarrow="block" joinstyle="miter"/>
+              </v:shape>
+            </w:pict>
+          </mc:Fallback>
+        </mc:AlternateContent>
+      </w:r>
+      <w:r>
+        <w:rPr>
+          <w:noProof/>
+        </w:rPr>
+        <mc:AlternateContent>
+          <mc:Choice Requires="wps">
+            <w:drawing>
+              <wp:anchor distT="0" distB="0" distL="114300" distR="114300" simplePos="0" relativeHeight="251702272" behindDoc="0" locked="0" layoutInCell="1" allowOverlap="1" wp14:anchorId="314DC26F" wp14:editId="0F28E455">
+                <wp:simplePos x="0" y="0"/>
+                <wp:positionH relativeFrom="column">
+                  <wp:posOffset>3137778</wp:posOffset>
+                </wp:positionH>
+                <wp:positionV relativeFrom="paragraph">
+                  <wp:posOffset>30616</wp:posOffset>
+                </wp:positionV>
+                <wp:extent cx="0" cy="387734"/>
+                <wp:effectExtent l="0" t="0" r="19050" b="12700"/>
+                <wp:wrapNone/>
+                <wp:docPr id="42" name="Straight Connector 42"/>
+                <wp:cNvGraphicFramePr/>
+                <a:graphic xmlns:a="http://schemas.openxmlformats.org/drawingml/2006/main">
+                  <a:graphicData uri="http://schemas.microsoft.com/office/word/2010/wordprocessingShape">
+                    <wps:wsp>
+                      <wps:cNvCnPr/>
+                      <wps:spPr>
+                        <a:xfrm flipH="1" flipV="1">
+                          <a:off x="0" y="0"/>
+                          <a:ext cx="0" cy="387734"/>
+                        </a:xfrm>
+                        <a:prstGeom prst="line">
+                          <a:avLst/>
+                        </a:prstGeom>
+                      </wps:spPr>
+                      <wps:style>
+                        <a:lnRef idx="1">
+                          <a:schemeClr val="accent1"/>
+                        </a:lnRef>
+                        <a:fillRef idx="0">
+                          <a:schemeClr val="accent1"/>
+                        </a:fillRef>
+                        <a:effectRef idx="0">
+                          <a:schemeClr val="accent1"/>
+                        </a:effectRef>
+                        <a:fontRef idx="minor">
+                          <a:schemeClr val="tx1"/>
+                        </a:fontRef>
+                      </wps:style>
+                      <wps:bodyPr/>
+                    </wps:wsp>
+                  </a:graphicData>
+                </a:graphic>
+                <wp14:sizeRelH relativeFrom="margin">
+                  <wp14:pctWidth>0</wp14:pctWidth>
+                </wp14:sizeRelH>
+                <wp14:sizeRelV relativeFrom="margin">
+                  <wp14:pctHeight>0</wp14:pctHeight>
+                </wp14:sizeRelV>
+              </wp:anchor>
+            </w:drawing>
+          </mc:Choice>
+          <mc:Fallback>
+            <w:pict>
+              <v:line w14:anchorId="043F83D0" id="Straight Connector 42" o:spid="_x0000_s1026" style="position:absolute;flip:x y;z-index:251702272;visibility:visible;mso-wrap-style:square;mso-width-percent:0;mso-height-percent:0;mso-wrap-distance-left:9pt;mso-wrap-distance-top:0;mso-wrap-distance-right:9pt;mso-wrap-distance-bottom:0;mso-position-horizontal:absolute;mso-position-horizontal-relative:text;mso-position-vertical:absolute;mso-position-vertical-relative:text;mso-width-percent:0;mso-height-percent:0;mso-width-relative:margin;mso-height-relative:margin" from="247.05pt,2.4pt" to="247.05pt,32.95pt" o:gfxdata="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" strokecolor="#5b9bd5 [3204]" strokeweight=".5pt">
+                <v:stroke joinstyle="miter"/>
+              </v:line>
+            </w:pict>
+          </mc:Fallback>
+        </mc:AlternateContent>
+      </w:r>
+      <w:r>
+        <w:rPr>
+          <w:noProof/>
+        </w:rPr>
+        <mc:AlternateContent>
+          <mc:Choice Requires="wps">
+            <w:drawing>
+              <wp:anchor distT="0" distB="0" distL="114300" distR="114300" simplePos="0" relativeHeight="251700224" behindDoc="0" locked="0" layoutInCell="1" allowOverlap="1" wp14:anchorId="2ECC59B6" wp14:editId="709A63DF">
+                <wp:simplePos x="0" y="0"/>
+                <wp:positionH relativeFrom="column">
+                  <wp:posOffset>1994133</wp:posOffset>
+                </wp:positionH>
+                <wp:positionV relativeFrom="paragraph">
+                  <wp:posOffset>30616</wp:posOffset>
+                </wp:positionV>
+                <wp:extent cx="6549" cy="374238"/>
+                <wp:effectExtent l="0" t="0" r="31750" b="26035"/>
+                <wp:wrapNone/>
+                <wp:docPr id="41" name="Straight Connector 41"/>
+                <wp:cNvGraphicFramePr/>
+                <a:graphic xmlns:a="http://schemas.openxmlformats.org/drawingml/2006/main">
+                  <a:graphicData uri="http://schemas.microsoft.com/office/word/2010/wordprocessingShape">
+                    <wps:wsp>
+                      <wps:cNvCnPr/>
+                      <wps:spPr>
+                        <a:xfrm flipH="1" flipV="1">
+                          <a:off x="0" y="0"/>
+                          <a:ext cx="6549" cy="374238"/>
+                        </a:xfrm>
+                        <a:prstGeom prst="line">
+                          <a:avLst/>
+                        </a:prstGeom>
+                      </wps:spPr>
+                      <wps:style>
+                        <a:lnRef idx="1">
+                          <a:schemeClr val="accent1"/>
+                        </a:lnRef>
+                        <a:fillRef idx="0">
+                          <a:schemeClr val="accent1"/>
+                        </a:fillRef>
+                        <a:effectRef idx="0">
+                          <a:schemeClr val="accent1"/>
+                        </a:effectRef>
+                        <a:fontRef idx="minor">
+                          <a:schemeClr val="tx1"/>
+                        </a:fontRef>
+                      </wps:style>
+                      <wps:bodyPr/>
+                    </wps:wsp>
+                  </a:graphicData>
+                </a:graphic>
+                <wp14:sizeRelV relativeFrom="margin">
+                  <wp14:pctHeight>0</wp14:pctHeight>
+                </wp14:sizeRelV>
+              </wp:anchor>
+            </w:drawing>
+          </mc:Choice>
+          <mc:Fallback>
+            <w:pict>
+              <v:line w14:anchorId="26B5A139" id="Straight Connector 41" o:spid="_x0000_s1026" style="position:absolute;flip:x y;z-index:251700224;visibility:visible;mso-wrap-style:square;mso-height-percent:0;mso-wrap-distance-left:9pt;mso-wrap-distance-top:0;mso-wrap-distance-right:9pt;mso-wrap-distance-bottom:0;mso-position-horizontal:absolute;mso-position-horizontal-relative:text;mso-position-vertical:absolute;mso-position-vertical-relative:text;mso-height-percent:0;mso-height-relative:margin" from="157pt,2.4pt" to="157.5pt,31.85pt" o:gfxdata="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" strokecolor="#5b9bd5 [3204]" strokeweight=".5pt">
+                <v:stroke joinstyle="miter"/>
+              </v:line>
+            </w:pict>
+          </mc:Fallback>
+        </mc:AlternateContent>
+      </w:r>
+      <w:r>
+        <w:rPr>
+          <w:noProof/>
+        </w:rPr>
+        <mc:AlternateContent>
+          <mc:Choice Requires="wps">
+            <w:drawing>
+              <wp:anchor distT="0" distB="0" distL="114300" distR="114300" simplePos="0" relativeHeight="251692032" behindDoc="0" locked="0" layoutInCell="1" allowOverlap="1" wp14:anchorId="6DF64A29" wp14:editId="1C87F351">
+                <wp:simplePos x="0" y="0"/>
+                <wp:positionH relativeFrom="column">
+                  <wp:posOffset>3586742</wp:posOffset>
+                </wp:positionH>
+                <wp:positionV relativeFrom="paragraph">
+                  <wp:posOffset>148881</wp:posOffset>
+                </wp:positionV>
+                <wp:extent cx="418397" cy="0"/>
+                <wp:effectExtent l="0" t="95250" r="0" b="95250"/>
+                <wp:wrapNone/>
+                <wp:docPr id="34" name="Straight Arrow Connector 34"/>
+                <wp:cNvGraphicFramePr/>
+                <a:graphic xmlns:a="http://schemas.openxmlformats.org/drawingml/2006/main">
+                  <a:graphicData uri="http://schemas.microsoft.com/office/word/2010/wordprocessingShape">
+                    <wps:wsp>
+                      <wps:cNvCnPr/>
+                      <wps:spPr>
+                        <a:xfrm flipH="1">
+                          <a:off x="0" y="0"/>
+                          <a:ext cx="418397" cy="0"/>
+                        </a:xfrm>
+                        <a:prstGeom prst="straightConnector1">
+                          <a:avLst/>
+                        </a:prstGeom>
+                        <a:ln w="28575">
+                          <a:tailEnd type="triangle"/>
+                        </a:ln>
+                      </wps:spPr>
+                      <wps:style>
+                        <a:lnRef idx="1">
+                          <a:schemeClr val="dk1"/>
+                        </a:lnRef>
+                        <a:fillRef idx="0">
+                          <a:schemeClr val="dk1"/>
+                        </a:fillRef>
+                        <a:effectRef idx="0">
+                          <a:schemeClr val="dk1"/>
+                        </a:effectRef>
+                        <a:fontRef idx="minor">
+                          <a:schemeClr val="tx1"/>
+                        </a:fontRef>
+                      </wps:style>
+                      <wps:bodyPr/>
+                    </wps:wsp>
+                  </a:graphicData>
+                </a:graphic>
+              </wp:anchor>
+            </w:drawing>
+          </mc:Choice>
+          <mc:Fallback>
+            <w:pict>
+              <v:shape w14:anchorId="42096074" id="Straight Arrow Connector 34" o:spid="_x0000_s1026" type="#_x0000_t32" style="position:absolute;margin-left:282.4pt;margin-top:11.7pt;width:32.95pt;height:0;flip:x;z-index:251692032;visibility:visible;mso-wrap-style:square;mso-wrap-distance-left:9pt;mso-wrap-distance-top:0;mso-wrap-distance-right:9pt;mso-wrap-distance-bottom:0;mso-position-horizontal:absolute;mso-position-horizontal-relative:text;mso-position-vertical:absolute;mso-position-vertical-relative:text" o:gfxdata="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" strokecolor="black [3200]" strokeweight="2.25pt">
+                <v:stroke endarrow="block" joinstyle="miter"/>
+              </v:shape>
+            </w:pict>
+          </mc:Fallback>
+        </mc:AlternateContent>
+      </w:r>
+      <w:r>
+        <w:rPr>
+          <w:noProof/>
+        </w:rPr>
+        <mc:AlternateContent>
+          <mc:Choice Requires="wps">
+            <w:drawing>
+              <wp:anchor distT="0" distB="0" distL="114300" distR="114300" simplePos="0" relativeHeight="251684864" behindDoc="0" locked="0" layoutInCell="1" allowOverlap="1" wp14:anchorId="268E3DF9" wp14:editId="39EC413D">
+                <wp:simplePos x="0" y="0"/>
+                <wp:positionH relativeFrom="margin">
+                  <wp:posOffset>5215890</wp:posOffset>
+                </wp:positionH>
+                <wp:positionV relativeFrom="paragraph">
+                  <wp:posOffset>29210</wp:posOffset>
+                </wp:positionV>
+                <wp:extent cx="624840" cy="297180"/>
+                <wp:effectExtent l="0" t="0" r="3810" b="7620"/>
+                <wp:wrapNone/>
+                <wp:docPr id="25" name="Rounded Rectangle 25"/>
+                <wp:cNvGraphicFramePr/>
+                <a:graphic xmlns:a="http://schemas.openxmlformats.org/drawingml/2006/main">
+                  <a:graphicData uri="http://schemas.microsoft.com/office/word/2010/wordprocessingShape">
+                    <wps:wsp>
+                      <wps:cNvSpPr/>
+                      <wps:spPr>
+                        <a:xfrm>
+                          <a:off x="0" y="0"/>
+                          <a:ext cx="624840" cy="297180"/>
+                        </a:xfrm>
+                        <a:prstGeom prst="roundRect">
+                          <a:avLst/>
+                        </a:prstGeom>
+                        <a:solidFill>
+                          <a:schemeClr val="accent2"/>
+                        </a:solidFill>
+                        <a:ln>
+                          <a:noFill/>
+                        </a:ln>
+                      </wps:spPr>
+                      <wps:style>
+                        <a:lnRef idx="2">
+                          <a:schemeClr val="accent1">
+                            <a:shade val="50000"/>
+                          </a:schemeClr>
+                        </a:lnRef>
+                        <a:fillRef idx="1">
+                          <a:schemeClr val="accent1"/>
+                        </a:fillRef>
+                        <a:effectRef idx="0">
+                          <a:schemeClr val="accent1"/>
+                        </a:effectRef>
+                        <a:fontRef idx="minor">
+                          <a:schemeClr val="lt1"/>
+                        </a:fontRef>
+                      </wps:style>
+                      <wps:txbx>
+                        <w:txbxContent>
+                          <w:p>
+                            <w:pPr>
+                              <w:jc w:val="center"/>
+                            </w:pPr>
+                            <w:r>
+                              <w:t>404</w:t>
+                            </w:r>
+                          </w:p>
+                        </w:txbxContent>
+                      </wps:txbx>
+                      <wps:bodyPr rot="0" spcFirstLastPara="0" vertOverflow="overflow" horzOverflow="overflow" vert="horz" wrap="square" lIns="91440" tIns="45720" rIns="91440" bIns="45720" numCol="1" spcCol="0" rtlCol="0" fromWordArt="0" anchor="ctr" anchorCtr="0" forceAA="0" compatLnSpc="1">
+                        <a:prstTxWarp prst="textNoShape">
+                          <a:avLst/>
+                        </a:prstTxWarp>
+                        <a:noAutofit/>
+                      </wps:bodyPr>
+                    </wps:wsp>
+                  </a:graphicData>
+                </a:graphic>
+                <wp14:sizeRelH relativeFrom="margin">
+                  <wp14:pctWidth>0</wp14:pctWidth>
+                </wp14:sizeRelH>
+                <wp14:sizeRelV relativeFrom="margin">
+                  <wp14:pctHeight>0</wp14:pctHeight>
+                </wp14:sizeRelV>
+              </wp:anchor>
+            </w:drawing>
+          </mc:Choice>
+          <mc:Fallback>
+            <w:pict>
+              <v:roundrect w14:anchorId="268E3DF9" id="Rounded Rectangle 25" o:spid="_x0000_s1039" style="position:absolute;margin-left:410.7pt;margin-top:2.3pt;width:49.2pt;height:23.4pt;z-index:251684864;visibility:visible;mso-wrap-style:square;mso-width-percent:0;mso-height-percent:0;mso-wrap-distance-left:9pt;mso-wrap-distance-top:0;mso-wrap-distance-right:9pt;mso-wrap-distance-bottom:0;mso-position-horizontal:absolute;mso-position-horizontal-relative:margin;mso-position-vertical:absolute;mso-position-vertical-relative:text;mso-width-percent:0;mso-height-percent:0;mso-width-relative:margin;mso-height-relative:margin;v-text-anchor:middle" arcsize="10923f" o:gfxdata="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" fillcolor="#ed7d31 [3205]" stroked="f" strokeweight="1pt">
+                <v:stroke joinstyle="miter"/>
+                <v:textbox>
+                  <w:txbxContent>
+                    <w:p>
+                      <w:pPr>
+                        <w:jc w:val="center"/>
+                      </w:pPr>
+                      <w:r>
+                        <w:t>404</w:t>
+                      </w:r>
+                    </w:p>
+                  </w:txbxContent>
+                </v:textbox>
+                <w10:wrap anchorx="margin"/>
+              </v:roundrect>
+            </w:pict>
+          </mc:Fallback>
+        </mc:AlternateContent>
+      </w:r>
+      <w:r>
+        <w:rPr>
+          <w:noProof/>
+        </w:rPr>
+        <mc:AlternateContent>
+          <mc:Choice Requires="wps">
+            <w:drawing>
+              <wp:anchor distT="0" distB="0" distL="114300" distR="114300" simplePos="0" relativeHeight="251680768" behindDoc="0" locked="0" layoutInCell="1" allowOverlap="1" wp14:anchorId="30488C0B" wp14:editId="6A315BD5">
+                <wp:simplePos x="0" y="0"/>
+                <wp:positionH relativeFrom="column">
+                  <wp:posOffset>4152900</wp:posOffset>
+                </wp:positionH>
+                <wp:positionV relativeFrom="paragraph">
+                  <wp:posOffset>37465</wp:posOffset>
+                </wp:positionV>
+                <wp:extent cx="624840" cy="297180"/>
+                <wp:effectExtent l="0" t="0" r="3810" b="7620"/>
+                <wp:wrapNone/>
+                <wp:docPr id="23" name="Rounded Rectangle 23"/>
+                <wp:cNvGraphicFramePr/>
+                <a:graphic xmlns:a="http://schemas.openxmlformats.org/drawingml/2006/main">
+                  <a:graphicData uri="http://schemas.microsoft.com/office/word/2010/wordprocessingShape">
+                    <wps:wsp>
+                      <wps:cNvSpPr/>
+                      <wps:spPr>
+                        <a:xfrm>
+                          <a:off x="0" y="0"/>
+                          <a:ext cx="624840" cy="297180"/>
+                        </a:xfrm>
+                        <a:prstGeom prst="roundRect">
+                          <a:avLst/>
+                        </a:prstGeom>
+                        <a:solidFill>
+                          <a:schemeClr val="accent2"/>
+                        </a:solidFill>
+                        <a:ln>
+                          <a:noFill/>
+                        </a:ln>
+                      </wps:spPr>
+                      <wps:style>
+                        <a:lnRef idx="2">
+                          <a:schemeClr val="accent1">
+                            <a:shade val="50000"/>
+                          </a:schemeClr>
+                        </a:lnRef>
+                        <a:fillRef idx="1">
+                          <a:schemeClr val="accent1"/>
+                        </a:fillRef>
+                        <a:effectRef idx="0">
+                          <a:schemeClr val="accent1"/>
+                        </a:effectRef>
+                        <a:fontRef idx="minor">
+                          <a:schemeClr val="lt1"/>
+                        </a:fontRef>
+                      </wps:style>
+                      <wps:txbx>
+                        <w:txbxContent>
+                          <w:p>
+                            <w:pPr>
+                              <w:jc w:val="center"/>
+                            </w:pPr>
+                            <w:r>
+                              <w:t>304</w:t>
+                            </w:r>
+                          </w:p>
+                        </w:txbxContent>
+                      </wps:txbx>
+                      <wps:bodyPr rot="0" spcFirstLastPara="0" vertOverflow="overflow" horzOverflow="overflow" vert="horz" wrap="square" lIns="91440" tIns="45720" rIns="91440" bIns="45720" numCol="1" spcCol="0" rtlCol="0" fromWordArt="0" anchor="ctr" anchorCtr="0" forceAA="0" compatLnSpc="1">
+                        <a:prstTxWarp prst="textNoShape">
+                          <a:avLst/>
+                        </a:prstTxWarp>
+                        <a:noAutofit/>
+                      </wps:bodyPr>
+                    </wps:wsp>
+                  </a:graphicData>
+                </a:graphic>
+                <wp14:sizeRelH relativeFrom="margin">
+                  <wp14:pctWidth>0</wp14:pctWidth>
+                </wp14:sizeRelH>
+                <wp14:sizeRelV relativeFrom="margin">
+                  <wp14:pctHeight>0</wp14:pctHeight>
+                </wp14:sizeRelV>
+              </wp:anchor>
+            </w:drawing>
+          </mc:Choice>
+          <mc:Fallback>
+            <w:pict>
+              <v:roundrect w14:anchorId="30488C0B" id="Rounded Rectangle 23" o:spid="_x0000_s1040" style="position:absolute;margin-left:327pt;margin-top:2.95pt;width:49.2pt;height:23.4pt;z-index:251680768;visibility:visible;mso-wrap-style:square;mso-width-percent:0;mso-height-percent:0;mso-wrap-distance-left:9pt;mso-wrap-distance-top:0;mso-wrap-distance-right:9pt;mso-wrap-distance-bottom:0;mso-position-horizontal:absolute;mso-position-horizontal-relative:text;mso-position-vertical:absolute;mso-position-vertical-relative:text;mso-width-percent:0;mso-height-percent:0;mso-width-relative:margin;mso-height-relative:margin;v-text-anchor:middle" arcsize="10923f" o:gfxdata="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" fillcolor="#ed7d31 [3205]" stroked="f" strokeweight="1pt">
+                <v:stroke joinstyle="miter"/>
+                <v:textbox>
+                  <w:txbxContent>
+                    <w:p>
+                      <w:pPr>
+                        <w:jc w:val="center"/>
+                      </w:pPr>
+                      <w:r>
+                        <w:t>304</w:t>
+                      </w:r>
+                    </w:p>
+                  </w:txbxContent>
+                </v:textbox>
+              </v:roundrect>
+            </w:pict>
+          </mc:Fallback>
+        </mc:AlternateContent>
+      </w:r>
+    </w:p>
+    <w:p>
+      <w:pPr>
+        <w:pStyle w:val="Heading2"/>
+      </w:pPr>
+      <w:r>
+        <w:rPr>
+          <w:noProof/>
+        </w:rPr>
+        <mc:AlternateContent>
+          <mc:Choice Requires="wps">
+            <w:drawing>
+              <wp:anchor distT="0" distB="0" distL="114300" distR="114300" simplePos="0" relativeHeight="251717632" behindDoc="0" locked="0" layoutInCell="1" allowOverlap="1" wp14:anchorId="47CC2DE2" wp14:editId="7F090446">
+                <wp:simplePos x="0" y="0"/>
+                <wp:positionH relativeFrom="column">
+                  <wp:posOffset>-114300</wp:posOffset>
+                </wp:positionH>
+                <wp:positionV relativeFrom="paragraph">
+                  <wp:posOffset>259080</wp:posOffset>
+                </wp:positionV>
+                <wp:extent cx="1066800" cy="1181100"/>
+                <wp:effectExtent l="0" t="0" r="19050" b="19050"/>
+                <wp:wrapNone/>
+                <wp:docPr id="58" name="Rectangle 58"/>
+                <wp:cNvGraphicFramePr/>
+                <a:graphic xmlns:a="http://schemas.openxmlformats.org/drawingml/2006/main">
+                  <a:graphicData uri="http://schemas.microsoft.com/office/word/2010/wordprocessingShape">
+                    <wps:wsp>
+                      <wps:cNvSpPr/>
+                      <wps:spPr>
+                        <a:xfrm>
+                          <a:off x="0" y="0"/>
+                          <a:ext cx="1066800" cy="1181100"/>
+                        </a:xfrm>
+                        <a:prstGeom prst="rect">
+                          <a:avLst/>
+                        </a:prstGeom>
+                        <a:solidFill>
+                          <a:schemeClr val="bg1">
+                            <a:lumMod val="95000"/>
+                          </a:schemeClr>
+                        </a:solidFill>
+                      </wps:spPr>
+                      <wps:style>
+                        <a:lnRef idx="2">
+                          <a:schemeClr val="accent1">
+                            <a:shade val="50000"/>
+                          </a:schemeClr>
+                        </a:lnRef>
+                        <a:fillRef idx="1">
+                          <a:schemeClr val="accent1"/>
+                        </a:fillRef>
+                        <a:effectRef idx="0">
+                          <a:schemeClr val="accent1"/>
+                        </a:effectRef>
+                        <a:fontRef idx="minor">
+                          <a:schemeClr val="lt1"/>
+                        </a:fontRef>
+                      </wps:style>
+                      <wps:txbx>
+                        <w:txbxContent>
+                          <w:p>
+                            <w:pPr>
+                              <w:jc w:val="center"/>
+                              <w:rPr>
+                                <w:color w:val="000000" w:themeColor="text1"/>
+                              </w:rPr>
+                            </w:pPr>
+                            <w:r>
+                              <w:rPr>
+                                <w:color w:val="000000" w:themeColor="text1"/>
+                              </w:rPr>
+                              <w:t>Request</w:t>
+                            </w:r>
+                            <w:r>
+                              <w:rPr>
+                                <w:color w:val="000000" w:themeColor="text1"/>
+                              </w:rPr>
+                              <w:br/>
+                            </w:r>
+                          </w:p>
+                          <w:p>
+                            <w:pPr>
+                              <w:jc w:val="center"/>
+                              <w:rPr>
+                                <w:color w:val="000000" w:themeColor="text1"/>
+                              </w:rPr>
+                            </w:pPr>
+                            <w:r>
+                              <w:rPr>
+                                <w:color w:val="000000" w:themeColor="text1"/>
+                              </w:rPr>
+                              <w:t>Response</w:t>
+                            </w:r>
+                          </w:p>
+                          <w:p>
+                            <w:pPr>
+                              <w:jc w:val="center"/>
+                              <w:rPr>
+                                <w:color w:val="000000" w:themeColor="text1"/>
+                              </w:rPr>
+                            </w:pPr>
+                          </w:p>
+                          <w:p>
+                            <w:pPr>
+                              <w:jc w:val="center"/>
+                              <w:rPr>
+                                <w:color w:val="000000" w:themeColor="text1"/>
+                              </w:rPr>
+                            </w:pPr>
+                          </w:p>
+                        </w:txbxContent>
+                      </wps:txbx>
+                      <wps:bodyPr rot="0" spcFirstLastPara="0" vertOverflow="overflow" horzOverflow="overflow" vert="horz" wrap="square" lIns="91440" tIns="45720" rIns="91440" bIns="45720" numCol="1" spcCol="0" rtlCol="0" fromWordArt="0" anchor="ctr" anchorCtr="0" forceAA="0" compatLnSpc="1">
+                        <a:prstTxWarp prst="textNoShape">
+                          <a:avLst/>
+                        </a:prstTxWarp>
+                        <a:noAutofit/>
+                      </wps:bodyPr>
+                    </wps:wsp>
+                  </a:graphicData>
+                </a:graphic>
+                <wp14:sizeRelH relativeFrom="margin">
+                  <wp14:pctWidth>0</wp14:pctWidth>
+                </wp14:sizeRelH>
+                <wp14:sizeRelV relativeFrom="margin">
+                  <wp14:pctHeight>0</wp14:pctHeight>
+                </wp14:sizeRelV>
+              </wp:anchor>
+            </w:drawing>
+          </mc:Choice>
+          <mc:Fallback>
+            <w:pict>
+              <v:rect w14:anchorId="47CC2DE2" id="Rectangle 58" o:spid="_x0000_s1041" style="position:absolute;margin-left:-9pt;margin-top:20.4pt;width:84pt;height:93pt;z-index:251717632;visibility:visible;mso-wrap-style:square;mso-width-percent:0;mso-height-percent:0;mso-wrap-distance-left:9pt;mso-wrap-distance-top:0;mso-wrap-distance-right:9pt;mso-wrap-distance-bottom:0;mso-position-horizontal:absolute;mso-position-horizontal-relative:text;mso-position-vertical:absolute;mso-position-vertical-relative:text;mso-width-percent:0;mso-height-percent:0;mso-width-relative:margin;mso-height-relative:margin;v-text-anchor:middle" o:gfxdata="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" fillcolor="#f2f2f2 [3052]" strokecolor="#1f4d78 [1604]" strokeweight="1pt">
+                <v:textbox>
+                  <w:txbxContent>
+                    <w:p>
+                      <w:pPr>
+                        <w:jc w:val="center"/>
+                        <w:rPr>
+                          <w:color w:val="000000" w:themeColor="text1"/>
+                        </w:rPr>
+                      </w:pPr>
+                      <w:r>
+                        <w:rPr>
+                          <w:color w:val="000000" w:themeColor="text1"/>
+                        </w:rPr>
+                        <w:t>Request</w:t>
+                      </w:r>
+                      <w:r>
+                        <w:rPr>
+                          <w:color w:val="000000" w:themeColor="text1"/>
+                        </w:rPr>
+                        <w:br/>
+                      </w:r>
+                    </w:p>
+                    <w:p>
+                      <w:pPr>
+                        <w:jc w:val="center"/>
+                        <w:rPr>
+                          <w:color w:val="000000" w:themeColor="text1"/>
+                        </w:rPr>
+                      </w:pPr>
+                      <w:r>
+                        <w:rPr>
+                          <w:color w:val="000000" w:themeColor="text1"/>
+                        </w:rPr>
+                        <w:t>Response</w:t>
+                      </w:r>
+                    </w:p>
+                    <w:p>
+                      <w:pPr>
+                        <w:jc w:val="center"/>
+                        <w:rPr>
+                          <w:color w:val="000000" w:themeColor="text1"/>
+                        </w:rPr>
+                      </w:pPr>
+                    </w:p>
+                    <w:p>
+                      <w:pPr>
+                        <w:jc w:val="center"/>
+                        <w:rPr>
+                          <w:color w:val="000000" w:themeColor="text1"/>
+                        </w:rPr>
+                      </w:pPr>
+                    </w:p>
+                  </w:txbxContent>
+                </v:textbox>
+              </v:rect>
+            </w:pict>
+          </mc:Fallback>
+        </mc:AlternateContent>
+      </w:r>
+      <w:r>
+        <w:rPr>
+          <w:noProof/>
+        </w:rPr>
+        <mc:AlternateContent>
+          <mc:Choice Requires="wps">
+            <w:drawing>
+              <wp:anchor distT="0" distB="0" distL="114300" distR="114300" simplePos="0" relativeHeight="251670528" behindDoc="0" locked="0" layoutInCell="1" allowOverlap="1" wp14:anchorId="1379453B" wp14:editId="2E6196E4">
+                <wp:simplePos x="0" y="0"/>
+                <wp:positionH relativeFrom="column">
+                  <wp:posOffset>2727960</wp:posOffset>
+                </wp:positionH>
+                <wp:positionV relativeFrom="paragraph">
+                  <wp:posOffset>175260</wp:posOffset>
+                </wp:positionV>
+                <wp:extent cx="624840" cy="297180"/>
+                <wp:effectExtent l="0" t="0" r="3810" b="7620"/>
+                <wp:wrapNone/>
+                <wp:docPr id="17" name="Rounded Rectangle 17"/>
+                <wp:cNvGraphicFramePr/>
+                <a:graphic xmlns:a="http://schemas.openxmlformats.org/drawingml/2006/main">
+                  <a:graphicData uri="http://schemas.microsoft.com/office/word/2010/wordprocessingShape">
+                    <wps:wsp>
+                      <wps:cNvSpPr/>
+                      <wps:spPr>
+                        <a:xfrm>
+                          <a:off x="0" y="0"/>
+                          <a:ext cx="624840" cy="297180"/>
+                        </a:xfrm>
+                        <a:prstGeom prst="roundRect">
+                          <a:avLst/>
+                        </a:prstGeom>
+                        <a:ln>
+                          <a:noFill/>
+                        </a:ln>
+                      </wps:spPr>
+                      <wps:style>
+                        <a:lnRef idx="2">
+                          <a:schemeClr val="accent1">
+                            <a:shade val="50000"/>
+                          </a:schemeClr>
+                        </a:lnRef>
+                        <a:fillRef idx="1">
+                          <a:schemeClr val="accent1"/>
+                        </a:fillRef>
+                        <a:effectRef idx="0">
+                          <a:schemeClr val="accent1"/>
+                        </a:effectRef>
+                        <a:fontRef idx="minor">
+                          <a:schemeClr val="lt1"/>
+                        </a:fontRef>
+                      </wps:style>
+                      <wps:txbx>
+                        <w:txbxContent>
+                          <w:p>
+                            <w:pPr>
+                              <w:jc w:val="center"/>
+                            </w:pPr>
+                            <w:r>
+                              <w:t>PUT</w:t>
+                            </w:r>
+                          </w:p>
+                        </w:txbxContent>
+                      </wps:txbx>
+                      <wps:bodyPr rot="0" spcFirstLastPara="0" vertOverflow="overflow" horzOverflow="overflow" vert="horz" wrap="square" lIns="91440" tIns="45720" rIns="91440" bIns="45720" numCol="1" spcCol="0" rtlCol="0" fromWordArt="0" anchor="ctr" anchorCtr="0" forceAA="0" compatLnSpc="1">
+                        <a:prstTxWarp prst="textNoShape">
+                          <a:avLst/>
+                        </a:prstTxWarp>
+                        <a:noAutofit/>
+                      </wps:bodyPr>
+                    </wps:wsp>
+                  </a:graphicData>
+                </a:graphic>
+                <wp14:sizeRelH relativeFrom="margin">
+                  <wp14:pctWidth>0</wp14:pctWidth>
+                </wp14:sizeRelH>
+                <wp14:sizeRelV relativeFrom="margin">
+                  <wp14:pctHeight>0</wp14:pctHeight>
+                </wp14:sizeRelV>
+              </wp:anchor>
+            </w:drawing>
+          </mc:Choice>
+          <mc:Fallback>
+            <w:pict>
+              <v:roundrect w14:anchorId="1379453B" id="Rounded Rectangle 17" o:spid="_x0000_s1042" style="position:absolute;margin-left:214.8pt;margin-top:13.8pt;width:49.2pt;height:23.4pt;z-index:251670528;visibility:visible;mso-wrap-style:square;mso-width-percent:0;mso-height-percent:0;mso-wrap-distance-left:9pt;mso-wrap-distance-top:0;mso-wrap-distance-right:9pt;mso-wrap-distance-bottom:0;mso-position-horizontal:absolute;mso-position-horizontal-relative:text;mso-position-vertical:absolute;mso-position-vertical-relative:text;mso-width-percent:0;mso-height-percent:0;mso-width-relative:margin;mso-height-relative:margin;v-text-anchor:middle" arcsize="10923f" o:gfxdata="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" fillcolor="#5b9bd5 [3204]" stroked="f" strokeweight="1pt">
+                <v:stroke joinstyle="miter"/>
+                <v:textbox>
+                  <w:txbxContent>
+                    <w:p>
+                      <w:pPr>
+                        <w:jc w:val="center"/>
+                      </w:pPr>
+                      <w:r>
+                        <w:t>PUT</w:t>
+                      </w:r>
+                    </w:p>
+                  </w:txbxContent>
+                </v:textbox>
+              </v:roundrect>
+            </w:pict>
+          </mc:Fallback>
+        </mc:AlternateContent>
+      </w:r>
+      <w:r>
+        <w:rPr>
+          <w:noProof/>
+        </w:rPr>
+        <mc:AlternateContent>
+          <mc:Choice Requires="wps">
+            <w:drawing>
+              <wp:anchor distT="0" distB="0" distL="114300" distR="114300" simplePos="0" relativeHeight="251666432" behindDoc="0" locked="0" layoutInCell="1" allowOverlap="1" wp14:anchorId="70E673FB" wp14:editId="53FC4524">
+                <wp:simplePos x="0" y="0"/>
+                <wp:positionH relativeFrom="column">
+                  <wp:posOffset>1714500</wp:posOffset>
+                </wp:positionH>
+                <wp:positionV relativeFrom="paragraph">
+                  <wp:posOffset>144780</wp:posOffset>
+                </wp:positionV>
+                <wp:extent cx="624840" cy="297180"/>
+                <wp:effectExtent l="0" t="0" r="3810" b="7620"/>
+                <wp:wrapNone/>
+                <wp:docPr id="14" name="Rounded Rectangle 14"/>
+                <wp:cNvGraphicFramePr/>
+                <a:graphic xmlns:a="http://schemas.openxmlformats.org/drawingml/2006/main">
+                  <a:graphicData uri="http://schemas.microsoft.com/office/word/2010/wordprocessingShape">
+                    <wps:wsp>
+                      <wps:cNvSpPr/>
+                      <wps:spPr>
+                        <a:xfrm>
+                          <a:off x="0" y="0"/>
+                          <a:ext cx="624840" cy="297180"/>
+                        </a:xfrm>
+                        <a:prstGeom prst="roundRect">
+                          <a:avLst/>
+                        </a:prstGeom>
+                        <a:ln>
+                          <a:noFill/>
+                        </a:ln>
+                      </wps:spPr>
+                      <wps:style>
+                        <a:lnRef idx="2">
+                          <a:schemeClr val="accent1">
+                            <a:shade val="50000"/>
+                          </a:schemeClr>
+                        </a:lnRef>
+                        <a:fillRef idx="1">
+                          <a:schemeClr val="accent1"/>
+                        </a:fillRef>
+                        <a:effectRef idx="0">
+                          <a:schemeClr val="accent1"/>
+                        </a:effectRef>
+                        <a:fontRef idx="minor">
+                          <a:schemeClr val="lt1"/>
+                        </a:fontRef>
+                      </wps:style>
+                      <wps:txbx>
+                        <w:txbxContent>
+                          <w:p>
+                            <w:pPr>
+                              <w:jc w:val="center"/>
+                            </w:pPr>
+                            <w:r>
+                              <w:t>POST</w:t>
+                            </w:r>
+                          </w:p>
+                        </w:txbxContent>
+                      </wps:txbx>
+                      <wps:bodyPr rot="0" spcFirstLastPara="0" vertOverflow="overflow" horzOverflow="overflow" vert="horz" wrap="square" lIns="91440" tIns="45720" rIns="91440" bIns="45720" numCol="1" spcCol="0" rtlCol="0" fromWordArt="0" anchor="ctr" anchorCtr="0" forceAA="0" compatLnSpc="1">
+                        <a:prstTxWarp prst="textNoShape">
+                          <a:avLst/>
+                        </a:prstTxWarp>
+                        <a:noAutofit/>
+                      </wps:bodyPr>
+                    </wps:wsp>
+                  </a:graphicData>
+                </a:graphic>
+                <wp14:sizeRelH relativeFrom="margin">
+                  <wp14:pctWidth>0</wp14:pctWidth>
+                </wp14:sizeRelH>
+                <wp14:sizeRelV relativeFrom="margin">
+                  <wp14:pctHeight>0</wp14:pctHeight>
+                </wp14:sizeRelV>
+              </wp:anchor>
+            </w:drawing>
+          </mc:Choice>
+          <mc:Fallback>
+            <w:pict>
+              <v:roundrect w14:anchorId="70E673FB" id="Rounded Rectangle 14" o:spid="_x0000_s1043" style="position:absolute;margin-left:135pt;margin-top:11.4pt;width:49.2pt;height:23.4pt;z-index:251666432;visibility:visible;mso-wrap-style:square;mso-width-percent:0;mso-height-percent:0;mso-wrap-distance-left:9pt;mso-wrap-distance-top:0;mso-wrap-distance-right:9pt;mso-wrap-distance-bottom:0;mso-position-horizontal:absolute;mso-position-horizontal-relative:text;mso-position-vertical:absolute;mso-position-vertical-relative:text;mso-width-percent:0;mso-height-percent:0;mso-width-relative:margin;mso-height-relative:margin;v-text-anchor:middle" arcsize="10923f" o:gfxdata="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" fillcolor="#5b9bd5 [3204]" stroked="f" strokeweight="1pt">
+                <v:stroke joinstyle="miter"/>
+                <v:textbox>
+                  <w:txbxContent>
+                    <w:p>
+                      <w:pPr>
+                        <w:jc w:val="center"/>
+                      </w:pPr>
+                      <w:r>
+                        <w:t>POST</w:t>
+                      </w:r>
+                    </w:p>
+                  </w:txbxContent>
+                </v:textbox>
+              </v:roundrect>
+            </w:pict>
+          </mc:Fallback>
+        </mc:AlternateContent>
+      </w:r>
+    </w:p>
+    <w:p>
+      <w:pPr>
+        <w:pStyle w:val="Heading2"/>
+      </w:pPr>
+      <w:r>
+        <w:rPr>
+          <w:noProof/>
+        </w:rPr>
+        <mc:AlternateContent>
+          <mc:Choice Requires="wps">
+            <w:drawing>
+              <wp:anchor distT="0" distB="0" distL="114300" distR="114300" simplePos="0" relativeHeight="251696128" behindDoc="0" locked="0" layoutInCell="1" allowOverlap="1" wp14:anchorId="6865676C" wp14:editId="153D9711">
+                <wp:simplePos x="0" y="0"/>
+                <wp:positionH relativeFrom="column">
+                  <wp:posOffset>1990156</wp:posOffset>
+                </wp:positionH>
+                <wp:positionV relativeFrom="paragraph">
+                  <wp:posOffset>199390</wp:posOffset>
+                </wp:positionV>
+                <wp:extent cx="3374" cy="262932"/>
+                <wp:effectExtent l="0" t="0" r="34925" b="22860"/>
+                <wp:wrapNone/>
+                <wp:docPr id="39" name="Straight Connector 39"/>
+                <wp:cNvGraphicFramePr/>
+                <a:graphic xmlns:a="http://schemas.openxmlformats.org/drawingml/2006/main">
+                  <a:graphicData uri="http://schemas.microsoft.com/office/word/2010/wordprocessingShape">
+                    <wps:wsp>
+                      <wps:cNvCnPr/>
+                      <wps:spPr>
+                        <a:xfrm flipH="1" flipV="1">
+                          <a:off x="0" y="0"/>
+                          <a:ext cx="3374" cy="262932"/>
+                        </a:xfrm>
+                        <a:prstGeom prst="line">
+                          <a:avLst/>
+                        </a:prstGeom>
+                      </wps:spPr>
+                      <wps:style>
+                        <a:lnRef idx="1">
+                          <a:schemeClr val="accent1"/>
+                        </a:lnRef>
+                        <a:fillRef idx="0">
+                          <a:schemeClr val="accent1"/>
+                        </a:fillRef>
+                        <a:effectRef idx="0">
+                          <a:schemeClr val="accent1"/>
+                        </a:effectRef>
+                        <a:fontRef idx="minor">
+                          <a:schemeClr val="tx1"/>
+                        </a:fontRef>
+                      </wps:style>
+                      <wps:bodyPr/>
+                    </wps:wsp>
+                  </a:graphicData>
+                </a:graphic>
+              </wp:anchor>
+            </w:drawing>
+          </mc:Choice>
+          <mc:Fallback>
+            <w:pict>
+              <v:line w14:anchorId="1F79CC5C" id="Straight Connector 39" o:spid="_x0000_s1026" style="position:absolute;flip:x y;z-index:251696128;visibility:visible;mso-wrap-style:square;mso-wrap-distance-left:9pt;mso-wrap-distance-top:0;mso-wrap-distance-right:9pt;mso-wrap-distance-bottom:0;mso-position-horizontal:absolute;mso-position-horizontal-relative:text;mso-position-vertical:absolute;mso-position-vertical-relative:text" from="156.7pt,15.7pt" to="156.95pt,36.4pt" o:gfxdata="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" strokecolor="#5b9bd5 [3204]" strokeweight=".5pt">
+                <v:stroke joinstyle="miter"/>
+              </v:line>
+            </w:pict>
+          </mc:Fallback>
+        </mc:AlternateContent>
+      </w:r>
+      <w:r>
+        <w:rPr>
+          <w:noProof/>
+        </w:rPr>
+        <mc:AlternateContent>
+          <mc:Choice Requires="wps">
+            <w:drawing>
+              <wp:anchor distT="0" distB="0" distL="114300" distR="114300" simplePos="0" relativeHeight="251698176" behindDoc="0" locked="0" layoutInCell="1" allowOverlap="1" wp14:anchorId="76D9322D" wp14:editId="0566E1BC">
+                <wp:simplePos x="0" y="0"/>
+                <wp:positionH relativeFrom="column">
+                  <wp:posOffset>3137067</wp:posOffset>
+                </wp:positionH>
+                <wp:positionV relativeFrom="paragraph">
+                  <wp:posOffset>213360</wp:posOffset>
+                </wp:positionV>
+                <wp:extent cx="3374" cy="262932"/>
+                <wp:effectExtent l="0" t="0" r="34925" b="22860"/>
+                <wp:wrapNone/>
+                <wp:docPr id="40" name="Straight Connector 40"/>
+                <wp:cNvGraphicFramePr/>
+                <a:graphic xmlns:a="http://schemas.openxmlformats.org/drawingml/2006/main">
+                  <a:graphicData uri="http://schemas.microsoft.com/office/word/2010/wordprocessingShape">
+                    <wps:wsp>
+                      <wps:cNvCnPr/>
+                      <wps:spPr>
+                        <a:xfrm flipH="1" flipV="1">
+                          <a:off x="0" y="0"/>
+                          <a:ext cx="3374" cy="262932"/>
+                        </a:xfrm>
+                        <a:prstGeom prst="line">
+                          <a:avLst/>
+                        </a:prstGeom>
+                      </wps:spPr>
+                      <wps:style>
+                        <a:lnRef idx="1">
+                          <a:schemeClr val="accent1"/>
+                        </a:lnRef>
+                        <a:fillRef idx="0">
+                          <a:schemeClr val="accent1"/>
+                        </a:fillRef>
+                        <a:effectRef idx="0">
+                          <a:schemeClr val="accent1"/>
+                        </a:effectRef>
+                        <a:fontRef idx="minor">
+                          <a:schemeClr val="tx1"/>
+                        </a:fontRef>
+                      </wps:style>
+                      <wps:bodyPr/>
+                    </wps:wsp>
+                  </a:graphicData>
+                </a:graphic>
+              </wp:anchor>
+            </w:drawing>
+          </mc:Choice>
+          <mc:Fallback>
+            <w:pict>
+              <v:line w14:anchorId="41DAF920" id="Straight Connector 40" o:spid="_x0000_s1026" style="position:absolute;flip:x y;z-index:251698176;visibility:visible;mso-wrap-style:square;mso-wrap-distance-left:9pt;mso-wrap-distance-top:0;mso-wrap-distance-right:9pt;mso-wrap-distance-bottom:0;mso-position-horizontal:absolute;mso-position-horizontal-relative:text;mso-position-vertical:absolute;mso-position-vertical-relative:text" from="247pt,16.8pt" to="247.25pt,37.5pt" o:gfxdata="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" strokecolor="#5b9bd5 [3204]" strokeweight=".5pt">
+                <v:stroke joinstyle="miter"/>
+              </v:line>
+            </w:pict>
+          </mc:Fallback>
+        </mc:AlternateContent>
+      </w:r>
+      <w:r>
+        <w:rPr>
+          <w:noProof/>
+        </w:rPr>
+        <mc:AlternateContent>
+          <mc:Choice Requires="wps">
+            <w:drawing>
+              <wp:anchor distT="0" distB="0" distL="114300" distR="114300" simplePos="0" relativeHeight="251686912" behindDoc="0" locked="0" layoutInCell="1" allowOverlap="1" wp14:anchorId="56EEA6A9" wp14:editId="1C7C9888">
+                <wp:simplePos x="0" y="0"/>
+                <wp:positionH relativeFrom="margin">
+                  <wp:posOffset>4709160</wp:posOffset>
+                </wp:positionH>
+                <wp:positionV relativeFrom="paragraph">
+                  <wp:posOffset>27940</wp:posOffset>
+                </wp:positionV>
+                <wp:extent cx="624840" cy="297180"/>
+                <wp:effectExtent l="0" t="0" r="3810" b="7620"/>
+                <wp:wrapNone/>
+                <wp:docPr id="26" name="Rounded Rectangle 26"/>
+                <wp:cNvGraphicFramePr/>
+                <a:graphic xmlns:a="http://schemas.openxmlformats.org/drawingml/2006/main">
+                  <a:graphicData uri="http://schemas.microsoft.com/office/word/2010/wordprocessingShape">
+                    <wps:wsp>
+                      <wps:cNvSpPr/>
+                      <wps:spPr>
+                        <a:xfrm>
+                          <a:off x="0" y="0"/>
+                          <a:ext cx="624840" cy="297180"/>
+                        </a:xfrm>
+                        <a:prstGeom prst="roundRect">
+                          <a:avLst/>
+                        </a:prstGeom>
+                        <a:solidFill>
+                          <a:schemeClr val="accent2"/>
+                        </a:solidFill>
+                        <a:ln>
+                          <a:noFill/>
+                        </a:ln>
+                      </wps:spPr>
+                      <wps:style>
+                        <a:lnRef idx="2">
+                          <a:schemeClr val="accent1">
+                            <a:shade val="50000"/>
+                          </a:schemeClr>
+                        </a:lnRef>
+                        <a:fillRef idx="1">
+                          <a:schemeClr val="accent1"/>
+                        </a:fillRef>
+                        <a:effectRef idx="0">
+                          <a:schemeClr val="accent1"/>
+                        </a:effectRef>
+                        <a:fontRef idx="minor">
+                          <a:schemeClr val="lt1"/>
+                        </a:fontRef>
+                      </wps:style>
+                      <wps:txbx>
+                        <w:txbxContent>
+                          <w:p>
+                            <w:pPr>
+                              <w:jc w:val="center"/>
+                            </w:pPr>
+                            <w:r>
+                              <w:t>505</w:t>
+                            </w:r>
+                          </w:p>
+                        </w:txbxContent>
+                      </wps:txbx>
+                      <wps:bodyPr rot="0" spcFirstLastPara="0" vertOverflow="overflow" horzOverflow="overflow" vert="horz" wrap="square" lIns="91440" tIns="45720" rIns="91440" bIns="45720" numCol="1" spcCol="0" rtlCol="0" fromWordArt="0" anchor="ctr" anchorCtr="0" forceAA="0" compatLnSpc="1">
+                        <a:prstTxWarp prst="textNoShape">
+                          <a:avLst/>
+                        </a:prstTxWarp>
+                        <a:noAutofit/>
+                      </wps:bodyPr>
+                    </wps:wsp>
+                  </a:graphicData>
+                </a:graphic>
+                <wp14:sizeRelH relativeFrom="margin">
+                  <wp14:pctWidth>0</wp14:pctWidth>
+                </wp14:sizeRelH>
+                <wp14:sizeRelV relativeFrom="margin">
+                  <wp14:pctHeight>0</wp14:pctHeight>
+                </wp14:sizeRelV>
+              </wp:anchor>
+            </w:drawing>
+          </mc:Choice>
+          <mc:Fallback>
+            <w:pict>
+              <v:roundrect w14:anchorId="56EEA6A9" id="Rounded Rectangle 26" o:spid="_x0000_s1044" style="position:absolute;margin-left:370.8pt;margin-top:2.2pt;width:49.2pt;height:23.4pt;z-index:251686912;visibility:visible;mso-wrap-style:square;mso-width-percent:0;mso-height-percent:0;mso-wrap-distance-left:9pt;mso-wrap-distance-top:0;mso-wrap-distance-right:9pt;mso-wrap-distance-bottom:0;mso-position-horizontal:absolute;mso-position-horizontal-relative:margin;mso-position-vertical:absolute;mso-position-vertical-relative:text;mso-width-percent:0;mso-height-percent:0;mso-width-relative:margin;mso-height-relative:margin;v-text-anchor:middle" arcsize="10923f" o:gfxdata="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" fillcolor="#ed7d31 [3205]" stroked="f" strokeweight="1pt">
+                <v:stroke joinstyle="miter"/>
+                <v:textbox>
+                  <w:txbxContent>
+                    <w:p>
+                      <w:pPr>
+                        <w:jc w:val="center"/>
+                      </w:pPr>
+                      <w:r>
+                        <w:t>505</w:t>
+                      </w:r>
+                    </w:p>
+                  </w:txbxContent>
+                </v:textbox>
+                <w10:wrap anchorx="margin"/>
+              </v:roundrect>
+            </w:pict>
+          </mc:Fallback>
+        </mc:AlternateContent>
+      </w:r>
+    </w:p>
+    <w:p>
+      <w:pPr>
+        <w:pStyle w:val="Heading2"/>
+      </w:pPr>
+      <w:r>
+        <w:rPr>
+          <w:noProof/>
+        </w:rPr>
+        <mc:AlternateContent>
+          <mc:Choice Requires="wps">
+            <w:drawing>
+              <wp:anchor distT="0" distB="0" distL="114300" distR="114300" simplePos="0" relativeHeight="251719680" behindDoc="0" locked="0" layoutInCell="1" allowOverlap="1" wp14:anchorId="10E5030F" wp14:editId="3CB2FFF6">
+                <wp:simplePos x="0" y="0"/>
+                <wp:positionH relativeFrom="margin">
+                  <wp:posOffset>167640</wp:posOffset>
+                </wp:positionH>
+                <wp:positionV relativeFrom="paragraph">
+                  <wp:posOffset>100965</wp:posOffset>
+                </wp:positionV>
+                <wp:extent cx="526371" cy="0"/>
+                <wp:effectExtent l="0" t="95250" r="0" b="95250"/>
+                <wp:wrapNone/>
+                <wp:docPr id="59" name="Straight Arrow Connector 59"/>
+                <wp:cNvGraphicFramePr/>
+                <a:graphic xmlns:a="http://schemas.openxmlformats.org/drawingml/2006/main">
+                  <a:graphicData uri="http://schemas.microsoft.com/office/word/2010/wordprocessingShape">
+                    <wps:wsp>
+                      <wps:cNvCnPr/>
+                      <wps:spPr>
+                        <a:xfrm>
+                          <a:off x="0" y="0"/>
+                          <a:ext cx="526371" cy="0"/>
+                        </a:xfrm>
+                        <a:prstGeom prst="straightConnector1">
+                          <a:avLst/>
+                        </a:prstGeom>
+                        <a:ln w="28575">
+                          <a:solidFill>
+                            <a:schemeClr val="bg2">
+                              <a:lumMod val="75000"/>
+                            </a:schemeClr>
+                          </a:solidFill>
+                          <a:tailEnd type="triangle"/>
+                        </a:ln>
+                      </wps:spPr>
+                      <wps:style>
+                        <a:lnRef idx="1">
+                          <a:schemeClr val="dk1"/>
+                        </a:lnRef>
+                        <a:fillRef idx="0">
+                          <a:schemeClr val="dk1"/>
+                        </a:fillRef>
+                        <a:effectRef idx="0">
+                          <a:schemeClr val="dk1"/>
+                        </a:effectRef>
+                        <a:fontRef idx="minor">
+                          <a:schemeClr val="tx1"/>
+                        </a:fontRef>
+                      </wps:style>
+                      <wps:bodyPr/>
+                    </wps:wsp>
+                  </a:graphicData>
+                </a:graphic>
+              </wp:anchor>
+            </w:drawing>
+          </mc:Choice>
+          <mc:Fallback>
+            <w:pict>
+              <v:shape w14:anchorId="6B8F2144" id="Straight Arrow Connector 59" o:spid="_x0000_s1026" type="#_x0000_t32" style="position:absolute;margin-left:13.2pt;margin-top:7.95pt;width:41.45pt;height:0;z-index:251719680;visibility:visible;mso-wrap-style:square;mso-wrap-distance-left:9pt;mso-wrap-distance-top:0;mso-wrap-distance-right:9pt;mso-wrap-distance-bottom:0;mso-position-horizontal:absolute;mso-position-horizontal-relative:margin;mso-position-vertical:absolute;mso-position-vertical-relative:text" o:gfxdata="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" strokecolor="#aeaaaa [2414]" strokeweight="2.25pt">
+                <v:stroke endarrow="block" joinstyle="miter"/>
+                <w10:wrap anchorx="margin"/>
+              </v:shape>
+            </w:pict>
+          </mc:Fallback>
+        </mc:AlternateContent>
+      </w:r>
+      <w:r>
+        <w:rPr>
+          <w:noProof/>
+        </w:rPr>
+        <mc:AlternateContent>
+          <mc:Choice Requires="wps">
+            <w:drawing>
+              <wp:anchor distT="0" distB="0" distL="114300" distR="114300" simplePos="0" relativeHeight="251668480" behindDoc="0" locked="0" layoutInCell="1" allowOverlap="1" wp14:anchorId="5710E529" wp14:editId="3E342EFC">
+                <wp:simplePos x="0" y="0"/>
+                <wp:positionH relativeFrom="column">
+                  <wp:posOffset>1714500</wp:posOffset>
+                </wp:positionH>
+                <wp:positionV relativeFrom="paragraph">
+                  <wp:posOffset>222885</wp:posOffset>
+                </wp:positionV>
+                <wp:extent cx="624840" cy="297180"/>
+                <wp:effectExtent l="0" t="0" r="3810" b="7620"/>
+                <wp:wrapNone/>
+                <wp:docPr id="16" name="Rounded Rectangle 16"/>
+                <wp:cNvGraphicFramePr/>
+                <a:graphic xmlns:a="http://schemas.openxmlformats.org/drawingml/2006/main">
+                  <a:graphicData uri="http://schemas.microsoft.com/office/word/2010/wordprocessingShape">
+                    <wps:wsp>
+                      <wps:cNvSpPr/>
+                      <wps:spPr>
+                        <a:xfrm>
+                          <a:off x="0" y="0"/>
+                          <a:ext cx="624840" cy="297180"/>
+                        </a:xfrm>
+                        <a:prstGeom prst="roundRect">
+                          <a:avLst/>
+                        </a:prstGeom>
+                        <a:ln>
+                          <a:noFill/>
+                        </a:ln>
+                      </wps:spPr>
+                      <wps:style>
+                        <a:lnRef idx="2">
+                          <a:schemeClr val="accent1">
+                            <a:shade val="50000"/>
+                          </a:schemeClr>
+                        </a:lnRef>
+                        <a:fillRef idx="1">
+                          <a:schemeClr val="accent1"/>
+                        </a:fillRef>
+                        <a:effectRef idx="0">
+                          <a:schemeClr val="accent1"/>
+                        </a:effectRef>
+                        <a:fontRef idx="minor">
+                          <a:schemeClr val="lt1"/>
+                        </a:fontRef>
+                      </wps:style>
+                      <wps:txbx>
+                        <w:txbxContent>
+                          <w:p>
+                            <w:pPr>
+                              <w:jc w:val="center"/>
+                            </w:pPr>
+                            <w:r>
+                              <w:t>GET</w:t>
+                            </w:r>
+                          </w:p>
+                        </w:txbxContent>
+                      </wps:txbx>
+                      <wps:bodyPr rot="0" spcFirstLastPara="0" vertOverflow="overflow" horzOverflow="overflow" vert="horz" wrap="square" lIns="91440" tIns="45720" rIns="91440" bIns="45720" numCol="1" spcCol="0" rtlCol="0" fromWordArt="0" anchor="ctr" anchorCtr="0" forceAA="0" compatLnSpc="1">
+                        <a:prstTxWarp prst="textNoShape">
+                          <a:avLst/>
+                        </a:prstTxWarp>
+                        <a:noAutofit/>
+                      </wps:bodyPr>
+                    </wps:wsp>
+                  </a:graphicData>
+                </a:graphic>
+                <wp14:sizeRelH relativeFrom="margin">
+                  <wp14:pctWidth>0</wp14:pctWidth>
+                </wp14:sizeRelH>
+                <wp14:sizeRelV relativeFrom="margin">
+                  <wp14:pctHeight>0</wp14:pctHeight>
+                </wp14:sizeRelV>
+              </wp:anchor>
+            </w:drawing>
+          </mc:Choice>
+          <mc:Fallback>
+            <w:pict>
+              <v:roundrect w14:anchorId="5710E529" id="Rounded Rectangle 16" o:spid="_x0000_s1045" style="position:absolute;margin-left:135pt;margin-top:17.55pt;width:49.2pt;height:23.4pt;z-index:251668480;visibility:visible;mso-wrap-style:square;mso-width-percent:0;mso-height-percent:0;mso-wrap-distance-left:9pt;mso-wrap-distance-top:0;mso-wrap-distance-right:9pt;mso-wrap-distance-bottom:0;mso-position-horizontal:absolute;mso-position-horizontal-relative:text;mso-position-vertical:absolute;mso-position-vertical-relative:text;mso-width-percent:0;mso-height-percent:0;mso-width-relative:margin;mso-height-relative:margin;v-text-anchor:middle" arcsize="10923f" o:gfxdata="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" fillcolor="#5b9bd5 [3204]" stroked="f" strokeweight="1pt">
+                <v:stroke joinstyle="miter"/>
+                <v:textbox>
+                  <w:txbxContent>
+                    <w:p>
+                      <w:pPr>
+                        <w:jc w:val="center"/>
+                      </w:pPr>
+                      <w:r>
+                        <w:t>GET</w:t>
+                      </w:r>
+                    </w:p>
+                  </w:txbxContent>
+                </v:textbox>
+              </v:roundrect>
+            </w:pict>
+          </mc:Fallback>
+        </mc:AlternateContent>
+      </w:r>
+      <w:r>
+        <w:rPr>
+          <w:noProof/>
+        </w:rPr>
+        <mc:AlternateContent>
+          <mc:Choice Requires="wps">
+            <w:drawing>
+              <wp:anchor distT="0" distB="0" distL="114300" distR="114300" simplePos="0" relativeHeight="251672576" behindDoc="0" locked="0" layoutInCell="1" allowOverlap="1" wp14:anchorId="72FB5242" wp14:editId="2E8FB094">
+                <wp:simplePos x="0" y="0"/>
+                <wp:positionH relativeFrom="column">
+                  <wp:posOffset>2705100</wp:posOffset>
+                </wp:positionH>
+                <wp:positionV relativeFrom="paragraph">
+                  <wp:posOffset>215265</wp:posOffset>
+                </wp:positionV>
+                <wp:extent cx="784860" cy="297180"/>
+                <wp:effectExtent l="0" t="0" r="0" b="7620"/>
+                <wp:wrapNone/>
+                <wp:docPr id="18" name="Rounded Rectangle 18"/>
+                <wp:cNvGraphicFramePr/>
+                <a:graphic xmlns:a="http://schemas.openxmlformats.org/drawingml/2006/main">
+                  <a:graphicData uri="http://schemas.microsoft.com/office/word/2010/wordprocessingShape">
+                    <wps:wsp>
+                      <wps:cNvSpPr/>
+                      <wps:spPr>
+                        <a:xfrm>
+                          <a:off x="0" y="0"/>
+                          <a:ext cx="784860" cy="297180"/>
+                        </a:xfrm>
+                        <a:prstGeom prst="roundRect">
+                          <a:avLst/>
+                        </a:prstGeom>
+                        <a:ln>
+                          <a:noFill/>
+                        </a:ln>
+                      </wps:spPr>
+                      <wps:style>
+                        <a:lnRef idx="2">
+                          <a:schemeClr val="accent1">
+                            <a:shade val="50000"/>
+                          </a:schemeClr>
+                        </a:lnRef>
+                        <a:fillRef idx="1">
+                          <a:schemeClr val="accent1"/>
+                        </a:fillRef>
+                        <a:effectRef idx="0">
+                          <a:schemeClr val="accent1"/>
+                        </a:effectRef>
+                        <a:fontRef idx="minor">
+                          <a:schemeClr val="lt1"/>
+                        </a:fontRef>
+                      </wps:style>
+                      <wps:txbx>
+                        <w:txbxContent>
+                          <w:p>
+                            <w:pPr>
+                              <w:jc w:val="center"/>
+                            </w:pPr>
+                            <w:r>
+                              <w:t>DELETE</w:t>
+                            </w:r>
+                          </w:p>
+                        </w:txbxContent>
+                      </wps:txbx>
+                      <wps:bodyPr rot="0" spcFirstLastPara="0" vertOverflow="overflow" horzOverflow="overflow" vert="horz" wrap="square" lIns="91440" tIns="45720" rIns="91440" bIns="45720" numCol="1" spcCol="0" rtlCol="0" fromWordArt="0" anchor="ctr" anchorCtr="0" forceAA="0" compatLnSpc="1">
+                        <a:prstTxWarp prst="textNoShape">
+                          <a:avLst/>
+                        </a:prstTxWarp>
+                        <a:noAutofit/>
+                      </wps:bodyPr>
+                    </wps:wsp>
+                  </a:graphicData>
+                </a:graphic>
+                <wp14:sizeRelH relativeFrom="margin">
+                  <wp14:pctWidth>0</wp14:pctWidth>
+                </wp14:sizeRelH>
+                <wp14:sizeRelV relativeFrom="margin">
+                  <wp14:pctHeight>0</wp14:pctHeight>
+                </wp14:sizeRelV>
+              </wp:anchor>
+            </w:drawing>
+          </mc:Choice>
+          <mc:Fallback>
+            <w:pict>
+              <v:roundrect w14:anchorId="72FB5242" id="Rounded Rectangle 18" o:spid="_x0000_s1046" style="position:absolute;margin-left:213pt;margin-top:16.95pt;width:61.8pt;height:23.4pt;z-index:251672576;visibility:visible;mso-wrap-style:square;mso-width-percent:0;mso-height-percent:0;mso-wrap-distance-left:9pt;mso-wrap-distance-top:0;mso-wrap-distance-right:9pt;mso-wrap-distance-bottom:0;mso-position-horizontal:absolute;mso-position-horizontal-relative:text;mso-position-vertical:absolute;mso-position-vertical-relative:text;mso-width-percent:0;mso-height-percent:0;mso-width-relative:margin;mso-height-relative:margin;v-text-anchor:middle" arcsize="10923f" o:gfxdata="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" fillcolor="#5b9bd5 [3204]" stroked="f" strokeweight="1pt">
+                <v:stroke joinstyle="miter"/>
+                <v:textbox>
+                  <w:txbxContent>
+                    <w:p>
+                      <w:pPr>
+                        <w:jc w:val="center"/>
+                      </w:pPr>
+                      <w:r>
+                        <w:t>DELETE</w:t>
+                      </w:r>
+                    </w:p>
+                  </w:txbxContent>
+                </v:textbox>
+              </v:roundrect>
+            </w:pict>
+          </mc:Fallback>
+        </mc:AlternateContent>
+      </w:r>
+    </w:p>
+    <w:p>
+      <w:pPr>
+        <w:pStyle w:val="Heading2"/>
+      </w:pPr>
+    </w:p>
+    <w:p>
+      <w:pPr>
+        <w:pStyle w:val="Heading2"/>
+      </w:pPr>
+      <w:r>
+        <w:rPr>
+          <w:noProof/>
+        </w:rPr>
+        <mc:AlternateContent>
+          <mc:Choice Requires="wps">
+            <w:drawing>
+              <wp:anchor distT="0" distB="0" distL="114300" distR="114300" simplePos="0" relativeHeight="251721728" behindDoc="0" locked="0" layoutInCell="1" allowOverlap="1" wp14:anchorId="5B52189B" wp14:editId="7786D2BD">
+                <wp:simplePos x="0" y="0"/>
+                <wp:positionH relativeFrom="column">
+                  <wp:posOffset>114300</wp:posOffset>
+                </wp:positionH>
+                <wp:positionV relativeFrom="paragraph">
+                  <wp:posOffset>201930</wp:posOffset>
+                </wp:positionV>
+                <wp:extent cx="516248" cy="6748"/>
+                <wp:effectExtent l="38100" t="95250" r="0" b="107950"/>
+                <wp:wrapNone/>
+                <wp:docPr id="60" name="Straight Arrow Connector 60"/>
+                <wp:cNvGraphicFramePr/>
+                <a:graphic xmlns:a="http://schemas.openxmlformats.org/drawingml/2006/main">
+                  <a:graphicData uri="http://schemas.microsoft.com/office/word/2010/wordprocessingShape">
+                    <wps:wsp>
+                      <wps:cNvCnPr/>
+                      <wps:spPr>
+                        <a:xfrm flipH="1">
+                          <a:off x="0" y="0"/>
+                          <a:ext cx="516248" cy="6748"/>
+                        </a:xfrm>
+                        <a:prstGeom prst="straightConnector1">
+                          <a:avLst/>
+                        </a:prstGeom>
+                        <a:ln w="28575">
+                          <a:tailEnd type="triangle"/>
+                        </a:ln>
+                      </wps:spPr>
+                      <wps:style>
+                        <a:lnRef idx="1">
+                          <a:schemeClr val="dk1"/>
+                        </a:lnRef>
+                        <a:fillRef idx="0">
+                          <a:schemeClr val="dk1"/>
+                        </a:fillRef>
+                        <a:effectRef idx="0">
+                          <a:schemeClr val="dk1"/>
+                        </a:effectRef>
+                        <a:fontRef idx="minor">
+                          <a:schemeClr val="tx1"/>
+                        </a:fontRef>
+                      </wps:style>
+                      <wps:bodyPr/>
+                    </wps:wsp>
+                  </a:graphicData>
+                </a:graphic>
+              </wp:anchor>
+            </w:drawing>
+          </mc:Choice>
+          <mc:Fallback>
+            <w:pict>
+              <v:shape w14:anchorId="5D1F368F" id="Straight Arrow Connector 60" o:spid="_x0000_s1026" type="#_x0000_t32" style="position:absolute;margin-left:9pt;margin-top:15.9pt;width:40.65pt;height:.55pt;flip:x;z-index:251721728;visibility:visible;mso-wrap-style:square;mso-wrap-distance-left:9pt;mso-wrap-distance-top:0;mso-wrap-distance-right:9pt;mso-wrap-distance-bottom:0;mso-position-horizontal:absolute;mso-position-horizontal-relative:text;mso-position-vertical:absolute;mso-position-vertical-relative:text" o:gfxdata="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" strokecolor="black [3200]" strokeweight="2.25pt">
+                <v:stroke endarrow="block" joinstyle="miter"/>
+              </v:shape>
+            </w:pict>
+          </mc:Fallback>
+        </mc:AlternateContent>
+      </w:r>
+    </w:p>
+    <w:p>
+      <w:pPr>
+        <w:pStyle w:val="Heading2"/>
+      </w:pPr>
+    </w:p>
+    <w:p>
+      <w:pPr>
+        <w:pStyle w:val="Heading2"/>
+      </w:pPr>
+    </w:p>
+    <w:p>
+      <w:pPr>
+        <w:pStyle w:val="Heading2"/>
+      </w:pPr>
+    </w:p>
+    <w:p>
+      <w:pPr>
+        <w:pStyle w:val="Heading2"/>
+      </w:pPr>
+    </w:p>
+    <w:p>
+      <w:pPr>
+        <w:pStyle w:val="Heading2"/>
+      </w:pPr>
+    </w:p>
+    <w:p>
+      <w:pPr>
+        <w:pStyle w:val="Heading2"/>
+      </w:pPr>
+    </w:p>
+    <w:p>
+      <w:pPr>
+        <w:pStyle w:val="Heading2"/>
+      </w:pPr>
+    </w:p>
+    <w:p>
+      <w:pPr>
+        <w:pStyle w:val="Heading2"/>
+      </w:pPr>
+    </w:p>
+    <w:p>
+      <w:pPr>
+        <w:pStyle w:val="Heading2"/>
+      </w:pPr>
+    </w:p>
+    <w:p>
+      <w:pPr>
+        <w:pStyle w:val="Heading2"/>
+      </w:pPr>
+    </w:p>
+    <w:p>
+      <w:pPr>
+        <w:pStyle w:val="Heading2"/>
+      </w:pPr>
+    </w:p>
+    <w:p>
+      <w:pPr>
+        <w:pStyle w:val="Heading2"/>
+      </w:pPr>
+    </w:p>
+    <w:p>
+      <w:pPr>
+        <w:pStyle w:val="Heading2"/>
+      </w:pPr>
+    </w:p>
+    <w:p>
+      <w:pPr>
+        <w:pStyle w:val="Heading2"/>
+      </w:pPr>
+    </w:p>
+    <w:p>
+      <w:pPr>
+        <w:pStyle w:val="Heading2"/>
+      </w:pPr>
+      <w:r>
         <w:t>Detailed Design</w:t>
       </w:r>
     </w:p>
@@ -38,9 +4131,9 @@
           <w:noProof/>
         </w:rPr>
         <w:drawing>
-          <wp:inline distT="0" distB="0" distL="0" distR="0">
-            <wp:extent cx="5943600" cy="5191125"/>
-            <wp:effectExtent l="0" t="0" r="0" b="9525"/>
+          <wp:inline distT="0" distB="0" distL="0" distR="0" wp14:anchorId="1ED2A4A5" wp14:editId="42E2CA8B">
+            <wp:extent cx="5943600" cy="5138420"/>
+            <wp:effectExtent l="0" t="0" r="0" b="5080"/>
             <wp:docPr id="1" name="Picture 1"/>
             <wp:cNvGraphicFramePr>
               <a:graphicFrameLocks xmlns:a="http://schemas.openxmlformats.org/drawingml/2006/main" noChangeAspect="1"/>
@@ -49,17 +4142,11 @@
               <a:graphicData uri="http://schemas.openxmlformats.org/drawingml/2006/picture">
                 <pic:pic xmlns:pic="http://schemas.openxmlformats.org/drawingml/2006/picture">
                   <pic:nvPicPr>
-                    <pic:cNvPr id="1" name="Refactored UML.png"/>
+                    <pic:cNvPr id="1" name=""/>
                     <pic:cNvPicPr/>
                   </pic:nvPicPr>
                   <pic:blipFill>
-                    <a:blip r:embed="rId5">
-                      <a:extLst>
-                        <a:ext uri="{28A0092B-C50C-407E-A947-70E740481C1C}">
-                          <a14:useLocalDpi xmlns:a14="http://schemas.microsoft.com/office/drawing/2010/main" val="0"/>
-                        </a:ext>
-                      </a:extLst>
-                    </a:blip>
+                    <a:blip r:embed="rId5"/>
                     <a:stretch>
                       <a:fillRect/>
                     </a:stretch>
@@ -67,7 +4154,7 @@
                   <pic:spPr>
                     <a:xfrm>
                       <a:off x="0" y="0"/>
-                      <a:ext cx="5943600" cy="5191125"/>
+                      <a:ext cx="5943600" cy="5138420"/>
                     </a:xfrm>
                     <a:prstGeom prst="rect">
                       <a:avLst/>
@@ -153,11 +4240,7 @@
       </w:r>
       <w:proofErr w:type="spellEnd"/>
       <w:r>
-        <w:t xml:space="preserve"> to write the generated response back to the client. However, the responses vary depending on the response code.  </w:t>
-      </w:r>
-      <w:r>
-        <w:lastRenderedPageBreak/>
-        <w:t xml:space="preserve">Using a bridge pattern, each different response’s implementation can be handled in separate classes without the </w:t>
+        <w:t xml:space="preserve"> to write the generated response back to the client. However, the responses vary depending on the response code.  Using a bridge pattern, each different response’s implementation can be handled in separate classes without the </w:t>
       </w:r>
       <w:proofErr w:type="spellStart"/>
       <w:r>
@@ -168,11 +4251,13 @@
         <w:t xml:space="preserve"> needing to have any knowledge of how it is implemented.</w:t>
       </w:r>
     </w:p>
+    <w:p/>
     <w:p>
       <w:pPr>
         <w:pStyle w:val="Heading2"/>
       </w:pPr>
       <w:r>
+        <w:lastRenderedPageBreak/>
         <w:t>Further Improvements</w:t>
       </w:r>
     </w:p>
@@ -618,8 +4703,6 @@
       <w:pPr>
         <w:pStyle w:val="Heading3"/>
       </w:pPr>
-      <w:bookmarkStart w:id="0" w:name="_GoBack"/>
-      <w:bookmarkEnd w:id="0"/>
       <w:r>
         <w:lastRenderedPageBreak/>
         <w:t>Web Browser</w:t>
@@ -1364,6 +5447,37 @@
       <w:color w:val="2E74B5" w:themeColor="accent1" w:themeShade="BF"/>
     </w:rPr>
   </w:style>
+  <w:style w:type="paragraph" w:styleId="Subtitle">
+    <w:name w:val="Subtitle"/>
+    <w:basedOn w:val="Normal"/>
+    <w:next w:val="Normal"/>
+    <w:link w:val="SubtitleChar"/>
+    <w:uiPriority w:val="11"/>
+    <w:qFormat/>
+    <w:rsid w:val="00981187"/>
+    <w:pPr>
+      <w:numPr>
+        <w:ilvl w:val="1"/>
+      </w:numPr>
+    </w:pPr>
+    <w:rPr>
+      <w:rFonts w:eastAsiaTheme="minorEastAsia"/>
+      <w:color w:val="5A5A5A" w:themeColor="text1" w:themeTint="A5"/>
+      <w:spacing w:val="15"/>
+    </w:rPr>
+  </w:style>
+  <w:style w:type="character" w:customStyle="1" w:styleId="SubtitleChar">
+    <w:name w:val="Subtitle Char"/>
+    <w:basedOn w:val="DefaultParagraphFont"/>
+    <w:link w:val="Subtitle"/>
+    <w:uiPriority w:val="11"/>
+    <w:rsid w:val="00981187"/>
+    <w:rPr>
+      <w:rFonts w:eastAsiaTheme="minorEastAsia"/>
+      <w:color w:val="5A5A5A" w:themeColor="text1" w:themeTint="A5"/>
+      <w:spacing w:val="15"/>
+    </w:rPr>
+  </w:style>
 </w:styles>
 </file>
 

</xml_diff>

<commit_message>
Updated UML and Milestone Doc
</commit_message>
<xml_diff>
--- a/Milestone 1 Report.docx
+++ b/Milestone 1 Report.docx
@@ -2124,10 +2124,7 @@
                         <w:jc w:val="center"/>
                       </w:pPr>
                       <w:r>
-                        <w:t>HTTP Re</w:t>
-                      </w:r>
-                      <w:r>
-                        <w:t>quest</w:t>
+                        <w:t>HTTP Request</w:t>
                       </w:r>
                     </w:p>
                   </w:txbxContent>
@@ -4307,10 +4304,7 @@
         <w:pStyle w:val="Heading4"/>
       </w:pPr>
       <w:r>
-        <w:t>DELETE</w:t>
-      </w:r>
-      <w:r>
-        <w:t xml:space="preserve"> of Non-Existent File</w:t>
+        <w:t>DELETE of Non-Existent File</w:t>
       </w:r>
     </w:p>
     <w:p>
@@ -4370,8 +4364,6 @@
       <w:r>
         <w:t>After: Response 404 Not Found</w:t>
       </w:r>
-      <w:bookmarkStart w:id="0" w:name="_GoBack"/>
-      <w:bookmarkEnd w:id="0"/>
     </w:p>
     <w:p>
       <w:pPr>
@@ -4949,6 +4941,4676 @@
         </w:drawing>
       </w:r>
     </w:p>
+    <w:p/>
+    <w:p/>
+    <w:p/>
+    <w:p/>
+    <w:p/>
+    <w:p/>
+    <w:p/>
+    <w:p>
+      <w:pPr>
+        <w:pStyle w:val="Heading1"/>
+      </w:pPr>
+      <w:r>
+        <w:lastRenderedPageBreak/>
+        <w:t>Change History – MS2</w:t>
+      </w:r>
+    </w:p>
+    <w:p/>
+    <w:p>
+      <w:pPr>
+        <w:pStyle w:val="Heading2"/>
+      </w:pPr>
+      <w:r>
+        <w:t xml:space="preserve">Updated Architecture Diagram </w:t>
+      </w:r>
+    </w:p>
+    <w:p>
+      <w:r>
+        <w:rPr>
+          <w:noProof/>
+        </w:rPr>
+        <mc:AlternateContent>
+          <mc:Choice Requires="wps">
+            <w:drawing>
+              <wp:anchor distT="45720" distB="45720" distL="114300" distR="114300" simplePos="0" relativeHeight="251773952" behindDoc="0" locked="0" layoutInCell="1" allowOverlap="1" wp14:anchorId="3387AB51" wp14:editId="76C41B10">
+                <wp:simplePos x="0" y="0"/>
+                <wp:positionH relativeFrom="margin">
+                  <wp:posOffset>2495550</wp:posOffset>
+                </wp:positionH>
+                <wp:positionV relativeFrom="paragraph">
+                  <wp:posOffset>266700</wp:posOffset>
+                </wp:positionV>
+                <wp:extent cx="952500" cy="291465"/>
+                <wp:effectExtent l="0" t="0" r="0" b="0"/>
+                <wp:wrapSquare wrapText="bothSides"/>
+                <wp:docPr id="227" name="Text Box 2"/>
+                <wp:cNvGraphicFramePr>
+                  <a:graphicFrameLocks xmlns:a="http://schemas.openxmlformats.org/drawingml/2006/main"/>
+                </wp:cNvGraphicFramePr>
+                <a:graphic xmlns:a="http://schemas.openxmlformats.org/drawingml/2006/main">
+                  <a:graphicData uri="http://schemas.microsoft.com/office/word/2010/wordprocessingShape">
+                    <wps:wsp>
+                      <wps:cNvSpPr txBox="1">
+                        <a:spLocks noChangeArrowheads="1"/>
+                      </wps:cNvSpPr>
+                      <wps:spPr bwMode="auto">
+                        <a:xfrm>
+                          <a:off x="0" y="0"/>
+                          <a:ext cx="952500" cy="291465"/>
+                        </a:xfrm>
+                        <a:prstGeom prst="rect">
+                          <a:avLst/>
+                        </a:prstGeom>
+                        <a:solidFill>
+                          <a:srgbClr val="FFFFFF"/>
+                        </a:solidFill>
+                        <a:ln w="9525">
+                          <a:noFill/>
+                          <a:miter lim="800000"/>
+                          <a:headEnd/>
+                          <a:tailEnd/>
+                        </a:ln>
+                      </wps:spPr>
+                      <wps:txbx>
+                        <w:txbxContent>
+                          <w:p>
+                            <w:pPr>
+                              <w:jc w:val="center"/>
+                              <w:rPr>
+                                <w:b/>
+                              </w:rPr>
+                            </w:pPr>
+                            <w:r>
+                              <w:rPr>
+                                <w:b/>
+                              </w:rPr>
+                              <w:t>Server</w:t>
+                            </w:r>
+                          </w:p>
+                        </w:txbxContent>
+                      </wps:txbx>
+                      <wps:bodyPr rot="0" vert="horz" wrap="square" lIns="91440" tIns="45720" rIns="91440" bIns="45720" anchor="t" anchorCtr="0">
+                        <a:noAutofit/>
+                      </wps:bodyPr>
+                    </wps:wsp>
+                  </a:graphicData>
+                </a:graphic>
+                <wp14:sizeRelH relativeFrom="margin">
+                  <wp14:pctWidth>0</wp14:pctWidth>
+                </wp14:sizeRelH>
+                <wp14:sizeRelV relativeFrom="margin">
+                  <wp14:pctHeight>0</wp14:pctHeight>
+                </wp14:sizeRelV>
+              </wp:anchor>
+            </w:drawing>
+          </mc:Choice>
+          <mc:Fallback>
+            <w:pict>
+              <v:shape w14:anchorId="3387AB51" id="_x0000_s1047" type="#_x0000_t202" style="position:absolute;margin-left:196.5pt;margin-top:21pt;width:75pt;height:22.95pt;z-index:251773952;visibility:visible;mso-wrap-style:square;mso-width-percent:0;mso-height-percent:0;mso-wrap-distance-left:9pt;mso-wrap-distance-top:3.6pt;mso-wrap-distance-right:9pt;mso-wrap-distance-bottom:3.6pt;mso-position-horizontal:absolute;mso-position-horizontal-relative:margin;mso-position-vertical:absolute;mso-position-vertical-relative:text;mso-width-percent:0;mso-height-percent:0;mso-width-relative:margin;mso-height-relative:margin;v-text-anchor:top" o:gfxdata="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" stroked="f">
+                <v:textbox>
+                  <w:txbxContent>
+                    <w:p>
+                      <w:pPr>
+                        <w:jc w:val="center"/>
+                        <w:rPr>
+                          <w:b/>
+                        </w:rPr>
+                      </w:pPr>
+                      <w:r>
+                        <w:rPr>
+                          <w:b/>
+                        </w:rPr>
+                        <w:t>Server</w:t>
+                      </w:r>
+                    </w:p>
+                  </w:txbxContent>
+                </v:textbox>
+                <w10:wrap type="square" anchorx="margin"/>
+              </v:shape>
+            </w:pict>
+          </mc:Fallback>
+        </mc:AlternateContent>
+      </w:r>
+    </w:p>
+    <w:p>
+      <w:pPr>
+        <w:pStyle w:val="Heading2"/>
+      </w:pPr>
+      <w:r>
+        <w:rPr>
+          <w:rFonts w:asciiTheme="minorHAnsi" w:eastAsiaTheme="minorHAnsi" w:hAnsiTheme="minorHAnsi" w:cstheme="minorBidi"/>
+          <w:noProof/>
+          <w:color w:val="auto"/>
+          <w:sz w:val="22"/>
+          <w:szCs w:val="22"/>
+        </w:rPr>
+        <mc:AlternateContent>
+          <mc:Choice Requires="wps">
+            <w:drawing>
+              <wp:anchor distT="45720" distB="45720" distL="114300" distR="114300" simplePos="0" relativeHeight="251778048" behindDoc="0" locked="0" layoutInCell="1" allowOverlap="1" wp14:anchorId="79F9031A" wp14:editId="60F8EB1D">
+                <wp:simplePos x="0" y="0"/>
+                <wp:positionH relativeFrom="margin">
+                  <wp:posOffset>5143500</wp:posOffset>
+                </wp:positionH>
+                <wp:positionV relativeFrom="paragraph">
+                  <wp:posOffset>6985</wp:posOffset>
+                </wp:positionV>
+                <wp:extent cx="952500" cy="291465"/>
+                <wp:effectExtent l="0" t="0" r="0" b="0"/>
+                <wp:wrapSquare wrapText="bothSides"/>
+                <wp:docPr id="229" name="Text Box 2"/>
+                <wp:cNvGraphicFramePr>
+                  <a:graphicFrameLocks xmlns:a="http://schemas.openxmlformats.org/drawingml/2006/main"/>
+                </wp:cNvGraphicFramePr>
+                <a:graphic xmlns:a="http://schemas.openxmlformats.org/drawingml/2006/main">
+                  <a:graphicData uri="http://schemas.microsoft.com/office/word/2010/wordprocessingShape">
+                    <wps:wsp>
+                      <wps:cNvSpPr txBox="1">
+                        <a:spLocks noChangeArrowheads="1"/>
+                      </wps:cNvSpPr>
+                      <wps:spPr bwMode="auto">
+                        <a:xfrm>
+                          <a:off x="0" y="0"/>
+                          <a:ext cx="952500" cy="291465"/>
+                        </a:xfrm>
+                        <a:prstGeom prst="rect">
+                          <a:avLst/>
+                        </a:prstGeom>
+                        <a:solidFill>
+                          <a:srgbClr val="FFFFFF"/>
+                        </a:solidFill>
+                        <a:ln w="9525">
+                          <a:noFill/>
+                          <a:miter lim="800000"/>
+                          <a:headEnd/>
+                          <a:tailEnd/>
+                        </a:ln>
+                      </wps:spPr>
+                      <wps:txbx>
+                        <w:txbxContent>
+                          <w:p>
+                            <w:pPr>
+                              <w:jc w:val="center"/>
+                              <w:rPr>
+                                <w:b/>
+                              </w:rPr>
+                            </w:pPr>
+                            <w:r>
+                              <w:rPr>
+                                <w:b/>
+                              </w:rPr>
+                              <w:t>Protocol</w:t>
+                            </w:r>
+                          </w:p>
+                        </w:txbxContent>
+                      </wps:txbx>
+                      <wps:bodyPr rot="0" vert="horz" wrap="square" lIns="91440" tIns="45720" rIns="91440" bIns="45720" anchor="t" anchorCtr="0">
+                        <a:noAutofit/>
+                      </wps:bodyPr>
+                    </wps:wsp>
+                  </a:graphicData>
+                </a:graphic>
+                <wp14:sizeRelH relativeFrom="margin">
+                  <wp14:pctWidth>0</wp14:pctWidth>
+                </wp14:sizeRelH>
+                <wp14:sizeRelV relativeFrom="margin">
+                  <wp14:pctHeight>0</wp14:pctHeight>
+                </wp14:sizeRelV>
+              </wp:anchor>
+            </w:drawing>
+          </mc:Choice>
+          <mc:Fallback>
+            <w:pict>
+              <v:shape w14:anchorId="79F9031A" id="_x0000_s1048" type="#_x0000_t202" style="position:absolute;margin-left:405pt;margin-top:.55pt;width:75pt;height:22.95pt;z-index:251778048;visibility:visible;mso-wrap-style:square;mso-width-percent:0;mso-height-percent:0;mso-wrap-distance-left:9pt;mso-wrap-distance-top:3.6pt;mso-wrap-distance-right:9pt;mso-wrap-distance-bottom:3.6pt;mso-position-horizontal:absolute;mso-position-horizontal-relative:margin;mso-position-vertical:absolute;mso-position-vertical-relative:text;mso-width-percent:0;mso-height-percent:0;mso-width-relative:margin;mso-height-relative:margin;v-text-anchor:top" o:gfxdata="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" stroked="f">
+                <v:textbox>
+                  <w:txbxContent>
+                    <w:p>
+                      <w:pPr>
+                        <w:jc w:val="center"/>
+                        <w:rPr>
+                          <w:b/>
+                        </w:rPr>
+                      </w:pPr>
+                      <w:r>
+                        <w:rPr>
+                          <w:b/>
+                        </w:rPr>
+                        <w:t>Protocol</w:t>
+                      </w:r>
+                    </w:p>
+                  </w:txbxContent>
+                </v:textbox>
+                <w10:wrap type="square" anchorx="margin"/>
+              </v:shape>
+            </w:pict>
+          </mc:Fallback>
+        </mc:AlternateContent>
+      </w:r>
+      <w:r>
+        <w:rPr>
+          <w:rFonts w:asciiTheme="minorHAnsi" w:eastAsiaTheme="minorHAnsi" w:hAnsiTheme="minorHAnsi" w:cstheme="minorBidi"/>
+          <w:noProof/>
+          <w:color w:val="auto"/>
+          <w:sz w:val="22"/>
+          <w:szCs w:val="22"/>
+        </w:rPr>
+        <mc:AlternateContent>
+          <mc:Choice Requires="wps">
+            <w:drawing>
+              <wp:anchor distT="45720" distB="45720" distL="114300" distR="114300" simplePos="0" relativeHeight="251776000" behindDoc="0" locked="0" layoutInCell="1" allowOverlap="1" wp14:anchorId="55142A9A" wp14:editId="01B33D80">
+                <wp:simplePos x="0" y="0"/>
+                <wp:positionH relativeFrom="margin">
+                  <wp:align>left</wp:align>
+                </wp:positionH>
+                <wp:positionV relativeFrom="paragraph">
+                  <wp:posOffset>10795</wp:posOffset>
+                </wp:positionV>
+                <wp:extent cx="952500" cy="291465"/>
+                <wp:effectExtent l="0" t="0" r="0" b="0"/>
+                <wp:wrapSquare wrapText="bothSides"/>
+                <wp:docPr id="228" name="Text Box 2"/>
+                <wp:cNvGraphicFramePr>
+                  <a:graphicFrameLocks xmlns:a="http://schemas.openxmlformats.org/drawingml/2006/main"/>
+                </wp:cNvGraphicFramePr>
+                <a:graphic xmlns:a="http://schemas.openxmlformats.org/drawingml/2006/main">
+                  <a:graphicData uri="http://schemas.microsoft.com/office/word/2010/wordprocessingShape">
+                    <wps:wsp>
+                      <wps:cNvSpPr txBox="1">
+                        <a:spLocks noChangeArrowheads="1"/>
+                      </wps:cNvSpPr>
+                      <wps:spPr bwMode="auto">
+                        <a:xfrm>
+                          <a:off x="0" y="0"/>
+                          <a:ext cx="952500" cy="291465"/>
+                        </a:xfrm>
+                        <a:prstGeom prst="rect">
+                          <a:avLst/>
+                        </a:prstGeom>
+                        <a:solidFill>
+                          <a:srgbClr val="FFFFFF"/>
+                        </a:solidFill>
+                        <a:ln w="9525">
+                          <a:noFill/>
+                          <a:miter lim="800000"/>
+                          <a:headEnd/>
+                          <a:tailEnd/>
+                        </a:ln>
+                      </wps:spPr>
+                      <wps:txbx>
+                        <w:txbxContent>
+                          <w:p>
+                            <w:pPr>
+                              <w:jc w:val="center"/>
+                              <w:rPr>
+                                <w:b/>
+                              </w:rPr>
+                            </w:pPr>
+                            <w:r>
+                              <w:rPr>
+                                <w:b/>
+                              </w:rPr>
+                              <w:t>Client</w:t>
+                            </w:r>
+                          </w:p>
+                        </w:txbxContent>
+                      </wps:txbx>
+                      <wps:bodyPr rot="0" vert="horz" wrap="square" lIns="91440" tIns="45720" rIns="91440" bIns="45720" anchor="t" anchorCtr="0">
+                        <a:noAutofit/>
+                      </wps:bodyPr>
+                    </wps:wsp>
+                  </a:graphicData>
+                </a:graphic>
+                <wp14:sizeRelH relativeFrom="margin">
+                  <wp14:pctWidth>0</wp14:pctWidth>
+                </wp14:sizeRelH>
+                <wp14:sizeRelV relativeFrom="margin">
+                  <wp14:pctHeight>0</wp14:pctHeight>
+                </wp14:sizeRelV>
+              </wp:anchor>
+            </w:drawing>
+          </mc:Choice>
+          <mc:Fallback>
+            <w:pict>
+              <v:shape w14:anchorId="55142A9A" id="_x0000_s1049" type="#_x0000_t202" style="position:absolute;margin-left:0;margin-top:.85pt;width:75pt;height:22.95pt;z-index:251776000;visibility:visible;mso-wrap-style:square;mso-width-percent:0;mso-height-percent:0;mso-wrap-distance-left:9pt;mso-wrap-distance-top:3.6pt;mso-wrap-distance-right:9pt;mso-wrap-distance-bottom:3.6pt;mso-position-horizontal:left;mso-position-horizontal-relative:margin;mso-position-vertical:absolute;mso-position-vertical-relative:text;mso-width-percent:0;mso-height-percent:0;mso-width-relative:margin;mso-height-relative:margin;v-text-anchor:top" o:gfxdata="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" stroked="f">
+                <v:textbox>
+                  <w:txbxContent>
+                    <w:p>
+                      <w:pPr>
+                        <w:jc w:val="center"/>
+                        <w:rPr>
+                          <w:b/>
+                        </w:rPr>
+                      </w:pPr>
+                      <w:r>
+                        <w:rPr>
+                          <w:b/>
+                        </w:rPr>
+                        <w:t>Client</w:t>
+                      </w:r>
+                    </w:p>
+                  </w:txbxContent>
+                </v:textbox>
+                <w10:wrap type="square" anchorx="margin"/>
+              </v:shape>
+            </w:pict>
+          </mc:Fallback>
+        </mc:AlternateContent>
+      </w:r>
+      <w:r>
+        <w:br/>
+      </w:r>
+      <w:r>
+        <w:br/>
+      </w:r>
+    </w:p>
+    <w:p>
+      <w:pPr>
+        <w:pStyle w:val="Heading2"/>
+      </w:pPr>
+      <w:r>
+        <w:rPr>
+          <w:noProof/>
+        </w:rPr>
+        <mc:AlternateContent>
+          <mc:Choice Requires="wps">
+            <w:drawing>
+              <wp:anchor distT="0" distB="0" distL="114300" distR="114300" simplePos="0" relativeHeight="251729920" behindDoc="0" locked="0" layoutInCell="1" allowOverlap="1" wp14:anchorId="56311BCA" wp14:editId="3503E71B">
+                <wp:simplePos x="0" y="0"/>
+                <wp:positionH relativeFrom="margin">
+                  <wp:posOffset>4632960</wp:posOffset>
+                </wp:positionH>
+                <wp:positionV relativeFrom="paragraph">
+                  <wp:posOffset>113030</wp:posOffset>
+                </wp:positionV>
+                <wp:extent cx="1943100" cy="2842260"/>
+                <wp:effectExtent l="0" t="0" r="0" b="0"/>
+                <wp:wrapNone/>
+                <wp:docPr id="43" name="Rectangle 43"/>
+                <wp:cNvGraphicFramePr/>
+                <a:graphic xmlns:a="http://schemas.openxmlformats.org/drawingml/2006/main">
+                  <a:graphicData uri="http://schemas.microsoft.com/office/word/2010/wordprocessingShape">
+                    <wps:wsp>
+                      <wps:cNvSpPr/>
+                      <wps:spPr>
+                        <a:xfrm>
+                          <a:off x="0" y="0"/>
+                          <a:ext cx="1943100" cy="2842260"/>
+                        </a:xfrm>
+                        <a:prstGeom prst="rect">
+                          <a:avLst/>
+                        </a:prstGeom>
+                        <a:solidFill>
+                          <a:schemeClr val="accent2">
+                            <a:lumMod val="20000"/>
+                            <a:lumOff val="80000"/>
+                          </a:schemeClr>
+                        </a:solidFill>
+                        <a:ln>
+                          <a:noFill/>
+                        </a:ln>
+                      </wps:spPr>
+                      <wps:style>
+                        <a:lnRef idx="2">
+                          <a:schemeClr val="accent1">
+                            <a:shade val="50000"/>
+                          </a:schemeClr>
+                        </a:lnRef>
+                        <a:fillRef idx="1">
+                          <a:schemeClr val="accent1"/>
+                        </a:fillRef>
+                        <a:effectRef idx="0">
+                          <a:schemeClr val="accent1"/>
+                        </a:effectRef>
+                        <a:fontRef idx="minor">
+                          <a:schemeClr val="lt1"/>
+                        </a:fontRef>
+                      </wps:style>
+                      <wps:bodyPr rot="0" spcFirstLastPara="0" vertOverflow="overflow" horzOverflow="overflow" vert="horz" wrap="square" lIns="91440" tIns="45720" rIns="91440" bIns="45720" numCol="1" spcCol="0" rtlCol="0" fromWordArt="0" anchor="ctr" anchorCtr="0" forceAA="0" compatLnSpc="1">
+                        <a:prstTxWarp prst="textNoShape">
+                          <a:avLst/>
+                        </a:prstTxWarp>
+                        <a:noAutofit/>
+                      </wps:bodyPr>
+                    </wps:wsp>
+                  </a:graphicData>
+                </a:graphic>
+                <wp14:sizeRelH relativeFrom="margin">
+                  <wp14:pctWidth>0</wp14:pctWidth>
+                </wp14:sizeRelH>
+                <wp14:sizeRelV relativeFrom="margin">
+                  <wp14:pctHeight>0</wp14:pctHeight>
+                </wp14:sizeRelV>
+              </wp:anchor>
+            </w:drawing>
+          </mc:Choice>
+          <mc:Fallback>
+            <w:pict>
+              <v:rect w14:anchorId="7EB33C56" id="Rectangle 43" o:spid="_x0000_s1026" style="position:absolute;margin-left:364.8pt;margin-top:8.9pt;width:153pt;height:223.8pt;z-index:251729920;visibility:visible;mso-wrap-style:square;mso-width-percent:0;mso-height-percent:0;mso-wrap-distance-left:9pt;mso-wrap-distance-top:0;mso-wrap-distance-right:9pt;mso-wrap-distance-bottom:0;mso-position-horizontal:absolute;mso-position-horizontal-relative:margin;mso-position-vertical:absolute;mso-position-vertical-relative:text;mso-width-percent:0;mso-height-percent:0;mso-width-relative:margin;mso-height-relative:margin;v-text-anchor:middle" o:gfxdata="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" fillcolor="#fbe4d5 [661]" stroked="f" strokeweight="1pt">
+                <w10:wrap anchorx="margin"/>
+              </v:rect>
+            </w:pict>
+          </mc:Fallback>
+        </mc:AlternateContent>
+      </w:r>
+      <w:r>
+        <w:rPr>
+          <w:noProof/>
+        </w:rPr>
+        <mc:AlternateContent>
+          <mc:Choice Requires="wps">
+            <w:drawing>
+              <wp:anchor distT="0" distB="0" distL="114300" distR="114300" simplePos="0" relativeHeight="251731968" behindDoc="0" locked="0" layoutInCell="1" allowOverlap="1" wp14:anchorId="376AFF7F" wp14:editId="1ED873AB">
+                <wp:simplePos x="0" y="0"/>
+                <wp:positionH relativeFrom="column">
+                  <wp:posOffset>1592580</wp:posOffset>
+                </wp:positionH>
+                <wp:positionV relativeFrom="paragraph">
+                  <wp:posOffset>32385</wp:posOffset>
+                </wp:positionV>
+                <wp:extent cx="2766060" cy="3733800"/>
+                <wp:effectExtent l="0" t="0" r="0" b="0"/>
+                <wp:wrapNone/>
+                <wp:docPr id="38" name="Rectangle 38"/>
+                <wp:cNvGraphicFramePr/>
+                <a:graphic xmlns:a="http://schemas.openxmlformats.org/drawingml/2006/main">
+                  <a:graphicData uri="http://schemas.microsoft.com/office/word/2010/wordprocessingShape">
+                    <wps:wsp>
+                      <wps:cNvSpPr/>
+                      <wps:spPr>
+                        <a:xfrm>
+                          <a:off x="0" y="0"/>
+                          <a:ext cx="2766060" cy="3733800"/>
+                        </a:xfrm>
+                        <a:prstGeom prst="rect">
+                          <a:avLst/>
+                        </a:prstGeom>
+                        <a:solidFill>
+                          <a:schemeClr val="accent1">
+                            <a:lumMod val="20000"/>
+                            <a:lumOff val="80000"/>
+                          </a:schemeClr>
+                        </a:solidFill>
+                        <a:ln>
+                          <a:noFill/>
+                        </a:ln>
+                      </wps:spPr>
+                      <wps:style>
+                        <a:lnRef idx="2">
+                          <a:schemeClr val="accent1">
+                            <a:shade val="50000"/>
+                          </a:schemeClr>
+                        </a:lnRef>
+                        <a:fillRef idx="1">
+                          <a:schemeClr val="accent1"/>
+                        </a:fillRef>
+                        <a:effectRef idx="0">
+                          <a:schemeClr val="accent1"/>
+                        </a:effectRef>
+                        <a:fontRef idx="minor">
+                          <a:schemeClr val="lt1"/>
+                        </a:fontRef>
+                      </wps:style>
+                      <wps:bodyPr rot="0" spcFirstLastPara="0" vertOverflow="overflow" horzOverflow="overflow" vert="horz" wrap="square" lIns="91440" tIns="45720" rIns="91440" bIns="45720" numCol="1" spcCol="0" rtlCol="0" fromWordArt="0" anchor="ctr" anchorCtr="0" forceAA="0" compatLnSpc="1">
+                        <a:prstTxWarp prst="textNoShape">
+                          <a:avLst/>
+                        </a:prstTxWarp>
+                        <a:noAutofit/>
+                      </wps:bodyPr>
+                    </wps:wsp>
+                  </a:graphicData>
+                </a:graphic>
+                <wp14:sizeRelH relativeFrom="margin">
+                  <wp14:pctWidth>0</wp14:pctWidth>
+                </wp14:sizeRelH>
+                <wp14:sizeRelV relativeFrom="margin">
+                  <wp14:pctHeight>0</wp14:pctHeight>
+                </wp14:sizeRelV>
+              </wp:anchor>
+            </w:drawing>
+          </mc:Choice>
+          <mc:Fallback>
+            <w:pict>
+              <v:rect w14:anchorId="2BF5E801" id="Rectangle 38" o:spid="_x0000_s1026" style="position:absolute;margin-left:125.4pt;margin-top:2.55pt;width:217.8pt;height:294pt;z-index:251731968;visibility:visible;mso-wrap-style:square;mso-width-percent:0;mso-height-percent:0;mso-wrap-distance-left:9pt;mso-wrap-distance-top:0;mso-wrap-distance-right:9pt;mso-wrap-distance-bottom:0;mso-position-horizontal:absolute;mso-position-horizontal-relative:text;mso-position-vertical:absolute;mso-position-vertical-relative:text;mso-width-percent:0;mso-height-percent:0;mso-width-relative:margin;mso-height-relative:margin;v-text-anchor:middle" o:gfxdata="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" fillcolor="#deeaf6 [660]" stroked="f" strokeweight="1pt"/>
+            </w:pict>
+          </mc:Fallback>
+        </mc:AlternateContent>
+      </w:r>
+      <w:r>
+        <w:rPr>
+          <w:noProof/>
+        </w:rPr>
+        <mc:AlternateContent>
+          <mc:Choice Requires="wps">
+            <w:drawing>
+              <wp:anchor distT="0" distB="0" distL="114300" distR="114300" simplePos="0" relativeHeight="251736064" behindDoc="0" locked="0" layoutInCell="1" allowOverlap="1" wp14:anchorId="70DA3A5D" wp14:editId="7EFDFA6B">
+                <wp:simplePos x="0" y="0"/>
+                <wp:positionH relativeFrom="margin">
+                  <wp:posOffset>3051810</wp:posOffset>
+                </wp:positionH>
+                <wp:positionV relativeFrom="paragraph">
+                  <wp:posOffset>229235</wp:posOffset>
+                </wp:positionV>
+                <wp:extent cx="952500" cy="502920"/>
+                <wp:effectExtent l="0" t="0" r="0" b="0"/>
+                <wp:wrapNone/>
+                <wp:docPr id="193" name="Rounded Rectangle 193"/>
+                <wp:cNvGraphicFramePr/>
+                <a:graphic xmlns:a="http://schemas.openxmlformats.org/drawingml/2006/main">
+                  <a:graphicData uri="http://schemas.microsoft.com/office/word/2010/wordprocessingShape">
+                    <wps:wsp>
+                      <wps:cNvSpPr/>
+                      <wps:spPr>
+                        <a:xfrm>
+                          <a:off x="0" y="0"/>
+                          <a:ext cx="952500" cy="502920"/>
+                        </a:xfrm>
+                        <a:prstGeom prst="roundRect">
+                          <a:avLst/>
+                        </a:prstGeom>
+                        <a:ln>
+                          <a:noFill/>
+                        </a:ln>
+                      </wps:spPr>
+                      <wps:style>
+                        <a:lnRef idx="2">
+                          <a:schemeClr val="accent1">
+                            <a:shade val="50000"/>
+                          </a:schemeClr>
+                        </a:lnRef>
+                        <a:fillRef idx="1">
+                          <a:schemeClr val="accent1"/>
+                        </a:fillRef>
+                        <a:effectRef idx="0">
+                          <a:schemeClr val="accent1"/>
+                        </a:effectRef>
+                        <a:fontRef idx="minor">
+                          <a:schemeClr val="lt1"/>
+                        </a:fontRef>
+                      </wps:style>
+                      <wps:txbx>
+                        <w:txbxContent>
+                          <w:p>
+                            <w:pPr>
+                              <w:jc w:val="center"/>
+                            </w:pPr>
+                            <w:r>
+                              <w:t>Connection Handler</w:t>
+                            </w:r>
+                          </w:p>
+                        </w:txbxContent>
+                      </wps:txbx>
+                      <wps:bodyPr rot="0" spcFirstLastPara="0" vertOverflow="overflow" horzOverflow="overflow" vert="horz" wrap="square" lIns="91440" tIns="45720" rIns="91440" bIns="45720" numCol="1" spcCol="0" rtlCol="0" fromWordArt="0" anchor="ctr" anchorCtr="0" forceAA="0" compatLnSpc="1">
+                        <a:prstTxWarp prst="textNoShape">
+                          <a:avLst/>
+                        </a:prstTxWarp>
+                        <a:noAutofit/>
+                      </wps:bodyPr>
+                    </wps:wsp>
+                  </a:graphicData>
+                </a:graphic>
+                <wp14:sizeRelH relativeFrom="margin">
+                  <wp14:pctWidth>0</wp14:pctWidth>
+                </wp14:sizeRelH>
+              </wp:anchor>
+            </w:drawing>
+          </mc:Choice>
+          <mc:Fallback>
+            <w:pict>
+              <v:roundrect w14:anchorId="70DA3A5D" id="Rounded Rectangle 193" o:spid="_x0000_s1050" style="position:absolute;margin-left:240.3pt;margin-top:18.05pt;width:75pt;height:39.6pt;z-index:251736064;visibility:visible;mso-wrap-style:square;mso-width-percent:0;mso-wrap-distance-left:9pt;mso-wrap-distance-top:0;mso-wrap-distance-right:9pt;mso-wrap-distance-bottom:0;mso-position-horizontal:absolute;mso-position-horizontal-relative:margin;mso-position-vertical:absolute;mso-position-vertical-relative:text;mso-width-percent:0;mso-width-relative:margin;v-text-anchor:middle" arcsize="10923f" o:gfxdata="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" fillcolor="#5b9bd5 [3204]" stroked="f" strokeweight="1pt">
+                <v:stroke joinstyle="miter"/>
+                <v:textbox>
+                  <w:txbxContent>
+                    <w:p>
+                      <w:pPr>
+                        <w:jc w:val="center"/>
+                      </w:pPr>
+                      <w:r>
+                        <w:t>Connection Handler</w:t>
+                      </w:r>
+                    </w:p>
+                  </w:txbxContent>
+                </v:textbox>
+                <w10:wrap anchorx="margin"/>
+              </v:roundrect>
+            </w:pict>
+          </mc:Fallback>
+        </mc:AlternateContent>
+      </w:r>
+      <w:r>
+        <w:rPr>
+          <w:noProof/>
+        </w:rPr>
+        <mc:AlternateContent>
+          <mc:Choice Requires="wps">
+            <w:drawing>
+              <wp:anchor distT="0" distB="0" distL="114300" distR="114300" simplePos="0" relativeHeight="251735040" behindDoc="0" locked="0" layoutInCell="1" allowOverlap="1" wp14:anchorId="707CC5CB" wp14:editId="7DBCDE60">
+                <wp:simplePos x="0" y="0"/>
+                <wp:positionH relativeFrom="column">
+                  <wp:posOffset>1889760</wp:posOffset>
+                </wp:positionH>
+                <wp:positionV relativeFrom="paragraph">
+                  <wp:posOffset>219710</wp:posOffset>
+                </wp:positionV>
+                <wp:extent cx="883920" cy="502920"/>
+                <wp:effectExtent l="0" t="0" r="0" b="0"/>
+                <wp:wrapNone/>
+                <wp:docPr id="46" name="Rounded Rectangle 46"/>
+                <wp:cNvGraphicFramePr/>
+                <a:graphic xmlns:a="http://schemas.openxmlformats.org/drawingml/2006/main">
+                  <a:graphicData uri="http://schemas.microsoft.com/office/word/2010/wordprocessingShape">
+                    <wps:wsp>
+                      <wps:cNvSpPr/>
+                      <wps:spPr>
+                        <a:xfrm>
+                          <a:off x="0" y="0"/>
+                          <a:ext cx="883920" cy="502920"/>
+                        </a:xfrm>
+                        <a:prstGeom prst="roundRect">
+                          <a:avLst/>
+                        </a:prstGeom>
+                        <a:ln>
+                          <a:noFill/>
+                        </a:ln>
+                      </wps:spPr>
+                      <wps:style>
+                        <a:lnRef idx="2">
+                          <a:schemeClr val="accent1">
+                            <a:shade val="50000"/>
+                          </a:schemeClr>
+                        </a:lnRef>
+                        <a:fillRef idx="1">
+                          <a:schemeClr val="accent1"/>
+                        </a:fillRef>
+                        <a:effectRef idx="0">
+                          <a:schemeClr val="accent1"/>
+                        </a:effectRef>
+                        <a:fontRef idx="minor">
+                          <a:schemeClr val="lt1"/>
+                        </a:fontRef>
+                      </wps:style>
+                      <wps:txbx>
+                        <w:txbxContent>
+                          <w:p>
+                            <w:pPr>
+                              <w:jc w:val="center"/>
+                            </w:pPr>
+                            <w:r>
+                              <w:t>Server</w:t>
+                            </w:r>
+                          </w:p>
+                        </w:txbxContent>
+                      </wps:txbx>
+                      <wps:bodyPr rot="0" spcFirstLastPara="0" vertOverflow="overflow" horzOverflow="overflow" vert="horz" wrap="square" lIns="91440" tIns="45720" rIns="91440" bIns="45720" numCol="1" spcCol="0" rtlCol="0" fromWordArt="0" anchor="ctr" anchorCtr="0" forceAA="0" compatLnSpc="1">
+                        <a:prstTxWarp prst="textNoShape">
+                          <a:avLst/>
+                        </a:prstTxWarp>
+                        <a:noAutofit/>
+                      </wps:bodyPr>
+                    </wps:wsp>
+                  </a:graphicData>
+                </a:graphic>
+              </wp:anchor>
+            </w:drawing>
+          </mc:Choice>
+          <mc:Fallback>
+            <w:pict>
+              <v:roundrect w14:anchorId="707CC5CB" id="Rounded Rectangle 46" o:spid="_x0000_s1051" style="position:absolute;margin-left:148.8pt;margin-top:17.3pt;width:69.6pt;height:39.6pt;z-index:251735040;visibility:visible;mso-wrap-style:square;mso-wrap-distance-left:9pt;mso-wrap-distance-top:0;mso-wrap-distance-right:9pt;mso-wrap-distance-bottom:0;mso-position-horizontal:absolute;mso-position-horizontal-relative:text;mso-position-vertical:absolute;mso-position-vertical-relative:text;v-text-anchor:middle" arcsize="10923f" o:gfxdata="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" fillcolor="#5b9bd5 [3204]" stroked="f" strokeweight="1pt">
+                <v:stroke joinstyle="miter"/>
+                <v:textbox>
+                  <w:txbxContent>
+                    <w:p>
+                      <w:pPr>
+                        <w:jc w:val="center"/>
+                      </w:pPr>
+                      <w:r>
+                        <w:t>Server</w:t>
+                      </w:r>
+                    </w:p>
+                  </w:txbxContent>
+                </v:textbox>
+              </v:roundrect>
+            </w:pict>
+          </mc:Fallback>
+        </mc:AlternateContent>
+      </w:r>
+      <w:r>
+        <w:rPr>
+          <w:noProof/>
+        </w:rPr>
+        <mc:AlternateContent>
+          <mc:Choice Requires="wps">
+            <w:drawing>
+              <wp:anchor distT="0" distB="0" distL="114300" distR="114300" simplePos="0" relativeHeight="251730944" behindDoc="0" locked="0" layoutInCell="1" allowOverlap="1" wp14:anchorId="034CCD07" wp14:editId="34624528">
+                <wp:simplePos x="0" y="0"/>
+                <wp:positionH relativeFrom="column">
+                  <wp:posOffset>-106680</wp:posOffset>
+                </wp:positionH>
+                <wp:positionV relativeFrom="paragraph">
+                  <wp:posOffset>29210</wp:posOffset>
+                </wp:positionV>
+                <wp:extent cx="1173480" cy="1859280"/>
+                <wp:effectExtent l="0" t="0" r="7620" b="7620"/>
+                <wp:wrapNone/>
+                <wp:docPr id="32" name="Rectangle 32"/>
+                <wp:cNvGraphicFramePr/>
+                <a:graphic xmlns:a="http://schemas.openxmlformats.org/drawingml/2006/main">
+                  <a:graphicData uri="http://schemas.microsoft.com/office/word/2010/wordprocessingShape">
+                    <wps:wsp>
+                      <wps:cNvSpPr/>
+                      <wps:spPr>
+                        <a:xfrm>
+                          <a:off x="0" y="0"/>
+                          <a:ext cx="1173480" cy="1859280"/>
+                        </a:xfrm>
+                        <a:prstGeom prst="rect">
+                          <a:avLst/>
+                        </a:prstGeom>
+                        <a:solidFill>
+                          <a:schemeClr val="accent6">
+                            <a:lumMod val="20000"/>
+                            <a:lumOff val="80000"/>
+                          </a:schemeClr>
+                        </a:solidFill>
+                        <a:ln>
+                          <a:noFill/>
+                        </a:ln>
+                      </wps:spPr>
+                      <wps:style>
+                        <a:lnRef idx="2">
+                          <a:schemeClr val="accent1">
+                            <a:shade val="50000"/>
+                          </a:schemeClr>
+                        </a:lnRef>
+                        <a:fillRef idx="1">
+                          <a:schemeClr val="accent1"/>
+                        </a:fillRef>
+                        <a:effectRef idx="0">
+                          <a:schemeClr val="accent1"/>
+                        </a:effectRef>
+                        <a:fontRef idx="minor">
+                          <a:schemeClr val="lt1"/>
+                        </a:fontRef>
+                      </wps:style>
+                      <wps:txbx>
+                        <w:txbxContent>
+                          <w:p>
+                            <w:pPr>
+                              <w:jc w:val="center"/>
+                            </w:pPr>
+                          </w:p>
+                        </w:txbxContent>
+                      </wps:txbx>
+                      <wps:bodyPr rot="0" spcFirstLastPara="0" vertOverflow="overflow" horzOverflow="overflow" vert="horz" wrap="square" lIns="91440" tIns="45720" rIns="91440" bIns="45720" numCol="1" spcCol="0" rtlCol="0" fromWordArt="0" anchor="ctr" anchorCtr="0" forceAA="0" compatLnSpc="1">
+                        <a:prstTxWarp prst="textNoShape">
+                          <a:avLst/>
+                        </a:prstTxWarp>
+                        <a:noAutofit/>
+                      </wps:bodyPr>
+                    </wps:wsp>
+                  </a:graphicData>
+                </a:graphic>
+                <wp14:sizeRelV relativeFrom="margin">
+                  <wp14:pctHeight>0</wp14:pctHeight>
+                </wp14:sizeRelV>
+              </wp:anchor>
+            </w:drawing>
+          </mc:Choice>
+          <mc:Fallback>
+            <w:pict>
+              <v:rect w14:anchorId="034CCD07" id="Rectangle 32" o:spid="_x0000_s1052" style="position:absolute;margin-left:-8.4pt;margin-top:2.3pt;width:92.4pt;height:146.4pt;z-index:251730944;visibility:visible;mso-wrap-style:square;mso-height-percent:0;mso-wrap-distance-left:9pt;mso-wrap-distance-top:0;mso-wrap-distance-right:9pt;mso-wrap-distance-bottom:0;mso-position-horizontal:absolute;mso-position-horizontal-relative:text;mso-position-vertical:absolute;mso-position-vertical-relative:text;mso-height-percent:0;mso-height-relative:margin;v-text-anchor:middle" o:gfxdata="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" fillcolor="#e2efd9 [665]" stroked="f" strokeweight="1pt">
+                <v:textbox>
+                  <w:txbxContent>
+                    <w:p>
+                      <w:pPr>
+                        <w:jc w:val="center"/>
+                      </w:pPr>
+                    </w:p>
+                  </w:txbxContent>
+                </v:textbox>
+              </v:rect>
+            </w:pict>
+          </mc:Fallback>
+        </mc:AlternateContent>
+      </w:r>
+    </w:p>
+    <w:p>
+      <w:pPr>
+        <w:pStyle w:val="Heading2"/>
+      </w:pPr>
+      <w:r>
+        <w:rPr>
+          <w:noProof/>
+        </w:rPr>
+        <mc:AlternateContent>
+          <mc:Choice Requires="wps">
+            <w:drawing>
+              <wp:anchor distT="0" distB="0" distL="114300" distR="114300" simplePos="0" relativeHeight="251741184" behindDoc="0" locked="0" layoutInCell="1" allowOverlap="1" wp14:anchorId="412573D2" wp14:editId="54D91D79">
+                <wp:simplePos x="0" y="0"/>
+                <wp:positionH relativeFrom="column">
+                  <wp:posOffset>5181600</wp:posOffset>
+                </wp:positionH>
+                <wp:positionV relativeFrom="paragraph">
+                  <wp:posOffset>30480</wp:posOffset>
+                </wp:positionV>
+                <wp:extent cx="883920" cy="365760"/>
+                <wp:effectExtent l="0" t="0" r="0" b="0"/>
+                <wp:wrapNone/>
+                <wp:docPr id="44" name="Rounded Rectangle 44"/>
+                <wp:cNvGraphicFramePr/>
+                <a:graphic xmlns:a="http://schemas.openxmlformats.org/drawingml/2006/main">
+                  <a:graphicData uri="http://schemas.microsoft.com/office/word/2010/wordprocessingShape">
+                    <wps:wsp>
+                      <wps:cNvSpPr/>
+                      <wps:spPr>
+                        <a:xfrm>
+                          <a:off x="0" y="0"/>
+                          <a:ext cx="883920" cy="365760"/>
+                        </a:xfrm>
+                        <a:prstGeom prst="roundRect">
+                          <a:avLst/>
+                        </a:prstGeom>
+                        <a:solidFill>
+                          <a:schemeClr val="accent2"/>
+                        </a:solidFill>
+                        <a:ln>
+                          <a:noFill/>
+                        </a:ln>
+                      </wps:spPr>
+                      <wps:style>
+                        <a:lnRef idx="2">
+                          <a:schemeClr val="accent1">
+                            <a:shade val="50000"/>
+                          </a:schemeClr>
+                        </a:lnRef>
+                        <a:fillRef idx="1">
+                          <a:schemeClr val="accent1"/>
+                        </a:fillRef>
+                        <a:effectRef idx="0">
+                          <a:schemeClr val="accent1"/>
+                        </a:effectRef>
+                        <a:fontRef idx="minor">
+                          <a:schemeClr val="lt1"/>
+                        </a:fontRef>
+                      </wps:style>
+                      <wps:txbx>
+                        <w:txbxContent>
+                          <w:p>
+                            <w:pPr>
+                              <w:jc w:val="center"/>
+                            </w:pPr>
+                            <w:r>
+                              <w:t>Protocol</w:t>
+                            </w:r>
+                          </w:p>
+                        </w:txbxContent>
+                      </wps:txbx>
+                      <wps:bodyPr rot="0" spcFirstLastPara="0" vertOverflow="overflow" horzOverflow="overflow" vert="horz" wrap="square" lIns="91440" tIns="45720" rIns="91440" bIns="45720" numCol="1" spcCol="0" rtlCol="0" fromWordArt="0" anchor="ctr" anchorCtr="0" forceAA="0" compatLnSpc="1">
+                        <a:prstTxWarp prst="textNoShape">
+                          <a:avLst/>
+                        </a:prstTxWarp>
+                        <a:noAutofit/>
+                      </wps:bodyPr>
+                    </wps:wsp>
+                  </a:graphicData>
+                </a:graphic>
+                <wp14:sizeRelV relativeFrom="margin">
+                  <wp14:pctHeight>0</wp14:pctHeight>
+                </wp14:sizeRelV>
+              </wp:anchor>
+            </w:drawing>
+          </mc:Choice>
+          <mc:Fallback>
+            <w:pict>
+              <v:roundrect w14:anchorId="412573D2" id="Rounded Rectangle 44" o:spid="_x0000_s1053" style="position:absolute;margin-left:408pt;margin-top:2.4pt;width:69.6pt;height:28.8pt;z-index:251741184;visibility:visible;mso-wrap-style:square;mso-height-percent:0;mso-wrap-distance-left:9pt;mso-wrap-distance-top:0;mso-wrap-distance-right:9pt;mso-wrap-distance-bottom:0;mso-position-horizontal:absolute;mso-position-horizontal-relative:text;mso-position-vertical:absolute;mso-position-vertical-relative:text;mso-height-percent:0;mso-height-relative:margin;v-text-anchor:middle" arcsize="10923f" o:gfxdata="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" fillcolor="#ed7d31 [3205]" stroked="f" strokeweight="1pt">
+                <v:stroke joinstyle="miter"/>
+                <v:textbox>
+                  <w:txbxContent>
+                    <w:p>
+                      <w:pPr>
+                        <w:jc w:val="center"/>
+                      </w:pPr>
+                      <w:r>
+                        <w:t>Protocol</w:t>
+                      </w:r>
+                    </w:p>
+                  </w:txbxContent>
+                </v:textbox>
+              </v:roundrect>
+            </w:pict>
+          </mc:Fallback>
+        </mc:AlternateContent>
+      </w:r>
+      <w:r>
+        <w:rPr>
+          <w:noProof/>
+        </w:rPr>
+        <mc:AlternateContent>
+          <mc:Choice Requires="wps">
+            <w:drawing>
+              <wp:anchor distT="0" distB="0" distL="114300" distR="114300" simplePos="0" relativeHeight="251781120" behindDoc="0" locked="0" layoutInCell="1" allowOverlap="1" wp14:anchorId="15D781D8" wp14:editId="079CF53E">
+                <wp:simplePos x="0" y="0"/>
+                <wp:positionH relativeFrom="column">
+                  <wp:posOffset>2758440</wp:posOffset>
+                </wp:positionH>
+                <wp:positionV relativeFrom="paragraph">
+                  <wp:posOffset>227965</wp:posOffset>
+                </wp:positionV>
+                <wp:extent cx="327660" cy="0"/>
+                <wp:effectExtent l="0" t="76200" r="15240" b="95250"/>
+                <wp:wrapNone/>
+                <wp:docPr id="231" name="Straight Arrow Connector 231"/>
+                <wp:cNvGraphicFramePr/>
+                <a:graphic xmlns:a="http://schemas.openxmlformats.org/drawingml/2006/main">
+                  <a:graphicData uri="http://schemas.microsoft.com/office/word/2010/wordprocessingShape">
+                    <wps:wsp>
+                      <wps:cNvCnPr/>
+                      <wps:spPr>
+                        <a:xfrm>
+                          <a:off x="0" y="0"/>
+                          <a:ext cx="327660" cy="0"/>
+                        </a:xfrm>
+                        <a:prstGeom prst="straightConnector1">
+                          <a:avLst/>
+                        </a:prstGeom>
+                        <a:ln w="3175">
+                          <a:tailEnd type="triangle"/>
+                        </a:ln>
+                      </wps:spPr>
+                      <wps:style>
+                        <a:lnRef idx="1">
+                          <a:schemeClr val="accent1"/>
+                        </a:lnRef>
+                        <a:fillRef idx="0">
+                          <a:schemeClr val="accent1"/>
+                        </a:fillRef>
+                        <a:effectRef idx="0">
+                          <a:schemeClr val="accent1"/>
+                        </a:effectRef>
+                        <a:fontRef idx="minor">
+                          <a:schemeClr val="tx1"/>
+                        </a:fontRef>
+                      </wps:style>
+                      <wps:bodyPr/>
+                    </wps:wsp>
+                  </a:graphicData>
+                </a:graphic>
+              </wp:anchor>
+            </w:drawing>
+          </mc:Choice>
+          <mc:Fallback>
+            <w:pict>
+              <v:shapetype w14:anchorId="7DC3D60E" id="_x0000_t32" coordsize="21600,21600" o:spt="32" o:oned="t" path="m,l21600,21600e" filled="f">
+                <v:path arrowok="t" fillok="f" o:connecttype="none"/>
+                <o:lock v:ext="edit" shapetype="t"/>
+              </v:shapetype>
+              <v:shape id="Straight Arrow Connector 231" o:spid="_x0000_s1026" type="#_x0000_t32" style="position:absolute;margin-left:217.2pt;margin-top:17.95pt;width:25.8pt;height:0;z-index:251781120;visibility:visible;mso-wrap-style:square;mso-wrap-distance-left:9pt;mso-wrap-distance-top:0;mso-wrap-distance-right:9pt;mso-wrap-distance-bottom:0;mso-position-horizontal:absolute;mso-position-horizontal-relative:text;mso-position-vertical:absolute;mso-position-vertical-relative:text" o:gfxdata="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" strokecolor="#5b9bd5 [3204]" strokeweight=".25pt">
+                <v:stroke endarrow="block" joinstyle="miter"/>
+              </v:shape>
+            </w:pict>
+          </mc:Fallback>
+        </mc:AlternateContent>
+      </w:r>
+      <w:r>
+        <w:rPr>
+          <w:noProof/>
+        </w:rPr>
+        <mc:AlternateContent>
+          <mc:Choice Requires="wps">
+            <w:drawing>
+              <wp:anchor distT="0" distB="0" distL="114300" distR="114300" simplePos="0" relativeHeight="251732992" behindDoc="0" locked="0" layoutInCell="1" allowOverlap="1" wp14:anchorId="2B7900B9" wp14:editId="5C1D91B2">
+                <wp:simplePos x="0" y="0"/>
+                <wp:positionH relativeFrom="column">
+                  <wp:posOffset>30480</wp:posOffset>
+                </wp:positionH>
+                <wp:positionV relativeFrom="paragraph">
+                  <wp:posOffset>22860</wp:posOffset>
+                </wp:positionV>
+                <wp:extent cx="845820" cy="480060"/>
+                <wp:effectExtent l="0" t="0" r="0" b="0"/>
+                <wp:wrapNone/>
+                <wp:docPr id="50" name="Rectangle 50"/>
+                <wp:cNvGraphicFramePr/>
+                <a:graphic xmlns:a="http://schemas.openxmlformats.org/drawingml/2006/main">
+                  <a:graphicData uri="http://schemas.microsoft.com/office/word/2010/wordprocessingShape">
+                    <wps:wsp>
+                      <wps:cNvSpPr/>
+                      <wps:spPr>
+                        <a:xfrm>
+                          <a:off x="0" y="0"/>
+                          <a:ext cx="845820" cy="480060"/>
+                        </a:xfrm>
+                        <a:prstGeom prst="rect">
+                          <a:avLst/>
+                        </a:prstGeom>
+                        <a:solidFill>
+                          <a:schemeClr val="accent6"/>
+                        </a:solidFill>
+                        <a:ln>
+                          <a:noFill/>
+                        </a:ln>
+                      </wps:spPr>
+                      <wps:style>
+                        <a:lnRef idx="2">
+                          <a:schemeClr val="accent1">
+                            <a:shade val="50000"/>
+                          </a:schemeClr>
+                        </a:lnRef>
+                        <a:fillRef idx="1">
+                          <a:schemeClr val="accent1"/>
+                        </a:fillRef>
+                        <a:effectRef idx="0">
+                          <a:schemeClr val="accent1"/>
+                        </a:effectRef>
+                        <a:fontRef idx="minor">
+                          <a:schemeClr val="lt1"/>
+                        </a:fontRef>
+                      </wps:style>
+                      <wps:txbx>
+                        <w:txbxContent>
+                          <w:p>
+                            <w:pPr>
+                              <w:jc w:val="center"/>
+                            </w:pPr>
+                            <w:r>
+                              <w:t>Web browser</w:t>
+                            </w:r>
+                          </w:p>
+                        </w:txbxContent>
+                      </wps:txbx>
+                      <wps:bodyPr rot="0" spcFirstLastPara="0" vertOverflow="overflow" horzOverflow="overflow" vert="horz" wrap="square" lIns="91440" tIns="45720" rIns="91440" bIns="45720" numCol="1" spcCol="0" rtlCol="0" fromWordArt="0" anchor="ctr" anchorCtr="0" forceAA="0" compatLnSpc="1">
+                        <a:prstTxWarp prst="textNoShape">
+                          <a:avLst/>
+                        </a:prstTxWarp>
+                        <a:noAutofit/>
+                      </wps:bodyPr>
+                    </wps:wsp>
+                  </a:graphicData>
+                </a:graphic>
+              </wp:anchor>
+            </w:drawing>
+          </mc:Choice>
+          <mc:Fallback>
+            <w:pict>
+              <v:rect w14:anchorId="2B7900B9" id="Rectangle 50" o:spid="_x0000_s1054" style="position:absolute;margin-left:2.4pt;margin-top:1.8pt;width:66.6pt;height:37.8pt;z-index:251732992;visibility:visible;mso-wrap-style:square;mso-wrap-distance-left:9pt;mso-wrap-distance-top:0;mso-wrap-distance-right:9pt;mso-wrap-distance-bottom:0;mso-position-horizontal:absolute;mso-position-horizontal-relative:text;mso-position-vertical:absolute;mso-position-vertical-relative:text;v-text-anchor:middle" o:gfxdata="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" fillcolor="#70ad47 [3209]" stroked="f" strokeweight="1pt">
+                <v:textbox>
+                  <w:txbxContent>
+                    <w:p>
+                      <w:pPr>
+                        <w:jc w:val="center"/>
+                      </w:pPr>
+                      <w:r>
+                        <w:t>Web browser</w:t>
+                      </w:r>
+                    </w:p>
+                  </w:txbxContent>
+                </v:textbox>
+              </v:rect>
+            </w:pict>
+          </mc:Fallback>
+        </mc:AlternateContent>
+      </w:r>
+    </w:p>
+    <w:p>
+      <w:pPr>
+        <w:pStyle w:val="Heading2"/>
+      </w:pPr>
+      <w:r>
+        <w:rPr>
+          <w:noProof/>
+        </w:rPr>
+        <mc:AlternateContent>
+          <mc:Choice Requires="wps">
+            <w:drawing>
+              <wp:anchor distT="0" distB="0" distL="114300" distR="114300" simplePos="0" relativeHeight="251761664" behindDoc="0" locked="0" layoutInCell="1" allowOverlap="1" wp14:anchorId="4224CE1D" wp14:editId="1904132B">
+                <wp:simplePos x="0" y="0"/>
+                <wp:positionH relativeFrom="column">
+                  <wp:posOffset>5650865</wp:posOffset>
+                </wp:positionH>
+                <wp:positionV relativeFrom="paragraph">
+                  <wp:posOffset>108585</wp:posOffset>
+                </wp:positionV>
+                <wp:extent cx="4812" cy="197318"/>
+                <wp:effectExtent l="76200" t="0" r="71755" b="50800"/>
+                <wp:wrapNone/>
+                <wp:docPr id="52" name="Straight Arrow Connector 52"/>
+                <wp:cNvGraphicFramePr/>
+                <a:graphic xmlns:a="http://schemas.openxmlformats.org/drawingml/2006/main">
+                  <a:graphicData uri="http://schemas.microsoft.com/office/word/2010/wordprocessingShape">
+                    <wps:wsp>
+                      <wps:cNvCnPr/>
+                      <wps:spPr>
+                        <a:xfrm flipH="1">
+                          <a:off x="0" y="0"/>
+                          <a:ext cx="4812" cy="197318"/>
+                        </a:xfrm>
+                        <a:prstGeom prst="straightConnector1">
+                          <a:avLst/>
+                        </a:prstGeom>
+                        <a:ln>
+                          <a:tailEnd type="triangle"/>
+                        </a:ln>
+                      </wps:spPr>
+                      <wps:style>
+                        <a:lnRef idx="1">
+                          <a:schemeClr val="accent2"/>
+                        </a:lnRef>
+                        <a:fillRef idx="0">
+                          <a:schemeClr val="accent2"/>
+                        </a:fillRef>
+                        <a:effectRef idx="0">
+                          <a:schemeClr val="accent2"/>
+                        </a:effectRef>
+                        <a:fontRef idx="minor">
+                          <a:schemeClr val="tx1"/>
+                        </a:fontRef>
+                      </wps:style>
+                      <wps:bodyPr/>
+                    </wps:wsp>
+                  </a:graphicData>
+                </a:graphic>
+              </wp:anchor>
+            </w:drawing>
+          </mc:Choice>
+          <mc:Fallback>
+            <w:pict>
+              <v:shape w14:anchorId="449FB4A7" id="Straight Arrow Connector 52" o:spid="_x0000_s1026" type="#_x0000_t32" style="position:absolute;margin-left:444.95pt;margin-top:8.55pt;width:.4pt;height:15.55pt;flip:x;z-index:251761664;visibility:visible;mso-wrap-style:square;mso-wrap-distance-left:9pt;mso-wrap-distance-top:0;mso-wrap-distance-right:9pt;mso-wrap-distance-bottom:0;mso-position-horizontal:absolute;mso-position-horizontal-relative:text;mso-position-vertical:absolute;mso-position-vertical-relative:text" o:gfxdata="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" strokecolor="#ed7d31 [3205]" strokeweight=".5pt">
+                <v:stroke endarrow="block" joinstyle="miter"/>
+              </v:shape>
+            </w:pict>
+          </mc:Fallback>
+        </mc:AlternateContent>
+      </w:r>
+      <w:r>
+        <w:rPr>
+          <w:noProof/>
+        </w:rPr>
+        <mc:AlternateContent>
+          <mc:Choice Requires="wps">
+            <w:drawing>
+              <wp:anchor distT="0" distB="0" distL="114300" distR="114300" simplePos="0" relativeHeight="251782144" behindDoc="0" locked="0" layoutInCell="1" allowOverlap="1" wp14:anchorId="1BD44FC1" wp14:editId="3B046240">
+                <wp:simplePos x="0" y="0"/>
+                <wp:positionH relativeFrom="column">
+                  <wp:posOffset>3246120</wp:posOffset>
+                </wp:positionH>
+                <wp:positionV relativeFrom="paragraph">
+                  <wp:posOffset>244475</wp:posOffset>
+                </wp:positionV>
+                <wp:extent cx="7620" cy="190500"/>
+                <wp:effectExtent l="76200" t="0" r="68580" b="57150"/>
+                <wp:wrapNone/>
+                <wp:docPr id="232" name="Straight Arrow Connector 232"/>
+                <wp:cNvGraphicFramePr/>
+                <a:graphic xmlns:a="http://schemas.openxmlformats.org/drawingml/2006/main">
+                  <a:graphicData uri="http://schemas.microsoft.com/office/word/2010/wordprocessingShape">
+                    <wps:wsp>
+                      <wps:cNvCnPr/>
+                      <wps:spPr>
+                        <a:xfrm flipH="1">
+                          <a:off x="0" y="0"/>
+                          <a:ext cx="7620" cy="190500"/>
+                        </a:xfrm>
+                        <a:prstGeom prst="straightConnector1">
+                          <a:avLst/>
+                        </a:prstGeom>
+                        <a:ln w="3175">
+                          <a:tailEnd type="triangle"/>
+                        </a:ln>
+                      </wps:spPr>
+                      <wps:style>
+                        <a:lnRef idx="1">
+                          <a:schemeClr val="accent1"/>
+                        </a:lnRef>
+                        <a:fillRef idx="0">
+                          <a:schemeClr val="accent1"/>
+                        </a:fillRef>
+                        <a:effectRef idx="0">
+                          <a:schemeClr val="accent1"/>
+                        </a:effectRef>
+                        <a:fontRef idx="minor">
+                          <a:schemeClr val="tx1"/>
+                        </a:fontRef>
+                      </wps:style>
+                      <wps:bodyPr/>
+                    </wps:wsp>
+                  </a:graphicData>
+                </a:graphic>
+              </wp:anchor>
+            </w:drawing>
+          </mc:Choice>
+          <mc:Fallback>
+            <w:pict>
+              <v:shape w14:anchorId="557DE45C" id="Straight Arrow Connector 232" o:spid="_x0000_s1026" type="#_x0000_t32" style="position:absolute;margin-left:255.6pt;margin-top:19.25pt;width:.6pt;height:15pt;flip:x;z-index:251782144;visibility:visible;mso-wrap-style:square;mso-wrap-distance-left:9pt;mso-wrap-distance-top:0;mso-wrap-distance-right:9pt;mso-wrap-distance-bottom:0;mso-position-horizontal:absolute;mso-position-horizontal-relative:text;mso-position-vertical:absolute;mso-position-vertical-relative:text" o:gfxdata="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" strokecolor="#5b9bd5 [3204]" strokeweight=".25pt">
+                <v:stroke endarrow="block" joinstyle="miter"/>
+              </v:shape>
+            </w:pict>
+          </mc:Fallback>
+        </mc:AlternateContent>
+      </w:r>
+    </w:p>
+    <w:p>
+      <w:pPr>
+        <w:pStyle w:val="Heading2"/>
+      </w:pPr>
+      <w:r>
+        <w:rPr>
+          <w:noProof/>
+        </w:rPr>
+        <mc:AlternateContent>
+          <mc:Choice Requires="wps">
+            <w:drawing>
+              <wp:anchor distT="0" distB="0" distL="114300" distR="114300" simplePos="0" relativeHeight="251790336" behindDoc="0" locked="0" layoutInCell="1" allowOverlap="1">
+                <wp:simplePos x="0" y="0"/>
+                <wp:positionH relativeFrom="column">
+                  <wp:posOffset>4366260</wp:posOffset>
+                </wp:positionH>
+                <wp:positionV relativeFrom="paragraph">
+                  <wp:posOffset>111760</wp:posOffset>
+                </wp:positionV>
+                <wp:extent cx="289560" cy="0"/>
+                <wp:effectExtent l="0" t="95250" r="0" b="95250"/>
+                <wp:wrapNone/>
+                <wp:docPr id="244" name="Straight Arrow Connector 244"/>
+                <wp:cNvGraphicFramePr/>
+                <a:graphic xmlns:a="http://schemas.openxmlformats.org/drawingml/2006/main">
+                  <a:graphicData uri="http://schemas.microsoft.com/office/word/2010/wordprocessingShape">
+                    <wps:wsp>
+                      <wps:cNvCnPr/>
+                      <wps:spPr>
+                        <a:xfrm>
+                          <a:off x="0" y="0"/>
+                          <a:ext cx="289560" cy="0"/>
+                        </a:xfrm>
+                        <a:prstGeom prst="straightConnector1">
+                          <a:avLst/>
+                        </a:prstGeom>
+                        <a:ln w="28575">
+                          <a:tailEnd type="triangle"/>
+                        </a:ln>
+                      </wps:spPr>
+                      <wps:style>
+                        <a:lnRef idx="1">
+                          <a:schemeClr val="accent3"/>
+                        </a:lnRef>
+                        <a:fillRef idx="0">
+                          <a:schemeClr val="accent3"/>
+                        </a:fillRef>
+                        <a:effectRef idx="0">
+                          <a:schemeClr val="accent3"/>
+                        </a:effectRef>
+                        <a:fontRef idx="minor">
+                          <a:schemeClr val="tx1"/>
+                        </a:fontRef>
+                      </wps:style>
+                      <wps:bodyPr/>
+                    </wps:wsp>
+                  </a:graphicData>
+                </a:graphic>
+              </wp:anchor>
+            </w:drawing>
+          </mc:Choice>
+          <mc:Fallback>
+            <w:pict>
+              <v:shape w14:anchorId="5AFE3851" id="Straight Arrow Connector 244" o:spid="_x0000_s1026" type="#_x0000_t32" style="position:absolute;margin-left:343.8pt;margin-top:8.8pt;width:22.8pt;height:0;z-index:251790336;visibility:visible;mso-wrap-style:square;mso-wrap-distance-left:9pt;mso-wrap-distance-top:0;mso-wrap-distance-right:9pt;mso-wrap-distance-bottom:0;mso-position-horizontal:absolute;mso-position-horizontal-relative:text;mso-position-vertical:absolute;mso-position-vertical-relative:text" o:gfxdata="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" strokecolor="#a5a5a5 [3206]" strokeweight="2.25pt">
+                <v:stroke endarrow="block" joinstyle="miter"/>
+              </v:shape>
+            </w:pict>
+          </mc:Fallback>
+        </mc:AlternateContent>
+      </w:r>
+      <w:r>
+        <w:rPr>
+          <w:noProof/>
+        </w:rPr>
+        <mc:AlternateContent>
+          <mc:Choice Requires="wps">
+            <w:drawing>
+              <wp:anchor distT="0" distB="0" distL="114300" distR="114300" simplePos="0" relativeHeight="251742208" behindDoc="0" locked="0" layoutInCell="1" allowOverlap="1" wp14:anchorId="31F79CB1" wp14:editId="0342F1D8">
+                <wp:simplePos x="0" y="0"/>
+                <wp:positionH relativeFrom="column">
+                  <wp:posOffset>5212080</wp:posOffset>
+                </wp:positionH>
+                <wp:positionV relativeFrom="paragraph">
+                  <wp:posOffset>83820</wp:posOffset>
+                </wp:positionV>
+                <wp:extent cx="883920" cy="502920"/>
+                <wp:effectExtent l="0" t="0" r="0" b="0"/>
+                <wp:wrapNone/>
+                <wp:docPr id="194" name="Rounded Rectangle 194"/>
+                <wp:cNvGraphicFramePr/>
+                <a:graphic xmlns:a="http://schemas.openxmlformats.org/drawingml/2006/main">
+                  <a:graphicData uri="http://schemas.microsoft.com/office/word/2010/wordprocessingShape">
+                    <wps:wsp>
+                      <wps:cNvSpPr/>
+                      <wps:spPr>
+                        <a:xfrm>
+                          <a:off x="0" y="0"/>
+                          <a:ext cx="883920" cy="502920"/>
+                        </a:xfrm>
+                        <a:prstGeom prst="roundRect">
+                          <a:avLst/>
+                        </a:prstGeom>
+                        <a:solidFill>
+                          <a:schemeClr val="accent2"/>
+                        </a:solidFill>
+                        <a:ln>
+                          <a:noFill/>
+                        </a:ln>
+                      </wps:spPr>
+                      <wps:style>
+                        <a:lnRef idx="2">
+                          <a:schemeClr val="accent1">
+                            <a:shade val="50000"/>
+                          </a:schemeClr>
+                        </a:lnRef>
+                        <a:fillRef idx="1">
+                          <a:schemeClr val="accent1"/>
+                        </a:fillRef>
+                        <a:effectRef idx="0">
+                          <a:schemeClr val="accent1"/>
+                        </a:effectRef>
+                        <a:fontRef idx="minor">
+                          <a:schemeClr val="lt1"/>
+                        </a:fontRef>
+                      </wps:style>
+                      <wps:txbx>
+                        <w:txbxContent>
+                          <w:p>
+                            <w:pPr>
+                              <w:jc w:val="center"/>
+                            </w:pPr>
+                            <w:r>
+                              <w:t>HTTP Response</w:t>
+                            </w:r>
+                          </w:p>
+                        </w:txbxContent>
+                      </wps:txbx>
+                      <wps:bodyPr rot="0" spcFirstLastPara="0" vertOverflow="overflow" horzOverflow="overflow" vert="horz" wrap="square" lIns="91440" tIns="45720" rIns="91440" bIns="45720" numCol="1" spcCol="0" rtlCol="0" fromWordArt="0" anchor="ctr" anchorCtr="0" forceAA="0" compatLnSpc="1">
+                        <a:prstTxWarp prst="textNoShape">
+                          <a:avLst/>
+                        </a:prstTxWarp>
+                        <a:noAutofit/>
+                      </wps:bodyPr>
+                    </wps:wsp>
+                  </a:graphicData>
+                </a:graphic>
+              </wp:anchor>
+            </w:drawing>
+          </mc:Choice>
+          <mc:Fallback>
+            <w:pict>
+              <v:roundrect w14:anchorId="31F79CB1" id="Rounded Rectangle 194" o:spid="_x0000_s1055" style="position:absolute;margin-left:410.4pt;margin-top:6.6pt;width:69.6pt;height:39.6pt;z-index:251742208;visibility:visible;mso-wrap-style:square;mso-wrap-distance-left:9pt;mso-wrap-distance-top:0;mso-wrap-distance-right:9pt;mso-wrap-distance-bottom:0;mso-position-horizontal:absolute;mso-position-horizontal-relative:text;mso-position-vertical:absolute;mso-position-vertical-relative:text;v-text-anchor:middle" arcsize="10923f" o:gfxdata="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" fillcolor="#ed7d31 [3205]" stroked="f" strokeweight="1pt">
+                <v:stroke joinstyle="miter"/>
+                <v:textbox>
+                  <w:txbxContent>
+                    <w:p>
+                      <w:pPr>
+                        <w:jc w:val="center"/>
+                      </w:pPr>
+                      <w:r>
+                        <w:t>HTTP Response</w:t>
+                      </w:r>
+                    </w:p>
+                  </w:txbxContent>
+                </v:textbox>
+              </v:roundrect>
+            </w:pict>
+          </mc:Fallback>
+        </mc:AlternateContent>
+      </w:r>
+      <w:r>
+        <w:rPr>
+          <w:noProof/>
+        </w:rPr>
+        <mc:AlternateContent>
+          <mc:Choice Requires="wps">
+            <w:drawing>
+              <wp:anchor distT="0" distB="0" distL="114300" distR="114300" simplePos="0" relativeHeight="251780096" behindDoc="0" locked="0" layoutInCell="1" allowOverlap="1" wp14:anchorId="3A44A025" wp14:editId="75C07984">
+                <wp:simplePos x="0" y="0"/>
+                <wp:positionH relativeFrom="margin">
+                  <wp:align>center</wp:align>
+                </wp:positionH>
+                <wp:positionV relativeFrom="paragraph">
+                  <wp:posOffset>168910</wp:posOffset>
+                </wp:positionV>
+                <wp:extent cx="1112520" cy="388620"/>
+                <wp:effectExtent l="0" t="0" r="0" b="0"/>
+                <wp:wrapNone/>
+                <wp:docPr id="230" name="Rounded Rectangle 230"/>
+                <wp:cNvGraphicFramePr/>
+                <a:graphic xmlns:a="http://schemas.openxmlformats.org/drawingml/2006/main">
+                  <a:graphicData uri="http://schemas.microsoft.com/office/word/2010/wordprocessingShape">
+                    <wps:wsp>
+                      <wps:cNvSpPr/>
+                      <wps:spPr>
+                        <a:xfrm>
+                          <a:off x="0" y="0"/>
+                          <a:ext cx="1112520" cy="388620"/>
+                        </a:xfrm>
+                        <a:prstGeom prst="roundRect">
+                          <a:avLst/>
+                        </a:prstGeom>
+                        <a:ln>
+                          <a:noFill/>
+                        </a:ln>
+                      </wps:spPr>
+                      <wps:style>
+                        <a:lnRef idx="2">
+                          <a:schemeClr val="accent1">
+                            <a:shade val="50000"/>
+                          </a:schemeClr>
+                        </a:lnRef>
+                        <a:fillRef idx="1">
+                          <a:schemeClr val="accent1"/>
+                        </a:fillRef>
+                        <a:effectRef idx="0">
+                          <a:schemeClr val="accent1"/>
+                        </a:effectRef>
+                        <a:fontRef idx="minor">
+                          <a:schemeClr val="lt1"/>
+                        </a:fontRef>
+                      </wps:style>
+                      <wps:txbx>
+                        <w:txbxContent>
+                          <w:p>
+                            <w:pPr>
+                              <w:jc w:val="center"/>
+                            </w:pPr>
+                            <w:r>
+                              <w:t>Plugin Handler</w:t>
+                            </w:r>
+                          </w:p>
+                        </w:txbxContent>
+                      </wps:txbx>
+                      <wps:bodyPr rot="0" spcFirstLastPara="0" vertOverflow="overflow" horzOverflow="overflow" vert="horz" wrap="square" lIns="91440" tIns="45720" rIns="91440" bIns="45720" numCol="1" spcCol="0" rtlCol="0" fromWordArt="0" anchor="ctr" anchorCtr="0" forceAA="0" compatLnSpc="1">
+                        <a:prstTxWarp prst="textNoShape">
+                          <a:avLst/>
+                        </a:prstTxWarp>
+                        <a:noAutofit/>
+                      </wps:bodyPr>
+                    </wps:wsp>
+                  </a:graphicData>
+                </a:graphic>
+                <wp14:sizeRelH relativeFrom="margin">
+                  <wp14:pctWidth>0</wp14:pctWidth>
+                </wp14:sizeRelH>
+                <wp14:sizeRelV relativeFrom="margin">
+                  <wp14:pctHeight>0</wp14:pctHeight>
+                </wp14:sizeRelV>
+              </wp:anchor>
+            </w:drawing>
+          </mc:Choice>
+          <mc:Fallback>
+            <w:pict>
+              <v:roundrect w14:anchorId="3A44A025" id="Rounded Rectangle 230" o:spid="_x0000_s1056" style="position:absolute;margin-left:0;margin-top:13.3pt;width:87.6pt;height:30.6pt;z-index:251780096;visibility:visible;mso-wrap-style:square;mso-width-percent:0;mso-height-percent:0;mso-wrap-distance-left:9pt;mso-wrap-distance-top:0;mso-wrap-distance-right:9pt;mso-wrap-distance-bottom:0;mso-position-horizontal:center;mso-position-horizontal-relative:margin;mso-position-vertical:absolute;mso-position-vertical-relative:text;mso-width-percent:0;mso-height-percent:0;mso-width-relative:margin;mso-height-relative:margin;v-text-anchor:middle" arcsize="10923f" o:gfxdata="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" fillcolor="#5b9bd5 [3204]" stroked="f" strokeweight="1pt">
+                <v:stroke joinstyle="miter"/>
+                <v:textbox>
+                  <w:txbxContent>
+                    <w:p>
+                      <w:pPr>
+                        <w:jc w:val="center"/>
+                      </w:pPr>
+                      <w:r>
+                        <w:t>Plugin Handler</w:t>
+                      </w:r>
+                    </w:p>
+                  </w:txbxContent>
+                </v:textbox>
+                <w10:wrap anchorx="margin"/>
+              </v:roundrect>
+            </w:pict>
+          </mc:Fallback>
+        </mc:AlternateContent>
+      </w:r>
+      <w:r>
+        <w:rPr>
+          <w:noProof/>
+        </w:rPr>
+        <mc:AlternateContent>
+          <mc:Choice Requires="wps">
+            <w:drawing>
+              <wp:anchor distT="0" distB="0" distL="114300" distR="114300" simplePos="0" relativeHeight="251749376" behindDoc="0" locked="0" layoutInCell="1" allowOverlap="1" wp14:anchorId="7402B822" wp14:editId="275EE1DF">
+                <wp:simplePos x="0" y="0"/>
+                <wp:positionH relativeFrom="column">
+                  <wp:posOffset>1059489</wp:posOffset>
+                </wp:positionH>
+                <wp:positionV relativeFrom="paragraph">
+                  <wp:posOffset>152140</wp:posOffset>
+                </wp:positionV>
+                <wp:extent cx="526371" cy="0"/>
+                <wp:effectExtent l="0" t="95250" r="0" b="95250"/>
+                <wp:wrapNone/>
+                <wp:docPr id="192" name="Straight Arrow Connector 192"/>
+                <wp:cNvGraphicFramePr/>
+                <a:graphic xmlns:a="http://schemas.openxmlformats.org/drawingml/2006/main">
+                  <a:graphicData uri="http://schemas.microsoft.com/office/word/2010/wordprocessingShape">
+                    <wps:wsp>
+                      <wps:cNvCnPr/>
+                      <wps:spPr>
+                        <a:xfrm>
+                          <a:off x="0" y="0"/>
+                          <a:ext cx="526371" cy="0"/>
+                        </a:xfrm>
+                        <a:prstGeom prst="straightConnector1">
+                          <a:avLst/>
+                        </a:prstGeom>
+                        <a:ln w="28575">
+                          <a:solidFill>
+                            <a:schemeClr val="bg2">
+                              <a:lumMod val="75000"/>
+                            </a:schemeClr>
+                          </a:solidFill>
+                          <a:tailEnd type="triangle"/>
+                        </a:ln>
+                      </wps:spPr>
+                      <wps:style>
+                        <a:lnRef idx="1">
+                          <a:schemeClr val="dk1"/>
+                        </a:lnRef>
+                        <a:fillRef idx="0">
+                          <a:schemeClr val="dk1"/>
+                        </a:fillRef>
+                        <a:effectRef idx="0">
+                          <a:schemeClr val="dk1"/>
+                        </a:effectRef>
+                        <a:fontRef idx="minor">
+                          <a:schemeClr val="tx1"/>
+                        </a:fontRef>
+                      </wps:style>
+                      <wps:bodyPr/>
+                    </wps:wsp>
+                  </a:graphicData>
+                </a:graphic>
+              </wp:anchor>
+            </w:drawing>
+          </mc:Choice>
+          <mc:Fallback>
+            <w:pict>
+              <v:shape w14:anchorId="7E6EACE2" id="Straight Arrow Connector 192" o:spid="_x0000_s1026" type="#_x0000_t32" style="position:absolute;margin-left:83.4pt;margin-top:12pt;width:41.45pt;height:0;z-index:251749376;visibility:visible;mso-wrap-style:square;mso-wrap-distance-left:9pt;mso-wrap-distance-top:0;mso-wrap-distance-right:9pt;mso-wrap-distance-bottom:0;mso-position-horizontal:absolute;mso-position-horizontal-relative:text;mso-position-vertical:absolute;mso-position-vertical-relative:text" o:gfxdata="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" strokecolor="#aeaaaa [2414]" strokeweight="2.25pt">
+                <v:stroke endarrow="block" joinstyle="miter"/>
+              </v:shape>
+            </w:pict>
+          </mc:Fallback>
+        </mc:AlternateContent>
+      </w:r>
+    </w:p>
+    <w:p>
+      <w:pPr>
+        <w:pStyle w:val="Heading2"/>
+      </w:pPr>
+      <w:r>
+        <w:rPr>
+          <w:noProof/>
+        </w:rPr>
+        <mc:AlternateContent>
+          <mc:Choice Requires="wps">
+            <w:drawing>
+              <wp:anchor distT="0" distB="0" distL="114300" distR="114300" simplePos="0" relativeHeight="251765760" behindDoc="0" locked="0" layoutInCell="1" allowOverlap="1" wp14:anchorId="0B06BC63" wp14:editId="1C75CE66">
+                <wp:simplePos x="0" y="0"/>
+                <wp:positionH relativeFrom="column">
+                  <wp:posOffset>5058410</wp:posOffset>
+                </wp:positionH>
+                <wp:positionV relativeFrom="paragraph">
+                  <wp:posOffset>245110</wp:posOffset>
+                </wp:positionV>
+                <wp:extent cx="4445" cy="337185"/>
+                <wp:effectExtent l="0" t="0" r="33655" b="24765"/>
+                <wp:wrapNone/>
+                <wp:docPr id="198" name="Straight Connector 198"/>
+                <wp:cNvGraphicFramePr/>
+                <a:graphic xmlns:a="http://schemas.openxmlformats.org/drawingml/2006/main">
+                  <a:graphicData uri="http://schemas.microsoft.com/office/word/2010/wordprocessingShape">
+                    <wps:wsp>
+                      <wps:cNvCnPr/>
+                      <wps:spPr>
+                        <a:xfrm flipV="1">
+                          <a:off x="0" y="0"/>
+                          <a:ext cx="4445" cy="337185"/>
+                        </a:xfrm>
+                        <a:prstGeom prst="line">
+                          <a:avLst/>
+                        </a:prstGeom>
+                      </wps:spPr>
+                      <wps:style>
+                        <a:lnRef idx="1">
+                          <a:schemeClr val="accent2"/>
+                        </a:lnRef>
+                        <a:fillRef idx="0">
+                          <a:schemeClr val="accent2"/>
+                        </a:fillRef>
+                        <a:effectRef idx="0">
+                          <a:schemeClr val="accent2"/>
+                        </a:effectRef>
+                        <a:fontRef idx="minor">
+                          <a:schemeClr val="tx1"/>
+                        </a:fontRef>
+                      </wps:style>
+                      <wps:bodyPr/>
+                    </wps:wsp>
+                  </a:graphicData>
+                </a:graphic>
+                <wp14:sizeRelH relativeFrom="margin">
+                  <wp14:pctWidth>0</wp14:pctWidth>
+                </wp14:sizeRelH>
+                <wp14:sizeRelV relativeFrom="margin">
+                  <wp14:pctHeight>0</wp14:pctHeight>
+                </wp14:sizeRelV>
+              </wp:anchor>
+            </w:drawing>
+          </mc:Choice>
+          <mc:Fallback>
+            <w:pict>
+              <v:line w14:anchorId="668D58E1" id="Straight Connector 198" o:spid="_x0000_s1026" style="position:absolute;flip:y;z-index:251765760;visibility:visible;mso-wrap-style:square;mso-width-percent:0;mso-height-percent:0;mso-wrap-distance-left:9pt;mso-wrap-distance-top:0;mso-wrap-distance-right:9pt;mso-wrap-distance-bottom:0;mso-position-horizontal:absolute;mso-position-horizontal-relative:text;mso-position-vertical:absolute;mso-position-vertical-relative:text;mso-width-percent:0;mso-height-percent:0;mso-width-relative:margin;mso-height-relative:margin" from="398.3pt,19.3pt" to="398.65pt,45.85pt" o:gfxdata="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" strokecolor="#ed7d31 [3205]" strokeweight=".5pt">
+                <v:stroke joinstyle="miter"/>
+              </v:line>
+            </w:pict>
+          </mc:Fallback>
+        </mc:AlternateContent>
+      </w:r>
+      <w:r>
+        <w:rPr>
+          <w:noProof/>
+        </w:rPr>
+        <mc:AlternateContent>
+          <mc:Choice Requires="wps">
+            <w:drawing>
+              <wp:anchor distT="0" distB="0" distL="114300" distR="114300" simplePos="0" relativeHeight="251744256" behindDoc="0" locked="0" layoutInCell="1" allowOverlap="1" wp14:anchorId="3E501471" wp14:editId="212D0446">
+                <wp:simplePos x="0" y="0"/>
+                <wp:positionH relativeFrom="column">
+                  <wp:posOffset>4747260</wp:posOffset>
+                </wp:positionH>
+                <wp:positionV relativeFrom="paragraph">
+                  <wp:posOffset>1062355</wp:posOffset>
+                </wp:positionV>
+                <wp:extent cx="624840" cy="297180"/>
+                <wp:effectExtent l="0" t="0" r="3810" b="7620"/>
+                <wp:wrapNone/>
+                <wp:docPr id="215" name="Rounded Rectangle 215"/>
+                <wp:cNvGraphicFramePr/>
+                <a:graphic xmlns:a="http://schemas.openxmlformats.org/drawingml/2006/main">
+                  <a:graphicData uri="http://schemas.microsoft.com/office/word/2010/wordprocessingShape">
+                    <wps:wsp>
+                      <wps:cNvSpPr/>
+                      <wps:spPr>
+                        <a:xfrm>
+                          <a:off x="0" y="0"/>
+                          <a:ext cx="624840" cy="297180"/>
+                        </a:xfrm>
+                        <a:prstGeom prst="roundRect">
+                          <a:avLst/>
+                        </a:prstGeom>
+                        <a:solidFill>
+                          <a:schemeClr val="accent2"/>
+                        </a:solidFill>
+                        <a:ln>
+                          <a:noFill/>
+                        </a:ln>
+                      </wps:spPr>
+                      <wps:style>
+                        <a:lnRef idx="2">
+                          <a:schemeClr val="accent1">
+                            <a:shade val="50000"/>
+                          </a:schemeClr>
+                        </a:lnRef>
+                        <a:fillRef idx="1">
+                          <a:schemeClr val="accent1"/>
+                        </a:fillRef>
+                        <a:effectRef idx="0">
+                          <a:schemeClr val="accent1"/>
+                        </a:effectRef>
+                        <a:fontRef idx="minor">
+                          <a:schemeClr val="lt1"/>
+                        </a:fontRef>
+                      </wps:style>
+                      <wps:txbx>
+                        <w:txbxContent>
+                          <w:p>
+                            <w:pPr>
+                              <w:jc w:val="center"/>
+                            </w:pPr>
+                            <w:r>
+                              <w:t>304</w:t>
+                            </w:r>
+                          </w:p>
+                        </w:txbxContent>
+                      </wps:txbx>
+                      <wps:bodyPr rot="0" spcFirstLastPara="0" vertOverflow="overflow" horzOverflow="overflow" vert="horz" wrap="square" lIns="91440" tIns="45720" rIns="91440" bIns="45720" numCol="1" spcCol="0" rtlCol="0" fromWordArt="0" anchor="ctr" anchorCtr="0" forceAA="0" compatLnSpc="1">
+                        <a:prstTxWarp prst="textNoShape">
+                          <a:avLst/>
+                        </a:prstTxWarp>
+                        <a:noAutofit/>
+                      </wps:bodyPr>
+                    </wps:wsp>
+                  </a:graphicData>
+                </a:graphic>
+                <wp14:sizeRelH relativeFrom="margin">
+                  <wp14:pctWidth>0</wp14:pctWidth>
+                </wp14:sizeRelH>
+                <wp14:sizeRelV relativeFrom="margin">
+                  <wp14:pctHeight>0</wp14:pctHeight>
+                </wp14:sizeRelV>
+              </wp:anchor>
+            </w:drawing>
+          </mc:Choice>
+          <mc:Fallback>
+            <w:pict>
+              <v:roundrect w14:anchorId="3E501471" id="Rounded Rectangle 215" o:spid="_x0000_s1057" style="position:absolute;margin-left:373.8pt;margin-top:83.65pt;width:49.2pt;height:23.4pt;z-index:251744256;visibility:visible;mso-wrap-style:square;mso-width-percent:0;mso-height-percent:0;mso-wrap-distance-left:9pt;mso-wrap-distance-top:0;mso-wrap-distance-right:9pt;mso-wrap-distance-bottom:0;mso-position-horizontal:absolute;mso-position-horizontal-relative:text;mso-position-vertical:absolute;mso-position-vertical-relative:text;mso-width-percent:0;mso-height-percent:0;mso-width-relative:margin;mso-height-relative:margin;v-text-anchor:middle" arcsize="10923f" o:gfxdata="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" fillcolor="#ed7d31 [3205]" stroked="f" strokeweight="1pt">
+                <v:stroke joinstyle="miter"/>
+                <v:textbox>
+                  <w:txbxContent>
+                    <w:p>
+                      <w:pPr>
+                        <w:jc w:val="center"/>
+                      </w:pPr>
+                      <w:r>
+                        <w:t>304</w:t>
+                      </w:r>
+                    </w:p>
+                  </w:txbxContent>
+                </v:textbox>
+              </v:roundrect>
+            </w:pict>
+          </mc:Fallback>
+        </mc:AlternateContent>
+      </w:r>
+      <w:r>
+        <w:rPr>
+          <w:noProof/>
+        </w:rPr>
+        <mc:AlternateContent>
+          <mc:Choice Requires="wps">
+            <w:drawing>
+              <wp:anchor distT="0" distB="0" distL="114300" distR="114300" simplePos="0" relativeHeight="251763712" behindDoc="0" locked="0" layoutInCell="1" allowOverlap="1" wp14:anchorId="4FC575FE" wp14:editId="654C61C8">
+                <wp:simplePos x="0" y="0"/>
+                <wp:positionH relativeFrom="column">
+                  <wp:posOffset>6239510</wp:posOffset>
+                </wp:positionH>
+                <wp:positionV relativeFrom="paragraph">
+                  <wp:posOffset>814070</wp:posOffset>
+                </wp:positionV>
+                <wp:extent cx="0" cy="231775"/>
+                <wp:effectExtent l="0" t="0" r="19050" b="15875"/>
+                <wp:wrapNone/>
+                <wp:docPr id="207" name="Straight Connector 207"/>
+                <wp:cNvGraphicFramePr/>
+                <a:graphic xmlns:a="http://schemas.openxmlformats.org/drawingml/2006/main">
+                  <a:graphicData uri="http://schemas.microsoft.com/office/word/2010/wordprocessingShape">
+                    <wps:wsp>
+                      <wps:cNvCnPr/>
+                      <wps:spPr>
+                        <a:xfrm flipV="1">
+                          <a:off x="0" y="0"/>
+                          <a:ext cx="0" cy="231775"/>
+                        </a:xfrm>
+                        <a:prstGeom prst="line">
+                          <a:avLst/>
+                        </a:prstGeom>
+                      </wps:spPr>
+                      <wps:style>
+                        <a:lnRef idx="1">
+                          <a:schemeClr val="accent2"/>
+                        </a:lnRef>
+                        <a:fillRef idx="0">
+                          <a:schemeClr val="accent2"/>
+                        </a:fillRef>
+                        <a:effectRef idx="0">
+                          <a:schemeClr val="accent2"/>
+                        </a:effectRef>
+                        <a:fontRef idx="minor">
+                          <a:schemeClr val="tx1"/>
+                        </a:fontRef>
+                      </wps:style>
+                      <wps:bodyPr/>
+                    </wps:wsp>
+                  </a:graphicData>
+                </a:graphic>
+                <wp14:sizeRelV relativeFrom="margin">
+                  <wp14:pctHeight>0</wp14:pctHeight>
+                </wp14:sizeRelV>
+              </wp:anchor>
+            </w:drawing>
+          </mc:Choice>
+          <mc:Fallback>
+            <w:pict>
+              <v:line w14:anchorId="020EB40E" id="Straight Connector 207" o:spid="_x0000_s1026" style="position:absolute;flip:y;z-index:251763712;visibility:visible;mso-wrap-style:square;mso-height-percent:0;mso-wrap-distance-left:9pt;mso-wrap-distance-top:0;mso-wrap-distance-right:9pt;mso-wrap-distance-bottom:0;mso-position-horizontal:absolute;mso-position-horizontal-relative:text;mso-position-vertical:absolute;mso-position-vertical-relative:text;mso-height-percent:0;mso-height-relative:margin" from="491.3pt,64.1pt" to="491.3pt,82.35pt" o:gfxdata="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" strokecolor="#ed7d31 [3205]" strokeweight=".5pt">
+                <v:stroke joinstyle="miter"/>
+              </v:line>
+            </w:pict>
+          </mc:Fallback>
+        </mc:AlternateContent>
+      </w:r>
+      <w:r>
+        <w:rPr>
+          <w:noProof/>
+        </w:rPr>
+        <mc:AlternateContent>
+          <mc:Choice Requires="wps">
+            <w:drawing>
+              <wp:anchor distT="0" distB="0" distL="114300" distR="114300" simplePos="0" relativeHeight="251743232" behindDoc="0" locked="0" layoutInCell="1" allowOverlap="1" wp14:anchorId="00FCDF60" wp14:editId="00120E91">
+                <wp:simplePos x="0" y="0"/>
+                <wp:positionH relativeFrom="column">
+                  <wp:posOffset>4739640</wp:posOffset>
+                </wp:positionH>
+                <wp:positionV relativeFrom="paragraph">
+                  <wp:posOffset>568325</wp:posOffset>
+                </wp:positionV>
+                <wp:extent cx="624840" cy="297180"/>
+                <wp:effectExtent l="0" t="0" r="22860" b="26670"/>
+                <wp:wrapNone/>
+                <wp:docPr id="206" name="Rounded Rectangle 206"/>
+                <wp:cNvGraphicFramePr/>
+                <a:graphic xmlns:a="http://schemas.openxmlformats.org/drawingml/2006/main">
+                  <a:graphicData uri="http://schemas.microsoft.com/office/word/2010/wordprocessingShape">
+                    <wps:wsp>
+                      <wps:cNvSpPr/>
+                      <wps:spPr>
+                        <a:xfrm>
+                          <a:off x="0" y="0"/>
+                          <a:ext cx="624840" cy="297180"/>
+                        </a:xfrm>
+                        <a:prstGeom prst="roundRect">
+                          <a:avLst/>
+                        </a:prstGeom>
+                        <a:solidFill>
+                          <a:schemeClr val="accent2"/>
+                        </a:solidFill>
+                        <a:ln>
+                          <a:solidFill>
+                            <a:schemeClr val="accent2">
+                              <a:lumMod val="20000"/>
+                              <a:lumOff val="80000"/>
+                            </a:schemeClr>
+                          </a:solidFill>
+                        </a:ln>
+                      </wps:spPr>
+                      <wps:style>
+                        <a:lnRef idx="2">
+                          <a:schemeClr val="accent1">
+                            <a:shade val="50000"/>
+                          </a:schemeClr>
+                        </a:lnRef>
+                        <a:fillRef idx="1">
+                          <a:schemeClr val="accent1"/>
+                        </a:fillRef>
+                        <a:effectRef idx="0">
+                          <a:schemeClr val="accent1"/>
+                        </a:effectRef>
+                        <a:fontRef idx="minor">
+                          <a:schemeClr val="lt1"/>
+                        </a:fontRef>
+                      </wps:style>
+                      <wps:txbx>
+                        <w:txbxContent>
+                          <w:p>
+                            <w:pPr>
+                              <w:jc w:val="center"/>
+                            </w:pPr>
+                            <w:r>
+                              <w:t>200</w:t>
+                            </w:r>
+                          </w:p>
+                        </w:txbxContent>
+                      </wps:txbx>
+                      <wps:bodyPr rot="0" spcFirstLastPara="0" vertOverflow="overflow" horzOverflow="overflow" vert="horz" wrap="square" lIns="91440" tIns="45720" rIns="91440" bIns="45720" numCol="1" spcCol="0" rtlCol="0" fromWordArt="0" anchor="ctr" anchorCtr="0" forceAA="0" compatLnSpc="1">
+                        <a:prstTxWarp prst="textNoShape">
+                          <a:avLst/>
+                        </a:prstTxWarp>
+                        <a:noAutofit/>
+                      </wps:bodyPr>
+                    </wps:wsp>
+                  </a:graphicData>
+                </a:graphic>
+                <wp14:sizeRelH relativeFrom="margin">
+                  <wp14:pctWidth>0</wp14:pctWidth>
+                </wp14:sizeRelH>
+                <wp14:sizeRelV relativeFrom="margin">
+                  <wp14:pctHeight>0</wp14:pctHeight>
+                </wp14:sizeRelV>
+              </wp:anchor>
+            </w:drawing>
+          </mc:Choice>
+          <mc:Fallback>
+            <w:pict>
+              <v:roundrect w14:anchorId="00FCDF60" id="Rounded Rectangle 206" o:spid="_x0000_s1058" style="position:absolute;margin-left:373.2pt;margin-top:44.75pt;width:49.2pt;height:23.4pt;z-index:251743232;visibility:visible;mso-wrap-style:square;mso-width-percent:0;mso-height-percent:0;mso-wrap-distance-left:9pt;mso-wrap-distance-top:0;mso-wrap-distance-right:9pt;mso-wrap-distance-bottom:0;mso-position-horizontal:absolute;mso-position-horizontal-relative:text;mso-position-vertical:absolute;mso-position-vertical-relative:text;mso-width-percent:0;mso-height-percent:0;mso-width-relative:margin;mso-height-relative:margin;v-text-anchor:middle" arcsize="10923f" o:gfxdata="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" fillcolor="#ed7d31 [3205]" strokecolor="#fbe4d5 [661]" strokeweight="1pt">
+                <v:stroke joinstyle="miter"/>
+                <v:textbox>
+                  <w:txbxContent>
+                    <w:p>
+                      <w:pPr>
+                        <w:jc w:val="center"/>
+                      </w:pPr>
+                      <w:r>
+                        <w:t>200</w:t>
+                      </w:r>
+                    </w:p>
+                  </w:txbxContent>
+                </v:textbox>
+              </v:roundrect>
+            </w:pict>
+          </mc:Fallback>
+        </mc:AlternateContent>
+      </w:r>
+      <w:r>
+        <w:rPr>
+          <w:noProof/>
+        </w:rPr>
+        <mc:AlternateContent>
+          <mc:Choice Requires="wps">
+            <w:drawing>
+              <wp:anchor distT="0" distB="0" distL="114300" distR="114300" simplePos="0" relativeHeight="251745280" behindDoc="0" locked="0" layoutInCell="1" allowOverlap="1" wp14:anchorId="3849261C" wp14:editId="6947C27B">
+                <wp:simplePos x="0" y="0"/>
+                <wp:positionH relativeFrom="column">
+                  <wp:posOffset>5783580</wp:posOffset>
+                </wp:positionH>
+                <wp:positionV relativeFrom="paragraph">
+                  <wp:posOffset>541655</wp:posOffset>
+                </wp:positionV>
+                <wp:extent cx="624840" cy="297180"/>
+                <wp:effectExtent l="0" t="0" r="3810" b="7620"/>
+                <wp:wrapNone/>
+                <wp:docPr id="205" name="Rounded Rectangle 205"/>
+                <wp:cNvGraphicFramePr/>
+                <a:graphic xmlns:a="http://schemas.openxmlformats.org/drawingml/2006/main">
+                  <a:graphicData uri="http://schemas.microsoft.com/office/word/2010/wordprocessingShape">
+                    <wps:wsp>
+                      <wps:cNvSpPr/>
+                      <wps:spPr>
+                        <a:xfrm>
+                          <a:off x="0" y="0"/>
+                          <a:ext cx="624840" cy="297180"/>
+                        </a:xfrm>
+                        <a:prstGeom prst="roundRect">
+                          <a:avLst/>
+                        </a:prstGeom>
+                        <a:solidFill>
+                          <a:schemeClr val="accent2"/>
+                        </a:solidFill>
+                        <a:ln>
+                          <a:noFill/>
+                        </a:ln>
+                      </wps:spPr>
+                      <wps:style>
+                        <a:lnRef idx="2">
+                          <a:schemeClr val="accent1">
+                            <a:shade val="50000"/>
+                          </a:schemeClr>
+                        </a:lnRef>
+                        <a:fillRef idx="1">
+                          <a:schemeClr val="accent1"/>
+                        </a:fillRef>
+                        <a:effectRef idx="0">
+                          <a:schemeClr val="accent1"/>
+                        </a:effectRef>
+                        <a:fontRef idx="minor">
+                          <a:schemeClr val="lt1"/>
+                        </a:fontRef>
+                      </wps:style>
+                      <wps:txbx>
+                        <w:txbxContent>
+                          <w:p>
+                            <w:pPr>
+                              <w:jc w:val="center"/>
+                              <w:rPr>
+                                <w:color w:val="FF0000"/>
+                              </w:rPr>
+                            </w:pPr>
+                            <w:r>
+                              <w:t>400</w:t>
+                            </w:r>
+                          </w:p>
+                        </w:txbxContent>
+                      </wps:txbx>
+                      <wps:bodyPr rot="0" spcFirstLastPara="0" vertOverflow="overflow" horzOverflow="overflow" vert="horz" wrap="square" lIns="91440" tIns="45720" rIns="91440" bIns="45720" numCol="1" spcCol="0" rtlCol="0" fromWordArt="0" anchor="ctr" anchorCtr="0" forceAA="0" compatLnSpc="1">
+                        <a:prstTxWarp prst="textNoShape">
+                          <a:avLst/>
+                        </a:prstTxWarp>
+                        <a:noAutofit/>
+                      </wps:bodyPr>
+                    </wps:wsp>
+                  </a:graphicData>
+                </a:graphic>
+                <wp14:sizeRelH relativeFrom="margin">
+                  <wp14:pctWidth>0</wp14:pctWidth>
+                </wp14:sizeRelH>
+                <wp14:sizeRelV relativeFrom="margin">
+                  <wp14:pctHeight>0</wp14:pctHeight>
+                </wp14:sizeRelV>
+              </wp:anchor>
+            </w:drawing>
+          </mc:Choice>
+          <mc:Fallback>
+            <w:pict>
+              <v:roundrect w14:anchorId="3849261C" id="Rounded Rectangle 205" o:spid="_x0000_s1059" style="position:absolute;margin-left:455.4pt;margin-top:42.65pt;width:49.2pt;height:23.4pt;z-index:251745280;visibility:visible;mso-wrap-style:square;mso-width-percent:0;mso-height-percent:0;mso-wrap-distance-left:9pt;mso-wrap-distance-top:0;mso-wrap-distance-right:9pt;mso-wrap-distance-bottom:0;mso-position-horizontal:absolute;mso-position-horizontal-relative:text;mso-position-vertical:absolute;mso-position-vertical-relative:text;mso-width-percent:0;mso-height-percent:0;mso-width-relative:margin;mso-height-relative:margin;v-text-anchor:middle" arcsize="10923f" o:gfxdata="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" fillcolor="#ed7d31 [3205]" stroked="f" strokeweight="1pt">
+                <v:stroke joinstyle="miter"/>
+                <v:textbox>
+                  <w:txbxContent>
+                    <w:p>
+                      <w:pPr>
+                        <w:jc w:val="center"/>
+                        <w:rPr>
+                          <w:color w:val="FF0000"/>
+                        </w:rPr>
+                      </w:pPr>
+                      <w:r>
+                        <w:t>400</w:t>
+                      </w:r>
+                    </w:p>
+                  </w:txbxContent>
+                </v:textbox>
+              </v:roundrect>
+            </w:pict>
+          </mc:Fallback>
+        </mc:AlternateContent>
+      </w:r>
+      <w:r>
+        <w:rPr>
+          <w:noProof/>
+        </w:rPr>
+        <mc:AlternateContent>
+          <mc:Choice Requires="wps">
+            <w:drawing>
+              <wp:anchor distT="0" distB="0" distL="114300" distR="114300" simplePos="0" relativeHeight="251764736" behindDoc="0" locked="0" layoutInCell="1" allowOverlap="1" wp14:anchorId="14A2E0ED" wp14:editId="479B9FAA">
+                <wp:simplePos x="0" y="0"/>
+                <wp:positionH relativeFrom="column">
+                  <wp:posOffset>5632450</wp:posOffset>
+                </wp:positionH>
+                <wp:positionV relativeFrom="paragraph">
+                  <wp:posOffset>337820</wp:posOffset>
+                </wp:positionV>
+                <wp:extent cx="14605" cy="1212215"/>
+                <wp:effectExtent l="76200" t="38100" r="61595" b="26035"/>
+                <wp:wrapNone/>
+                <wp:docPr id="199" name="Straight Arrow Connector 199"/>
+                <wp:cNvGraphicFramePr/>
+                <a:graphic xmlns:a="http://schemas.openxmlformats.org/drawingml/2006/main">
+                  <a:graphicData uri="http://schemas.microsoft.com/office/word/2010/wordprocessingShape">
+                    <wps:wsp>
+                      <wps:cNvCnPr/>
+                      <wps:spPr>
+                        <a:xfrm flipH="1" flipV="1">
+                          <a:off x="0" y="0"/>
+                          <a:ext cx="14605" cy="1212215"/>
+                        </a:xfrm>
+                        <a:prstGeom prst="straightConnector1">
+                          <a:avLst/>
+                        </a:prstGeom>
+                        <a:ln>
+                          <a:tailEnd type="triangle"/>
+                        </a:ln>
+                      </wps:spPr>
+                      <wps:style>
+                        <a:lnRef idx="1">
+                          <a:schemeClr val="accent2"/>
+                        </a:lnRef>
+                        <a:fillRef idx="0">
+                          <a:schemeClr val="accent2"/>
+                        </a:fillRef>
+                        <a:effectRef idx="0">
+                          <a:schemeClr val="accent2"/>
+                        </a:effectRef>
+                        <a:fontRef idx="minor">
+                          <a:schemeClr val="tx1"/>
+                        </a:fontRef>
+                      </wps:style>
+                      <wps:bodyPr/>
+                    </wps:wsp>
+                  </a:graphicData>
+                </a:graphic>
+              </wp:anchor>
+            </w:drawing>
+          </mc:Choice>
+          <mc:Fallback>
+            <w:pict>
+              <v:shape w14:anchorId="720A83F8" id="Straight Arrow Connector 199" o:spid="_x0000_s1026" type="#_x0000_t32" style="position:absolute;margin-left:443.5pt;margin-top:26.6pt;width:1.15pt;height:95.45pt;flip:x y;z-index:251764736;visibility:visible;mso-wrap-style:square;mso-wrap-distance-left:9pt;mso-wrap-distance-top:0;mso-wrap-distance-right:9pt;mso-wrap-distance-bottom:0;mso-position-horizontal:absolute;mso-position-horizontal-relative:text;mso-position-vertical:absolute;mso-position-vertical-relative:text" o:gfxdata="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" strokecolor="#ed7d31 [3205]" strokeweight=".5pt">
+                <v:stroke endarrow="block" joinstyle="miter"/>
+              </v:shape>
+            </w:pict>
+          </mc:Fallback>
+        </mc:AlternateContent>
+      </w:r>
+      <w:r>
+        <w:rPr>
+          <w:noProof/>
+        </w:rPr>
+        <mc:AlternateContent>
+          <mc:Choice Requires="wps">
+            <w:drawing>
+              <wp:anchor distT="0" distB="0" distL="114300" distR="114300" simplePos="0" relativeHeight="251767808" behindDoc="0" locked="0" layoutInCell="1" allowOverlap="1" wp14:anchorId="1FB80338" wp14:editId="716040CD">
+                <wp:simplePos x="0" y="0"/>
+                <wp:positionH relativeFrom="column">
+                  <wp:posOffset>5050790</wp:posOffset>
+                </wp:positionH>
+                <wp:positionV relativeFrom="paragraph">
+                  <wp:posOffset>255905</wp:posOffset>
+                </wp:positionV>
+                <wp:extent cx="182880" cy="4445"/>
+                <wp:effectExtent l="0" t="76200" r="26670" b="90805"/>
+                <wp:wrapNone/>
+                <wp:docPr id="197" name="Straight Arrow Connector 197"/>
+                <wp:cNvGraphicFramePr/>
+                <a:graphic xmlns:a="http://schemas.openxmlformats.org/drawingml/2006/main">
+                  <a:graphicData uri="http://schemas.microsoft.com/office/word/2010/wordprocessingShape">
+                    <wps:wsp>
+                      <wps:cNvCnPr/>
+                      <wps:spPr>
+                        <a:xfrm flipV="1">
+                          <a:off x="0" y="0"/>
+                          <a:ext cx="182880" cy="4445"/>
+                        </a:xfrm>
+                        <a:prstGeom prst="straightConnector1">
+                          <a:avLst/>
+                        </a:prstGeom>
+                        <a:ln>
+                          <a:tailEnd type="triangle"/>
+                        </a:ln>
+                      </wps:spPr>
+                      <wps:style>
+                        <a:lnRef idx="1">
+                          <a:schemeClr val="accent2"/>
+                        </a:lnRef>
+                        <a:fillRef idx="0">
+                          <a:schemeClr val="accent2"/>
+                        </a:fillRef>
+                        <a:effectRef idx="0">
+                          <a:schemeClr val="accent2"/>
+                        </a:effectRef>
+                        <a:fontRef idx="minor">
+                          <a:schemeClr val="tx1"/>
+                        </a:fontRef>
+                      </wps:style>
+                      <wps:bodyPr/>
+                    </wps:wsp>
+                  </a:graphicData>
+                </a:graphic>
+              </wp:anchor>
+            </w:drawing>
+          </mc:Choice>
+          <mc:Fallback>
+            <w:pict>
+              <v:shape w14:anchorId="5497F896" id="Straight Arrow Connector 197" o:spid="_x0000_s1026" type="#_x0000_t32" style="position:absolute;margin-left:397.7pt;margin-top:20.15pt;width:14.4pt;height:.35pt;flip:y;z-index:251767808;visibility:visible;mso-wrap-style:square;mso-wrap-distance-left:9pt;mso-wrap-distance-top:0;mso-wrap-distance-right:9pt;mso-wrap-distance-bottom:0;mso-position-horizontal:absolute;mso-position-horizontal-relative:text;mso-position-vertical:absolute;mso-position-vertical-relative:text" o:gfxdata="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" strokecolor="#ed7d31 [3205]" strokeweight=".5pt">
+                <v:stroke endarrow="block" joinstyle="miter"/>
+              </v:shape>
+            </w:pict>
+          </mc:Fallback>
+        </mc:AlternateContent>
+      </w:r>
+      <w:r>
+        <w:rPr>
+          <w:noProof/>
+        </w:rPr>
+        <mc:AlternateContent>
+          <mc:Choice Requires="wps">
+            <w:drawing>
+              <wp:anchor distT="0" distB="0" distL="114300" distR="114300" simplePos="0" relativeHeight="251768832" behindDoc="0" locked="0" layoutInCell="1" allowOverlap="1" wp14:anchorId="650C688E" wp14:editId="2813EEAC">
+                <wp:simplePos x="0" y="0"/>
+                <wp:positionH relativeFrom="column">
+                  <wp:posOffset>6085205</wp:posOffset>
+                </wp:positionH>
+                <wp:positionV relativeFrom="paragraph">
+                  <wp:posOffset>241300</wp:posOffset>
+                </wp:positionV>
+                <wp:extent cx="139065" cy="4445"/>
+                <wp:effectExtent l="38100" t="76200" r="0" b="90805"/>
+                <wp:wrapNone/>
+                <wp:docPr id="196" name="Straight Arrow Connector 196"/>
+                <wp:cNvGraphicFramePr/>
+                <a:graphic xmlns:a="http://schemas.openxmlformats.org/drawingml/2006/main">
+                  <a:graphicData uri="http://schemas.microsoft.com/office/word/2010/wordprocessingShape">
+                    <wps:wsp>
+                      <wps:cNvCnPr/>
+                      <wps:spPr>
+                        <a:xfrm flipH="1">
+                          <a:off x="0" y="0"/>
+                          <a:ext cx="139065" cy="4445"/>
+                        </a:xfrm>
+                        <a:prstGeom prst="straightConnector1">
+                          <a:avLst/>
+                        </a:prstGeom>
+                        <a:ln>
+                          <a:tailEnd type="triangle"/>
+                        </a:ln>
+                      </wps:spPr>
+                      <wps:style>
+                        <a:lnRef idx="1">
+                          <a:schemeClr val="accent2"/>
+                        </a:lnRef>
+                        <a:fillRef idx="0">
+                          <a:schemeClr val="accent2"/>
+                        </a:fillRef>
+                        <a:effectRef idx="0">
+                          <a:schemeClr val="accent2"/>
+                        </a:effectRef>
+                        <a:fontRef idx="minor">
+                          <a:schemeClr val="tx1"/>
+                        </a:fontRef>
+                      </wps:style>
+                      <wps:bodyPr/>
+                    </wps:wsp>
+                  </a:graphicData>
+                </a:graphic>
+              </wp:anchor>
+            </w:drawing>
+          </mc:Choice>
+          <mc:Fallback>
+            <w:pict>
+              <v:shape w14:anchorId="66BB2076" id="Straight Arrow Connector 196" o:spid="_x0000_s1026" type="#_x0000_t32" style="position:absolute;margin-left:479.15pt;margin-top:19pt;width:10.95pt;height:.35pt;flip:x;z-index:251768832;visibility:visible;mso-wrap-style:square;mso-wrap-distance-left:9pt;mso-wrap-distance-top:0;mso-wrap-distance-right:9pt;mso-wrap-distance-bottom:0;mso-position-horizontal:absolute;mso-position-horizontal-relative:text;mso-position-vertical:absolute;mso-position-vertical-relative:text" o:gfxdata="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" strokecolor="#ed7d31 [3205]" strokeweight=".5pt">
+                <v:stroke endarrow="block" joinstyle="miter"/>
+              </v:shape>
+            </w:pict>
+          </mc:Fallback>
+        </mc:AlternateContent>
+      </w:r>
+      <w:r>
+        <w:rPr>
+          <w:noProof/>
+        </w:rPr>
+        <mc:AlternateContent>
+          <mc:Choice Requires="wps">
+            <w:drawing>
+              <wp:anchor distT="0" distB="0" distL="114300" distR="114300" simplePos="0" relativeHeight="251766784" behindDoc="0" locked="0" layoutInCell="1" allowOverlap="1" wp14:anchorId="51A1DEED" wp14:editId="49F2073C">
+                <wp:simplePos x="0" y="0"/>
+                <wp:positionH relativeFrom="column">
+                  <wp:posOffset>6224905</wp:posOffset>
+                </wp:positionH>
+                <wp:positionV relativeFrom="paragraph">
+                  <wp:posOffset>241300</wp:posOffset>
+                </wp:positionV>
+                <wp:extent cx="4445" cy="322747"/>
+                <wp:effectExtent l="0" t="0" r="33655" b="20320"/>
+                <wp:wrapNone/>
+                <wp:docPr id="195" name="Straight Connector 195"/>
+                <wp:cNvGraphicFramePr/>
+                <a:graphic xmlns:a="http://schemas.openxmlformats.org/drawingml/2006/main">
+                  <a:graphicData uri="http://schemas.microsoft.com/office/word/2010/wordprocessingShape">
+                    <wps:wsp>
+                      <wps:cNvCnPr/>
+                      <wps:spPr>
+                        <a:xfrm flipV="1">
+                          <a:off x="0" y="0"/>
+                          <a:ext cx="4445" cy="322747"/>
+                        </a:xfrm>
+                        <a:prstGeom prst="line">
+                          <a:avLst/>
+                        </a:prstGeom>
+                      </wps:spPr>
+                      <wps:style>
+                        <a:lnRef idx="1">
+                          <a:schemeClr val="accent2"/>
+                        </a:lnRef>
+                        <a:fillRef idx="0">
+                          <a:schemeClr val="accent2"/>
+                        </a:fillRef>
+                        <a:effectRef idx="0">
+                          <a:schemeClr val="accent2"/>
+                        </a:effectRef>
+                        <a:fontRef idx="minor">
+                          <a:schemeClr val="tx1"/>
+                        </a:fontRef>
+                      </wps:style>
+                      <wps:bodyPr/>
+                    </wps:wsp>
+                  </a:graphicData>
+                </a:graphic>
+                <wp14:sizeRelH relativeFrom="margin">
+                  <wp14:pctWidth>0</wp14:pctWidth>
+                </wp14:sizeRelH>
+                <wp14:sizeRelV relativeFrom="margin">
+                  <wp14:pctHeight>0</wp14:pctHeight>
+                </wp14:sizeRelV>
+              </wp:anchor>
+            </w:drawing>
+          </mc:Choice>
+          <mc:Fallback>
+            <w:pict>
+              <v:line w14:anchorId="367B0676" id="Straight Connector 195" o:spid="_x0000_s1026" style="position:absolute;flip:y;z-index:251766784;visibility:visible;mso-wrap-style:square;mso-width-percent:0;mso-height-percent:0;mso-wrap-distance-left:9pt;mso-wrap-distance-top:0;mso-wrap-distance-right:9pt;mso-wrap-distance-bottom:0;mso-position-horizontal:absolute;mso-position-horizontal-relative:text;mso-position-vertical:absolute;mso-position-vertical-relative:text;mso-width-percent:0;mso-height-percent:0;mso-width-relative:margin;mso-height-relative:margin" from="490.15pt,19pt" to="490.5pt,44.4pt" o:gfxdata="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" strokecolor="#ed7d31 [3205]" strokeweight=".5pt">
+                <v:stroke joinstyle="miter"/>
+              </v:line>
+            </w:pict>
+          </mc:Fallback>
+        </mc:AlternateContent>
+      </w:r>
+    </w:p>
+    <w:p>
+      <w:pPr>
+        <w:pStyle w:val="Heading2"/>
+      </w:pPr>
+      <w:r>
+        <w:rPr>
+          <w:noProof/>
+        </w:rPr>
+        <mc:AlternateContent>
+          <mc:Choice Requires="wps">
+            <w:drawing>
+              <wp:anchor distT="0" distB="0" distL="114300" distR="114300" simplePos="0" relativeHeight="251785216" behindDoc="0" locked="0" layoutInCell="1" allowOverlap="1" wp14:anchorId="3F4E1C84" wp14:editId="32A8DBE1">
+                <wp:simplePos x="0" y="0"/>
+                <wp:positionH relativeFrom="column">
+                  <wp:posOffset>3108960</wp:posOffset>
+                </wp:positionH>
+                <wp:positionV relativeFrom="paragraph">
+                  <wp:posOffset>79375</wp:posOffset>
+                </wp:positionV>
+                <wp:extent cx="0" cy="198120"/>
+                <wp:effectExtent l="76200" t="0" r="57150" b="49530"/>
+                <wp:wrapNone/>
+                <wp:docPr id="238" name="Straight Arrow Connector 238"/>
+                <wp:cNvGraphicFramePr/>
+                <a:graphic xmlns:a="http://schemas.openxmlformats.org/drawingml/2006/main">
+                  <a:graphicData uri="http://schemas.microsoft.com/office/word/2010/wordprocessingShape">
+                    <wps:wsp>
+                      <wps:cNvCnPr/>
+                      <wps:spPr>
+                        <a:xfrm>
+                          <a:off x="0" y="0"/>
+                          <a:ext cx="0" cy="198120"/>
+                        </a:xfrm>
+                        <a:prstGeom prst="straightConnector1">
+                          <a:avLst/>
+                        </a:prstGeom>
+                        <a:ln w="3175">
+                          <a:tailEnd type="triangle"/>
+                        </a:ln>
+                      </wps:spPr>
+                      <wps:style>
+                        <a:lnRef idx="1">
+                          <a:schemeClr val="accent1"/>
+                        </a:lnRef>
+                        <a:fillRef idx="0">
+                          <a:schemeClr val="accent1"/>
+                        </a:fillRef>
+                        <a:effectRef idx="0">
+                          <a:schemeClr val="accent1"/>
+                        </a:effectRef>
+                        <a:fontRef idx="minor">
+                          <a:schemeClr val="tx1"/>
+                        </a:fontRef>
+                      </wps:style>
+                      <wps:bodyPr/>
+                    </wps:wsp>
+                  </a:graphicData>
+                </a:graphic>
+              </wp:anchor>
+            </w:drawing>
+          </mc:Choice>
+          <mc:Fallback>
+            <w:pict>
+              <v:shape w14:anchorId="00C480B9" id="Straight Arrow Connector 238" o:spid="_x0000_s1026" type="#_x0000_t32" style="position:absolute;margin-left:244.8pt;margin-top:6.25pt;width:0;height:15.6pt;z-index:251785216;visibility:visible;mso-wrap-style:square;mso-wrap-distance-left:9pt;mso-wrap-distance-top:0;mso-wrap-distance-right:9pt;mso-wrap-distance-bottom:0;mso-position-horizontal:absolute;mso-position-horizontal-relative:text;mso-position-vertical:absolute;mso-position-vertical-relative:text" o:gfxdata="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" strokecolor="#5b9bd5 [3204]" strokeweight=".25pt">
+                <v:stroke endarrow="block" joinstyle="miter"/>
+              </v:shape>
+            </w:pict>
+          </mc:Fallback>
+        </mc:AlternateContent>
+      </w:r>
+      <w:r>
+        <w:rPr>
+          <w:noProof/>
+        </w:rPr>
+        <mc:AlternateContent>
+          <mc:Choice Requires="wps">
+            <w:drawing>
+              <wp:anchor distT="0" distB="0" distL="114300" distR="114300" simplePos="0" relativeHeight="251748352" behindDoc="0" locked="0" layoutInCell="1" allowOverlap="1" wp14:anchorId="13081E1C" wp14:editId="3977C3B5">
+                <wp:simplePos x="0" y="0"/>
+                <wp:positionH relativeFrom="column">
+                  <wp:posOffset>2590800</wp:posOffset>
+                </wp:positionH>
+                <wp:positionV relativeFrom="paragraph">
+                  <wp:posOffset>235585</wp:posOffset>
+                </wp:positionV>
+                <wp:extent cx="883920" cy="502920"/>
+                <wp:effectExtent l="0" t="0" r="0" b="0"/>
+                <wp:wrapNone/>
+                <wp:docPr id="204" name="Rounded Rectangle 204"/>
+                <wp:cNvGraphicFramePr/>
+                <a:graphic xmlns:a="http://schemas.openxmlformats.org/drawingml/2006/main">
+                  <a:graphicData uri="http://schemas.microsoft.com/office/word/2010/wordprocessingShape">
+                    <wps:wsp>
+                      <wps:cNvSpPr/>
+                      <wps:spPr>
+                        <a:xfrm>
+                          <a:off x="0" y="0"/>
+                          <a:ext cx="883920" cy="502920"/>
+                        </a:xfrm>
+                        <a:prstGeom prst="roundRect">
+                          <a:avLst/>
+                        </a:prstGeom>
+                        <a:ln>
+                          <a:noFill/>
+                        </a:ln>
+                      </wps:spPr>
+                      <wps:style>
+                        <a:lnRef idx="2">
+                          <a:schemeClr val="accent1">
+                            <a:shade val="50000"/>
+                          </a:schemeClr>
+                        </a:lnRef>
+                        <a:fillRef idx="1">
+                          <a:schemeClr val="accent1"/>
+                        </a:fillRef>
+                        <a:effectRef idx="0">
+                          <a:schemeClr val="accent1"/>
+                        </a:effectRef>
+                        <a:fontRef idx="minor">
+                          <a:schemeClr val="lt1"/>
+                        </a:fontRef>
+                      </wps:style>
+                      <wps:txbx>
+                        <w:txbxContent>
+                          <w:p>
+                            <w:pPr>
+                              <w:jc w:val="center"/>
+                            </w:pPr>
+                            <w:r>
+                              <w:t>Servlet</w:t>
+                            </w:r>
+                          </w:p>
+                        </w:txbxContent>
+                      </wps:txbx>
+                      <wps:bodyPr rot="0" spcFirstLastPara="0" vertOverflow="overflow" horzOverflow="overflow" vert="horz" wrap="square" lIns="91440" tIns="45720" rIns="91440" bIns="45720" numCol="1" spcCol="0" rtlCol="0" fromWordArt="0" anchor="ctr" anchorCtr="0" forceAA="0" compatLnSpc="1">
+                        <a:prstTxWarp prst="textNoShape">
+                          <a:avLst/>
+                        </a:prstTxWarp>
+                        <a:noAutofit/>
+                      </wps:bodyPr>
+                    </wps:wsp>
+                  </a:graphicData>
+                </a:graphic>
+              </wp:anchor>
+            </w:drawing>
+          </mc:Choice>
+          <mc:Fallback>
+            <w:pict>
+              <v:roundrect w14:anchorId="13081E1C" id="Rounded Rectangle 204" o:spid="_x0000_s1060" style="position:absolute;margin-left:204pt;margin-top:18.55pt;width:69.6pt;height:39.6pt;z-index:251748352;visibility:visible;mso-wrap-style:square;mso-wrap-distance-left:9pt;mso-wrap-distance-top:0;mso-wrap-distance-right:9pt;mso-wrap-distance-bottom:0;mso-position-horizontal:absolute;mso-position-horizontal-relative:text;mso-position-vertical:absolute;mso-position-vertical-relative:text;v-text-anchor:middle" arcsize="10923f" o:gfxdata="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" fillcolor="#5b9bd5 [3204]" stroked="f" strokeweight="1pt">
+                <v:stroke joinstyle="miter"/>
+                <v:textbox>
+                  <w:txbxContent>
+                    <w:p>
+                      <w:pPr>
+                        <w:jc w:val="center"/>
+                      </w:pPr>
+                      <w:r>
+                        <w:t>Servlet</w:t>
+                      </w:r>
+                    </w:p>
+                  </w:txbxContent>
+                </v:textbox>
+              </v:roundrect>
+            </w:pict>
+          </mc:Fallback>
+        </mc:AlternateContent>
+      </w:r>
+      <w:r>
+        <w:rPr>
+          <w:noProof/>
+        </w:rPr>
+        <mc:AlternateContent>
+          <mc:Choice Requires="wps">
+            <w:drawing>
+              <wp:anchor distT="0" distB="0" distL="114300" distR="114300" simplePos="0" relativeHeight="251734016" behindDoc="0" locked="0" layoutInCell="1" allowOverlap="1" wp14:anchorId="50D6B059" wp14:editId="57382E42">
+                <wp:simplePos x="0" y="0"/>
+                <wp:positionH relativeFrom="margin">
+                  <wp:align>left</wp:align>
+                </wp:positionH>
+                <wp:positionV relativeFrom="paragraph">
+                  <wp:posOffset>0</wp:posOffset>
+                </wp:positionV>
+                <wp:extent cx="845820" cy="480060"/>
+                <wp:effectExtent l="0" t="0" r="0" b="0"/>
+                <wp:wrapNone/>
+                <wp:docPr id="201" name="Rectangle 201"/>
+                <wp:cNvGraphicFramePr/>
+                <a:graphic xmlns:a="http://schemas.openxmlformats.org/drawingml/2006/main">
+                  <a:graphicData uri="http://schemas.microsoft.com/office/word/2010/wordprocessingShape">
+                    <wps:wsp>
+                      <wps:cNvSpPr/>
+                      <wps:spPr>
+                        <a:xfrm>
+                          <a:off x="0" y="0"/>
+                          <a:ext cx="845820" cy="480060"/>
+                        </a:xfrm>
+                        <a:prstGeom prst="rect">
+                          <a:avLst/>
+                        </a:prstGeom>
+                        <a:solidFill>
+                          <a:schemeClr val="accent6"/>
+                        </a:solidFill>
+                        <a:ln>
+                          <a:noFill/>
+                        </a:ln>
+                      </wps:spPr>
+                      <wps:style>
+                        <a:lnRef idx="2">
+                          <a:schemeClr val="accent1">
+                            <a:shade val="50000"/>
+                          </a:schemeClr>
+                        </a:lnRef>
+                        <a:fillRef idx="1">
+                          <a:schemeClr val="accent1"/>
+                        </a:fillRef>
+                        <a:effectRef idx="0">
+                          <a:schemeClr val="accent1"/>
+                        </a:effectRef>
+                        <a:fontRef idx="minor">
+                          <a:schemeClr val="lt1"/>
+                        </a:fontRef>
+                      </wps:style>
+                      <wps:txbx>
+                        <w:txbxContent>
+                          <w:p>
+                            <w:pPr>
+                              <w:jc w:val="center"/>
+                            </w:pPr>
+                            <w:r>
+                              <w:t>Web Server GUI</w:t>
+                            </w:r>
+                          </w:p>
+                        </w:txbxContent>
+                      </wps:txbx>
+                      <wps:bodyPr rot="0" spcFirstLastPara="0" vertOverflow="overflow" horzOverflow="overflow" vert="horz" wrap="square" lIns="91440" tIns="45720" rIns="91440" bIns="45720" numCol="1" spcCol="0" rtlCol="0" fromWordArt="0" anchor="ctr" anchorCtr="0" forceAA="0" compatLnSpc="1">
+                        <a:prstTxWarp prst="textNoShape">
+                          <a:avLst/>
+                        </a:prstTxWarp>
+                        <a:noAutofit/>
+                      </wps:bodyPr>
+                    </wps:wsp>
+                  </a:graphicData>
+                </a:graphic>
+              </wp:anchor>
+            </w:drawing>
+          </mc:Choice>
+          <mc:Fallback>
+            <w:pict>
+              <v:rect w14:anchorId="50D6B059" id="Rectangle 201" o:spid="_x0000_s1061" style="position:absolute;margin-left:0;margin-top:0;width:66.6pt;height:37.8pt;z-index:251734016;visibility:visible;mso-wrap-style:square;mso-wrap-distance-left:9pt;mso-wrap-distance-top:0;mso-wrap-distance-right:9pt;mso-wrap-distance-bottom:0;mso-position-horizontal:left;mso-position-horizontal-relative:margin;mso-position-vertical:absolute;mso-position-vertical-relative:text;v-text-anchor:middle" o:gfxdata="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" fillcolor="#70ad47 [3209]" stroked="f" strokeweight="1pt">
+                <v:textbox>
+                  <w:txbxContent>
+                    <w:p>
+                      <w:pPr>
+                        <w:jc w:val="center"/>
+                      </w:pPr>
+                      <w:r>
+                        <w:t>Web Server GUI</w:t>
+                      </w:r>
+                    </w:p>
+                  </w:txbxContent>
+                </v:textbox>
+                <w10:wrap anchorx="margin"/>
+              </v:rect>
+            </w:pict>
+          </mc:Fallback>
+        </mc:AlternateContent>
+      </w:r>
+    </w:p>
+    <w:p>
+      <w:pPr>
+        <w:pStyle w:val="Heading2"/>
+      </w:pPr>
+      <w:r>
+        <w:rPr>
+          <w:noProof/>
+        </w:rPr>
+        <mc:AlternateContent>
+          <mc:Choice Requires="wps">
+            <w:drawing>
+              <wp:anchor distT="0" distB="0" distL="114300" distR="114300" simplePos="0" relativeHeight="251752448" behindDoc="0" locked="0" layoutInCell="1" allowOverlap="1" wp14:anchorId="21537158" wp14:editId="19300EDE">
+                <wp:simplePos x="0" y="0"/>
+                <wp:positionH relativeFrom="column">
+                  <wp:posOffset>1059489</wp:posOffset>
+                </wp:positionH>
+                <wp:positionV relativeFrom="paragraph">
+                  <wp:posOffset>17014</wp:posOffset>
+                </wp:positionV>
+                <wp:extent cx="516248" cy="6748"/>
+                <wp:effectExtent l="38100" t="95250" r="0" b="107950"/>
+                <wp:wrapNone/>
+                <wp:docPr id="202" name="Straight Arrow Connector 202"/>
+                <wp:cNvGraphicFramePr/>
+                <a:graphic xmlns:a="http://schemas.openxmlformats.org/drawingml/2006/main">
+                  <a:graphicData uri="http://schemas.microsoft.com/office/word/2010/wordprocessingShape">
+                    <wps:wsp>
+                      <wps:cNvCnPr/>
+                      <wps:spPr>
+                        <a:xfrm flipH="1">
+                          <a:off x="0" y="0"/>
+                          <a:ext cx="516248" cy="6748"/>
+                        </a:xfrm>
+                        <a:prstGeom prst="straightConnector1">
+                          <a:avLst/>
+                        </a:prstGeom>
+                        <a:ln w="28575">
+                          <a:tailEnd type="triangle"/>
+                        </a:ln>
+                      </wps:spPr>
+                      <wps:style>
+                        <a:lnRef idx="1">
+                          <a:schemeClr val="dk1"/>
+                        </a:lnRef>
+                        <a:fillRef idx="0">
+                          <a:schemeClr val="dk1"/>
+                        </a:fillRef>
+                        <a:effectRef idx="0">
+                          <a:schemeClr val="dk1"/>
+                        </a:effectRef>
+                        <a:fontRef idx="minor">
+                          <a:schemeClr val="tx1"/>
+                        </a:fontRef>
+                      </wps:style>
+                      <wps:bodyPr/>
+                    </wps:wsp>
+                  </a:graphicData>
+                </a:graphic>
+              </wp:anchor>
+            </w:drawing>
+          </mc:Choice>
+          <mc:Fallback>
+            <w:pict>
+              <v:shape w14:anchorId="684014AF" id="Straight Arrow Connector 202" o:spid="_x0000_s1026" type="#_x0000_t32" style="position:absolute;margin-left:83.4pt;margin-top:1.35pt;width:40.65pt;height:.55pt;flip:x;z-index:251752448;visibility:visible;mso-wrap-style:square;mso-wrap-distance-left:9pt;mso-wrap-distance-top:0;mso-wrap-distance-right:9pt;mso-wrap-distance-bottom:0;mso-position-horizontal:absolute;mso-position-horizontal-relative:text;mso-position-vertical:absolute;mso-position-vertical-relative:text" o:gfxdata="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" strokecolor="black [3200]" strokeweight="2.25pt">
+                <v:stroke endarrow="block" joinstyle="miter"/>
+              </v:shape>
+            </w:pict>
+          </mc:Fallback>
+        </mc:AlternateContent>
+      </w:r>
+    </w:p>
+    <w:p>
+      <w:pPr>
+        <w:pStyle w:val="Heading2"/>
+      </w:pPr>
+      <w:r>
+        <w:rPr>
+          <w:noProof/>
+        </w:rPr>
+        <mc:AlternateContent>
+          <mc:Choice Requires="wps">
+            <w:drawing>
+              <wp:anchor distT="0" distB="0" distL="114300" distR="114300" simplePos="0" relativeHeight="251789312" behindDoc="0" locked="0" layoutInCell="1" allowOverlap="1">
+                <wp:simplePos x="0" y="0"/>
+                <wp:positionH relativeFrom="column">
+                  <wp:posOffset>2979420</wp:posOffset>
+                </wp:positionH>
+                <wp:positionV relativeFrom="paragraph">
+                  <wp:posOffset>222250</wp:posOffset>
+                </wp:positionV>
+                <wp:extent cx="7620" cy="1402080"/>
+                <wp:effectExtent l="38100" t="38100" r="68580" b="26670"/>
+                <wp:wrapNone/>
+                <wp:docPr id="243" name="Straight Arrow Connector 243"/>
+                <wp:cNvGraphicFramePr/>
+                <a:graphic xmlns:a="http://schemas.openxmlformats.org/drawingml/2006/main">
+                  <a:graphicData uri="http://schemas.microsoft.com/office/word/2010/wordprocessingShape">
+                    <wps:wsp>
+                      <wps:cNvCnPr/>
+                      <wps:spPr>
+                        <a:xfrm flipV="1">
+                          <a:off x="0" y="0"/>
+                          <a:ext cx="7620" cy="1402080"/>
+                        </a:xfrm>
+                        <a:prstGeom prst="straightConnector1">
+                          <a:avLst/>
+                        </a:prstGeom>
+                        <a:ln>
+                          <a:tailEnd type="triangle"/>
+                        </a:ln>
+                      </wps:spPr>
+                      <wps:style>
+                        <a:lnRef idx="1">
+                          <a:schemeClr val="accent1"/>
+                        </a:lnRef>
+                        <a:fillRef idx="0">
+                          <a:schemeClr val="accent1"/>
+                        </a:fillRef>
+                        <a:effectRef idx="0">
+                          <a:schemeClr val="accent1"/>
+                        </a:effectRef>
+                        <a:fontRef idx="minor">
+                          <a:schemeClr val="tx1"/>
+                        </a:fontRef>
+                      </wps:style>
+                      <wps:bodyPr/>
+                    </wps:wsp>
+                  </a:graphicData>
+                </a:graphic>
+              </wp:anchor>
+            </w:drawing>
+          </mc:Choice>
+          <mc:Fallback>
+            <w:pict>
+              <v:shape w14:anchorId="7AB13281" id="Straight Arrow Connector 243" o:spid="_x0000_s1026" type="#_x0000_t32" style="position:absolute;margin-left:234.6pt;margin-top:17.5pt;width:.6pt;height:110.4pt;flip:y;z-index:251789312;visibility:visible;mso-wrap-style:square;mso-wrap-distance-left:9pt;mso-wrap-distance-top:0;mso-wrap-distance-right:9pt;mso-wrap-distance-bottom:0;mso-position-horizontal:absolute;mso-position-horizontal-relative:text;mso-position-vertical:absolute;mso-position-vertical-relative:text" o:gfxdata="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" strokecolor="#5b9bd5 [3204]" strokeweight=".5pt">
+                <v:stroke endarrow="block" joinstyle="miter"/>
+              </v:shape>
+            </w:pict>
+          </mc:Fallback>
+        </mc:AlternateContent>
+      </w:r>
+      <w:r>
+        <w:rPr>
+          <w:noProof/>
+        </w:rPr>
+        <mc:AlternateContent>
+          <mc:Choice Requires="wps">
+            <w:drawing>
+              <wp:anchor distT="0" distB="0" distL="114300" distR="114300" simplePos="0" relativeHeight="251762688" behindDoc="0" locked="0" layoutInCell="1" allowOverlap="1" wp14:anchorId="085B24BF" wp14:editId="2B9D69B6">
+                <wp:simplePos x="0" y="0"/>
+                <wp:positionH relativeFrom="column">
+                  <wp:posOffset>5083175</wp:posOffset>
+                </wp:positionH>
+                <wp:positionV relativeFrom="paragraph">
+                  <wp:posOffset>117475</wp:posOffset>
+                </wp:positionV>
+                <wp:extent cx="0" cy="198521"/>
+                <wp:effectExtent l="0" t="0" r="19050" b="11430"/>
+                <wp:wrapNone/>
+                <wp:docPr id="208" name="Straight Connector 208"/>
+                <wp:cNvGraphicFramePr/>
+                <a:graphic xmlns:a="http://schemas.openxmlformats.org/drawingml/2006/main">
+                  <a:graphicData uri="http://schemas.microsoft.com/office/word/2010/wordprocessingShape">
+                    <wps:wsp>
+                      <wps:cNvCnPr/>
+                      <wps:spPr>
+                        <a:xfrm flipV="1">
+                          <a:off x="0" y="0"/>
+                          <a:ext cx="0" cy="198521"/>
+                        </a:xfrm>
+                        <a:prstGeom prst="line">
+                          <a:avLst/>
+                        </a:prstGeom>
+                      </wps:spPr>
+                      <wps:style>
+                        <a:lnRef idx="1">
+                          <a:schemeClr val="accent2"/>
+                        </a:lnRef>
+                        <a:fillRef idx="0">
+                          <a:schemeClr val="accent2"/>
+                        </a:fillRef>
+                        <a:effectRef idx="0">
+                          <a:schemeClr val="accent2"/>
+                        </a:effectRef>
+                        <a:fontRef idx="minor">
+                          <a:schemeClr val="tx1"/>
+                        </a:fontRef>
+                      </wps:style>
+                      <wps:bodyPr/>
+                    </wps:wsp>
+                  </a:graphicData>
+                </a:graphic>
+              </wp:anchor>
+            </w:drawing>
+          </mc:Choice>
+          <mc:Fallback>
+            <w:pict>
+              <v:line w14:anchorId="0B24AB5F" id="Straight Connector 208" o:spid="_x0000_s1026" style="position:absolute;flip:y;z-index:251762688;visibility:visible;mso-wrap-style:square;mso-wrap-distance-left:9pt;mso-wrap-distance-top:0;mso-wrap-distance-right:9pt;mso-wrap-distance-bottom:0;mso-position-horizontal:absolute;mso-position-horizontal-relative:text;mso-position-vertical:absolute;mso-position-vertical-relative:text" from="400.25pt,9.25pt" to="400.25pt,24.9pt" o:gfxdata="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" strokecolor="#ed7d31 [3205]" strokeweight=".5pt">
+                <v:stroke joinstyle="miter"/>
+              </v:line>
+            </w:pict>
+          </mc:Fallback>
+        </mc:AlternateContent>
+      </w:r>
+    </w:p>
+    <w:p>
+      <w:pPr>
+        <w:pStyle w:val="Heading2"/>
+      </w:pPr>
+      <w:r>
+        <w:rPr>
+          <w:noProof/>
+        </w:rPr>
+        <mc:AlternateContent>
+          <mc:Choice Requires="wps">
+            <w:drawing>
+              <wp:anchor distT="0" distB="0" distL="114300" distR="114300" simplePos="0" relativeHeight="251791360" behindDoc="0" locked="0" layoutInCell="1" allowOverlap="1">
+                <wp:simplePos x="0" y="0"/>
+                <wp:positionH relativeFrom="column">
+                  <wp:posOffset>4305300</wp:posOffset>
+                </wp:positionH>
+                <wp:positionV relativeFrom="paragraph">
+                  <wp:posOffset>70485</wp:posOffset>
+                </wp:positionV>
+                <wp:extent cx="327660" cy="0"/>
+                <wp:effectExtent l="0" t="95250" r="0" b="95250"/>
+                <wp:wrapNone/>
+                <wp:docPr id="245" name="Straight Arrow Connector 245"/>
+                <wp:cNvGraphicFramePr/>
+                <a:graphic xmlns:a="http://schemas.openxmlformats.org/drawingml/2006/main">
+                  <a:graphicData uri="http://schemas.microsoft.com/office/word/2010/wordprocessingShape">
+                    <wps:wsp>
+                      <wps:cNvCnPr/>
+                      <wps:spPr>
+                        <a:xfrm flipH="1">
+                          <a:off x="0" y="0"/>
+                          <a:ext cx="327660" cy="0"/>
+                        </a:xfrm>
+                        <a:prstGeom prst="straightConnector1">
+                          <a:avLst/>
+                        </a:prstGeom>
+                        <a:ln w="28575">
+                          <a:tailEnd type="triangle"/>
+                        </a:ln>
+                      </wps:spPr>
+                      <wps:style>
+                        <a:lnRef idx="1">
+                          <a:schemeClr val="dk1"/>
+                        </a:lnRef>
+                        <a:fillRef idx="0">
+                          <a:schemeClr val="dk1"/>
+                        </a:fillRef>
+                        <a:effectRef idx="0">
+                          <a:schemeClr val="dk1"/>
+                        </a:effectRef>
+                        <a:fontRef idx="minor">
+                          <a:schemeClr val="tx1"/>
+                        </a:fontRef>
+                      </wps:style>
+                      <wps:bodyPr/>
+                    </wps:wsp>
+                  </a:graphicData>
+                </a:graphic>
+              </wp:anchor>
+            </w:drawing>
+          </mc:Choice>
+          <mc:Fallback>
+            <w:pict>
+              <v:shape w14:anchorId="2F2F765F" id="Straight Arrow Connector 245" o:spid="_x0000_s1026" type="#_x0000_t32" style="position:absolute;margin-left:339pt;margin-top:5.55pt;width:25.8pt;height:0;flip:x;z-index:251791360;visibility:visible;mso-wrap-style:square;mso-wrap-distance-left:9pt;mso-wrap-distance-top:0;mso-wrap-distance-right:9pt;mso-wrap-distance-bottom:0;mso-position-horizontal:absolute;mso-position-horizontal-relative:text;mso-position-vertical:absolute;mso-position-vertical-relative:text" o:gfxdata="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" strokecolor="black [3200]" strokeweight="2.25pt">
+                <v:stroke endarrow="block" joinstyle="miter"/>
+              </v:shape>
+            </w:pict>
+          </mc:Fallback>
+        </mc:AlternateContent>
+      </w:r>
+      <w:r>
+        <w:rPr>
+          <w:noProof/>
+        </w:rPr>
+        <mc:AlternateContent>
+          <mc:Choice Requires="wps">
+            <w:drawing>
+              <wp:anchor distT="0" distB="0" distL="114300" distR="114300" simplePos="0" relativeHeight="251746304" behindDoc="0" locked="0" layoutInCell="1" allowOverlap="1" wp14:anchorId="753A8A15" wp14:editId="61D050E5">
+                <wp:simplePos x="0" y="0"/>
+                <wp:positionH relativeFrom="margin">
+                  <wp:posOffset>5810250</wp:posOffset>
+                </wp:positionH>
+                <wp:positionV relativeFrom="paragraph">
+                  <wp:posOffset>82550</wp:posOffset>
+                </wp:positionV>
+                <wp:extent cx="624840" cy="297180"/>
+                <wp:effectExtent l="0" t="0" r="3810" b="7620"/>
+                <wp:wrapNone/>
+                <wp:docPr id="214" name="Rounded Rectangle 214"/>
+                <wp:cNvGraphicFramePr/>
+                <a:graphic xmlns:a="http://schemas.openxmlformats.org/drawingml/2006/main">
+                  <a:graphicData uri="http://schemas.microsoft.com/office/word/2010/wordprocessingShape">
+                    <wps:wsp>
+                      <wps:cNvSpPr/>
+                      <wps:spPr>
+                        <a:xfrm>
+                          <a:off x="0" y="0"/>
+                          <a:ext cx="624840" cy="297180"/>
+                        </a:xfrm>
+                        <a:prstGeom prst="roundRect">
+                          <a:avLst/>
+                        </a:prstGeom>
+                        <a:solidFill>
+                          <a:schemeClr val="accent2"/>
+                        </a:solidFill>
+                        <a:ln>
+                          <a:noFill/>
+                        </a:ln>
+                      </wps:spPr>
+                      <wps:style>
+                        <a:lnRef idx="2">
+                          <a:schemeClr val="accent1">
+                            <a:shade val="50000"/>
+                          </a:schemeClr>
+                        </a:lnRef>
+                        <a:fillRef idx="1">
+                          <a:schemeClr val="accent1"/>
+                        </a:fillRef>
+                        <a:effectRef idx="0">
+                          <a:schemeClr val="accent1"/>
+                        </a:effectRef>
+                        <a:fontRef idx="minor">
+                          <a:schemeClr val="lt1"/>
+                        </a:fontRef>
+                      </wps:style>
+                      <wps:txbx>
+                        <w:txbxContent>
+                          <w:p>
+                            <w:pPr>
+                              <w:jc w:val="center"/>
+                            </w:pPr>
+                            <w:r>
+                              <w:t>404</w:t>
+                            </w:r>
+                          </w:p>
+                        </w:txbxContent>
+                      </wps:txbx>
+                      <wps:bodyPr rot="0" spcFirstLastPara="0" vertOverflow="overflow" horzOverflow="overflow" vert="horz" wrap="square" lIns="91440" tIns="45720" rIns="91440" bIns="45720" numCol="1" spcCol="0" rtlCol="0" fromWordArt="0" anchor="ctr" anchorCtr="0" forceAA="0" compatLnSpc="1">
+                        <a:prstTxWarp prst="textNoShape">
+                          <a:avLst/>
+                        </a:prstTxWarp>
+                        <a:noAutofit/>
+                      </wps:bodyPr>
+                    </wps:wsp>
+                  </a:graphicData>
+                </a:graphic>
+                <wp14:sizeRelH relativeFrom="margin">
+                  <wp14:pctWidth>0</wp14:pctWidth>
+                </wp14:sizeRelH>
+                <wp14:sizeRelV relativeFrom="margin">
+                  <wp14:pctHeight>0</wp14:pctHeight>
+                </wp14:sizeRelV>
+              </wp:anchor>
+            </w:drawing>
+          </mc:Choice>
+          <mc:Fallback>
+            <w:pict>
+              <v:roundrect w14:anchorId="753A8A15" id="Rounded Rectangle 214" o:spid="_x0000_s1062" style="position:absolute;margin-left:457.5pt;margin-top:6.5pt;width:49.2pt;height:23.4pt;z-index:251746304;visibility:visible;mso-wrap-style:square;mso-width-percent:0;mso-height-percent:0;mso-wrap-distance-left:9pt;mso-wrap-distance-top:0;mso-wrap-distance-right:9pt;mso-wrap-distance-bottom:0;mso-position-horizontal:absolute;mso-position-horizontal-relative:margin;mso-position-vertical:absolute;mso-position-vertical-relative:text;mso-width-percent:0;mso-height-percent:0;mso-width-relative:margin;mso-height-relative:margin;v-text-anchor:middle" arcsize="10923f" o:gfxdata="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" fillcolor="#ed7d31 [3205]" stroked="f" strokeweight="1pt">
+                <v:stroke joinstyle="miter"/>
+                <v:textbox>
+                  <w:txbxContent>
+                    <w:p>
+                      <w:pPr>
+                        <w:jc w:val="center"/>
+                      </w:pPr>
+                      <w:r>
+                        <w:t>404</w:t>
+                      </w:r>
+                    </w:p>
+                  </w:txbxContent>
+                </v:textbox>
+                <w10:wrap anchorx="margin"/>
+              </v:roundrect>
+            </w:pict>
+          </mc:Fallback>
+        </mc:AlternateContent>
+      </w:r>
+    </w:p>
+    <w:p>
+      <w:pPr>
+        <w:pStyle w:val="Heading2"/>
+      </w:pPr>
+      <w:r>
+        <w:rPr>
+          <w:noProof/>
+        </w:rPr>
+        <mc:AlternateContent>
+          <mc:Choice Requires="wps">
+            <w:drawing>
+              <wp:anchor distT="0" distB="0" distL="114300" distR="114300" simplePos="0" relativeHeight="251787264" behindDoc="0" locked="0" layoutInCell="1" allowOverlap="1" wp14:anchorId="0D48E508" wp14:editId="408721DF">
+                <wp:simplePos x="0" y="0"/>
+                <wp:positionH relativeFrom="column">
+                  <wp:posOffset>2804160</wp:posOffset>
+                </wp:positionH>
+                <wp:positionV relativeFrom="paragraph">
+                  <wp:posOffset>144145</wp:posOffset>
+                </wp:positionV>
+                <wp:extent cx="396240" cy="7620"/>
+                <wp:effectExtent l="0" t="0" r="22860" b="30480"/>
+                <wp:wrapNone/>
+                <wp:docPr id="241" name="Straight Connector 241"/>
+                <wp:cNvGraphicFramePr/>
+                <a:graphic xmlns:a="http://schemas.openxmlformats.org/drawingml/2006/main">
+                  <a:graphicData uri="http://schemas.microsoft.com/office/word/2010/wordprocessingShape">
+                    <wps:wsp>
+                      <wps:cNvCnPr/>
+                      <wps:spPr>
+                        <a:xfrm flipV="1">
+                          <a:off x="0" y="0"/>
+                          <a:ext cx="396240" cy="7620"/>
+                        </a:xfrm>
+                        <a:prstGeom prst="line">
+                          <a:avLst/>
+                        </a:prstGeom>
+                        <a:ln w="3175"/>
+                      </wps:spPr>
+                      <wps:style>
+                        <a:lnRef idx="1">
+                          <a:schemeClr val="accent1"/>
+                        </a:lnRef>
+                        <a:fillRef idx="0">
+                          <a:schemeClr val="accent1"/>
+                        </a:fillRef>
+                        <a:effectRef idx="0">
+                          <a:schemeClr val="accent1"/>
+                        </a:effectRef>
+                        <a:fontRef idx="minor">
+                          <a:schemeClr val="tx1"/>
+                        </a:fontRef>
+                      </wps:style>
+                      <wps:bodyPr/>
+                    </wps:wsp>
+                  </a:graphicData>
+                </a:graphic>
+              </wp:anchor>
+            </w:drawing>
+          </mc:Choice>
+          <mc:Fallback>
+            <w:pict>
+              <v:line w14:anchorId="4923D9D3" id="Straight Connector 241" o:spid="_x0000_s1026" style="position:absolute;flip:y;z-index:251787264;visibility:visible;mso-wrap-style:square;mso-wrap-distance-left:9pt;mso-wrap-distance-top:0;mso-wrap-distance-right:9pt;mso-wrap-distance-bottom:0;mso-position-horizontal:absolute;mso-position-horizontal-relative:text;mso-position-vertical:absolute;mso-position-vertical-relative:text" from="220.8pt,11.35pt" to="252pt,11.95pt" o:gfxdata="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" strokecolor="#5b9bd5 [3204]" strokeweight=".25pt">
+                <v:stroke joinstyle="miter"/>
+              </v:line>
+            </w:pict>
+          </mc:Fallback>
+        </mc:AlternateContent>
+      </w:r>
+      <w:r>
+        <w:rPr>
+          <w:noProof/>
+        </w:rPr>
+        <mc:AlternateContent>
+          <mc:Choice Requires="wps">
+            <w:drawing>
+              <wp:anchor distT="0" distB="0" distL="114300" distR="114300" simplePos="0" relativeHeight="251739136" behindDoc="0" locked="0" layoutInCell="1" allowOverlap="1" wp14:anchorId="1B2B4A2C" wp14:editId="66C92B83">
+                <wp:simplePos x="0" y="0"/>
+                <wp:positionH relativeFrom="column">
+                  <wp:posOffset>3192780</wp:posOffset>
+                </wp:positionH>
+                <wp:positionV relativeFrom="paragraph">
+                  <wp:posOffset>37465</wp:posOffset>
+                </wp:positionV>
+                <wp:extent cx="868680" cy="297180"/>
+                <wp:effectExtent l="0" t="0" r="7620" b="7620"/>
+                <wp:wrapNone/>
+                <wp:docPr id="218" name="Rounded Rectangle 218"/>
+                <wp:cNvGraphicFramePr/>
+                <a:graphic xmlns:a="http://schemas.openxmlformats.org/drawingml/2006/main">
+                  <a:graphicData uri="http://schemas.microsoft.com/office/word/2010/wordprocessingShape">
+                    <wps:wsp>
+                      <wps:cNvSpPr/>
+                      <wps:spPr>
+                        <a:xfrm>
+                          <a:off x="0" y="0"/>
+                          <a:ext cx="868680" cy="297180"/>
+                        </a:xfrm>
+                        <a:prstGeom prst="roundRect">
+                          <a:avLst/>
+                        </a:prstGeom>
+                        <a:ln>
+                          <a:noFill/>
+                        </a:ln>
+                      </wps:spPr>
+                      <wps:style>
+                        <a:lnRef idx="2">
+                          <a:schemeClr val="accent1">
+                            <a:shade val="50000"/>
+                          </a:schemeClr>
+                        </a:lnRef>
+                        <a:fillRef idx="1">
+                          <a:schemeClr val="accent1"/>
+                        </a:fillRef>
+                        <a:effectRef idx="0">
+                          <a:schemeClr val="accent1"/>
+                        </a:effectRef>
+                        <a:fontRef idx="minor">
+                          <a:schemeClr val="lt1"/>
+                        </a:fontRef>
+                      </wps:style>
+                      <wps:txbx>
+                        <w:txbxContent>
+                          <w:p>
+                            <w:pPr>
+                              <w:jc w:val="center"/>
+                            </w:pPr>
+                            <w:proofErr w:type="spellStart"/>
+                            <w:r>
+                              <w:t>Static</w:t>
+                            </w:r>
+                            <w:r>
+                              <w:t>PUT</w:t>
+                            </w:r>
+                            <w:proofErr w:type="spellEnd"/>
+                          </w:p>
+                        </w:txbxContent>
+                      </wps:txbx>
+                      <wps:bodyPr rot="0" spcFirstLastPara="0" vertOverflow="overflow" horzOverflow="overflow" vert="horz" wrap="square" lIns="91440" tIns="45720" rIns="91440" bIns="45720" numCol="1" spcCol="0" rtlCol="0" fromWordArt="0" anchor="ctr" anchorCtr="0" forceAA="0" compatLnSpc="1">
+                        <a:prstTxWarp prst="textNoShape">
+                          <a:avLst/>
+                        </a:prstTxWarp>
+                        <a:noAutofit/>
+                      </wps:bodyPr>
+                    </wps:wsp>
+                  </a:graphicData>
+                </a:graphic>
+                <wp14:sizeRelH relativeFrom="margin">
+                  <wp14:pctWidth>0</wp14:pctWidth>
+                </wp14:sizeRelH>
+                <wp14:sizeRelV relativeFrom="margin">
+                  <wp14:pctHeight>0</wp14:pctHeight>
+                </wp14:sizeRelV>
+              </wp:anchor>
+            </w:drawing>
+          </mc:Choice>
+          <mc:Fallback>
+            <w:pict>
+              <v:roundrect w14:anchorId="1B2B4A2C" id="Rounded Rectangle 218" o:spid="_x0000_s1063" style="position:absolute;margin-left:251.4pt;margin-top:2.95pt;width:68.4pt;height:23.4pt;z-index:251739136;visibility:visible;mso-wrap-style:square;mso-width-percent:0;mso-height-percent:0;mso-wrap-distance-left:9pt;mso-wrap-distance-top:0;mso-wrap-distance-right:9pt;mso-wrap-distance-bottom:0;mso-position-horizontal:absolute;mso-position-horizontal-relative:text;mso-position-vertical:absolute;mso-position-vertical-relative:text;mso-width-percent:0;mso-height-percent:0;mso-width-relative:margin;mso-height-relative:margin;v-text-anchor:middle" arcsize="10923f" o:gfxdata="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" fillcolor="#5b9bd5 [3204]" stroked="f" strokeweight="1pt">
+                <v:stroke joinstyle="miter"/>
+                <v:textbox>
+                  <w:txbxContent>
+                    <w:p>
+                      <w:pPr>
+                        <w:jc w:val="center"/>
+                      </w:pPr>
+                      <w:proofErr w:type="spellStart"/>
+                      <w:r>
+                        <w:t>Static</w:t>
+                      </w:r>
+                      <w:r>
+                        <w:t>PUT</w:t>
+                      </w:r>
+                      <w:proofErr w:type="spellEnd"/>
+                    </w:p>
+                  </w:txbxContent>
+                </v:textbox>
+              </v:roundrect>
+            </w:pict>
+          </mc:Fallback>
+        </mc:AlternateContent>
+      </w:r>
+      <w:r>
+        <w:rPr>
+          <w:noProof/>
+        </w:rPr>
+        <mc:AlternateContent>
+          <mc:Choice Requires="wps">
+            <w:drawing>
+              <wp:anchor distT="0" distB="0" distL="114300" distR="114300" simplePos="0" relativeHeight="251737088" behindDoc="0" locked="0" layoutInCell="1" allowOverlap="1" wp14:anchorId="4E971CE7" wp14:editId="163C9B5E">
+                <wp:simplePos x="0" y="0"/>
+                <wp:positionH relativeFrom="column">
+                  <wp:posOffset>1943100</wp:posOffset>
+                </wp:positionH>
+                <wp:positionV relativeFrom="paragraph">
+                  <wp:posOffset>6985</wp:posOffset>
+                </wp:positionV>
+                <wp:extent cx="861060" cy="297180"/>
+                <wp:effectExtent l="0" t="0" r="0" b="7620"/>
+                <wp:wrapNone/>
+                <wp:docPr id="219" name="Rounded Rectangle 219"/>
+                <wp:cNvGraphicFramePr/>
+                <a:graphic xmlns:a="http://schemas.openxmlformats.org/drawingml/2006/main">
+                  <a:graphicData uri="http://schemas.microsoft.com/office/word/2010/wordprocessingShape">
+                    <wps:wsp>
+                      <wps:cNvSpPr/>
+                      <wps:spPr>
+                        <a:xfrm>
+                          <a:off x="0" y="0"/>
+                          <a:ext cx="861060" cy="297180"/>
+                        </a:xfrm>
+                        <a:prstGeom prst="roundRect">
+                          <a:avLst/>
+                        </a:prstGeom>
+                        <a:ln>
+                          <a:noFill/>
+                        </a:ln>
+                      </wps:spPr>
+                      <wps:style>
+                        <a:lnRef idx="2">
+                          <a:schemeClr val="accent1">
+                            <a:shade val="50000"/>
+                          </a:schemeClr>
+                        </a:lnRef>
+                        <a:fillRef idx="1">
+                          <a:schemeClr val="accent1"/>
+                        </a:fillRef>
+                        <a:effectRef idx="0">
+                          <a:schemeClr val="accent1"/>
+                        </a:effectRef>
+                        <a:fontRef idx="minor">
+                          <a:schemeClr val="lt1"/>
+                        </a:fontRef>
+                      </wps:style>
+                      <wps:txbx>
+                        <w:txbxContent>
+                          <w:p>
+                            <w:pPr>
+                              <w:jc w:val="center"/>
+                            </w:pPr>
+                            <w:proofErr w:type="spellStart"/>
+                            <w:r>
+                              <w:t>Static</w:t>
+                            </w:r>
+                            <w:r>
+                              <w:t>POST</w:t>
+                            </w:r>
+                            <w:proofErr w:type="spellEnd"/>
+                          </w:p>
+                        </w:txbxContent>
+                      </wps:txbx>
+                      <wps:bodyPr rot="0" spcFirstLastPara="0" vertOverflow="overflow" horzOverflow="overflow" vert="horz" wrap="square" lIns="91440" tIns="45720" rIns="91440" bIns="45720" numCol="1" spcCol="0" rtlCol="0" fromWordArt="0" anchor="ctr" anchorCtr="0" forceAA="0" compatLnSpc="1">
+                        <a:prstTxWarp prst="textNoShape">
+                          <a:avLst/>
+                        </a:prstTxWarp>
+                        <a:noAutofit/>
+                      </wps:bodyPr>
+                    </wps:wsp>
+                  </a:graphicData>
+                </a:graphic>
+                <wp14:sizeRelH relativeFrom="margin">
+                  <wp14:pctWidth>0</wp14:pctWidth>
+                </wp14:sizeRelH>
+                <wp14:sizeRelV relativeFrom="margin">
+                  <wp14:pctHeight>0</wp14:pctHeight>
+                </wp14:sizeRelV>
+              </wp:anchor>
+            </w:drawing>
+          </mc:Choice>
+          <mc:Fallback>
+            <w:pict>
+              <v:roundrect w14:anchorId="4E971CE7" id="Rounded Rectangle 219" o:spid="_x0000_s1064" style="position:absolute;margin-left:153pt;margin-top:.55pt;width:67.8pt;height:23.4pt;z-index:251737088;visibility:visible;mso-wrap-style:square;mso-width-percent:0;mso-height-percent:0;mso-wrap-distance-left:9pt;mso-wrap-distance-top:0;mso-wrap-distance-right:9pt;mso-wrap-distance-bottom:0;mso-position-horizontal:absolute;mso-position-horizontal-relative:text;mso-position-vertical:absolute;mso-position-vertical-relative:text;mso-width-percent:0;mso-height-percent:0;mso-width-relative:margin;mso-height-relative:margin;v-text-anchor:middle" arcsize="10923f" o:gfxdata="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" fillcolor="#5b9bd5 [3204]" stroked="f" strokeweight="1pt">
+                <v:stroke joinstyle="miter"/>
+                <v:textbox>
+                  <w:txbxContent>
+                    <w:p>
+                      <w:pPr>
+                        <w:jc w:val="center"/>
+                      </w:pPr>
+                      <w:proofErr w:type="spellStart"/>
+                      <w:r>
+                        <w:t>Static</w:t>
+                      </w:r>
+                      <w:r>
+                        <w:t>POST</w:t>
+                      </w:r>
+                      <w:proofErr w:type="spellEnd"/>
+                    </w:p>
+                  </w:txbxContent>
+                </v:textbox>
+              </v:roundrect>
+            </w:pict>
+          </mc:Fallback>
+        </mc:AlternateContent>
+      </w:r>
+      <w:r>
+        <w:rPr>
+          <w:noProof/>
+        </w:rPr>
+        <mc:AlternateContent>
+          <mc:Choice Requires="wps">
+            <w:drawing>
+              <wp:anchor distT="0" distB="0" distL="114300" distR="114300" simplePos="0" relativeHeight="251769856" behindDoc="0" locked="0" layoutInCell="1" allowOverlap="1" wp14:anchorId="4DAF8A97" wp14:editId="62649ABF">
+                <wp:simplePos x="0" y="0"/>
+                <wp:positionH relativeFrom="column">
+                  <wp:posOffset>-114300</wp:posOffset>
+                </wp:positionH>
+                <wp:positionV relativeFrom="paragraph">
+                  <wp:posOffset>259080</wp:posOffset>
+                </wp:positionV>
+                <wp:extent cx="1066800" cy="1181100"/>
+                <wp:effectExtent l="0" t="0" r="19050" b="19050"/>
+                <wp:wrapNone/>
+                <wp:docPr id="216" name="Rectangle 216"/>
+                <wp:cNvGraphicFramePr/>
+                <a:graphic xmlns:a="http://schemas.openxmlformats.org/drawingml/2006/main">
+                  <a:graphicData uri="http://schemas.microsoft.com/office/word/2010/wordprocessingShape">
+                    <wps:wsp>
+                      <wps:cNvSpPr/>
+                      <wps:spPr>
+                        <a:xfrm>
+                          <a:off x="0" y="0"/>
+                          <a:ext cx="1066800" cy="1181100"/>
+                        </a:xfrm>
+                        <a:prstGeom prst="rect">
+                          <a:avLst/>
+                        </a:prstGeom>
+                        <a:solidFill>
+                          <a:schemeClr val="bg1">
+                            <a:lumMod val="95000"/>
+                          </a:schemeClr>
+                        </a:solidFill>
+                      </wps:spPr>
+                      <wps:style>
+                        <a:lnRef idx="2">
+                          <a:schemeClr val="accent1">
+                            <a:shade val="50000"/>
+                          </a:schemeClr>
+                        </a:lnRef>
+                        <a:fillRef idx="1">
+                          <a:schemeClr val="accent1"/>
+                        </a:fillRef>
+                        <a:effectRef idx="0">
+                          <a:schemeClr val="accent1"/>
+                        </a:effectRef>
+                        <a:fontRef idx="minor">
+                          <a:schemeClr val="lt1"/>
+                        </a:fontRef>
+                      </wps:style>
+                      <wps:txbx>
+                        <w:txbxContent>
+                          <w:p>
+                            <w:pPr>
+                              <w:jc w:val="center"/>
+                              <w:rPr>
+                                <w:color w:val="000000" w:themeColor="text1"/>
+                              </w:rPr>
+                            </w:pPr>
+                            <w:r>
+                              <w:rPr>
+                                <w:color w:val="000000" w:themeColor="text1"/>
+                              </w:rPr>
+                              <w:t>Request</w:t>
+                            </w:r>
+                            <w:r>
+                              <w:rPr>
+                                <w:color w:val="000000" w:themeColor="text1"/>
+                              </w:rPr>
+                              <w:br/>
+                            </w:r>
+                          </w:p>
+                          <w:p>
+                            <w:pPr>
+                              <w:jc w:val="center"/>
+                              <w:rPr>
+                                <w:color w:val="000000" w:themeColor="text1"/>
+                              </w:rPr>
+                            </w:pPr>
+                            <w:r>
+                              <w:rPr>
+                                <w:color w:val="000000" w:themeColor="text1"/>
+                              </w:rPr>
+                              <w:t>Response</w:t>
+                            </w:r>
+                          </w:p>
+                          <w:p>
+                            <w:pPr>
+                              <w:jc w:val="center"/>
+                              <w:rPr>
+                                <w:color w:val="000000" w:themeColor="text1"/>
+                              </w:rPr>
+                            </w:pPr>
+                          </w:p>
+                          <w:p>
+                            <w:pPr>
+                              <w:jc w:val="center"/>
+                              <w:rPr>
+                                <w:color w:val="000000" w:themeColor="text1"/>
+                              </w:rPr>
+                            </w:pPr>
+                          </w:p>
+                        </w:txbxContent>
+                      </wps:txbx>
+                      <wps:bodyPr rot="0" spcFirstLastPara="0" vertOverflow="overflow" horzOverflow="overflow" vert="horz" wrap="square" lIns="91440" tIns="45720" rIns="91440" bIns="45720" numCol="1" spcCol="0" rtlCol="0" fromWordArt="0" anchor="ctr" anchorCtr="0" forceAA="0" compatLnSpc="1">
+                        <a:prstTxWarp prst="textNoShape">
+                          <a:avLst/>
+                        </a:prstTxWarp>
+                        <a:noAutofit/>
+                      </wps:bodyPr>
+                    </wps:wsp>
+                  </a:graphicData>
+                </a:graphic>
+                <wp14:sizeRelH relativeFrom="margin">
+                  <wp14:pctWidth>0</wp14:pctWidth>
+                </wp14:sizeRelH>
+                <wp14:sizeRelV relativeFrom="margin">
+                  <wp14:pctHeight>0</wp14:pctHeight>
+                </wp14:sizeRelV>
+              </wp:anchor>
+            </w:drawing>
+          </mc:Choice>
+          <mc:Fallback>
+            <w:pict>
+              <v:rect w14:anchorId="4DAF8A97" id="Rectangle 216" o:spid="_x0000_s1065" style="position:absolute;margin-left:-9pt;margin-top:20.4pt;width:84pt;height:93pt;z-index:251769856;visibility:visible;mso-wrap-style:square;mso-width-percent:0;mso-height-percent:0;mso-wrap-distance-left:9pt;mso-wrap-distance-top:0;mso-wrap-distance-right:9pt;mso-wrap-distance-bottom:0;mso-position-horizontal:absolute;mso-position-horizontal-relative:text;mso-position-vertical:absolute;mso-position-vertical-relative:text;mso-width-percent:0;mso-height-percent:0;mso-width-relative:margin;mso-height-relative:margin;v-text-anchor:middle" o:gfxdata="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" fillcolor="#f2f2f2 [3052]" strokecolor="#1f4d78 [1604]" strokeweight="1pt">
+                <v:textbox>
+                  <w:txbxContent>
+                    <w:p>
+                      <w:pPr>
+                        <w:jc w:val="center"/>
+                        <w:rPr>
+                          <w:color w:val="000000" w:themeColor="text1"/>
+                        </w:rPr>
+                      </w:pPr>
+                      <w:r>
+                        <w:rPr>
+                          <w:color w:val="000000" w:themeColor="text1"/>
+                        </w:rPr>
+                        <w:t>Request</w:t>
+                      </w:r>
+                      <w:r>
+                        <w:rPr>
+                          <w:color w:val="000000" w:themeColor="text1"/>
+                        </w:rPr>
+                        <w:br/>
+                      </w:r>
+                    </w:p>
+                    <w:p>
+                      <w:pPr>
+                        <w:jc w:val="center"/>
+                        <w:rPr>
+                          <w:color w:val="000000" w:themeColor="text1"/>
+                        </w:rPr>
+                      </w:pPr>
+                      <w:r>
+                        <w:rPr>
+                          <w:color w:val="000000" w:themeColor="text1"/>
+                        </w:rPr>
+                        <w:t>Response</w:t>
+                      </w:r>
+                    </w:p>
+                    <w:p>
+                      <w:pPr>
+                        <w:jc w:val="center"/>
+                        <w:rPr>
+                          <w:color w:val="000000" w:themeColor="text1"/>
+                        </w:rPr>
+                      </w:pPr>
+                    </w:p>
+                    <w:p>
+                      <w:pPr>
+                        <w:jc w:val="center"/>
+                        <w:rPr>
+                          <w:color w:val="000000" w:themeColor="text1"/>
+                        </w:rPr>
+                      </w:pPr>
+                    </w:p>
+                  </w:txbxContent>
+                </v:textbox>
+              </v:rect>
+            </w:pict>
+          </mc:Fallback>
+        </mc:AlternateContent>
+      </w:r>
+    </w:p>
+    <w:p>
+      <w:pPr>
+        <w:pStyle w:val="Heading2"/>
+      </w:pPr>
+      <w:r>
+        <w:rPr>
+          <w:noProof/>
+        </w:rPr>
+        <mc:AlternateContent>
+          <mc:Choice Requires="wps">
+            <w:drawing>
+              <wp:anchor distT="0" distB="0" distL="114300" distR="114300" simplePos="0" relativeHeight="251747328" behindDoc="0" locked="0" layoutInCell="1" allowOverlap="1" wp14:anchorId="6006BA87" wp14:editId="7D2EC18E">
+                <wp:simplePos x="0" y="0"/>
+                <wp:positionH relativeFrom="margin">
+                  <wp:posOffset>5303520</wp:posOffset>
+                </wp:positionH>
+                <wp:positionV relativeFrom="paragraph">
+                  <wp:posOffset>81280</wp:posOffset>
+                </wp:positionV>
+                <wp:extent cx="624840" cy="297180"/>
+                <wp:effectExtent l="0" t="0" r="3810" b="7620"/>
+                <wp:wrapNone/>
+                <wp:docPr id="222" name="Rounded Rectangle 222"/>
+                <wp:cNvGraphicFramePr/>
+                <a:graphic xmlns:a="http://schemas.openxmlformats.org/drawingml/2006/main">
+                  <a:graphicData uri="http://schemas.microsoft.com/office/word/2010/wordprocessingShape">
+                    <wps:wsp>
+                      <wps:cNvSpPr/>
+                      <wps:spPr>
+                        <a:xfrm>
+                          <a:off x="0" y="0"/>
+                          <a:ext cx="624840" cy="297180"/>
+                        </a:xfrm>
+                        <a:prstGeom prst="roundRect">
+                          <a:avLst/>
+                        </a:prstGeom>
+                        <a:solidFill>
+                          <a:schemeClr val="accent2"/>
+                        </a:solidFill>
+                        <a:ln>
+                          <a:noFill/>
+                        </a:ln>
+                      </wps:spPr>
+                      <wps:style>
+                        <a:lnRef idx="2">
+                          <a:schemeClr val="accent1">
+                            <a:shade val="50000"/>
+                          </a:schemeClr>
+                        </a:lnRef>
+                        <a:fillRef idx="1">
+                          <a:schemeClr val="accent1"/>
+                        </a:fillRef>
+                        <a:effectRef idx="0">
+                          <a:schemeClr val="accent1"/>
+                        </a:effectRef>
+                        <a:fontRef idx="minor">
+                          <a:schemeClr val="lt1"/>
+                        </a:fontRef>
+                      </wps:style>
+                      <wps:txbx>
+                        <w:txbxContent>
+                          <w:p>
+                            <w:pPr>
+                              <w:jc w:val="center"/>
+                            </w:pPr>
+                            <w:r>
+                              <w:t>505</w:t>
+                            </w:r>
+                          </w:p>
+                        </w:txbxContent>
+                      </wps:txbx>
+                      <wps:bodyPr rot="0" spcFirstLastPara="0" vertOverflow="overflow" horzOverflow="overflow" vert="horz" wrap="square" lIns="91440" tIns="45720" rIns="91440" bIns="45720" numCol="1" spcCol="0" rtlCol="0" fromWordArt="0" anchor="ctr" anchorCtr="0" forceAA="0" compatLnSpc="1">
+                        <a:prstTxWarp prst="textNoShape">
+                          <a:avLst/>
+                        </a:prstTxWarp>
+                        <a:noAutofit/>
+                      </wps:bodyPr>
+                    </wps:wsp>
+                  </a:graphicData>
+                </a:graphic>
+                <wp14:sizeRelH relativeFrom="margin">
+                  <wp14:pctWidth>0</wp14:pctWidth>
+                </wp14:sizeRelH>
+                <wp14:sizeRelV relativeFrom="margin">
+                  <wp14:pctHeight>0</wp14:pctHeight>
+                </wp14:sizeRelV>
+              </wp:anchor>
+            </w:drawing>
+          </mc:Choice>
+          <mc:Fallback>
+            <w:pict>
+              <v:roundrect w14:anchorId="6006BA87" id="Rounded Rectangle 222" o:spid="_x0000_s1066" style="position:absolute;margin-left:417.6pt;margin-top:6.4pt;width:49.2pt;height:23.4pt;z-index:251747328;visibility:visible;mso-wrap-style:square;mso-width-percent:0;mso-height-percent:0;mso-wrap-distance-left:9pt;mso-wrap-distance-top:0;mso-wrap-distance-right:9pt;mso-wrap-distance-bottom:0;mso-position-horizontal:absolute;mso-position-horizontal-relative:margin;mso-position-vertical:absolute;mso-position-vertical-relative:text;mso-width-percent:0;mso-height-percent:0;mso-width-relative:margin;mso-height-relative:margin;v-text-anchor:middle" arcsize="10923f" o:gfxdata="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" fillcolor="#ed7d31 [3205]" stroked="f" strokeweight="1pt">
+                <v:stroke joinstyle="miter"/>
+                <v:textbox>
+                  <w:txbxContent>
+                    <w:p>
+                      <w:pPr>
+                        <w:jc w:val="center"/>
+                      </w:pPr>
+                      <w:r>
+                        <w:t>505</w:t>
+                      </w:r>
+                    </w:p>
+                  </w:txbxContent>
+                </v:textbox>
+                <w10:wrap anchorx="margin"/>
+              </v:roundrect>
+            </w:pict>
+          </mc:Fallback>
+        </mc:AlternateContent>
+      </w:r>
+    </w:p>
+    <w:p>
+      <w:pPr>
+        <w:pStyle w:val="Heading2"/>
+      </w:pPr>
+      <w:r>
+        <w:rPr>
+          <w:noProof/>
+        </w:rPr>
+        <mc:AlternateContent>
+          <mc:Choice Requires="wps">
+            <w:drawing>
+              <wp:anchor distT="0" distB="0" distL="114300" distR="114300" simplePos="0" relativeHeight="251740160" behindDoc="0" locked="0" layoutInCell="1" allowOverlap="1" wp14:anchorId="42DE4E91" wp14:editId="6578EEEF">
+                <wp:simplePos x="0" y="0"/>
+                <wp:positionH relativeFrom="column">
+                  <wp:posOffset>3169920</wp:posOffset>
+                </wp:positionH>
+                <wp:positionV relativeFrom="paragraph">
+                  <wp:posOffset>77470</wp:posOffset>
+                </wp:positionV>
+                <wp:extent cx="1066800" cy="297180"/>
+                <wp:effectExtent l="0" t="0" r="0" b="7620"/>
+                <wp:wrapNone/>
+                <wp:docPr id="225" name="Rounded Rectangle 225"/>
+                <wp:cNvGraphicFramePr/>
+                <a:graphic xmlns:a="http://schemas.openxmlformats.org/drawingml/2006/main">
+                  <a:graphicData uri="http://schemas.microsoft.com/office/word/2010/wordprocessingShape">
+                    <wps:wsp>
+                      <wps:cNvSpPr/>
+                      <wps:spPr>
+                        <a:xfrm>
+                          <a:off x="0" y="0"/>
+                          <a:ext cx="1066800" cy="297180"/>
+                        </a:xfrm>
+                        <a:prstGeom prst="roundRect">
+                          <a:avLst/>
+                        </a:prstGeom>
+                        <a:ln>
+                          <a:noFill/>
+                        </a:ln>
+                      </wps:spPr>
+                      <wps:style>
+                        <a:lnRef idx="2">
+                          <a:schemeClr val="accent1">
+                            <a:shade val="50000"/>
+                          </a:schemeClr>
+                        </a:lnRef>
+                        <a:fillRef idx="1">
+                          <a:schemeClr val="accent1"/>
+                        </a:fillRef>
+                        <a:effectRef idx="0">
+                          <a:schemeClr val="accent1"/>
+                        </a:effectRef>
+                        <a:fontRef idx="minor">
+                          <a:schemeClr val="lt1"/>
+                        </a:fontRef>
+                      </wps:style>
+                      <wps:txbx>
+                        <w:txbxContent>
+                          <w:p>
+                            <w:pPr>
+                              <w:jc w:val="center"/>
+                            </w:pPr>
+                            <w:proofErr w:type="spellStart"/>
+                            <w:r>
+                              <w:t>Static</w:t>
+                            </w:r>
+                            <w:r>
+                              <w:t>DELET</w:t>
+                            </w:r>
+                            <w:r>
+                              <w:t>E</w:t>
+                            </w:r>
+                            <w:proofErr w:type="spellEnd"/>
+                          </w:p>
+                        </w:txbxContent>
+                      </wps:txbx>
+                      <wps:bodyPr rot="0" spcFirstLastPara="0" vertOverflow="overflow" horzOverflow="overflow" vert="horz" wrap="square" lIns="91440" tIns="45720" rIns="91440" bIns="45720" numCol="1" spcCol="0" rtlCol="0" fromWordArt="0" anchor="ctr" anchorCtr="0" forceAA="0" compatLnSpc="1">
+                        <a:prstTxWarp prst="textNoShape">
+                          <a:avLst/>
+                        </a:prstTxWarp>
+                        <a:noAutofit/>
+                      </wps:bodyPr>
+                    </wps:wsp>
+                  </a:graphicData>
+                </a:graphic>
+                <wp14:sizeRelH relativeFrom="margin">
+                  <wp14:pctWidth>0</wp14:pctWidth>
+                </wp14:sizeRelH>
+                <wp14:sizeRelV relativeFrom="margin">
+                  <wp14:pctHeight>0</wp14:pctHeight>
+                </wp14:sizeRelV>
+              </wp:anchor>
+            </w:drawing>
+          </mc:Choice>
+          <mc:Fallback>
+            <w:pict>
+              <v:roundrect w14:anchorId="42DE4E91" id="Rounded Rectangle 225" o:spid="_x0000_s1067" style="position:absolute;margin-left:249.6pt;margin-top:6.1pt;width:84pt;height:23.4pt;z-index:251740160;visibility:visible;mso-wrap-style:square;mso-width-percent:0;mso-height-percent:0;mso-wrap-distance-left:9pt;mso-wrap-distance-top:0;mso-wrap-distance-right:9pt;mso-wrap-distance-bottom:0;mso-position-horizontal:absolute;mso-position-horizontal-relative:text;mso-position-vertical:absolute;mso-position-vertical-relative:text;mso-width-percent:0;mso-height-percent:0;mso-width-relative:margin;mso-height-relative:margin;v-text-anchor:middle" arcsize="10923f" o:gfxdata="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" fillcolor="#5b9bd5 [3204]" stroked="f" strokeweight="1pt">
+                <v:stroke joinstyle="miter"/>
+                <v:textbox>
+                  <w:txbxContent>
+                    <w:p>
+                      <w:pPr>
+                        <w:jc w:val="center"/>
+                      </w:pPr>
+                      <w:proofErr w:type="spellStart"/>
+                      <w:r>
+                        <w:t>Static</w:t>
+                      </w:r>
+                      <w:r>
+                        <w:t>DELET</w:t>
+                      </w:r>
+                      <w:r>
+                        <w:t>E</w:t>
+                      </w:r>
+                      <w:proofErr w:type="spellEnd"/>
+                    </w:p>
+                  </w:txbxContent>
+                </v:textbox>
+              </v:roundrect>
+            </w:pict>
+          </mc:Fallback>
+        </mc:AlternateContent>
+      </w:r>
+      <w:r>
+        <w:rPr>
+          <w:noProof/>
+        </w:rPr>
+        <mc:AlternateContent>
+          <mc:Choice Requires="wps">
+            <w:drawing>
+              <wp:anchor distT="0" distB="0" distL="114300" distR="114300" simplePos="0" relativeHeight="251738112" behindDoc="0" locked="0" layoutInCell="1" allowOverlap="1" wp14:anchorId="6B7333FE" wp14:editId="3D9E8A10">
+                <wp:simplePos x="0" y="0"/>
+                <wp:positionH relativeFrom="column">
+                  <wp:posOffset>1905000</wp:posOffset>
+                </wp:positionH>
+                <wp:positionV relativeFrom="paragraph">
+                  <wp:posOffset>85090</wp:posOffset>
+                </wp:positionV>
+                <wp:extent cx="899160" cy="297180"/>
+                <wp:effectExtent l="0" t="0" r="0" b="7620"/>
+                <wp:wrapNone/>
+                <wp:docPr id="224" name="Rounded Rectangle 224"/>
+                <wp:cNvGraphicFramePr/>
+                <a:graphic xmlns:a="http://schemas.openxmlformats.org/drawingml/2006/main">
+                  <a:graphicData uri="http://schemas.microsoft.com/office/word/2010/wordprocessingShape">
+                    <wps:wsp>
+                      <wps:cNvSpPr/>
+                      <wps:spPr>
+                        <a:xfrm>
+                          <a:off x="0" y="0"/>
+                          <a:ext cx="899160" cy="297180"/>
+                        </a:xfrm>
+                        <a:prstGeom prst="roundRect">
+                          <a:avLst/>
+                        </a:prstGeom>
+                        <a:ln>
+                          <a:noFill/>
+                        </a:ln>
+                      </wps:spPr>
+                      <wps:style>
+                        <a:lnRef idx="2">
+                          <a:schemeClr val="accent1">
+                            <a:shade val="50000"/>
+                          </a:schemeClr>
+                        </a:lnRef>
+                        <a:fillRef idx="1">
+                          <a:schemeClr val="accent1"/>
+                        </a:fillRef>
+                        <a:effectRef idx="0">
+                          <a:schemeClr val="accent1"/>
+                        </a:effectRef>
+                        <a:fontRef idx="minor">
+                          <a:schemeClr val="lt1"/>
+                        </a:fontRef>
+                      </wps:style>
+                      <wps:txbx>
+                        <w:txbxContent>
+                          <w:p>
+                            <w:pPr>
+                              <w:jc w:val="center"/>
+                            </w:pPr>
+                            <w:proofErr w:type="spellStart"/>
+                            <w:r>
+                              <w:t>Static</w:t>
+                            </w:r>
+                            <w:r>
+                              <w:t>GET</w:t>
+                            </w:r>
+                            <w:proofErr w:type="spellEnd"/>
+                            <w:r>
+                              <w:rPr>
+                                <w:noProof/>
+                              </w:rPr>
+                              <w:drawing>
+                                <wp:inline distT="0" distB="0" distL="0" distR="0" wp14:anchorId="7CCA406E" wp14:editId="7616ADC6">
+                                  <wp:extent cx="674370" cy="389507"/>
+                                  <wp:effectExtent l="0" t="0" r="0" b="0"/>
+                                  <wp:docPr id="236" name="Picture 236"/>
+                                  <wp:cNvGraphicFramePr>
+                                    <a:graphicFrameLocks xmlns:a="http://schemas.openxmlformats.org/drawingml/2006/main" noChangeAspect="1"/>
+                                  </wp:cNvGraphicFramePr>
+                                  <a:graphic xmlns:a="http://schemas.openxmlformats.org/drawingml/2006/main">
+                                    <a:graphicData uri="http://schemas.openxmlformats.org/drawingml/2006/picture">
+                                      <pic:pic xmlns:pic="http://schemas.openxmlformats.org/drawingml/2006/picture">
+                                        <pic:nvPicPr>
+                                          <pic:cNvPr id="0" name="Picture 1"/>
+                                          <pic:cNvPicPr>
+                                            <a:picLocks noChangeAspect="1" noChangeArrowheads="1"/>
+                                          </pic:cNvPicPr>
+                                        </pic:nvPicPr>
+                                        <pic:blipFill>
+                                          <a:blip r:embed="rId16">
+                                            <a:extLst>
+                                              <a:ext uri="{28A0092B-C50C-407E-A947-70E740481C1C}">
+                                                <a14:useLocalDpi xmlns:a14="http://schemas.microsoft.com/office/drawing/2010/main" val="0"/>
+                                              </a:ext>
+                                            </a:extLst>
+                                          </a:blip>
+                                          <a:srcRect/>
+                                          <a:stretch>
+                                            <a:fillRect/>
+                                          </a:stretch>
+                                        </pic:blipFill>
+                                        <pic:spPr bwMode="auto">
+                                          <a:xfrm>
+                                            <a:off x="0" y="0"/>
+                                            <a:ext cx="674370" cy="389507"/>
+                                          </a:xfrm>
+                                          <a:prstGeom prst="rect">
+                                            <a:avLst/>
+                                          </a:prstGeom>
+                                          <a:noFill/>
+                                          <a:ln>
+                                            <a:noFill/>
+                                          </a:ln>
+                                        </pic:spPr>
+                                      </pic:pic>
+                                    </a:graphicData>
+                                  </a:graphic>
+                                </wp:inline>
+                              </w:drawing>
+                            </w:r>
+                          </w:p>
+                        </w:txbxContent>
+                      </wps:txbx>
+                      <wps:bodyPr rot="0" spcFirstLastPara="0" vertOverflow="overflow" horzOverflow="overflow" vert="horz" wrap="square" lIns="91440" tIns="45720" rIns="91440" bIns="45720" numCol="1" spcCol="0" rtlCol="0" fromWordArt="0" anchor="ctr" anchorCtr="0" forceAA="0" compatLnSpc="1">
+                        <a:prstTxWarp prst="textNoShape">
+                          <a:avLst/>
+                        </a:prstTxWarp>
+                        <a:noAutofit/>
+                      </wps:bodyPr>
+                    </wps:wsp>
+                  </a:graphicData>
+                </a:graphic>
+                <wp14:sizeRelH relativeFrom="margin">
+                  <wp14:pctWidth>0</wp14:pctWidth>
+                </wp14:sizeRelH>
+                <wp14:sizeRelV relativeFrom="margin">
+                  <wp14:pctHeight>0</wp14:pctHeight>
+                </wp14:sizeRelV>
+              </wp:anchor>
+            </w:drawing>
+          </mc:Choice>
+          <mc:Fallback>
+            <w:pict>
+              <v:roundrect w14:anchorId="6B7333FE" id="Rounded Rectangle 224" o:spid="_x0000_s1068" style="position:absolute;margin-left:150pt;margin-top:6.7pt;width:70.8pt;height:23.4pt;z-index:251738112;visibility:visible;mso-wrap-style:square;mso-width-percent:0;mso-height-percent:0;mso-wrap-distance-left:9pt;mso-wrap-distance-top:0;mso-wrap-distance-right:9pt;mso-wrap-distance-bottom:0;mso-position-horizontal:absolute;mso-position-horizontal-relative:text;mso-position-vertical:absolute;mso-position-vertical-relative:text;mso-width-percent:0;mso-height-percent:0;mso-width-relative:margin;mso-height-relative:margin;v-text-anchor:middle" arcsize="10923f" o:gfxdata="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" fillcolor="#5b9bd5 [3204]" stroked="f" strokeweight="1pt">
+                <v:stroke joinstyle="miter"/>
+                <v:textbox>
+                  <w:txbxContent>
+                    <w:p>
+                      <w:pPr>
+                        <w:jc w:val="center"/>
+                      </w:pPr>
+                      <w:proofErr w:type="spellStart"/>
+                      <w:r>
+                        <w:t>Static</w:t>
+                      </w:r>
+                      <w:r>
+                        <w:t>GET</w:t>
+                      </w:r>
+                      <w:proofErr w:type="spellEnd"/>
+                      <w:r>
+                        <w:rPr>
+                          <w:noProof/>
+                        </w:rPr>
+                        <w:drawing>
+                          <wp:inline distT="0" distB="0" distL="0" distR="0" wp14:anchorId="7CCA406E" wp14:editId="7616ADC6">
+                            <wp:extent cx="674370" cy="389507"/>
+                            <wp:effectExtent l="0" t="0" r="0" b="0"/>
+                            <wp:docPr id="236" name="Picture 236"/>
+                            <wp:cNvGraphicFramePr>
+                              <a:graphicFrameLocks xmlns:a="http://schemas.openxmlformats.org/drawingml/2006/main" noChangeAspect="1"/>
+                            </wp:cNvGraphicFramePr>
+                            <a:graphic xmlns:a="http://schemas.openxmlformats.org/drawingml/2006/main">
+                              <a:graphicData uri="http://schemas.openxmlformats.org/drawingml/2006/picture">
+                                <pic:pic xmlns:pic="http://schemas.openxmlformats.org/drawingml/2006/picture">
+                                  <pic:nvPicPr>
+                                    <pic:cNvPr id="0" name="Picture 1"/>
+                                    <pic:cNvPicPr>
+                                      <a:picLocks noChangeAspect="1" noChangeArrowheads="1"/>
+                                    </pic:cNvPicPr>
+                                  </pic:nvPicPr>
+                                  <pic:blipFill>
+                                    <a:blip r:embed="rId16">
+                                      <a:extLst>
+                                        <a:ext uri="{28A0092B-C50C-407E-A947-70E740481C1C}">
+                                          <a14:useLocalDpi xmlns:a14="http://schemas.microsoft.com/office/drawing/2010/main" val="0"/>
+                                        </a:ext>
+                                      </a:extLst>
+                                    </a:blip>
+                                    <a:srcRect/>
+                                    <a:stretch>
+                                      <a:fillRect/>
+                                    </a:stretch>
+                                  </pic:blipFill>
+                                  <pic:spPr bwMode="auto">
+                                    <a:xfrm>
+                                      <a:off x="0" y="0"/>
+                                      <a:ext cx="674370" cy="389507"/>
+                                    </a:xfrm>
+                                    <a:prstGeom prst="rect">
+                                      <a:avLst/>
+                                    </a:prstGeom>
+                                    <a:noFill/>
+                                    <a:ln>
+                                      <a:noFill/>
+                                    </a:ln>
+                                  </pic:spPr>
+                                </pic:pic>
+                              </a:graphicData>
+                            </a:graphic>
+                          </wp:inline>
+                        </w:drawing>
+                      </w:r>
+                    </w:p>
+                  </w:txbxContent>
+                </v:textbox>
+              </v:roundrect>
+            </w:pict>
+          </mc:Fallback>
+        </mc:AlternateContent>
+      </w:r>
+      <w:r>
+        <w:rPr>
+          <w:noProof/>
+        </w:rPr>
+        <mc:AlternateContent>
+          <mc:Choice Requires="wps">
+            <w:drawing>
+              <wp:anchor distT="0" distB="0" distL="114300" distR="114300" simplePos="0" relativeHeight="251770880" behindDoc="0" locked="0" layoutInCell="1" allowOverlap="1" wp14:anchorId="06236C25" wp14:editId="17F8833D">
+                <wp:simplePos x="0" y="0"/>
+                <wp:positionH relativeFrom="margin">
+                  <wp:posOffset>167640</wp:posOffset>
+                </wp:positionH>
+                <wp:positionV relativeFrom="paragraph">
+                  <wp:posOffset>100965</wp:posOffset>
+                </wp:positionV>
+                <wp:extent cx="526371" cy="0"/>
+                <wp:effectExtent l="0" t="95250" r="0" b="95250"/>
+                <wp:wrapNone/>
+                <wp:docPr id="223" name="Straight Arrow Connector 223"/>
+                <wp:cNvGraphicFramePr/>
+                <a:graphic xmlns:a="http://schemas.openxmlformats.org/drawingml/2006/main">
+                  <a:graphicData uri="http://schemas.microsoft.com/office/word/2010/wordprocessingShape">
+                    <wps:wsp>
+                      <wps:cNvCnPr/>
+                      <wps:spPr>
+                        <a:xfrm>
+                          <a:off x="0" y="0"/>
+                          <a:ext cx="526371" cy="0"/>
+                        </a:xfrm>
+                        <a:prstGeom prst="straightConnector1">
+                          <a:avLst/>
+                        </a:prstGeom>
+                        <a:ln w="28575">
+                          <a:solidFill>
+                            <a:schemeClr val="bg2">
+                              <a:lumMod val="75000"/>
+                            </a:schemeClr>
+                          </a:solidFill>
+                          <a:tailEnd type="triangle"/>
+                        </a:ln>
+                      </wps:spPr>
+                      <wps:style>
+                        <a:lnRef idx="1">
+                          <a:schemeClr val="dk1"/>
+                        </a:lnRef>
+                        <a:fillRef idx="0">
+                          <a:schemeClr val="dk1"/>
+                        </a:fillRef>
+                        <a:effectRef idx="0">
+                          <a:schemeClr val="dk1"/>
+                        </a:effectRef>
+                        <a:fontRef idx="minor">
+                          <a:schemeClr val="tx1"/>
+                        </a:fontRef>
+                      </wps:style>
+                      <wps:bodyPr/>
+                    </wps:wsp>
+                  </a:graphicData>
+                </a:graphic>
+              </wp:anchor>
+            </w:drawing>
+          </mc:Choice>
+          <mc:Fallback>
+            <w:pict>
+              <v:shape w14:anchorId="29A706BC" id="Straight Arrow Connector 223" o:spid="_x0000_s1026" type="#_x0000_t32" style="position:absolute;margin-left:13.2pt;margin-top:7.95pt;width:41.45pt;height:0;z-index:251770880;visibility:visible;mso-wrap-style:square;mso-wrap-distance-left:9pt;mso-wrap-distance-top:0;mso-wrap-distance-right:9pt;mso-wrap-distance-bottom:0;mso-position-horizontal:absolute;mso-position-horizontal-relative:margin;mso-position-vertical:absolute;mso-position-vertical-relative:text" o:gfxdata="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" strokecolor="#aeaaaa [2414]" strokeweight="2.25pt">
+                <v:stroke endarrow="block" joinstyle="miter"/>
+                <w10:wrap anchorx="margin"/>
+              </v:shape>
+            </w:pict>
+          </mc:Fallback>
+        </mc:AlternateContent>
+      </w:r>
+    </w:p>
+    <w:p>
+      <w:pPr>
+        <w:pStyle w:val="Heading2"/>
+      </w:pPr>
+      <w:r>
+        <w:rPr>
+          <w:noProof/>
+        </w:rPr>
+        <mc:AlternateContent>
+          <mc:Choice Requires="wps">
+            <w:drawing>
+              <wp:anchor distT="0" distB="0" distL="114300" distR="114300" simplePos="0" relativeHeight="251788288" behindDoc="0" locked="0" layoutInCell="1" allowOverlap="1" wp14:anchorId="33CF6CB0" wp14:editId="37897840">
+                <wp:simplePos x="0" y="0"/>
+                <wp:positionH relativeFrom="column">
+                  <wp:posOffset>2788920</wp:posOffset>
+                </wp:positionH>
+                <wp:positionV relativeFrom="paragraph">
+                  <wp:posOffset>10160</wp:posOffset>
+                </wp:positionV>
+                <wp:extent cx="411480" cy="7620"/>
+                <wp:effectExtent l="0" t="0" r="26670" b="30480"/>
+                <wp:wrapNone/>
+                <wp:docPr id="242" name="Straight Connector 242"/>
+                <wp:cNvGraphicFramePr/>
+                <a:graphic xmlns:a="http://schemas.openxmlformats.org/drawingml/2006/main">
+                  <a:graphicData uri="http://schemas.microsoft.com/office/word/2010/wordprocessingShape">
+                    <wps:wsp>
+                      <wps:cNvCnPr/>
+                      <wps:spPr>
+                        <a:xfrm flipV="1">
+                          <a:off x="0" y="0"/>
+                          <a:ext cx="411480" cy="7620"/>
+                        </a:xfrm>
+                        <a:prstGeom prst="line">
+                          <a:avLst/>
+                        </a:prstGeom>
+                        <a:ln w="3175"/>
+                      </wps:spPr>
+                      <wps:style>
+                        <a:lnRef idx="1">
+                          <a:schemeClr val="accent1"/>
+                        </a:lnRef>
+                        <a:fillRef idx="0">
+                          <a:schemeClr val="accent1"/>
+                        </a:fillRef>
+                        <a:effectRef idx="0">
+                          <a:schemeClr val="accent1"/>
+                        </a:effectRef>
+                        <a:fontRef idx="minor">
+                          <a:schemeClr val="tx1"/>
+                        </a:fontRef>
+                      </wps:style>
+                      <wps:bodyPr/>
+                    </wps:wsp>
+                  </a:graphicData>
+                </a:graphic>
+              </wp:anchor>
+            </w:drawing>
+          </mc:Choice>
+          <mc:Fallback>
+            <w:pict>
+              <v:line w14:anchorId="235D0EA3" id="Straight Connector 242" o:spid="_x0000_s1026" style="position:absolute;flip:y;z-index:251788288;visibility:visible;mso-wrap-style:square;mso-wrap-distance-left:9pt;mso-wrap-distance-top:0;mso-wrap-distance-right:9pt;mso-wrap-distance-bottom:0;mso-position-horizontal:absolute;mso-position-horizontal-relative:text;mso-position-vertical:absolute;mso-position-vertical-relative:text" from="219.6pt,.8pt" to="252pt,1.4pt" o:gfxdata="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" strokecolor="#5b9bd5 [3204]" strokeweight=".25pt">
+                <v:stroke joinstyle="miter"/>
+              </v:line>
+            </w:pict>
+          </mc:Fallback>
+        </mc:AlternateContent>
+      </w:r>
+    </w:p>
+    <w:p>
+      <w:pPr>
+        <w:pStyle w:val="Heading2"/>
+      </w:pPr>
+      <w:r>
+        <w:rPr>
+          <w:noProof/>
+        </w:rPr>
+        <mc:AlternateContent>
+          <mc:Choice Requires="wps">
+            <w:drawing>
+              <wp:anchor distT="0" distB="0" distL="114300" distR="114300" simplePos="0" relativeHeight="251784192" behindDoc="0" locked="0" layoutInCell="1" allowOverlap="1" wp14:anchorId="2FD700B3" wp14:editId="66429783">
+                <wp:simplePos x="0" y="0"/>
+                <wp:positionH relativeFrom="column">
+                  <wp:posOffset>2484120</wp:posOffset>
+                </wp:positionH>
+                <wp:positionV relativeFrom="paragraph">
+                  <wp:posOffset>163195</wp:posOffset>
+                </wp:positionV>
+                <wp:extent cx="1066800" cy="297180"/>
+                <wp:effectExtent l="0" t="0" r="0" b="7620"/>
+                <wp:wrapNone/>
+                <wp:docPr id="237" name="Rounded Rectangle 237"/>
+                <wp:cNvGraphicFramePr/>
+                <a:graphic xmlns:a="http://schemas.openxmlformats.org/drawingml/2006/main">
+                  <a:graphicData uri="http://schemas.microsoft.com/office/word/2010/wordprocessingShape">
+                    <wps:wsp>
+                      <wps:cNvSpPr/>
+                      <wps:spPr>
+                        <a:xfrm>
+                          <a:off x="0" y="0"/>
+                          <a:ext cx="1066800" cy="297180"/>
+                        </a:xfrm>
+                        <a:prstGeom prst="roundRect">
+                          <a:avLst/>
+                        </a:prstGeom>
+                        <a:ln>
+                          <a:noFill/>
+                        </a:ln>
+                      </wps:spPr>
+                      <wps:style>
+                        <a:lnRef idx="2">
+                          <a:schemeClr val="accent1">
+                            <a:shade val="50000"/>
+                          </a:schemeClr>
+                        </a:lnRef>
+                        <a:fillRef idx="1">
+                          <a:schemeClr val="accent1"/>
+                        </a:fillRef>
+                        <a:effectRef idx="0">
+                          <a:schemeClr val="accent1"/>
+                        </a:effectRef>
+                        <a:fontRef idx="minor">
+                          <a:schemeClr val="lt1"/>
+                        </a:fontRef>
+                      </wps:style>
+                      <wps:txbx>
+                        <w:txbxContent>
+                          <w:p>
+                            <w:pPr>
+                              <w:jc w:val="center"/>
+                            </w:pPr>
+                            <w:proofErr w:type="spellStart"/>
+                            <w:r>
+                              <w:t>U</w:t>
+                            </w:r>
+                            <w:r>
+                              <w:t>serServlet</w:t>
+                            </w:r>
+                            <w:proofErr w:type="spellEnd"/>
+                          </w:p>
+                        </w:txbxContent>
+                      </wps:txbx>
+                      <wps:bodyPr rot="0" spcFirstLastPara="0" vertOverflow="overflow" horzOverflow="overflow" vert="horz" wrap="square" lIns="91440" tIns="45720" rIns="91440" bIns="45720" numCol="1" spcCol="0" rtlCol="0" fromWordArt="0" anchor="ctr" anchorCtr="0" forceAA="0" compatLnSpc="1">
+                        <a:prstTxWarp prst="textNoShape">
+                          <a:avLst/>
+                        </a:prstTxWarp>
+                        <a:noAutofit/>
+                      </wps:bodyPr>
+                    </wps:wsp>
+                  </a:graphicData>
+                </a:graphic>
+                <wp14:sizeRelH relativeFrom="margin">
+                  <wp14:pctWidth>0</wp14:pctWidth>
+                </wp14:sizeRelH>
+                <wp14:sizeRelV relativeFrom="margin">
+                  <wp14:pctHeight>0</wp14:pctHeight>
+                </wp14:sizeRelV>
+              </wp:anchor>
+            </w:drawing>
+          </mc:Choice>
+          <mc:Fallback>
+            <w:pict>
+              <v:roundrect w14:anchorId="2FD700B3" id="Rounded Rectangle 237" o:spid="_x0000_s1069" style="position:absolute;margin-left:195.6pt;margin-top:12.85pt;width:84pt;height:23.4pt;z-index:251784192;visibility:visible;mso-wrap-style:square;mso-width-percent:0;mso-height-percent:0;mso-wrap-distance-left:9pt;mso-wrap-distance-top:0;mso-wrap-distance-right:9pt;mso-wrap-distance-bottom:0;mso-position-horizontal:absolute;mso-position-horizontal-relative:text;mso-position-vertical:absolute;mso-position-vertical-relative:text;mso-width-percent:0;mso-height-percent:0;mso-width-relative:margin;mso-height-relative:margin;v-text-anchor:middle" arcsize="10923f" o:gfxdata="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" fillcolor="#5b9bd5 [3204]" stroked="f" strokeweight="1pt">
+                <v:stroke joinstyle="miter"/>
+                <v:textbox>
+                  <w:txbxContent>
+                    <w:p>
+                      <w:pPr>
+                        <w:jc w:val="center"/>
+                      </w:pPr>
+                      <w:proofErr w:type="spellStart"/>
+                      <w:r>
+                        <w:t>U</w:t>
+                      </w:r>
+                      <w:r>
+                        <w:t>serServlet</w:t>
+                      </w:r>
+                      <w:proofErr w:type="spellEnd"/>
+                    </w:p>
+                  </w:txbxContent>
+                </v:textbox>
+              </v:roundrect>
+            </w:pict>
+          </mc:Fallback>
+        </mc:AlternateContent>
+      </w:r>
+      <w:r>
+        <w:rPr>
+          <w:noProof/>
+        </w:rPr>
+        <mc:AlternateContent>
+          <mc:Choice Requires="wps">
+            <w:drawing>
+              <wp:anchor distT="0" distB="0" distL="114300" distR="114300" simplePos="0" relativeHeight="251771904" behindDoc="0" locked="0" layoutInCell="1" allowOverlap="1" wp14:anchorId="23BB572E" wp14:editId="650C4A56">
+                <wp:simplePos x="0" y="0"/>
+                <wp:positionH relativeFrom="column">
+                  <wp:posOffset>114300</wp:posOffset>
+                </wp:positionH>
+                <wp:positionV relativeFrom="paragraph">
+                  <wp:posOffset>201930</wp:posOffset>
+                </wp:positionV>
+                <wp:extent cx="516248" cy="6748"/>
+                <wp:effectExtent l="38100" t="95250" r="0" b="107950"/>
+                <wp:wrapNone/>
+                <wp:docPr id="226" name="Straight Arrow Connector 226"/>
+                <wp:cNvGraphicFramePr/>
+                <a:graphic xmlns:a="http://schemas.openxmlformats.org/drawingml/2006/main">
+                  <a:graphicData uri="http://schemas.microsoft.com/office/word/2010/wordprocessingShape">
+                    <wps:wsp>
+                      <wps:cNvCnPr/>
+                      <wps:spPr>
+                        <a:xfrm flipH="1">
+                          <a:off x="0" y="0"/>
+                          <a:ext cx="516248" cy="6748"/>
+                        </a:xfrm>
+                        <a:prstGeom prst="straightConnector1">
+                          <a:avLst/>
+                        </a:prstGeom>
+                        <a:ln w="28575">
+                          <a:tailEnd type="triangle"/>
+                        </a:ln>
+                      </wps:spPr>
+                      <wps:style>
+                        <a:lnRef idx="1">
+                          <a:schemeClr val="dk1"/>
+                        </a:lnRef>
+                        <a:fillRef idx="0">
+                          <a:schemeClr val="dk1"/>
+                        </a:fillRef>
+                        <a:effectRef idx="0">
+                          <a:schemeClr val="dk1"/>
+                        </a:effectRef>
+                        <a:fontRef idx="minor">
+                          <a:schemeClr val="tx1"/>
+                        </a:fontRef>
+                      </wps:style>
+                      <wps:bodyPr/>
+                    </wps:wsp>
+                  </a:graphicData>
+                </a:graphic>
+              </wp:anchor>
+            </w:drawing>
+          </mc:Choice>
+          <mc:Fallback>
+            <w:pict>
+              <v:shape w14:anchorId="6545761A" id="Straight Arrow Connector 226" o:spid="_x0000_s1026" type="#_x0000_t32" style="position:absolute;margin-left:9pt;margin-top:15.9pt;width:40.65pt;height:.55pt;flip:x;z-index:251771904;visibility:visible;mso-wrap-style:square;mso-wrap-distance-left:9pt;mso-wrap-distance-top:0;mso-wrap-distance-right:9pt;mso-wrap-distance-bottom:0;mso-position-horizontal:absolute;mso-position-horizontal-relative:text;mso-position-vertical:absolute;mso-position-vertical-relative:text" o:gfxdata="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" strokecolor="black [3200]" strokeweight="2.25pt">
+                <v:stroke endarrow="block" joinstyle="miter"/>
+              </v:shape>
+            </w:pict>
+          </mc:Fallback>
+        </mc:AlternateContent>
+      </w:r>
+    </w:p>
+    <w:p>
+      <w:pPr>
+        <w:pStyle w:val="Heading2"/>
+      </w:pPr>
+    </w:p>
+    <w:p>
+      <w:pPr>
+        <w:pStyle w:val="Heading2"/>
+      </w:pPr>
+    </w:p>
+    <w:p/>
+    <w:p>
+      <w:pPr>
+        <w:rPr>
+          <w:rFonts w:asciiTheme="majorHAnsi" w:eastAsiaTheme="majorEastAsia" w:hAnsiTheme="majorHAnsi" w:cstheme="majorBidi"/>
+          <w:color w:val="2E74B5" w:themeColor="accent1" w:themeShade="BF"/>
+          <w:sz w:val="26"/>
+          <w:szCs w:val="26"/>
+        </w:rPr>
+      </w:pPr>
+      <w:r>
+        <w:br w:type="page"/>
+      </w:r>
+    </w:p>
+    <w:p>
+      <w:pPr>
+        <w:pStyle w:val="Heading2"/>
+      </w:pPr>
+      <w:r>
+        <w:lastRenderedPageBreak/>
+        <w:t xml:space="preserve">Updated Detailed Design </w:t>
+      </w:r>
+      <w:r>
+        <w:br/>
+      </w:r>
+      <w:r>
+        <w:br/>
+      </w:r>
+      <w:r>
+        <w:rPr>
+          <w:noProof/>
+        </w:rPr>
+        <w:drawing>
+          <wp:inline distT="0" distB="0" distL="0" distR="0" wp14:anchorId="49137685" wp14:editId="57D42F06">
+            <wp:extent cx="5943600" cy="4852035"/>
+            <wp:effectExtent l="0" t="0" r="0" b="5715"/>
+            <wp:docPr id="247" name="Picture 247"/>
+            <wp:cNvGraphicFramePr>
+              <a:graphicFrameLocks xmlns:a="http://schemas.openxmlformats.org/drawingml/2006/main" noChangeAspect="1"/>
+            </wp:cNvGraphicFramePr>
+            <a:graphic xmlns:a="http://schemas.openxmlformats.org/drawingml/2006/main">
+              <a:graphicData uri="http://schemas.openxmlformats.org/drawingml/2006/picture">
+                <pic:pic xmlns:pic="http://schemas.openxmlformats.org/drawingml/2006/picture">
+                  <pic:nvPicPr>
+                    <pic:cNvPr id="1" name=""/>
+                    <pic:cNvPicPr/>
+                  </pic:nvPicPr>
+                  <pic:blipFill>
+                    <a:blip r:embed="rId17"/>
+                    <a:stretch>
+                      <a:fillRect/>
+                    </a:stretch>
+                  </pic:blipFill>
+                  <pic:spPr>
+                    <a:xfrm>
+                      <a:off x="0" y="0"/>
+                      <a:ext cx="5943600" cy="4852035"/>
+                    </a:xfrm>
+                    <a:prstGeom prst="rect">
+                      <a:avLst/>
+                    </a:prstGeom>
+                  </pic:spPr>
+                </pic:pic>
+              </a:graphicData>
+            </a:graphic>
+          </wp:inline>
+        </w:drawing>
+      </w:r>
+    </w:p>
+    <w:p/>
+    <w:p>
+      <w:pPr>
+        <w:pStyle w:val="Heading3"/>
+      </w:pPr>
+      <w:r>
+        <w:t>Brief Description:</w:t>
+      </w:r>
+    </w:p>
+    <w:p>
+      <w:bookmarkStart w:id="0" w:name="_GoBack"/>
+      <w:bookmarkEnd w:id="0"/>
+    </w:p>
+    <w:p>
+      <w:pPr>
+        <w:rPr>
+          <w:b/>
+          <w:sz w:val="32"/>
+          <w:szCs w:val="32"/>
+        </w:rPr>
+      </w:pPr>
+      <w:r>
+        <w:rPr>
+          <w:b/>
+          <w:sz w:val="32"/>
+          <w:szCs w:val="32"/>
+        </w:rPr>
+        <w:t>Put into better wording please.</w:t>
+      </w:r>
+    </w:p>
+    <w:p>
+      <w:pPr>
+        <w:rPr>
+          <w:rFonts w:asciiTheme="majorHAnsi" w:eastAsiaTheme="majorEastAsia" w:hAnsiTheme="majorHAnsi" w:cstheme="majorBidi"/>
+          <w:color w:val="2E74B5" w:themeColor="accent1" w:themeShade="BF"/>
+          <w:sz w:val="26"/>
+          <w:szCs w:val="26"/>
+        </w:rPr>
+      </w:pPr>
+      <w:r>
+        <w:t xml:space="preserve">The biggest changes made for this milestone were the addition of the </w:t>
+      </w:r>
+      <w:proofErr w:type="spellStart"/>
+      <w:r>
+        <w:t>PluginHandler</w:t>
+      </w:r>
+      <w:proofErr w:type="spellEnd"/>
+      <w:r>
+        <w:t xml:space="preserve"> and Servlet Interface. The </w:t>
+      </w:r>
+      <w:proofErr w:type="spellStart"/>
+      <w:r>
+        <w:t>ConnectionHandler</w:t>
+      </w:r>
+      <w:proofErr w:type="spellEnd"/>
+      <w:r>
+        <w:t xml:space="preserve"> now talks to the </w:t>
+      </w:r>
+      <w:proofErr w:type="spellStart"/>
+      <w:r>
+        <w:t>PluginHandler</w:t>
+      </w:r>
+      <w:proofErr w:type="spellEnd"/>
+      <w:r>
+        <w:t xml:space="preserve"> that is watching the Plugin directory for changes in order to maintain its </w:t>
+      </w:r>
+      <w:proofErr w:type="spellStart"/>
+      <w:r>
+        <w:t>Hashmap</w:t>
+      </w:r>
+      <w:proofErr w:type="spellEnd"/>
+      <w:r>
+        <w:t xml:space="preserve"> of plugins and recognize which one is the appropriate one to run based on the request it is given. The Servlet interface is what any user servlet must implement that con</w:t>
+      </w:r>
+      <w:r>
+        <w:t xml:space="preserve">tains the methods necessary to let the </w:t>
+      </w:r>
+      <w:proofErr w:type="spellStart"/>
+      <w:r>
+        <w:t>PluginHandler</w:t>
+      </w:r>
+      <w:proofErr w:type="spellEnd"/>
+      <w:r>
+        <w:t xml:space="preserve"> know what kind of request it is and the method needed to process it. We turned the basic GET, POST, PUT, and DELETE methods from MS1 into “static servlets” that will be run if no plugin is found for that kind of request. </w:t>
+      </w:r>
+      <w:r>
+        <w:br w:type="page"/>
+      </w:r>
+    </w:p>
+    <w:p>
+      <w:pPr>
+        <w:pStyle w:val="Heading2"/>
+      </w:pPr>
+      <w:r>
+        <w:lastRenderedPageBreak/>
+        <w:t>Feature Listing &amp; Assignment</w:t>
+      </w:r>
+      <w:r>
+        <w:br/>
+      </w:r>
+    </w:p>
+    <w:p>
+      <w:pPr>
+        <w:pStyle w:val="Default"/>
+        <w:rPr>
+          <w:b/>
+          <w:sz w:val="22"/>
+          <w:szCs w:val="22"/>
+        </w:rPr>
+      </w:pPr>
+      <w:r>
+        <w:rPr>
+          <w:b/>
+          <w:sz w:val="22"/>
+          <w:szCs w:val="22"/>
+        </w:rPr>
+        <w:t>A</w:t>
+      </w:r>
+      <w:r>
+        <w:rPr>
+          <w:b/>
+          <w:sz w:val="22"/>
+          <w:szCs w:val="22"/>
+        </w:rPr>
+        <w:t>ngelica Rodrigue</w:t>
+      </w:r>
+      <w:r>
+        <w:rPr>
+          <w:b/>
+          <w:sz w:val="22"/>
+          <w:szCs w:val="22"/>
+        </w:rPr>
+        <w:t>z</w:t>
+      </w:r>
+    </w:p>
+    <w:p>
+      <w:pPr>
+        <w:pStyle w:val="Default"/>
+        <w:numPr>
+          <w:ilvl w:val="0"/>
+          <w:numId w:val="2"/>
+        </w:numPr>
+        <w:rPr>
+          <w:sz w:val="22"/>
+          <w:szCs w:val="22"/>
+        </w:rPr>
+      </w:pPr>
+      <w:r>
+        <w:rPr>
+          <w:bCs/>
+          <w:sz w:val="22"/>
+          <w:szCs w:val="22"/>
+        </w:rPr>
+        <w:t xml:space="preserve">W-1: GET Requests </w:t>
+      </w:r>
+    </w:p>
+    <w:p>
+      <w:pPr>
+        <w:pStyle w:val="Default"/>
+        <w:numPr>
+          <w:ilvl w:val="0"/>
+          <w:numId w:val="2"/>
+        </w:numPr>
+        <w:rPr>
+          <w:sz w:val="22"/>
+          <w:szCs w:val="22"/>
+        </w:rPr>
+      </w:pPr>
+      <w:r>
+        <w:rPr>
+          <w:bCs/>
+          <w:sz w:val="22"/>
+          <w:szCs w:val="22"/>
+        </w:rPr>
+        <w:t xml:space="preserve">W-2: POST Requests </w:t>
+      </w:r>
+    </w:p>
+    <w:p>
+      <w:pPr>
+        <w:pStyle w:val="Default"/>
+        <w:numPr>
+          <w:ilvl w:val="0"/>
+          <w:numId w:val="2"/>
+        </w:numPr>
+        <w:rPr>
+          <w:sz w:val="22"/>
+          <w:szCs w:val="22"/>
+        </w:rPr>
+      </w:pPr>
+      <w:r>
+        <w:rPr>
+          <w:bCs/>
+          <w:sz w:val="22"/>
+          <w:szCs w:val="22"/>
+        </w:rPr>
+        <w:t xml:space="preserve">W-3: PUT Requests </w:t>
+      </w:r>
+    </w:p>
+    <w:p>
+      <w:pPr>
+        <w:pStyle w:val="ListParagraph"/>
+        <w:numPr>
+          <w:ilvl w:val="0"/>
+          <w:numId w:val="2"/>
+        </w:numPr>
+        <w:rPr>
+          <w:bCs/>
+        </w:rPr>
+      </w:pPr>
+      <w:r>
+        <w:rPr>
+          <w:bCs/>
+        </w:rPr>
+        <w:t>W-4: DELETE Requests</w:t>
+      </w:r>
+    </w:p>
+    <w:p>
+      <w:pPr>
+        <w:pStyle w:val="Default"/>
+        <w:rPr>
+          <w:b/>
+          <w:sz w:val="22"/>
+          <w:szCs w:val="22"/>
+        </w:rPr>
+      </w:pPr>
+      <w:r>
+        <w:rPr>
+          <w:b/>
+          <w:sz w:val="22"/>
+          <w:szCs w:val="22"/>
+        </w:rPr>
+        <w:t>John Krasich</w:t>
+      </w:r>
+    </w:p>
+    <w:p>
+      <w:pPr>
+        <w:pStyle w:val="ListParagraph"/>
+        <w:numPr>
+          <w:ilvl w:val="0"/>
+          <w:numId w:val="3"/>
+        </w:numPr>
+        <w:rPr>
+          <w:bCs/>
+        </w:rPr>
+      </w:pPr>
+      <w:r>
+        <w:rPr>
+          <w:bCs/>
+        </w:rPr>
+        <w:t>P-1: Dynamic Loading</w:t>
+      </w:r>
+    </w:p>
+    <w:p>
+      <w:pPr>
+        <w:pStyle w:val="ListParagraph"/>
+        <w:numPr>
+          <w:ilvl w:val="0"/>
+          <w:numId w:val="3"/>
+        </w:numPr>
+      </w:pPr>
+      <w:r>
+        <w:rPr>
+          <w:bCs/>
+        </w:rPr>
+        <w:t>E-1: Root Context and Configurable Route</w:t>
+      </w:r>
+    </w:p>
+    <w:p>
+      <w:pPr>
+        <w:rPr>
+          <w:rFonts w:asciiTheme="majorHAnsi" w:eastAsiaTheme="majorEastAsia" w:hAnsiTheme="majorHAnsi" w:cstheme="majorBidi"/>
+          <w:color w:val="2E74B5" w:themeColor="accent1" w:themeShade="BF"/>
+          <w:sz w:val="26"/>
+          <w:szCs w:val="26"/>
+        </w:rPr>
+      </w:pPr>
+      <w:r>
+        <w:br w:type="page"/>
+      </w:r>
+    </w:p>
+    <w:p>
+      <w:pPr>
+        <w:pStyle w:val="Heading2"/>
+      </w:pPr>
+      <w:r>
+        <w:lastRenderedPageBreak/>
+        <w:t>Test Report</w:t>
+      </w:r>
+    </w:p>
+    <w:p/>
+    <w:p>
+      <w:pPr>
+        <w:rPr>
+          <w:rFonts w:asciiTheme="majorHAnsi" w:eastAsiaTheme="majorEastAsia" w:hAnsiTheme="majorHAnsi" w:cstheme="majorBidi"/>
+          <w:color w:val="2E74B5" w:themeColor="accent1" w:themeShade="BF"/>
+          <w:sz w:val="26"/>
+          <w:szCs w:val="26"/>
+        </w:rPr>
+      </w:pPr>
+      <w:r>
+        <w:br w:type="page"/>
+      </w:r>
+    </w:p>
+    <w:p>
+      <w:pPr>
+        <w:pStyle w:val="Heading2"/>
+      </w:pPr>
+      <w:r>
+        <w:lastRenderedPageBreak/>
+        <w:t>Future Improvements</w:t>
+      </w:r>
+    </w:p>
+    <w:p/>
+    <w:p>
+      <w:pPr>
+        <w:rPr>
+          <w:b/>
+          <w:sz w:val="28"/>
+          <w:szCs w:val="28"/>
+        </w:rPr>
+      </w:pPr>
+      <w:r>
+        <w:rPr>
+          <w:b/>
+          <w:sz w:val="28"/>
+          <w:szCs w:val="28"/>
+        </w:rPr>
+        <w:t>Correct me if I’m wrong but here’s what I thought from our conversation with Chandan:</w:t>
+      </w:r>
+    </w:p>
+    <w:p>
+      <w:r>
+        <w:br/>
+        <w:t xml:space="preserve">One thing we didn’t get to try but wanted to </w:t>
+      </w:r>
+      <w:proofErr w:type="gramStart"/>
+      <w:r>
+        <w:t>was</w:t>
+      </w:r>
+      <w:proofErr w:type="gramEnd"/>
+      <w:r>
+        <w:t xml:space="preserve"> to have </w:t>
+      </w:r>
+      <w:r>
+        <w:t xml:space="preserve">the users supply a configuration file for the servlets with the information necessary, rather than have them hardcode the request code and create the JAR file. This would be a significant improvement because it would allow it to be easily modifiable, since they could make changes dynamically.  </w:t>
+      </w:r>
+    </w:p>
     <w:sectPr>
       <w:pgSz w:w="12240" w:h="15840"/>
       <w:pgMar w:top="1440" w:right="1440" w:bottom="1440" w:left="1440" w:header="720" w:footer="720" w:gutter="0"/>
@@ -5050,8 +9712,240 @@
       </w:pPr>
     </w:lvl>
   </w:abstractNum>
+  <w:abstractNum w:abstractNumId="1">
+    <w:nsid w:val="05594B06"/>
+    <w:multiLevelType w:val="hybridMultilevel"/>
+    <w:tmpl w:val="CE3C7070"/>
+    <w:lvl w:ilvl="0" w:tplc="04090001">
+      <w:start w:val="1"/>
+      <w:numFmt w:val="bullet"/>
+      <w:lvlText w:val=""/>
+      <w:lvlJc w:val="left"/>
+      <w:pPr>
+        <w:ind w:left="720" w:hanging="360"/>
+      </w:pPr>
+      <w:rPr>
+        <w:rFonts w:ascii="Symbol" w:hAnsi="Symbol" w:hint="default"/>
+      </w:rPr>
+    </w:lvl>
+    <w:lvl w:ilvl="1" w:tplc="04090003" w:tentative="1">
+      <w:start w:val="1"/>
+      <w:numFmt w:val="bullet"/>
+      <w:lvlText w:val="o"/>
+      <w:lvlJc w:val="left"/>
+      <w:pPr>
+        <w:ind w:left="1440" w:hanging="360"/>
+      </w:pPr>
+      <w:rPr>
+        <w:rFonts w:ascii="Courier New" w:hAnsi="Courier New" w:cs="Courier New" w:hint="default"/>
+      </w:rPr>
+    </w:lvl>
+    <w:lvl w:ilvl="2" w:tplc="04090005" w:tentative="1">
+      <w:start w:val="1"/>
+      <w:numFmt w:val="bullet"/>
+      <w:lvlText w:val=""/>
+      <w:lvlJc w:val="left"/>
+      <w:pPr>
+        <w:ind w:left="2160" w:hanging="360"/>
+      </w:pPr>
+      <w:rPr>
+        <w:rFonts w:ascii="Wingdings" w:hAnsi="Wingdings" w:hint="default"/>
+      </w:rPr>
+    </w:lvl>
+    <w:lvl w:ilvl="3" w:tplc="04090001" w:tentative="1">
+      <w:start w:val="1"/>
+      <w:numFmt w:val="bullet"/>
+      <w:lvlText w:val=""/>
+      <w:lvlJc w:val="left"/>
+      <w:pPr>
+        <w:ind w:left="2880" w:hanging="360"/>
+      </w:pPr>
+      <w:rPr>
+        <w:rFonts w:ascii="Symbol" w:hAnsi="Symbol" w:hint="default"/>
+      </w:rPr>
+    </w:lvl>
+    <w:lvl w:ilvl="4" w:tplc="04090003" w:tentative="1">
+      <w:start w:val="1"/>
+      <w:numFmt w:val="bullet"/>
+      <w:lvlText w:val="o"/>
+      <w:lvlJc w:val="left"/>
+      <w:pPr>
+        <w:ind w:left="3600" w:hanging="360"/>
+      </w:pPr>
+      <w:rPr>
+        <w:rFonts w:ascii="Courier New" w:hAnsi="Courier New" w:cs="Courier New" w:hint="default"/>
+      </w:rPr>
+    </w:lvl>
+    <w:lvl w:ilvl="5" w:tplc="04090005" w:tentative="1">
+      <w:start w:val="1"/>
+      <w:numFmt w:val="bullet"/>
+      <w:lvlText w:val=""/>
+      <w:lvlJc w:val="left"/>
+      <w:pPr>
+        <w:ind w:left="4320" w:hanging="360"/>
+      </w:pPr>
+      <w:rPr>
+        <w:rFonts w:ascii="Wingdings" w:hAnsi="Wingdings" w:hint="default"/>
+      </w:rPr>
+    </w:lvl>
+    <w:lvl w:ilvl="6" w:tplc="04090001" w:tentative="1">
+      <w:start w:val="1"/>
+      <w:numFmt w:val="bullet"/>
+      <w:lvlText w:val=""/>
+      <w:lvlJc w:val="left"/>
+      <w:pPr>
+        <w:ind w:left="5040" w:hanging="360"/>
+      </w:pPr>
+      <w:rPr>
+        <w:rFonts w:ascii="Symbol" w:hAnsi="Symbol" w:hint="default"/>
+      </w:rPr>
+    </w:lvl>
+    <w:lvl w:ilvl="7" w:tplc="04090003" w:tentative="1">
+      <w:start w:val="1"/>
+      <w:numFmt w:val="bullet"/>
+      <w:lvlText w:val="o"/>
+      <w:lvlJc w:val="left"/>
+      <w:pPr>
+        <w:ind w:left="5760" w:hanging="360"/>
+      </w:pPr>
+      <w:rPr>
+        <w:rFonts w:ascii="Courier New" w:hAnsi="Courier New" w:cs="Courier New" w:hint="default"/>
+      </w:rPr>
+    </w:lvl>
+    <w:lvl w:ilvl="8" w:tplc="04090005" w:tentative="1">
+      <w:start w:val="1"/>
+      <w:numFmt w:val="bullet"/>
+      <w:lvlText w:val=""/>
+      <w:lvlJc w:val="left"/>
+      <w:pPr>
+        <w:ind w:left="6480" w:hanging="360"/>
+      </w:pPr>
+      <w:rPr>
+        <w:rFonts w:ascii="Wingdings" w:hAnsi="Wingdings" w:hint="default"/>
+      </w:rPr>
+    </w:lvl>
+  </w:abstractNum>
+  <w:abstractNum w:abstractNumId="2">
+    <w:nsid w:val="6A076284"/>
+    <w:multiLevelType w:val="hybridMultilevel"/>
+    <w:tmpl w:val="5C48B502"/>
+    <w:lvl w:ilvl="0" w:tplc="04090001">
+      <w:start w:val="1"/>
+      <w:numFmt w:val="bullet"/>
+      <w:lvlText w:val=""/>
+      <w:lvlJc w:val="left"/>
+      <w:pPr>
+        <w:ind w:left="720" w:hanging="360"/>
+      </w:pPr>
+      <w:rPr>
+        <w:rFonts w:ascii="Symbol" w:hAnsi="Symbol" w:hint="default"/>
+      </w:rPr>
+    </w:lvl>
+    <w:lvl w:ilvl="1" w:tplc="04090003" w:tentative="1">
+      <w:start w:val="1"/>
+      <w:numFmt w:val="bullet"/>
+      <w:lvlText w:val="o"/>
+      <w:lvlJc w:val="left"/>
+      <w:pPr>
+        <w:ind w:left="1440" w:hanging="360"/>
+      </w:pPr>
+      <w:rPr>
+        <w:rFonts w:ascii="Courier New" w:hAnsi="Courier New" w:cs="Courier New" w:hint="default"/>
+      </w:rPr>
+    </w:lvl>
+    <w:lvl w:ilvl="2" w:tplc="04090005" w:tentative="1">
+      <w:start w:val="1"/>
+      <w:numFmt w:val="bullet"/>
+      <w:lvlText w:val=""/>
+      <w:lvlJc w:val="left"/>
+      <w:pPr>
+        <w:ind w:left="2160" w:hanging="360"/>
+      </w:pPr>
+      <w:rPr>
+        <w:rFonts w:ascii="Wingdings" w:hAnsi="Wingdings" w:hint="default"/>
+      </w:rPr>
+    </w:lvl>
+    <w:lvl w:ilvl="3" w:tplc="04090001" w:tentative="1">
+      <w:start w:val="1"/>
+      <w:numFmt w:val="bullet"/>
+      <w:lvlText w:val=""/>
+      <w:lvlJc w:val="left"/>
+      <w:pPr>
+        <w:ind w:left="2880" w:hanging="360"/>
+      </w:pPr>
+      <w:rPr>
+        <w:rFonts w:ascii="Symbol" w:hAnsi="Symbol" w:hint="default"/>
+      </w:rPr>
+    </w:lvl>
+    <w:lvl w:ilvl="4" w:tplc="04090003" w:tentative="1">
+      <w:start w:val="1"/>
+      <w:numFmt w:val="bullet"/>
+      <w:lvlText w:val="o"/>
+      <w:lvlJc w:val="left"/>
+      <w:pPr>
+        <w:ind w:left="3600" w:hanging="360"/>
+      </w:pPr>
+      <w:rPr>
+        <w:rFonts w:ascii="Courier New" w:hAnsi="Courier New" w:cs="Courier New" w:hint="default"/>
+      </w:rPr>
+    </w:lvl>
+    <w:lvl w:ilvl="5" w:tplc="04090005" w:tentative="1">
+      <w:start w:val="1"/>
+      <w:numFmt w:val="bullet"/>
+      <w:lvlText w:val=""/>
+      <w:lvlJc w:val="left"/>
+      <w:pPr>
+        <w:ind w:left="4320" w:hanging="360"/>
+      </w:pPr>
+      <w:rPr>
+        <w:rFonts w:ascii="Wingdings" w:hAnsi="Wingdings" w:hint="default"/>
+      </w:rPr>
+    </w:lvl>
+    <w:lvl w:ilvl="6" w:tplc="04090001" w:tentative="1">
+      <w:start w:val="1"/>
+      <w:numFmt w:val="bullet"/>
+      <w:lvlText w:val=""/>
+      <w:lvlJc w:val="left"/>
+      <w:pPr>
+        <w:ind w:left="5040" w:hanging="360"/>
+      </w:pPr>
+      <w:rPr>
+        <w:rFonts w:ascii="Symbol" w:hAnsi="Symbol" w:hint="default"/>
+      </w:rPr>
+    </w:lvl>
+    <w:lvl w:ilvl="7" w:tplc="04090003" w:tentative="1">
+      <w:start w:val="1"/>
+      <w:numFmt w:val="bullet"/>
+      <w:lvlText w:val="o"/>
+      <w:lvlJc w:val="left"/>
+      <w:pPr>
+        <w:ind w:left="5760" w:hanging="360"/>
+      </w:pPr>
+      <w:rPr>
+        <w:rFonts w:ascii="Courier New" w:hAnsi="Courier New" w:cs="Courier New" w:hint="default"/>
+      </w:rPr>
+    </w:lvl>
+    <w:lvl w:ilvl="8" w:tplc="04090005" w:tentative="1">
+      <w:start w:val="1"/>
+      <w:numFmt w:val="bullet"/>
+      <w:lvlText w:val=""/>
+      <w:lvlJc w:val="left"/>
+      <w:pPr>
+        <w:ind w:left="6480" w:hanging="360"/>
+      </w:pPr>
+      <w:rPr>
+        <w:rFonts w:ascii="Wingdings" w:hAnsi="Wingdings" w:hint="default"/>
+      </w:rPr>
+    </w:lvl>
+  </w:abstractNum>
   <w:num w:numId="1">
     <w:abstractNumId w:val="0"/>
+  </w:num>
+  <w:num w:numId="2">
+    <w:abstractNumId w:val="2"/>
+  </w:num>
+  <w:num w:numId="3">
+    <w:abstractNumId w:val="1"/>
   </w:num>
 </w:numbering>
 </file>
@@ -5658,6 +10552,22 @@
       <w:spacing w:val="15"/>
     </w:rPr>
   </w:style>
+  <w:style w:type="paragraph" w:customStyle="1" w:styleId="Default">
+    <w:name w:val="Default"/>
+    <w:rsid w:val="00E51F3B"/>
+    <w:pPr>
+      <w:autoSpaceDE w:val="0"/>
+      <w:autoSpaceDN w:val="0"/>
+      <w:adjustRightInd w:val="0"/>
+      <w:spacing w:after="0" w:line="240" w:lineRule="auto"/>
+    </w:pPr>
+    <w:rPr>
+      <w:rFonts w:ascii="Calibri" w:hAnsi="Calibri" w:cs="Calibri"/>
+      <w:color w:val="000000"/>
+      <w:sz w:val="24"/>
+      <w:szCs w:val="24"/>
+    </w:rPr>
+  </w:style>
 </w:styles>
 </file>
 

</xml_diff>